<commit_message>
Ajout de texte dans intervalle de temps.
</commit_message>
<xml_diff>
--- a/TP2/Rapport/phs4700_devoir2_rapport.docx
+++ b/TP2/Rapport/phs4700_devoir2_rapport.docx
@@ -2905,14 +2905,7 @@
           <w:szCs w:val="24"/>
           <w:lang w:val="fr-CA"/>
         </w:rPr>
-        <w:t xml:space="preserve"> = 0.5.</w:t>
-      </w:r>
-      <w:r>
-        <w:rPr>
-          <w:szCs w:val="24"/>
-          <w:lang w:val="fr-CA"/>
-        </w:rPr>
-        <w:t xml:space="preserve"> </w:t>
+        <w:t xml:space="preserve"> = 0.5. </w:t>
       </w:r>
       <m:oMath>
         <m:acc>
@@ -3579,6 +3572,64 @@
         </w:rPr>
         <w:t>choisis pour la résolution et justification</w:t>
       </w:r>
+    </w:p>
+    <w:p>
+      <w:pPr>
+        <w:ind w:firstLine="720"/>
+        <w:rPr>
+          <w:lang w:val="fr-CA"/>
+        </w:rPr>
+      </w:pPr>
+      <w:r>
+        <w:rPr>
+          <w:lang w:val="fr-CA"/>
+        </w:rPr>
+        <w:t xml:space="preserve">On a choisi </w:t>
+      </w:r>
+      <m:oMath>
+        <m:r>
+          <m:rPr>
+            <m:sty m:val="b"/>
+          </m:rPr>
+          <w:rPr>
+            <w:rFonts w:ascii="Cambria Math" w:hAnsi="Cambria Math"/>
+            <w:lang w:val="fr-FR"/>
+          </w:rPr>
+          <m:t>Δ</m:t>
+        </m:r>
+      </m:oMath>
+      <w:r>
+        <w:rPr>
+          <w:lang w:val="fr-FR"/>
+        </w:rPr>
+        <w:t>t</w:t>
+      </w:r>
+      <w:r>
+        <w:rPr>
+          <w:lang w:val="fr-FR"/>
+        </w:rPr>
+        <w:t xml:space="preserve"> =</w:t>
+      </w:r>
+      <w:r>
+        <w:rPr>
+          <w:lang w:val="fr-CA"/>
+        </w:rPr>
+        <w:t xml:space="preserve"> </w:t>
+      </w:r>
+      <w:r>
+        <w:rPr>
+          <w:lang w:val="fr-CA"/>
+        </w:rPr>
+        <w:t>0.00001s</w:t>
+      </w:r>
+      <w:r>
+        <w:rPr>
+          <w:lang w:val="fr-CA"/>
+        </w:rPr>
+        <w:t xml:space="preserve"> de manière arbitraire. Cette valeur nous permet d’avoir un moins haut risque de manquer un enregistrement de collisions tout en gardant une précision adéquate pour la position finale.</w:t>
+      </w:r>
+      <w:bookmarkStart w:id="2" w:name="_GoBack"/>
+      <w:bookmarkEnd w:id="2"/>
     </w:p>
     <w:p>
       <w:pPr>
@@ -3853,7 +3904,7 @@
           <w:lang w:val="fr-CA"/>
         </w:rPr>
       </w:pPr>
-      <w:bookmarkStart w:id="2" w:name="_Toc494112539"/>
+      <w:bookmarkStart w:id="3" w:name="_Toc494112539"/>
       <w:r>
         <w:rPr>
           <w:lang w:val="fr-CA"/>
@@ -3861,7 +3912,7 @@
         <w:lastRenderedPageBreak/>
         <w:t>Présentation et analyse des résultats</w:t>
       </w:r>
-      <w:bookmarkEnd w:id="2"/>
+      <w:bookmarkEnd w:id="3"/>
     </w:p>
     <w:p>
       <w:pPr>
@@ -5237,16 +5288,7 @@
                 <w:szCs w:val="14"/>
                 <w:lang w:val="fr-CA"/>
               </w:rPr>
-              <w:t xml:space="preserve">2 : </w:t>
-            </w:r>
-            <w:r>
-              <w:rPr>
-                <w:b/>
-                <w:sz w:val="14"/>
-                <w:szCs w:val="14"/>
-                <w:lang w:val="fr-CA"/>
-              </w:rPr>
-              <w:t>Force gravitationnelle et force visqueuse</w:t>
+              <w:t>2 : Force gravitationnelle et force visqueuse</w:t>
             </w:r>
           </w:p>
         </w:tc>
@@ -6284,8 +6326,6 @@
           <w:lang w:val="fr-CA"/>
         </w:rPr>
       </w:pPr>
-      <w:bookmarkStart w:id="3" w:name="_GoBack"/>
-      <w:bookmarkEnd w:id="3"/>
       <w:r>
         <w:rPr>
           <w:lang w:val="fr-CA"/>
@@ -7667,511 +7707,6 @@
 </w:styles>
 </file>
 
-<file path=word/glossary/document.xml><?xml version="1.0" encoding="utf-8"?>
-<w:glossaryDocument xmlns:wpc="http://schemas.microsoft.com/office/word/2010/wordprocessingCanvas" xmlns:mc="http://schemas.openxmlformats.org/markup-compatibility/2006" xmlns:o="urn:schemas-microsoft-com:office:office" xmlns:r="http://schemas.openxmlformats.org/officeDocument/2006/relationships" xmlns:m="http://schemas.openxmlformats.org/officeDocument/2006/math" xmlns:v="urn:schemas-microsoft-com:vml" xmlns:wp14="http://schemas.microsoft.com/office/word/2010/wordprocessingDrawing" xmlns:wp="http://schemas.openxmlformats.org/drawingml/2006/wordprocessingDrawing" xmlns:w10="urn:schemas-microsoft-com:office:word" xmlns:w="http://schemas.openxmlformats.org/wordprocessingml/2006/main" xmlns:w14="http://schemas.microsoft.com/office/word/2010/wordml" xmlns:wpg="http://schemas.microsoft.com/office/word/2010/wordprocessingGroup" xmlns:wpi="http://schemas.microsoft.com/office/word/2010/wordprocessingInk" xmlns:wne="http://schemas.microsoft.com/office/word/2006/wordml" xmlns:wps="http://schemas.microsoft.com/office/word/2010/wordprocessingShape" mc:Ignorable="w14 wp14"/>
-</file>
-
-<file path=word/glossary/fontTable.xml><?xml version="1.0" encoding="utf-8"?>
-<w:fonts xmlns:mc="http://schemas.openxmlformats.org/markup-compatibility/2006" xmlns:r="http://schemas.openxmlformats.org/officeDocument/2006/relationships" xmlns:w="http://schemas.openxmlformats.org/wordprocessingml/2006/main" xmlns:w14="http://schemas.microsoft.com/office/word/2010/wordml" mc:Ignorable="w14">
-  <w:font w:name="Calibri">
-    <w:panose1 w:val="020F0502020204030204"/>
-    <w:charset w:val="00"/>
-    <w:family w:val="swiss"/>
-    <w:pitch w:val="variable"/>
-    <w:sig w:usb0="E0002AFF" w:usb1="C000247B" w:usb2="00000009" w:usb3="00000000" w:csb0="000001FF" w:csb1="00000000"/>
-  </w:font>
-  <w:font w:name="Times New Roman">
-    <w:panose1 w:val="02020603050405020304"/>
-    <w:charset w:val="00"/>
-    <w:family w:val="roman"/>
-    <w:pitch w:val="variable"/>
-    <w:sig w:usb0="E0002EFF" w:usb1="C000785B" w:usb2="00000009" w:usb3="00000000" w:csb0="000001FF" w:csb1="00000000"/>
-  </w:font>
-  <w:font w:name="Arial">
-    <w:panose1 w:val="020B0604020202020204"/>
-    <w:charset w:val="00"/>
-    <w:family w:val="swiss"/>
-    <w:pitch w:val="variable"/>
-    <w:sig w:usb0="E0002EFF" w:usb1="C0007843" w:usb2="00000009" w:usb3="00000000" w:csb0="000001FF" w:csb1="00000000"/>
-  </w:font>
-  <w:font w:name="Cambria">
-    <w:panose1 w:val="02040503050406030204"/>
-    <w:charset w:val="00"/>
-    <w:family w:val="roman"/>
-    <w:pitch w:val="variable"/>
-    <w:sig w:usb0="E00002FF" w:usb1="400004FF" w:usb2="00000000" w:usb3="00000000" w:csb0="0000019F" w:csb1="00000000"/>
-  </w:font>
-  <w:font w:name="PMingLiU">
-    <w:altName w:val="新細明體"/>
-    <w:panose1 w:val="02020500000000000000"/>
-    <w:charset w:val="88"/>
-    <w:family w:val="auto"/>
-    <w:notTrueType/>
-    <w:pitch w:val="variable"/>
-    <w:sig w:usb0="00000001" w:usb1="08080000" w:usb2="00000010" w:usb3="00000000" w:csb0="00100000" w:csb1="00000000"/>
-  </w:font>
-  <w:font w:name="Tahoma">
-    <w:panose1 w:val="020B0604030504040204"/>
-    <w:charset w:val="00"/>
-    <w:family w:val="swiss"/>
-    <w:pitch w:val="variable"/>
-    <w:sig w:usb0="E1002EFF" w:usb1="C000605B" w:usb2="00000029" w:usb3="00000000" w:csb0="000101FF" w:csb1="00000000"/>
-  </w:font>
-  <w:font w:name="Cambria Math">
-    <w:panose1 w:val="02040503050406030204"/>
-    <w:charset w:val="00"/>
-    <w:family w:val="roman"/>
-    <w:pitch w:val="variable"/>
-    <w:sig w:usb0="E00002FF" w:usb1="420024FF" w:usb2="00000000" w:usb3="00000000" w:csb0="0000019F" w:csb1="00000000"/>
-  </w:font>
-</w:fonts>
-</file>
-
-<file path=word/glossary/settings.xml><?xml version="1.0" encoding="utf-8"?>
-<w:settings xmlns:mc="http://schemas.openxmlformats.org/markup-compatibility/2006" xmlns:o="urn:schemas-microsoft-com:office:office" xmlns:r="http://schemas.openxmlformats.org/officeDocument/2006/relationships" xmlns:m="http://schemas.openxmlformats.org/officeDocument/2006/math" xmlns:v="urn:schemas-microsoft-com:vml" xmlns:w10="urn:schemas-microsoft-com:office:word" xmlns:w="http://schemas.openxmlformats.org/wordprocessingml/2006/main" xmlns:w14="http://schemas.microsoft.com/office/word/2010/wordml" xmlns:sl="http://schemas.openxmlformats.org/schemaLibrary/2006/main" mc:Ignorable="w14">
-  <w:view w:val="normal"/>
-  <w:revisionView w:comments="0"/>
-  <w:defaultTabStop w:val="720"/>
-  <w:characterSpacingControl w:val="doNotCompress"/>
-  <w:compat>
-    <w:useFELayout/>
-    <w:compatSetting w:name="compatibilityMode" w:uri="http://schemas.microsoft.com/office/word" w:val="14"/>
-    <w:compatSetting w:name="overrideTableStyleFontSizeAndJustification" w:uri="http://schemas.microsoft.com/office/word" w:val="1"/>
-    <w:compatSetting w:name="enableOpenTypeFeatures" w:uri="http://schemas.microsoft.com/office/word" w:val="1"/>
-    <w:compatSetting w:name="doNotFlipMirrorIndents" w:uri="http://schemas.microsoft.com/office/word" w:val="1"/>
-  </w:compat>
-  <w:rsids>
-    <w:rsidRoot w:val="003633FC"/>
-    <w:rsid w:val="003633FC"/>
-    <w:rsid w:val="008F45AD"/>
-  </w:rsids>
-  <m:mathPr>
-    <m:mathFont m:val="Cambria Math"/>
-    <m:brkBin m:val="before"/>
-    <m:brkBinSub m:val="--"/>
-    <m:smallFrac m:val="0"/>
-    <m:dispDef/>
-    <m:lMargin m:val="0"/>
-    <m:rMargin m:val="0"/>
-    <m:defJc m:val="centerGroup"/>
-    <m:wrapIndent m:val="1440"/>
-    <m:intLim m:val="subSup"/>
-    <m:naryLim m:val="undOvr"/>
-  </m:mathPr>
-  <w:themeFontLang w:val="en-CA"/>
-  <w:clrSchemeMapping w:bg1="light1" w:t1="dark1" w:bg2="light2" w:t2="dark2" w:accent1="accent1" w:accent2="accent2" w:accent3="accent3" w:accent4="accent4" w:accent5="accent5" w:accent6="accent6" w:hyperlink="hyperlink" w:followedHyperlink="followedHyperlink"/>
-  <w:decimalSymbol w:val="."/>
-  <w:listSeparator w:val=","/>
-</w:settings>
-</file>
-
-<file path=word/glossary/styles.xml><?xml version="1.0" encoding="utf-8"?>
-<w:styles xmlns:mc="http://schemas.openxmlformats.org/markup-compatibility/2006" xmlns:r="http://schemas.openxmlformats.org/officeDocument/2006/relationships" xmlns:w="http://schemas.openxmlformats.org/wordprocessingml/2006/main" xmlns:w14="http://schemas.microsoft.com/office/word/2010/wordml" mc:Ignorable="w14">
-  <w:docDefaults>
-    <w:rPrDefault>
-      <w:rPr>
-        <w:rFonts w:asciiTheme="minorHAnsi" w:eastAsiaTheme="minorEastAsia" w:hAnsiTheme="minorHAnsi" w:cstheme="minorBidi"/>
-        <w:sz w:val="22"/>
-        <w:szCs w:val="22"/>
-        <w:lang w:val="en-CA" w:eastAsia="en-CA" w:bidi="ar-SA"/>
-      </w:rPr>
-    </w:rPrDefault>
-    <w:pPrDefault>
-      <w:pPr>
-        <w:spacing w:after="200" w:line="276" w:lineRule="auto"/>
-      </w:pPr>
-    </w:pPrDefault>
-  </w:docDefaults>
-  <w:latentStyles w:defLockedState="0" w:defUIPriority="99" w:defSemiHidden="1" w:defUnhideWhenUsed="1" w:defQFormat="0" w:count="267">
-    <w:lsdException w:name="Normal" w:semiHidden="0" w:uiPriority="0" w:unhideWhenUsed="0" w:qFormat="1"/>
-    <w:lsdException w:name="heading 1" w:semiHidden="0" w:uiPriority="9" w:unhideWhenUsed="0" w:qFormat="1"/>
-    <w:lsdException w:name="heading 2" w:uiPriority="9" w:qFormat="1"/>
-    <w:lsdException w:name="heading 3" w:uiPriority="9" w:qFormat="1"/>
-    <w:lsdException w:name="heading 4" w:uiPriority="9" w:qFormat="1"/>
-    <w:lsdException w:name="heading 5" w:uiPriority="9" w:qFormat="1"/>
-    <w:lsdException w:name="heading 6" w:uiPriority="9" w:qFormat="1"/>
-    <w:lsdException w:name="heading 7" w:uiPriority="9" w:qFormat="1"/>
-    <w:lsdException w:name="heading 8" w:uiPriority="9" w:qFormat="1"/>
-    <w:lsdException w:name="heading 9" w:uiPriority="9" w:qFormat="1"/>
-    <w:lsdException w:name="toc 1" w:uiPriority="39"/>
-    <w:lsdException w:name="toc 2" w:uiPriority="39"/>
-    <w:lsdException w:name="toc 3" w:uiPriority="39"/>
-    <w:lsdException w:name="toc 4" w:uiPriority="39"/>
-    <w:lsdException w:name="toc 5" w:uiPriority="39"/>
-    <w:lsdException w:name="toc 6" w:uiPriority="39"/>
-    <w:lsdException w:name="toc 7" w:uiPriority="39"/>
-    <w:lsdException w:name="toc 8" w:uiPriority="39"/>
-    <w:lsdException w:name="toc 9" w:uiPriority="39"/>
-    <w:lsdException w:name="caption" w:uiPriority="35" w:qFormat="1"/>
-    <w:lsdException w:name="Title" w:semiHidden="0" w:uiPriority="10" w:unhideWhenUsed="0" w:qFormat="1"/>
-    <w:lsdException w:name="Default Paragraph Font" w:uiPriority="1"/>
-    <w:lsdException w:name="Subtitle" w:semiHidden="0" w:uiPriority="11" w:unhideWhenUsed="0" w:qFormat="1"/>
-    <w:lsdException w:name="Strong" w:semiHidden="0" w:uiPriority="22" w:unhideWhenUsed="0" w:qFormat="1"/>
-    <w:lsdException w:name="Emphasis" w:semiHidden="0" w:uiPriority="20" w:unhideWhenUsed="0" w:qFormat="1"/>
-    <w:lsdException w:name="Table Grid" w:semiHidden="0" w:uiPriority="59" w:unhideWhenUsed="0"/>
-    <w:lsdException w:name="Placeholder Text" w:unhideWhenUsed="0"/>
-    <w:lsdException w:name="No Spacing" w:semiHidden="0" w:uiPriority="1" w:unhideWhenUsed="0" w:qFormat="1"/>
-    <w:lsdException w:name="Light Shading" w:semiHidden="0" w:uiPriority="60" w:unhideWhenUsed="0"/>
-    <w:lsdException w:name="Light List" w:semiHidden="0" w:uiPriority="61" w:unhideWhenUsed="0"/>
-    <w:lsdException w:name="Light Grid" w:semiHidden="0" w:uiPriority="62" w:unhideWhenUsed="0"/>
-    <w:lsdException w:name="Medium Shading 1" w:semiHidden="0" w:uiPriority="63" w:unhideWhenUsed="0"/>
-    <w:lsdException w:name="Medium Shading 2" w:semiHidden="0" w:uiPriority="64" w:unhideWhenUsed="0"/>
-    <w:lsdException w:name="Medium List 1" w:semiHidden="0" w:uiPriority="65" w:unhideWhenUsed="0"/>
-    <w:lsdException w:name="Medium List 2" w:semiHidden="0" w:uiPriority="66" w:unhideWhenUsed="0"/>
-    <w:lsdException w:name="Medium Grid 1" w:semiHidden="0" w:uiPriority="67" w:unhideWhenUsed="0"/>
-    <w:lsdException w:name="Medium Grid 2" w:semiHidden="0" w:uiPriority="68" w:unhideWhenUsed="0"/>
-    <w:lsdException w:name="Medium Grid 3" w:semiHidden="0" w:uiPriority="69" w:unhideWhenUsed="0"/>
-    <w:lsdException w:name="Dark List" w:semiHidden="0" w:uiPriority="70" w:unhideWhenUsed="0"/>
-    <w:lsdException w:name="Colorful Shading" w:semiHidden="0" w:uiPriority="71" w:unhideWhenUsed="0"/>
-    <w:lsdException w:name="Colorful List" w:semiHidden="0" w:uiPriority="72" w:unhideWhenUsed="0"/>
-    <w:lsdException w:name="Colorful Grid" w:semiHidden="0" w:uiPriority="73" w:unhideWhenUsed="0"/>
-    <w:lsdException w:name="Light Shading Accent 1" w:semiHidden="0" w:uiPriority="60" w:unhideWhenUsed="0"/>
-    <w:lsdException w:name="Light List Accent 1" w:semiHidden="0" w:uiPriority="61" w:unhideWhenUsed="0"/>
-    <w:lsdException w:name="Light Grid Accent 1" w:semiHidden="0" w:uiPriority="62" w:unhideWhenUsed="0"/>
-    <w:lsdException w:name="Medium Shading 1 Accent 1" w:semiHidden="0" w:uiPriority="63" w:unhideWhenUsed="0"/>
-    <w:lsdException w:name="Medium Shading 2 Accent 1" w:semiHidden="0" w:uiPriority="64" w:unhideWhenUsed="0"/>
-    <w:lsdException w:name="Medium List 1 Accent 1" w:semiHidden="0" w:uiPriority="65" w:unhideWhenUsed="0"/>
-    <w:lsdException w:name="Revision" w:unhideWhenUsed="0"/>
-    <w:lsdException w:name="List Paragraph" w:semiHidden="0" w:uiPriority="34" w:unhideWhenUsed="0" w:qFormat="1"/>
-    <w:lsdException w:name="Quote" w:semiHidden="0" w:uiPriority="29" w:unhideWhenUsed="0" w:qFormat="1"/>
-    <w:lsdException w:name="Intense Quote" w:semiHidden="0" w:uiPriority="30" w:unhideWhenUsed="0" w:qFormat="1"/>
-    <w:lsdException w:name="Medium List 2 Accent 1" w:semiHidden="0" w:uiPriority="66" w:unhideWhenUsed="0"/>
-    <w:lsdException w:name="Medium Grid 1 Accent 1" w:semiHidden="0" w:uiPriority="67" w:unhideWhenUsed="0"/>
-    <w:lsdException w:name="Medium Grid 2 Accent 1" w:semiHidden="0" w:uiPriority="68" w:unhideWhenUsed="0"/>
-    <w:lsdException w:name="Medium Grid 3 Accent 1" w:semiHidden="0" w:uiPriority="69" w:unhideWhenUsed="0"/>
-    <w:lsdException w:name="Dark List Accent 1" w:semiHidden="0" w:uiPriority="70" w:unhideWhenUsed="0"/>
-    <w:lsdException w:name="Colorful Shading Accent 1" w:semiHidden="0" w:uiPriority="71" w:unhideWhenUsed="0"/>
-    <w:lsdException w:name="Colorful List Accent 1" w:semiHidden="0" w:uiPriority="72" w:unhideWhenUsed="0"/>
-    <w:lsdException w:name="Colorful Grid Accent 1" w:semiHidden="0" w:uiPriority="73" w:unhideWhenUsed="0"/>
-    <w:lsdException w:name="Light Shading Accent 2" w:semiHidden="0" w:uiPriority="60" w:unhideWhenUsed="0"/>
-    <w:lsdException w:name="Light List Accent 2" w:semiHidden="0" w:uiPriority="61" w:unhideWhenUsed="0"/>
-    <w:lsdException w:name="Light Grid Accent 2" w:semiHidden="0" w:uiPriority="62" w:unhideWhenUsed="0"/>
-    <w:lsdException w:name="Medium Shading 1 Accent 2" w:semiHidden="0" w:uiPriority="63" w:unhideWhenUsed="0"/>
-    <w:lsdException w:name="Medium Shading 2 Accent 2" w:semiHidden="0" w:uiPriority="64" w:unhideWhenUsed="0"/>
-    <w:lsdException w:name="Medium List 1 Accent 2" w:semiHidden="0" w:uiPriority="65" w:unhideWhenUsed="0"/>
-    <w:lsdException w:name="Medium List 2 Accent 2" w:semiHidden="0" w:uiPriority="66" w:unhideWhenUsed="0"/>
-    <w:lsdException w:name="Medium Grid 1 Accent 2" w:semiHidden="0" w:uiPriority="67" w:unhideWhenUsed="0"/>
-    <w:lsdException w:name="Medium Grid 2 Accent 2" w:semiHidden="0" w:uiPriority="68" w:unhideWhenUsed="0"/>
-    <w:lsdException w:name="Medium Grid 3 Accent 2" w:semiHidden="0" w:uiPriority="69" w:unhideWhenUsed="0"/>
-    <w:lsdException w:name="Dark List Accent 2" w:semiHidden="0" w:uiPriority="70" w:unhideWhenUsed="0"/>
-    <w:lsdException w:name="Colorful Shading Accent 2" w:semiHidden="0" w:uiPriority="71" w:unhideWhenUsed="0"/>
-    <w:lsdException w:name="Colorful List Accent 2" w:semiHidden="0" w:uiPriority="72" w:unhideWhenUsed="0"/>
-    <w:lsdException w:name="Colorful Grid Accent 2" w:semiHidden="0" w:uiPriority="73" w:unhideWhenUsed="0"/>
-    <w:lsdException w:name="Light Shading Accent 3" w:semiHidden="0" w:uiPriority="60" w:unhideWhenUsed="0"/>
-    <w:lsdException w:name="Light List Accent 3" w:semiHidden="0" w:uiPriority="61" w:unhideWhenUsed="0"/>
-    <w:lsdException w:name="Light Grid Accent 3" w:semiHidden="0" w:uiPriority="62" w:unhideWhenUsed="0"/>
-    <w:lsdException w:name="Medium Shading 1 Accent 3" w:semiHidden="0" w:uiPriority="63" w:unhideWhenUsed="0"/>
-    <w:lsdException w:name="Medium Shading 2 Accent 3" w:semiHidden="0" w:uiPriority="64" w:unhideWhenUsed="0"/>
-    <w:lsdException w:name="Medium List 1 Accent 3" w:semiHidden="0" w:uiPriority="65" w:unhideWhenUsed="0"/>
-    <w:lsdException w:name="Medium List 2 Accent 3" w:semiHidden="0" w:uiPriority="66" w:unhideWhenUsed="0"/>
-    <w:lsdException w:name="Medium Grid 1 Accent 3" w:semiHidden="0" w:uiPriority="67" w:unhideWhenUsed="0"/>
-    <w:lsdException w:name="Medium Grid 2 Accent 3" w:semiHidden="0" w:uiPriority="68" w:unhideWhenUsed="0"/>
-    <w:lsdException w:name="Medium Grid 3 Accent 3" w:semiHidden="0" w:uiPriority="69" w:unhideWhenUsed="0"/>
-    <w:lsdException w:name="Dark List Accent 3" w:semiHidden="0" w:uiPriority="70" w:unhideWhenUsed="0"/>
-    <w:lsdException w:name="Colorful Shading Accent 3" w:semiHidden="0" w:uiPriority="71" w:unhideWhenUsed="0"/>
-    <w:lsdException w:name="Colorful List Accent 3" w:semiHidden="0" w:uiPriority="72" w:unhideWhenUsed="0"/>
-    <w:lsdException w:name="Colorful Grid Accent 3" w:semiHidden="0" w:uiPriority="73" w:unhideWhenUsed="0"/>
-    <w:lsdException w:name="Light Shading Accent 4" w:semiHidden="0" w:uiPriority="60" w:unhideWhenUsed="0"/>
-    <w:lsdException w:name="Light List Accent 4" w:semiHidden="0" w:uiPriority="61" w:unhideWhenUsed="0"/>
-    <w:lsdException w:name="Light Grid Accent 4" w:semiHidden="0" w:uiPriority="62" w:unhideWhenUsed="0"/>
-    <w:lsdException w:name="Medium Shading 1 Accent 4" w:semiHidden="0" w:uiPriority="63" w:unhideWhenUsed="0"/>
-    <w:lsdException w:name="Medium Shading 2 Accent 4" w:semiHidden="0" w:uiPriority="64" w:unhideWhenUsed="0"/>
-    <w:lsdException w:name="Medium List 1 Accent 4" w:semiHidden="0" w:uiPriority="65" w:unhideWhenUsed="0"/>
-    <w:lsdException w:name="Medium List 2 Accent 4" w:semiHidden="0" w:uiPriority="66" w:unhideWhenUsed="0"/>
-    <w:lsdException w:name="Medium Grid 1 Accent 4" w:semiHidden="0" w:uiPriority="67" w:unhideWhenUsed="0"/>
-    <w:lsdException w:name="Medium Grid 2 Accent 4" w:semiHidden="0" w:uiPriority="68" w:unhideWhenUsed="0"/>
-    <w:lsdException w:name="Medium Grid 3 Accent 4" w:semiHidden="0" w:uiPriority="69" w:unhideWhenUsed="0"/>
-    <w:lsdException w:name="Dark List Accent 4" w:semiHidden="0" w:uiPriority="70" w:unhideWhenUsed="0"/>
-    <w:lsdException w:name="Colorful Shading Accent 4" w:semiHidden="0" w:uiPriority="71" w:unhideWhenUsed="0"/>
-    <w:lsdException w:name="Colorful List Accent 4" w:semiHidden="0" w:uiPriority="72" w:unhideWhenUsed="0"/>
-    <w:lsdException w:name="Colorful Grid Accent 4" w:semiHidden="0" w:uiPriority="73" w:unhideWhenUsed="0"/>
-    <w:lsdException w:name="Light Shading Accent 5" w:semiHidden="0" w:uiPriority="60" w:unhideWhenUsed="0"/>
-    <w:lsdException w:name="Light List Accent 5" w:semiHidden="0" w:uiPriority="61" w:unhideWhenUsed="0"/>
-    <w:lsdException w:name="Light Grid Accent 5" w:semiHidden="0" w:uiPriority="62" w:unhideWhenUsed="0"/>
-    <w:lsdException w:name="Medium Shading 1 Accent 5" w:semiHidden="0" w:uiPriority="63" w:unhideWhenUsed="0"/>
-    <w:lsdException w:name="Medium Shading 2 Accent 5" w:semiHidden="0" w:uiPriority="64" w:unhideWhenUsed="0"/>
-    <w:lsdException w:name="Medium List 1 Accent 5" w:semiHidden="0" w:uiPriority="65" w:unhideWhenUsed="0"/>
-    <w:lsdException w:name="Medium List 2 Accent 5" w:semiHidden="0" w:uiPriority="66" w:unhideWhenUsed="0"/>
-    <w:lsdException w:name="Medium Grid 1 Accent 5" w:semiHidden="0" w:uiPriority="67" w:unhideWhenUsed="0"/>
-    <w:lsdException w:name="Medium Grid 2 Accent 5" w:semiHidden="0" w:uiPriority="68" w:unhideWhenUsed="0"/>
-    <w:lsdException w:name="Medium Grid 3 Accent 5" w:semiHidden="0" w:uiPriority="69" w:unhideWhenUsed="0"/>
-    <w:lsdException w:name="Dark List Accent 5" w:semiHidden="0" w:uiPriority="70" w:unhideWhenUsed="0"/>
-    <w:lsdException w:name="Colorful Shading Accent 5" w:semiHidden="0" w:uiPriority="71" w:unhideWhenUsed="0"/>
-    <w:lsdException w:name="Colorful List Accent 5" w:semiHidden="0" w:uiPriority="72" w:unhideWhenUsed="0"/>
-    <w:lsdException w:name="Colorful Grid Accent 5" w:semiHidden="0" w:uiPriority="73" w:unhideWhenUsed="0"/>
-    <w:lsdException w:name="Light Shading Accent 6" w:semiHidden="0" w:uiPriority="60" w:unhideWhenUsed="0"/>
-    <w:lsdException w:name="Light List Accent 6" w:semiHidden="0" w:uiPriority="61" w:unhideWhenUsed="0"/>
-    <w:lsdException w:name="Light Grid Accent 6" w:semiHidden="0" w:uiPriority="62" w:unhideWhenUsed="0"/>
-    <w:lsdException w:name="Medium Shading 1 Accent 6" w:semiHidden="0" w:uiPriority="63" w:unhideWhenUsed="0"/>
-    <w:lsdException w:name="Medium Shading 2 Accent 6" w:semiHidden="0" w:uiPriority="64" w:unhideWhenUsed="0"/>
-    <w:lsdException w:name="Medium List 1 Accent 6" w:semiHidden="0" w:uiPriority="65" w:unhideWhenUsed="0"/>
-    <w:lsdException w:name="Medium List 2 Accent 6" w:semiHidden="0" w:uiPriority="66" w:unhideWhenUsed="0"/>
-    <w:lsdException w:name="Medium Grid 1 Accent 6" w:semiHidden="0" w:uiPriority="67" w:unhideWhenUsed="0"/>
-    <w:lsdException w:name="Medium Grid 2 Accent 6" w:semiHidden="0" w:uiPriority="68" w:unhideWhenUsed="0"/>
-    <w:lsdException w:name="Medium Grid 3 Accent 6" w:semiHidden="0" w:uiPriority="69" w:unhideWhenUsed="0"/>
-    <w:lsdException w:name="Dark List Accent 6" w:semiHidden="0" w:uiPriority="70" w:unhideWhenUsed="0"/>
-    <w:lsdException w:name="Colorful Shading Accent 6" w:semiHidden="0" w:uiPriority="71" w:unhideWhenUsed="0"/>
-    <w:lsdException w:name="Colorful List Accent 6" w:semiHidden="0" w:uiPriority="72" w:unhideWhenUsed="0"/>
-    <w:lsdException w:name="Colorful Grid Accent 6" w:semiHidden="0" w:uiPriority="73" w:unhideWhenUsed="0"/>
-    <w:lsdException w:name="Subtle Emphasis" w:semiHidden="0" w:uiPriority="19" w:unhideWhenUsed="0" w:qFormat="1"/>
-    <w:lsdException w:name="Intense Emphasis" w:semiHidden="0" w:uiPriority="21" w:unhideWhenUsed="0" w:qFormat="1"/>
-    <w:lsdException w:name="Subtle Reference" w:semiHidden="0" w:uiPriority="31" w:unhideWhenUsed="0" w:qFormat="1"/>
-    <w:lsdException w:name="Intense Reference" w:semiHidden="0" w:uiPriority="32" w:unhideWhenUsed="0" w:qFormat="1"/>
-    <w:lsdException w:name="Book Title" w:semiHidden="0" w:uiPriority="33" w:unhideWhenUsed="0" w:qFormat="1"/>
-    <w:lsdException w:name="Bibliography" w:uiPriority="37"/>
-    <w:lsdException w:name="TOC Heading" w:uiPriority="39" w:qFormat="1"/>
-  </w:latentStyles>
-  <w:style w:type="paragraph" w:default="1" w:styleId="Normal">
-    <w:name w:val="Normal"/>
-    <w:qFormat/>
-  </w:style>
-  <w:style w:type="character" w:default="1" w:styleId="DefaultParagraphFont">
-    <w:name w:val="Default Paragraph Font"/>
-    <w:uiPriority w:val="1"/>
-    <w:semiHidden/>
-    <w:unhideWhenUsed/>
-  </w:style>
-  <w:style w:type="table" w:default="1" w:styleId="TableNormal">
-    <w:name w:val="Normal Table"/>
-    <w:uiPriority w:val="99"/>
-    <w:semiHidden/>
-    <w:unhideWhenUsed/>
-    <w:tblPr>
-      <w:tblInd w:w="0" w:type="dxa"/>
-      <w:tblCellMar>
-        <w:top w:w="0" w:type="dxa"/>
-        <w:left w:w="108" w:type="dxa"/>
-        <w:bottom w:w="0" w:type="dxa"/>
-        <w:right w:w="108" w:type="dxa"/>
-      </w:tblCellMar>
-    </w:tblPr>
-  </w:style>
-  <w:style w:type="numbering" w:default="1" w:styleId="NoList">
-    <w:name w:val="No List"/>
-    <w:uiPriority w:val="99"/>
-    <w:semiHidden/>
-    <w:unhideWhenUsed/>
-  </w:style>
-  <w:style w:type="character" w:styleId="PlaceholderText">
-    <w:name w:val="Placeholder Text"/>
-    <w:basedOn w:val="DefaultParagraphFont"/>
-    <w:uiPriority w:val="99"/>
-    <w:semiHidden/>
-    <w:rsid w:val="003633FC"/>
-    <w:rPr>
-      <w:color w:val="808080"/>
-    </w:rPr>
-  </w:style>
-</w:styles>
-</file>
-
-<file path=word/glossary/stylesWithEffects.xml><?xml version="1.0" encoding="utf-8"?>
-<w:styles xmlns:wpc="http://schemas.microsoft.com/office/word/2010/wordprocessingCanvas" xmlns:mc="http://schemas.openxmlformats.org/markup-compatibility/2006" xmlns:o="urn:schemas-microsoft-com:office:office" xmlns:r="http://schemas.openxmlformats.org/officeDocument/2006/relationships" xmlns:m="http://schemas.openxmlformats.org/officeDocument/2006/math" xmlns:v="urn:schemas-microsoft-com:vml" xmlns:wp14="http://schemas.microsoft.com/office/word/2010/wordprocessingDrawing" xmlns:wp="http://schemas.openxmlformats.org/drawingml/2006/wordprocessingDrawing" xmlns:w10="urn:schemas-microsoft-com:office:word" xmlns:w="http://schemas.openxmlformats.org/wordprocessingml/2006/main" xmlns:w14="http://schemas.microsoft.com/office/word/2010/wordml" xmlns:wpg="http://schemas.microsoft.com/office/word/2010/wordprocessingGroup" xmlns:wpi="http://schemas.microsoft.com/office/word/2010/wordprocessingInk" xmlns:wne="http://schemas.microsoft.com/office/word/2006/wordml" xmlns:wps="http://schemas.microsoft.com/office/word/2010/wordprocessingShape" mc:Ignorable="w14 wp14">
-  <w:docDefaults>
-    <w:rPrDefault>
-      <w:rPr>
-        <w:rFonts w:asciiTheme="minorHAnsi" w:eastAsiaTheme="minorEastAsia" w:hAnsiTheme="minorHAnsi" w:cstheme="minorBidi"/>
-        <w:sz w:val="22"/>
-        <w:szCs w:val="22"/>
-        <w:lang w:val="en-CA" w:eastAsia="en-CA" w:bidi="ar-SA"/>
-      </w:rPr>
-    </w:rPrDefault>
-    <w:pPrDefault>
-      <w:pPr>
-        <w:spacing w:after="200" w:line="276" w:lineRule="auto"/>
-      </w:pPr>
-    </w:pPrDefault>
-  </w:docDefaults>
-  <w:latentStyles w:defLockedState="0" w:defUIPriority="99" w:defSemiHidden="1" w:defUnhideWhenUsed="1" w:defQFormat="0" w:count="267">
-    <w:lsdException w:name="Normal" w:semiHidden="0" w:uiPriority="0" w:unhideWhenUsed="0" w:qFormat="1"/>
-    <w:lsdException w:name="heading 1" w:semiHidden="0" w:uiPriority="9" w:unhideWhenUsed="0" w:qFormat="1"/>
-    <w:lsdException w:name="heading 2" w:uiPriority="9" w:qFormat="1"/>
-    <w:lsdException w:name="heading 3" w:uiPriority="9" w:qFormat="1"/>
-    <w:lsdException w:name="heading 4" w:uiPriority="9" w:qFormat="1"/>
-    <w:lsdException w:name="heading 5" w:uiPriority="9" w:qFormat="1"/>
-    <w:lsdException w:name="heading 6" w:uiPriority="9" w:qFormat="1"/>
-    <w:lsdException w:name="heading 7" w:uiPriority="9" w:qFormat="1"/>
-    <w:lsdException w:name="heading 8" w:uiPriority="9" w:qFormat="1"/>
-    <w:lsdException w:name="heading 9" w:uiPriority="9" w:qFormat="1"/>
-    <w:lsdException w:name="toc 1" w:uiPriority="39"/>
-    <w:lsdException w:name="toc 2" w:uiPriority="39"/>
-    <w:lsdException w:name="toc 3" w:uiPriority="39"/>
-    <w:lsdException w:name="toc 4" w:uiPriority="39"/>
-    <w:lsdException w:name="toc 5" w:uiPriority="39"/>
-    <w:lsdException w:name="toc 6" w:uiPriority="39"/>
-    <w:lsdException w:name="toc 7" w:uiPriority="39"/>
-    <w:lsdException w:name="toc 8" w:uiPriority="39"/>
-    <w:lsdException w:name="toc 9" w:uiPriority="39"/>
-    <w:lsdException w:name="caption" w:uiPriority="35" w:qFormat="1"/>
-    <w:lsdException w:name="Title" w:semiHidden="0" w:uiPriority="10" w:unhideWhenUsed="0" w:qFormat="1"/>
-    <w:lsdException w:name="Default Paragraph Font" w:uiPriority="1"/>
-    <w:lsdException w:name="Subtitle" w:semiHidden="0" w:uiPriority="11" w:unhideWhenUsed="0" w:qFormat="1"/>
-    <w:lsdException w:name="Strong" w:semiHidden="0" w:uiPriority="22" w:unhideWhenUsed="0" w:qFormat="1"/>
-    <w:lsdException w:name="Emphasis" w:semiHidden="0" w:uiPriority="20" w:unhideWhenUsed="0" w:qFormat="1"/>
-    <w:lsdException w:name="Table Grid" w:semiHidden="0" w:uiPriority="59" w:unhideWhenUsed="0"/>
-    <w:lsdException w:name="Placeholder Text" w:unhideWhenUsed="0"/>
-    <w:lsdException w:name="No Spacing" w:semiHidden="0" w:uiPriority="1" w:unhideWhenUsed="0" w:qFormat="1"/>
-    <w:lsdException w:name="Light Shading" w:semiHidden="0" w:uiPriority="60" w:unhideWhenUsed="0"/>
-    <w:lsdException w:name="Light List" w:semiHidden="0" w:uiPriority="61" w:unhideWhenUsed="0"/>
-    <w:lsdException w:name="Light Grid" w:semiHidden="0" w:uiPriority="62" w:unhideWhenUsed="0"/>
-    <w:lsdException w:name="Medium Shading 1" w:semiHidden="0" w:uiPriority="63" w:unhideWhenUsed="0"/>
-    <w:lsdException w:name="Medium Shading 2" w:semiHidden="0" w:uiPriority="64" w:unhideWhenUsed="0"/>
-    <w:lsdException w:name="Medium List 1" w:semiHidden="0" w:uiPriority="65" w:unhideWhenUsed="0"/>
-    <w:lsdException w:name="Medium List 2" w:semiHidden="0" w:uiPriority="66" w:unhideWhenUsed="0"/>
-    <w:lsdException w:name="Medium Grid 1" w:semiHidden="0" w:uiPriority="67" w:unhideWhenUsed="0"/>
-    <w:lsdException w:name="Medium Grid 2" w:semiHidden="0" w:uiPriority="68" w:unhideWhenUsed="0"/>
-    <w:lsdException w:name="Medium Grid 3" w:semiHidden="0" w:uiPriority="69" w:unhideWhenUsed="0"/>
-    <w:lsdException w:name="Dark List" w:semiHidden="0" w:uiPriority="70" w:unhideWhenUsed="0"/>
-    <w:lsdException w:name="Colorful Shading" w:semiHidden="0" w:uiPriority="71" w:unhideWhenUsed="0"/>
-    <w:lsdException w:name="Colorful List" w:semiHidden="0" w:uiPriority="72" w:unhideWhenUsed="0"/>
-    <w:lsdException w:name="Colorful Grid" w:semiHidden="0" w:uiPriority="73" w:unhideWhenUsed="0"/>
-    <w:lsdException w:name="Light Shading Accent 1" w:semiHidden="0" w:uiPriority="60" w:unhideWhenUsed="0"/>
-    <w:lsdException w:name="Light List Accent 1" w:semiHidden="0" w:uiPriority="61" w:unhideWhenUsed="0"/>
-    <w:lsdException w:name="Light Grid Accent 1" w:semiHidden="0" w:uiPriority="62" w:unhideWhenUsed="0"/>
-    <w:lsdException w:name="Medium Shading 1 Accent 1" w:semiHidden="0" w:uiPriority="63" w:unhideWhenUsed="0"/>
-    <w:lsdException w:name="Medium Shading 2 Accent 1" w:semiHidden="0" w:uiPriority="64" w:unhideWhenUsed="0"/>
-    <w:lsdException w:name="Medium List 1 Accent 1" w:semiHidden="0" w:uiPriority="65" w:unhideWhenUsed="0"/>
-    <w:lsdException w:name="Revision" w:unhideWhenUsed="0"/>
-    <w:lsdException w:name="List Paragraph" w:semiHidden="0" w:uiPriority="34" w:unhideWhenUsed="0" w:qFormat="1"/>
-    <w:lsdException w:name="Quote" w:semiHidden="0" w:uiPriority="29" w:unhideWhenUsed="0" w:qFormat="1"/>
-    <w:lsdException w:name="Intense Quote" w:semiHidden="0" w:uiPriority="30" w:unhideWhenUsed="0" w:qFormat="1"/>
-    <w:lsdException w:name="Medium List 2 Accent 1" w:semiHidden="0" w:uiPriority="66" w:unhideWhenUsed="0"/>
-    <w:lsdException w:name="Medium Grid 1 Accent 1" w:semiHidden="0" w:uiPriority="67" w:unhideWhenUsed="0"/>
-    <w:lsdException w:name="Medium Grid 2 Accent 1" w:semiHidden="0" w:uiPriority="68" w:unhideWhenUsed="0"/>
-    <w:lsdException w:name="Medium Grid 3 Accent 1" w:semiHidden="0" w:uiPriority="69" w:unhideWhenUsed="0"/>
-    <w:lsdException w:name="Dark List Accent 1" w:semiHidden="0" w:uiPriority="70" w:unhideWhenUsed="0"/>
-    <w:lsdException w:name="Colorful Shading Accent 1" w:semiHidden="0" w:uiPriority="71" w:unhideWhenUsed="0"/>
-    <w:lsdException w:name="Colorful List Accent 1" w:semiHidden="0" w:uiPriority="72" w:unhideWhenUsed="0"/>
-    <w:lsdException w:name="Colorful Grid Accent 1" w:semiHidden="0" w:uiPriority="73" w:unhideWhenUsed="0"/>
-    <w:lsdException w:name="Light Shading Accent 2" w:semiHidden="0" w:uiPriority="60" w:unhideWhenUsed="0"/>
-    <w:lsdException w:name="Light List Accent 2" w:semiHidden="0" w:uiPriority="61" w:unhideWhenUsed="0"/>
-    <w:lsdException w:name="Light Grid Accent 2" w:semiHidden="0" w:uiPriority="62" w:unhideWhenUsed="0"/>
-    <w:lsdException w:name="Medium Shading 1 Accent 2" w:semiHidden="0" w:uiPriority="63" w:unhideWhenUsed="0"/>
-    <w:lsdException w:name="Medium Shading 2 Accent 2" w:semiHidden="0" w:uiPriority="64" w:unhideWhenUsed="0"/>
-    <w:lsdException w:name="Medium List 1 Accent 2" w:semiHidden="0" w:uiPriority="65" w:unhideWhenUsed="0"/>
-    <w:lsdException w:name="Medium List 2 Accent 2" w:semiHidden="0" w:uiPriority="66" w:unhideWhenUsed="0"/>
-    <w:lsdException w:name="Medium Grid 1 Accent 2" w:semiHidden="0" w:uiPriority="67" w:unhideWhenUsed="0"/>
-    <w:lsdException w:name="Medium Grid 2 Accent 2" w:semiHidden="0" w:uiPriority="68" w:unhideWhenUsed="0"/>
-    <w:lsdException w:name="Medium Grid 3 Accent 2" w:semiHidden="0" w:uiPriority="69" w:unhideWhenUsed="0"/>
-    <w:lsdException w:name="Dark List Accent 2" w:semiHidden="0" w:uiPriority="70" w:unhideWhenUsed="0"/>
-    <w:lsdException w:name="Colorful Shading Accent 2" w:semiHidden="0" w:uiPriority="71" w:unhideWhenUsed="0"/>
-    <w:lsdException w:name="Colorful List Accent 2" w:semiHidden="0" w:uiPriority="72" w:unhideWhenUsed="0"/>
-    <w:lsdException w:name="Colorful Grid Accent 2" w:semiHidden="0" w:uiPriority="73" w:unhideWhenUsed="0"/>
-    <w:lsdException w:name="Light Shading Accent 3" w:semiHidden="0" w:uiPriority="60" w:unhideWhenUsed="0"/>
-    <w:lsdException w:name="Light List Accent 3" w:semiHidden="0" w:uiPriority="61" w:unhideWhenUsed="0"/>
-    <w:lsdException w:name="Light Grid Accent 3" w:semiHidden="0" w:uiPriority="62" w:unhideWhenUsed="0"/>
-    <w:lsdException w:name="Medium Shading 1 Accent 3" w:semiHidden="0" w:uiPriority="63" w:unhideWhenUsed="0"/>
-    <w:lsdException w:name="Medium Shading 2 Accent 3" w:semiHidden="0" w:uiPriority="64" w:unhideWhenUsed="0"/>
-    <w:lsdException w:name="Medium List 1 Accent 3" w:semiHidden="0" w:uiPriority="65" w:unhideWhenUsed="0"/>
-    <w:lsdException w:name="Medium List 2 Accent 3" w:semiHidden="0" w:uiPriority="66" w:unhideWhenUsed="0"/>
-    <w:lsdException w:name="Medium Grid 1 Accent 3" w:semiHidden="0" w:uiPriority="67" w:unhideWhenUsed="0"/>
-    <w:lsdException w:name="Medium Grid 2 Accent 3" w:semiHidden="0" w:uiPriority="68" w:unhideWhenUsed="0"/>
-    <w:lsdException w:name="Medium Grid 3 Accent 3" w:semiHidden="0" w:uiPriority="69" w:unhideWhenUsed="0"/>
-    <w:lsdException w:name="Dark List Accent 3" w:semiHidden="0" w:uiPriority="70" w:unhideWhenUsed="0"/>
-    <w:lsdException w:name="Colorful Shading Accent 3" w:semiHidden="0" w:uiPriority="71" w:unhideWhenUsed="0"/>
-    <w:lsdException w:name="Colorful List Accent 3" w:semiHidden="0" w:uiPriority="72" w:unhideWhenUsed="0"/>
-    <w:lsdException w:name="Colorful Grid Accent 3" w:semiHidden="0" w:uiPriority="73" w:unhideWhenUsed="0"/>
-    <w:lsdException w:name="Light Shading Accent 4" w:semiHidden="0" w:uiPriority="60" w:unhideWhenUsed="0"/>
-    <w:lsdException w:name="Light List Accent 4" w:semiHidden="0" w:uiPriority="61" w:unhideWhenUsed="0"/>
-    <w:lsdException w:name="Light Grid Accent 4" w:semiHidden="0" w:uiPriority="62" w:unhideWhenUsed="0"/>
-    <w:lsdException w:name="Medium Shading 1 Accent 4" w:semiHidden="0" w:uiPriority="63" w:unhideWhenUsed="0"/>
-    <w:lsdException w:name="Medium Shading 2 Accent 4" w:semiHidden="0" w:uiPriority="64" w:unhideWhenUsed="0"/>
-    <w:lsdException w:name="Medium List 1 Accent 4" w:semiHidden="0" w:uiPriority="65" w:unhideWhenUsed="0"/>
-    <w:lsdException w:name="Medium List 2 Accent 4" w:semiHidden="0" w:uiPriority="66" w:unhideWhenUsed="0"/>
-    <w:lsdException w:name="Medium Grid 1 Accent 4" w:semiHidden="0" w:uiPriority="67" w:unhideWhenUsed="0"/>
-    <w:lsdException w:name="Medium Grid 2 Accent 4" w:semiHidden="0" w:uiPriority="68" w:unhideWhenUsed="0"/>
-    <w:lsdException w:name="Medium Grid 3 Accent 4" w:semiHidden="0" w:uiPriority="69" w:unhideWhenUsed="0"/>
-    <w:lsdException w:name="Dark List Accent 4" w:semiHidden="0" w:uiPriority="70" w:unhideWhenUsed="0"/>
-    <w:lsdException w:name="Colorful Shading Accent 4" w:semiHidden="0" w:uiPriority="71" w:unhideWhenUsed="0"/>
-    <w:lsdException w:name="Colorful List Accent 4" w:semiHidden="0" w:uiPriority="72" w:unhideWhenUsed="0"/>
-    <w:lsdException w:name="Colorful Grid Accent 4" w:semiHidden="0" w:uiPriority="73" w:unhideWhenUsed="0"/>
-    <w:lsdException w:name="Light Shading Accent 5" w:semiHidden="0" w:uiPriority="60" w:unhideWhenUsed="0"/>
-    <w:lsdException w:name="Light List Accent 5" w:semiHidden="0" w:uiPriority="61" w:unhideWhenUsed="0"/>
-    <w:lsdException w:name="Light Grid Accent 5" w:semiHidden="0" w:uiPriority="62" w:unhideWhenUsed="0"/>
-    <w:lsdException w:name="Medium Shading 1 Accent 5" w:semiHidden="0" w:uiPriority="63" w:unhideWhenUsed="0"/>
-    <w:lsdException w:name="Medium Shading 2 Accent 5" w:semiHidden="0" w:uiPriority="64" w:unhideWhenUsed="0"/>
-    <w:lsdException w:name="Medium List 1 Accent 5" w:semiHidden="0" w:uiPriority="65" w:unhideWhenUsed="0"/>
-    <w:lsdException w:name="Medium List 2 Accent 5" w:semiHidden="0" w:uiPriority="66" w:unhideWhenUsed="0"/>
-    <w:lsdException w:name="Medium Grid 1 Accent 5" w:semiHidden="0" w:uiPriority="67" w:unhideWhenUsed="0"/>
-    <w:lsdException w:name="Medium Grid 2 Accent 5" w:semiHidden="0" w:uiPriority="68" w:unhideWhenUsed="0"/>
-    <w:lsdException w:name="Medium Grid 3 Accent 5" w:semiHidden="0" w:uiPriority="69" w:unhideWhenUsed="0"/>
-    <w:lsdException w:name="Dark List Accent 5" w:semiHidden="0" w:uiPriority="70" w:unhideWhenUsed="0"/>
-    <w:lsdException w:name="Colorful Shading Accent 5" w:semiHidden="0" w:uiPriority="71" w:unhideWhenUsed="0"/>
-    <w:lsdException w:name="Colorful List Accent 5" w:semiHidden="0" w:uiPriority="72" w:unhideWhenUsed="0"/>
-    <w:lsdException w:name="Colorful Grid Accent 5" w:semiHidden="0" w:uiPriority="73" w:unhideWhenUsed="0"/>
-    <w:lsdException w:name="Light Shading Accent 6" w:semiHidden="0" w:uiPriority="60" w:unhideWhenUsed="0"/>
-    <w:lsdException w:name="Light List Accent 6" w:semiHidden="0" w:uiPriority="61" w:unhideWhenUsed="0"/>
-    <w:lsdException w:name="Light Grid Accent 6" w:semiHidden="0" w:uiPriority="62" w:unhideWhenUsed="0"/>
-    <w:lsdException w:name="Medium Shading 1 Accent 6" w:semiHidden="0" w:uiPriority="63" w:unhideWhenUsed="0"/>
-    <w:lsdException w:name="Medium Shading 2 Accent 6" w:semiHidden="0" w:uiPriority="64" w:unhideWhenUsed="0"/>
-    <w:lsdException w:name="Medium List 1 Accent 6" w:semiHidden="0" w:uiPriority="65" w:unhideWhenUsed="0"/>
-    <w:lsdException w:name="Medium List 2 Accent 6" w:semiHidden="0" w:uiPriority="66" w:unhideWhenUsed="0"/>
-    <w:lsdException w:name="Medium Grid 1 Accent 6" w:semiHidden="0" w:uiPriority="67" w:unhideWhenUsed="0"/>
-    <w:lsdException w:name="Medium Grid 2 Accent 6" w:semiHidden="0" w:uiPriority="68" w:unhideWhenUsed="0"/>
-    <w:lsdException w:name="Medium Grid 3 Accent 6" w:semiHidden="0" w:uiPriority="69" w:unhideWhenUsed="0"/>
-    <w:lsdException w:name="Dark List Accent 6" w:semiHidden="0" w:uiPriority="70" w:unhideWhenUsed="0"/>
-    <w:lsdException w:name="Colorful Shading Accent 6" w:semiHidden="0" w:uiPriority="71" w:unhideWhenUsed="0"/>
-    <w:lsdException w:name="Colorful List Accent 6" w:semiHidden="0" w:uiPriority="72" w:unhideWhenUsed="0"/>
-    <w:lsdException w:name="Colorful Grid Accent 6" w:semiHidden="0" w:uiPriority="73" w:unhideWhenUsed="0"/>
-    <w:lsdException w:name="Subtle Emphasis" w:semiHidden="0" w:uiPriority="19" w:unhideWhenUsed="0" w:qFormat="1"/>
-    <w:lsdException w:name="Intense Emphasis" w:semiHidden="0" w:uiPriority="21" w:unhideWhenUsed="0" w:qFormat="1"/>
-    <w:lsdException w:name="Subtle Reference" w:semiHidden="0" w:uiPriority="31" w:unhideWhenUsed="0" w:qFormat="1"/>
-    <w:lsdException w:name="Intense Reference" w:semiHidden="0" w:uiPriority="32" w:unhideWhenUsed="0" w:qFormat="1"/>
-    <w:lsdException w:name="Book Title" w:semiHidden="0" w:uiPriority="33" w:unhideWhenUsed="0" w:qFormat="1"/>
-    <w:lsdException w:name="Bibliography" w:uiPriority="37"/>
-    <w:lsdException w:name="TOC Heading" w:uiPriority="39" w:qFormat="1"/>
-  </w:latentStyles>
-  <w:style w:type="paragraph" w:default="1" w:styleId="Normal">
-    <w:name w:val="Normal"/>
-    <w:qFormat/>
-  </w:style>
-  <w:style w:type="character" w:default="1" w:styleId="DefaultParagraphFont">
-    <w:name w:val="Default Paragraph Font"/>
-    <w:uiPriority w:val="1"/>
-    <w:semiHidden/>
-    <w:unhideWhenUsed/>
-  </w:style>
-  <w:style w:type="table" w:default="1" w:styleId="TableNormal">
-    <w:name w:val="Normal Table"/>
-    <w:uiPriority w:val="99"/>
-    <w:semiHidden/>
-    <w:unhideWhenUsed/>
-    <w:tblPr>
-      <w:tblInd w:w="0" w:type="dxa"/>
-      <w:tblCellMar>
-        <w:top w:w="0" w:type="dxa"/>
-        <w:left w:w="108" w:type="dxa"/>
-        <w:bottom w:w="0" w:type="dxa"/>
-        <w:right w:w="108" w:type="dxa"/>
-      </w:tblCellMar>
-    </w:tblPr>
-  </w:style>
-  <w:style w:type="numbering" w:default="1" w:styleId="NoList">
-    <w:name w:val="No List"/>
-    <w:uiPriority w:val="99"/>
-    <w:semiHidden/>
-    <w:unhideWhenUsed/>
-  </w:style>
-  <w:style w:type="character" w:styleId="PlaceholderText">
-    <w:name w:val="Placeholder Text"/>
-    <w:basedOn w:val="DefaultParagraphFont"/>
-    <w:uiPriority w:val="99"/>
-    <w:semiHidden/>
-    <w:rsid w:val="003633FC"/>
-    <w:rPr>
-      <w:color w:val="808080"/>
-    </w:rPr>
-  </w:style>
-</w:styles>
-</file>
-
-<file path=word/glossary/webSettings.xml><?xml version="1.0" encoding="utf-8"?>
-<w:webSettings xmlns:mc="http://schemas.openxmlformats.org/markup-compatibility/2006" xmlns:r="http://schemas.openxmlformats.org/officeDocument/2006/relationships" xmlns:w="http://schemas.openxmlformats.org/wordprocessingml/2006/main" xmlns:w14="http://schemas.microsoft.com/office/word/2010/wordml" mc:Ignorable="w14">
-  <w:optimizeForBrowser/>
-  <w:allowPNG/>
-</w:webSettings>
-</file>
-
 <file path=word/theme/theme1.xml><?xml version="1.0" encoding="utf-8"?>
 <a:theme xmlns:a="http://schemas.openxmlformats.org/drawingml/2006/main" name="Office Theme">
   <a:themeElements>
@@ -8460,7 +7995,7 @@
 </file>
 
 <file path=customXml/itemProps1.xml><?xml version="1.0" encoding="utf-8"?>
-<ds:datastoreItem xmlns:ds="http://schemas.openxmlformats.org/officeDocument/2006/customXml" ds:itemID="{9ACB2500-63BB-4703-93CA-DB8A6C48AB68}">
+<ds:datastoreItem xmlns:ds="http://schemas.openxmlformats.org/officeDocument/2006/customXml" ds:itemID="{361528BF-3D21-42D2-8438-13D6F3A12A17}">
   <ds:schemaRefs>
     <ds:schemaRef ds:uri="http://schemas.openxmlformats.org/officeDocument/2006/bibliography"/>
   </ds:schemaRefs>

</xml_diff>

<commit_message>
Rapporteur woo woo, ajout de la conclusion et des vérifications
</commit_message>
<xml_diff>
--- a/TP2/Rapport/phs4700_devoir2_rapport.docx
+++ b/TP2/Rapport/phs4700_devoir2_rapport.docx
@@ -656,7 +656,6 @@
               </w:rPr>
               <w:t xml:space="preserve"> </w:t>
             </w:r>
-            <w:proofErr w:type="spellStart"/>
             <w:r>
               <w:rPr>
                 <w:rFonts w:ascii="Cambria"/>
@@ -664,7 +663,6 @@
               </w:rPr>
               <w:t>Bourgault</w:t>
             </w:r>
-            <w:proofErr w:type="spellEnd"/>
           </w:p>
         </w:tc>
         <w:tc>
@@ -688,7 +686,6 @@
                 <w:szCs w:val="24"/>
               </w:rPr>
             </w:pPr>
-            <w:proofErr w:type="spellStart"/>
             <w:r>
               <w:rPr>
                 <w:rFonts w:ascii="Cambria" w:hAnsi="Cambria"/>
@@ -696,7 +693,6 @@
               </w:rPr>
               <w:t>Prénom</w:t>
             </w:r>
-            <w:proofErr w:type="spellEnd"/>
             <w:r>
               <w:rPr>
                 <w:rFonts w:ascii="Cambria" w:hAnsi="Cambria"/>
@@ -742,21 +738,12 @@
                 <w:szCs w:val="24"/>
               </w:rPr>
             </w:pPr>
-            <w:proofErr w:type="spellStart"/>
             <w:r>
               <w:rPr>
                 <w:rFonts w:ascii="Cambria"/>
                 <w:sz w:val="24"/>
               </w:rPr>
-              <w:t>matricule</w:t>
-            </w:r>
-            <w:proofErr w:type="spellEnd"/>
-            <w:r>
-              <w:rPr>
-                <w:rFonts w:ascii="Cambria"/>
-                <w:sz w:val="24"/>
-              </w:rPr>
-              <w:t>:</w:t>
+              <w:t>matricule:</w:t>
             </w:r>
             <w:r>
               <w:rPr>
@@ -905,7 +892,6 @@
                 <w:szCs w:val="24"/>
               </w:rPr>
             </w:pPr>
-            <w:proofErr w:type="spellStart"/>
             <w:r>
               <w:rPr>
                 <w:rFonts w:ascii="Cambria" w:hAnsi="Cambria"/>
@@ -913,7 +899,6 @@
               </w:rPr>
               <w:t>Prénom</w:t>
             </w:r>
-            <w:proofErr w:type="spellEnd"/>
             <w:r>
               <w:rPr>
                 <w:rFonts w:ascii="Cambria" w:hAnsi="Cambria"/>
@@ -934,39 +919,7 @@
                 <w:rFonts w:ascii="Cambria" w:hAnsi="Cambria"/>
                 <w:sz w:val="24"/>
               </w:rPr>
-              <w:t xml:space="preserve"> Kevin </w:t>
-            </w:r>
-            <w:proofErr w:type="spellStart"/>
-            <w:r>
-              <w:rPr>
-                <w:rFonts w:ascii="Cambria" w:hAnsi="Cambria"/>
-                <w:sz w:val="24"/>
-              </w:rPr>
-              <w:t>Ka</w:t>
-            </w:r>
-            <w:proofErr w:type="spellEnd"/>
-            <w:r>
-              <w:rPr>
-                <w:rFonts w:ascii="Cambria" w:hAnsi="Cambria"/>
-                <w:sz w:val="24"/>
-              </w:rPr>
-              <w:t xml:space="preserve"> </w:t>
-            </w:r>
-            <w:proofErr w:type="spellStart"/>
-            <w:r>
-              <w:rPr>
-                <w:rFonts w:ascii="Cambria" w:hAnsi="Cambria"/>
-                <w:sz w:val="24"/>
-              </w:rPr>
-              <w:t>Hin</w:t>
-            </w:r>
-            <w:proofErr w:type="spellEnd"/>
-            <w:r>
-              <w:rPr>
-                <w:rFonts w:ascii="Cambria" w:hAnsi="Cambria"/>
-                <w:sz w:val="24"/>
-              </w:rPr>
-              <w:t xml:space="preserve"> </w:t>
+              <w:t xml:space="preserve"> Kevin Ka Hin </w:t>
             </w:r>
           </w:p>
         </w:tc>
@@ -991,21 +944,12 @@
                 <w:szCs w:val="24"/>
               </w:rPr>
             </w:pPr>
-            <w:proofErr w:type="spellStart"/>
             <w:r>
               <w:rPr>
                 <w:rFonts w:ascii="Cambria"/>
                 <w:sz w:val="24"/>
               </w:rPr>
-              <w:t>matricule</w:t>
-            </w:r>
-            <w:proofErr w:type="spellEnd"/>
-            <w:r>
-              <w:rPr>
-                <w:rFonts w:ascii="Cambria"/>
-                <w:sz w:val="24"/>
-              </w:rPr>
-              <w:t>:</w:t>
+              <w:t>matricule:</w:t>
             </w:r>
             <w:r>
               <w:rPr>
@@ -1218,7 +1162,6 @@
                 <w:szCs w:val="24"/>
               </w:rPr>
             </w:pPr>
-            <w:proofErr w:type="spellStart"/>
             <w:r>
               <w:rPr>
                 <w:rFonts w:ascii="Cambria" w:hAnsi="Cambria"/>
@@ -1226,7 +1169,6 @@
               </w:rPr>
               <w:t>Prénom</w:t>
             </w:r>
-            <w:proofErr w:type="spellEnd"/>
             <w:r>
               <w:rPr>
                 <w:rFonts w:ascii="Cambria" w:hAnsi="Cambria"/>
@@ -1272,21 +1214,12 @@
                 <w:szCs w:val="24"/>
               </w:rPr>
             </w:pPr>
-            <w:proofErr w:type="spellStart"/>
             <w:r>
               <w:rPr>
                 <w:rFonts w:ascii="Cambria"/>
                 <w:sz w:val="24"/>
               </w:rPr>
-              <w:t>matricule</w:t>
-            </w:r>
-            <w:proofErr w:type="spellEnd"/>
-            <w:r>
-              <w:rPr>
-                <w:rFonts w:ascii="Cambria"/>
-                <w:sz w:val="24"/>
-              </w:rPr>
-              <w:t>:</w:t>
+              <w:t>matricule:</w:t>
             </w:r>
             <w:r>
               <w:rPr>
@@ -1435,7 +1368,6 @@
                 <w:szCs w:val="24"/>
               </w:rPr>
             </w:pPr>
-            <w:proofErr w:type="spellStart"/>
             <w:r>
               <w:rPr>
                 <w:rFonts w:ascii="Cambria" w:hAnsi="Cambria"/>
@@ -1443,7 +1375,6 @@
               </w:rPr>
               <w:t>Prénom</w:t>
             </w:r>
-            <w:proofErr w:type="spellEnd"/>
             <w:r>
               <w:rPr>
                 <w:rFonts w:ascii="Cambria" w:hAnsi="Cambria"/>
@@ -1464,17 +1395,8 @@
                 <w:rFonts w:ascii="Cambria" w:hAnsi="Cambria"/>
                 <w:sz w:val="24"/>
               </w:rPr>
-              <w:t xml:space="preserve"> </w:t>
-            </w:r>
-            <w:proofErr w:type="spellStart"/>
-            <w:r>
-              <w:rPr>
-                <w:rFonts w:ascii="Cambria" w:hAnsi="Cambria"/>
-                <w:sz w:val="24"/>
-              </w:rPr>
-              <w:t>Nuno</w:t>
-            </w:r>
-            <w:proofErr w:type="spellEnd"/>
+              <w:t xml:space="preserve"> Nuno</w:t>
+            </w:r>
           </w:p>
         </w:tc>
         <w:tc>
@@ -1498,21 +1420,12 @@
                 <w:szCs w:val="24"/>
               </w:rPr>
             </w:pPr>
-            <w:proofErr w:type="spellStart"/>
             <w:r>
               <w:rPr>
                 <w:rFonts w:ascii="Cambria"/>
                 <w:sz w:val="24"/>
               </w:rPr>
-              <w:t>matricule</w:t>
-            </w:r>
-            <w:proofErr w:type="spellEnd"/>
-            <w:r>
-              <w:rPr>
-                <w:rFonts w:ascii="Cambria"/>
-                <w:sz w:val="24"/>
-              </w:rPr>
-              <w:t>:</w:t>
+              <w:t>matricule:</w:t>
             </w:r>
             <w:r>
               <w:rPr>
@@ -1638,13 +1551,8 @@
             <w:pStyle w:val="TOCHeading"/>
           </w:pPr>
           <w:r>
-            <w:t xml:space="preserve">Table des </w:t>
+            <w:t>Table des matières</w:t>
           </w:r>
-          <w:proofErr w:type="spellStart"/>
-          <w:r>
-            <w:t>matières</w:t>
-          </w:r>
-          <w:proofErr w:type="spellEnd"/>
         </w:p>
         <w:p>
           <w:pPr>
@@ -1667,7 +1575,7 @@
           <w:r>
             <w:fldChar w:fldCharType="separate"/>
           </w:r>
-          <w:hyperlink w:anchor="_Toc494112537" w:history="1">
+          <w:hyperlink w:anchor="_Toc496468338" w:history="1">
             <w:r>
               <w:rPr>
                 <w:rStyle w:val="Hyperlink"/>
@@ -1695,7 +1603,7 @@
                 <w:noProof/>
                 <w:webHidden/>
               </w:rPr>
-              <w:instrText xml:space="preserve"> PAGEREF _Toc494112537 \h </w:instrText>
+              <w:instrText xml:space="preserve"> PAGEREF _Toc496468338 \h </w:instrText>
             </w:r>
             <w:r>
               <w:rPr>
@@ -1738,7 +1646,7 @@
               <w:lang w:val="en-CA" w:eastAsia="en-CA"/>
             </w:rPr>
           </w:pPr>
-          <w:hyperlink w:anchor="_Toc494112538" w:history="1">
+          <w:hyperlink w:anchor="_Toc496468339" w:history="1">
             <w:r>
               <w:rPr>
                 <w:rStyle w:val="Hyperlink"/>
@@ -1766,7 +1674,7 @@
                 <w:noProof/>
                 <w:webHidden/>
               </w:rPr>
-              <w:instrText xml:space="preserve"> PAGEREF _Toc494112538 \h </w:instrText>
+              <w:instrText xml:space="preserve"> PAGEREF _Toc496468339 \h </w:instrText>
             </w:r>
             <w:r>
               <w:rPr>
@@ -1787,6 +1695,391 @@
                 <w:webHidden/>
               </w:rPr>
               <w:t>3</w:t>
+            </w:r>
+            <w:r>
+              <w:rPr>
+                <w:noProof/>
+                <w:webHidden/>
+              </w:rPr>
+              <w:fldChar w:fldCharType="end"/>
+            </w:r>
+          </w:hyperlink>
+        </w:p>
+        <w:p>
+          <w:pPr>
+            <w:pStyle w:val="TOC2"/>
+            <w:tabs>
+              <w:tab w:val="right" w:leader="dot" w:pos="9350"/>
+            </w:tabs>
+            <w:rPr>
+              <w:rFonts w:asciiTheme="minorHAnsi" w:eastAsiaTheme="minorEastAsia" w:hAnsiTheme="minorHAnsi"/>
+              <w:noProof/>
+              <w:lang w:val="en-CA" w:eastAsia="en-CA"/>
+            </w:rPr>
+          </w:pPr>
+          <w:hyperlink w:anchor="_Toc496468340" w:history="1">
+            <w:r>
+              <w:rPr>
+                <w:rStyle w:val="Hyperlink"/>
+                <w:noProof/>
+                <w:lang w:val="fr-CA"/>
+              </w:rPr>
+              <w:t>Équations théoriques</w:t>
+            </w:r>
+            <w:r>
+              <w:rPr>
+                <w:noProof/>
+                <w:webHidden/>
+              </w:rPr>
+              <w:tab/>
+            </w:r>
+            <w:r>
+              <w:rPr>
+                <w:noProof/>
+                <w:webHidden/>
+              </w:rPr>
+              <w:fldChar w:fldCharType="begin"/>
+            </w:r>
+            <w:r>
+              <w:rPr>
+                <w:noProof/>
+                <w:webHidden/>
+              </w:rPr>
+              <w:instrText xml:space="preserve"> PAGEREF _Toc496468340 \h </w:instrText>
+            </w:r>
+            <w:r>
+              <w:rPr>
+                <w:noProof/>
+                <w:webHidden/>
+              </w:rPr>
+            </w:r>
+            <w:r>
+              <w:rPr>
+                <w:noProof/>
+                <w:webHidden/>
+              </w:rPr>
+              <w:fldChar w:fldCharType="separate"/>
+            </w:r>
+            <w:r>
+              <w:rPr>
+                <w:noProof/>
+                <w:webHidden/>
+              </w:rPr>
+              <w:t>3</w:t>
+            </w:r>
+            <w:r>
+              <w:rPr>
+                <w:noProof/>
+                <w:webHidden/>
+              </w:rPr>
+              <w:fldChar w:fldCharType="end"/>
+            </w:r>
+          </w:hyperlink>
+        </w:p>
+        <w:p>
+          <w:pPr>
+            <w:pStyle w:val="TOC2"/>
+            <w:tabs>
+              <w:tab w:val="right" w:leader="dot" w:pos="9350"/>
+            </w:tabs>
+            <w:rPr>
+              <w:rFonts w:asciiTheme="minorHAnsi" w:eastAsiaTheme="minorEastAsia" w:hAnsiTheme="minorHAnsi"/>
+              <w:noProof/>
+              <w:lang w:val="en-CA" w:eastAsia="en-CA"/>
+            </w:rPr>
+          </w:pPr>
+          <w:hyperlink w:anchor="_Toc496468341" w:history="1">
+            <w:r>
+              <w:rPr>
+                <w:rStyle w:val="Hyperlink"/>
+                <w:noProof/>
+                <w:lang w:val="fr-CA"/>
+              </w:rPr>
+              <w:t>Équations du mouvement à résoudre</w:t>
+            </w:r>
+            <w:r>
+              <w:rPr>
+                <w:noProof/>
+                <w:webHidden/>
+              </w:rPr>
+              <w:tab/>
+            </w:r>
+            <w:r>
+              <w:rPr>
+                <w:noProof/>
+                <w:webHidden/>
+              </w:rPr>
+              <w:fldChar w:fldCharType="begin"/>
+            </w:r>
+            <w:r>
+              <w:rPr>
+                <w:noProof/>
+                <w:webHidden/>
+              </w:rPr>
+              <w:instrText xml:space="preserve"> PAGEREF _Toc496468341 \h </w:instrText>
+            </w:r>
+            <w:r>
+              <w:rPr>
+                <w:noProof/>
+                <w:webHidden/>
+              </w:rPr>
+            </w:r>
+            <w:r>
+              <w:rPr>
+                <w:noProof/>
+                <w:webHidden/>
+              </w:rPr>
+              <w:fldChar w:fldCharType="separate"/>
+            </w:r>
+            <w:r>
+              <w:rPr>
+                <w:noProof/>
+                <w:webHidden/>
+              </w:rPr>
+              <w:t>3</w:t>
+            </w:r>
+            <w:r>
+              <w:rPr>
+                <w:noProof/>
+                <w:webHidden/>
+              </w:rPr>
+              <w:fldChar w:fldCharType="end"/>
+            </w:r>
+          </w:hyperlink>
+        </w:p>
+        <w:p>
+          <w:pPr>
+            <w:pStyle w:val="TOC2"/>
+            <w:tabs>
+              <w:tab w:val="right" w:leader="dot" w:pos="9350"/>
+            </w:tabs>
+            <w:rPr>
+              <w:rFonts w:asciiTheme="minorHAnsi" w:eastAsiaTheme="minorEastAsia" w:hAnsiTheme="minorHAnsi"/>
+              <w:noProof/>
+              <w:lang w:val="en-CA" w:eastAsia="en-CA"/>
+            </w:rPr>
+          </w:pPr>
+          <w:hyperlink w:anchor="_Toc496468342" w:history="1">
+            <w:r>
+              <w:rPr>
+                <w:rStyle w:val="Hyperlink"/>
+                <w:noProof/>
+                <w:lang w:val="fr-CA"/>
+              </w:rPr>
+              <w:t>Équations pour déterminer l’arrêt de la simulation (collision)</w:t>
+            </w:r>
+            <w:r>
+              <w:rPr>
+                <w:noProof/>
+                <w:webHidden/>
+              </w:rPr>
+              <w:tab/>
+            </w:r>
+            <w:r>
+              <w:rPr>
+                <w:noProof/>
+                <w:webHidden/>
+              </w:rPr>
+              <w:fldChar w:fldCharType="begin"/>
+            </w:r>
+            <w:r>
+              <w:rPr>
+                <w:noProof/>
+                <w:webHidden/>
+              </w:rPr>
+              <w:instrText xml:space="preserve"> PAGEREF _Toc496468342 \h </w:instrText>
+            </w:r>
+            <w:r>
+              <w:rPr>
+                <w:noProof/>
+                <w:webHidden/>
+              </w:rPr>
+            </w:r>
+            <w:r>
+              <w:rPr>
+                <w:noProof/>
+                <w:webHidden/>
+              </w:rPr>
+              <w:fldChar w:fldCharType="separate"/>
+            </w:r>
+            <w:r>
+              <w:rPr>
+                <w:noProof/>
+                <w:webHidden/>
+              </w:rPr>
+              <w:t>4</w:t>
+            </w:r>
+            <w:r>
+              <w:rPr>
+                <w:noProof/>
+                <w:webHidden/>
+              </w:rPr>
+              <w:fldChar w:fldCharType="end"/>
+            </w:r>
+          </w:hyperlink>
+        </w:p>
+        <w:p>
+          <w:pPr>
+            <w:pStyle w:val="TOC2"/>
+            <w:tabs>
+              <w:tab w:val="right" w:leader="dot" w:pos="9350"/>
+            </w:tabs>
+            <w:rPr>
+              <w:rFonts w:asciiTheme="minorHAnsi" w:eastAsiaTheme="minorEastAsia" w:hAnsiTheme="minorHAnsi"/>
+              <w:noProof/>
+              <w:lang w:val="en-CA" w:eastAsia="en-CA"/>
+            </w:rPr>
+          </w:pPr>
+          <w:hyperlink w:anchor="_Toc496468343" w:history="1">
+            <w:r>
+              <w:rPr>
+                <w:rStyle w:val="Hyperlink"/>
+                <w:noProof/>
+                <w:lang w:val="fr-CA"/>
+              </w:rPr>
+              <w:t>Méthode de résolution des équations du mouvement et justification</w:t>
+            </w:r>
+            <w:r>
+              <w:rPr>
+                <w:noProof/>
+                <w:webHidden/>
+              </w:rPr>
+              <w:tab/>
+            </w:r>
+            <w:r>
+              <w:rPr>
+                <w:noProof/>
+                <w:webHidden/>
+              </w:rPr>
+              <w:fldChar w:fldCharType="begin"/>
+            </w:r>
+            <w:r>
+              <w:rPr>
+                <w:noProof/>
+                <w:webHidden/>
+              </w:rPr>
+              <w:instrText xml:space="preserve"> PAGEREF _Toc496468343 \h </w:instrText>
+            </w:r>
+            <w:r>
+              <w:rPr>
+                <w:noProof/>
+                <w:webHidden/>
+              </w:rPr>
+            </w:r>
+            <w:r>
+              <w:rPr>
+                <w:noProof/>
+                <w:webHidden/>
+              </w:rPr>
+              <w:fldChar w:fldCharType="separate"/>
+            </w:r>
+            <w:r>
+              <w:rPr>
+                <w:noProof/>
+                <w:webHidden/>
+              </w:rPr>
+              <w:t>4</w:t>
+            </w:r>
+            <w:r>
+              <w:rPr>
+                <w:noProof/>
+                <w:webHidden/>
+              </w:rPr>
+              <w:fldChar w:fldCharType="end"/>
+            </w:r>
+          </w:hyperlink>
+        </w:p>
+        <w:p>
+          <w:pPr>
+            <w:pStyle w:val="TOC2"/>
+            <w:tabs>
+              <w:tab w:val="right" w:leader="dot" w:pos="9350"/>
+            </w:tabs>
+            <w:rPr>
+              <w:rFonts w:asciiTheme="minorHAnsi" w:eastAsiaTheme="minorEastAsia" w:hAnsiTheme="minorHAnsi"/>
+              <w:noProof/>
+              <w:lang w:val="en-CA" w:eastAsia="en-CA"/>
+            </w:rPr>
+          </w:pPr>
+          <w:hyperlink w:anchor="_Toc496468344" w:history="1">
+            <w:r>
+              <w:rPr>
+                <w:rStyle w:val="Hyperlink"/>
+                <w:noProof/>
+                <w:lang w:val="fr-CA"/>
+              </w:rPr>
+              <w:t xml:space="preserve">Intervalles de temps </w:t>
+            </w:r>
+            <m:oMath>
+              <m:r>
+                <m:rPr>
+                  <m:sty m:val="b"/>
+                </m:rPr>
+                <w:rPr>
+                  <w:rStyle w:val="Hyperlink"/>
+                  <w:rFonts w:ascii="Cambria Math" w:hAnsi="Cambria Math"/>
+                  <w:noProof/>
+                  <w:lang w:val="fr-FR"/>
+                </w:rPr>
+                <m:t>Δ</m:t>
+              </m:r>
+            </m:oMath>
+            <w:r>
+              <w:rPr>
+                <w:rStyle w:val="Hyperlink"/>
+                <w:noProof/>
+                <w:lang w:val="fr-FR"/>
+              </w:rPr>
+              <w:t>t</w:t>
+            </w:r>
+            <w:r>
+              <w:rPr>
+                <w:rStyle w:val="Hyperlink"/>
+                <w:noProof/>
+                <w:lang w:val="fr-CA"/>
+              </w:rPr>
+              <w:t xml:space="preserve"> choisis pour la résolution et justification</w:t>
+            </w:r>
+            <w:r>
+              <w:rPr>
+                <w:noProof/>
+                <w:webHidden/>
+              </w:rPr>
+              <w:tab/>
+            </w:r>
+            <w:r>
+              <w:rPr>
+                <w:noProof/>
+                <w:webHidden/>
+              </w:rPr>
+              <w:fldChar w:fldCharType="begin"/>
+            </w:r>
+            <w:r>
+              <w:rPr>
+                <w:noProof/>
+                <w:webHidden/>
+              </w:rPr>
+              <w:instrText xml:space="preserve"> PAGEREF _Toc496468344 \h </w:instrText>
+            </w:r>
+            <w:r>
+              <w:rPr>
+                <w:noProof/>
+                <w:webHidden/>
+              </w:rPr>
+            </w:r>
+            <w:r>
+              <w:rPr>
+                <w:noProof/>
+                <w:webHidden/>
+              </w:rPr>
+              <w:fldChar w:fldCharType="separate"/>
+            </w:r>
+            <w:r>
+              <w:rPr>
+                <w:noProof/>
+                <w:webHidden/>
+              </w:rPr>
+              <w:t>4</w:t>
             </w:r>
             <w:r>
               <w:rPr>
@@ -1809,7 +2102,7 @@
               <w:lang w:val="en-CA" w:eastAsia="en-CA"/>
             </w:rPr>
           </w:pPr>
-          <w:hyperlink w:anchor="_Toc494112539" w:history="1">
+          <w:hyperlink w:anchor="_Toc496468345" w:history="1">
             <w:r>
               <w:rPr>
                 <w:rStyle w:val="Hyperlink"/>
@@ -1837,7 +2130,76 @@
                 <w:noProof/>
                 <w:webHidden/>
               </w:rPr>
-              <w:instrText xml:space="preserve"> PAGEREF _Toc494112539 \h </w:instrText>
+              <w:instrText xml:space="preserve"> PAGEREF _Toc496468345 \h </w:instrText>
+            </w:r>
+            <w:r>
+              <w:rPr>
+                <w:noProof/>
+                <w:webHidden/>
+              </w:rPr>
+            </w:r>
+            <w:r>
+              <w:rPr>
+                <w:noProof/>
+                <w:webHidden/>
+              </w:rPr>
+              <w:fldChar w:fldCharType="separate"/>
+            </w:r>
+            <w:r>
+              <w:rPr>
+                <w:noProof/>
+                <w:webHidden/>
+              </w:rPr>
+              <w:t>5</w:t>
+            </w:r>
+            <w:r>
+              <w:rPr>
+                <w:noProof/>
+                <w:webHidden/>
+              </w:rPr>
+              <w:fldChar w:fldCharType="end"/>
+            </w:r>
+          </w:hyperlink>
+        </w:p>
+        <w:p>
+          <w:pPr>
+            <w:pStyle w:val="TOC3"/>
+            <w:tabs>
+              <w:tab w:val="right" w:leader="dot" w:pos="9350"/>
+            </w:tabs>
+            <w:rPr>
+              <w:noProof/>
+            </w:rPr>
+          </w:pPr>
+          <w:hyperlink w:anchor="_Toc496468346" w:history="1">
+            <w:r>
+              <w:rPr>
+                <w:rStyle w:val="Hyperlink"/>
+                <w:noProof/>
+                <w:lang w:val="fr-CA"/>
+              </w:rPr>
+              <w:t>Option 1 : Force gravitationnelle seulement</w:t>
+            </w:r>
+            <w:r>
+              <w:rPr>
+                <w:noProof/>
+                <w:webHidden/>
+              </w:rPr>
+              <w:tab/>
+            </w:r>
+            <w:r>
+              <w:rPr>
+                <w:noProof/>
+                <w:webHidden/>
+              </w:rPr>
+              <w:fldChar w:fldCharType="begin"/>
+            </w:r>
+            <w:r>
+              <w:rPr>
+                <w:noProof/>
+                <w:webHidden/>
+              </w:rPr>
+              <w:instrText xml:space="preserve"> PAGEREF _Toc496468346 \h </w:instrText>
             </w:r>
             <w:r>
               <w:rPr>
@@ -1875,17 +2237,19 @@
               <w:tab w:val="right" w:leader="dot" w:pos="9350"/>
             </w:tabs>
             <w:rPr>
+              <w:rFonts w:asciiTheme="minorHAnsi" w:eastAsiaTheme="minorEastAsia" w:hAnsiTheme="minorHAnsi"/>
               <w:noProof/>
+              <w:lang w:val="en-CA" w:eastAsia="en-CA"/>
             </w:rPr>
           </w:pPr>
-          <w:hyperlink w:anchor="_Toc494112540" w:history="1">
+          <w:hyperlink w:anchor="_Toc496468347" w:history="1">
             <w:r>
               <w:rPr>
                 <w:rStyle w:val="Hyperlink"/>
                 <w:noProof/>
                 <w:lang w:val="fr-CA"/>
               </w:rPr>
-              <w:t>Centre de masse</w:t>
+              <w:t>Option 2 : Force gravitationnelle et force visqueuse</w:t>
             </w:r>
             <w:r>
               <w:rPr>
@@ -1906,7 +2270,7 @@
                 <w:noProof/>
                 <w:webHidden/>
               </w:rPr>
-              <w:instrText xml:space="preserve"> PAGEREF _Toc494112540 \h </w:instrText>
+              <w:instrText xml:space="preserve"> PAGEREF _Toc496468347 \h </w:instrText>
             </w:r>
             <w:r>
               <w:rPr>
@@ -1926,7 +2290,7 @@
                 <w:noProof/>
                 <w:webHidden/>
               </w:rPr>
-              <w:t>6</w:t>
+              <w:t>7</w:t>
             </w:r>
             <w:r>
               <w:rPr>
@@ -1944,17 +2308,19 @@
               <w:tab w:val="right" w:leader="dot" w:pos="9350"/>
             </w:tabs>
             <w:rPr>
+              <w:rFonts w:asciiTheme="minorHAnsi" w:eastAsiaTheme="minorEastAsia" w:hAnsiTheme="minorHAnsi"/>
               <w:noProof/>
+              <w:lang w:val="en-CA" w:eastAsia="en-CA"/>
             </w:rPr>
           </w:pPr>
-          <w:hyperlink w:anchor="_Toc494112541" w:history="1">
+          <w:hyperlink w:anchor="_Toc496468348" w:history="1">
             <w:r>
               <w:rPr>
                 <w:rStyle w:val="Hyperlink"/>
                 <w:noProof/>
                 <w:lang w:val="fr-CA"/>
               </w:rPr>
-              <w:t>Moment d’inertie</w:t>
+              <w:t>Option 3 : Force gravitationnelle, force visqueuse et force de Magnus</w:t>
             </w:r>
             <w:r>
               <w:rPr>
@@ -1975,7 +2341,7 @@
                 <w:noProof/>
                 <w:webHidden/>
               </w:rPr>
-              <w:instrText xml:space="preserve"> PAGEREF _Toc494112541 \h </w:instrText>
+              <w:instrText xml:space="preserve"> PAGEREF _Toc496468348 \h </w:instrText>
             </w:r>
             <w:r>
               <w:rPr>
@@ -1995,7 +2361,7 @@
                 <w:noProof/>
                 <w:webHidden/>
               </w:rPr>
-              <w:t>7</w:t>
+              <w:t>8</w:t>
             </w:r>
             <w:r>
               <w:rPr>
@@ -2013,17 +2379,19 @@
               <w:tab w:val="right" w:leader="dot" w:pos="9350"/>
             </w:tabs>
             <w:rPr>
+              <w:rFonts w:asciiTheme="minorHAnsi" w:eastAsiaTheme="minorEastAsia" w:hAnsiTheme="minorHAnsi"/>
               <w:noProof/>
+              <w:lang w:val="en-CA" w:eastAsia="en-CA"/>
             </w:rPr>
           </w:pPr>
-          <w:hyperlink w:anchor="_Toc494112542" w:history="1">
+          <w:hyperlink w:anchor="_Toc496468349" w:history="1">
             <w:r>
               <w:rPr>
                 <w:rStyle w:val="Hyperlink"/>
                 <w:noProof/>
                 <w:lang w:val="fr-CA"/>
               </w:rPr>
-              <w:t>Accélération angulaire</w:t>
+              <w:t>Vérifications effectuées pour assurer la précision de nos simulations</w:t>
             </w:r>
             <w:r>
               <w:rPr>
@@ -2044,7 +2412,7 @@
                 <w:noProof/>
                 <w:webHidden/>
               </w:rPr>
-              <w:instrText xml:space="preserve"> PAGEREF _Toc494112542 \h </w:instrText>
+              <w:instrText xml:space="preserve"> PAGEREF _Toc496468349 \h </w:instrText>
             </w:r>
             <w:r>
               <w:rPr>
@@ -2064,7 +2432,7 @@
                 <w:noProof/>
                 <w:webHidden/>
               </w:rPr>
-              <w:t>8</w:t>
+              <w:t>9</w:t>
             </w:r>
             <w:r>
               <w:rPr>
@@ -2087,7 +2455,7 @@
               <w:lang w:val="en-CA" w:eastAsia="en-CA"/>
             </w:rPr>
           </w:pPr>
-          <w:hyperlink w:anchor="_Toc494112543" w:history="1">
+          <w:hyperlink w:anchor="_Toc496468350" w:history="1">
             <w:r>
               <w:rPr>
                 <w:rStyle w:val="Hyperlink"/>
@@ -2115,7 +2483,78 @@
                 <w:noProof/>
                 <w:webHidden/>
               </w:rPr>
-              <w:instrText xml:space="preserve"> PAGEREF _Toc494112543 \h </w:instrText>
+              <w:instrText xml:space="preserve"> PAGEREF _Toc496468350 \h </w:instrText>
+            </w:r>
+            <w:r>
+              <w:rPr>
+                <w:noProof/>
+                <w:webHidden/>
+              </w:rPr>
+            </w:r>
+            <w:r>
+              <w:rPr>
+                <w:noProof/>
+                <w:webHidden/>
+              </w:rPr>
+              <w:fldChar w:fldCharType="separate"/>
+            </w:r>
+            <w:r>
+              <w:rPr>
+                <w:noProof/>
+                <w:webHidden/>
+              </w:rPr>
+              <w:t>10</w:t>
+            </w:r>
+            <w:r>
+              <w:rPr>
+                <w:noProof/>
+                <w:webHidden/>
+              </w:rPr>
+              <w:fldChar w:fldCharType="end"/>
+            </w:r>
+          </w:hyperlink>
+        </w:p>
+        <w:p>
+          <w:pPr>
+            <w:pStyle w:val="TOC1"/>
+            <w:tabs>
+              <w:tab w:val="right" w:leader="dot" w:pos="9350"/>
+            </w:tabs>
+            <w:rPr>
+              <w:rFonts w:asciiTheme="minorHAnsi" w:eastAsiaTheme="minorEastAsia" w:hAnsiTheme="minorHAnsi"/>
+              <w:noProof/>
+              <w:lang w:val="en-CA" w:eastAsia="en-CA"/>
+            </w:rPr>
+          </w:pPr>
+          <w:hyperlink w:anchor="_Toc496468351" w:history="1">
+            <w:r>
+              <w:rPr>
+                <w:rStyle w:val="Hyperlink"/>
+                <w:noProof/>
+                <w:lang w:val="fr-CA"/>
+              </w:rPr>
+              <w:t>LOREM IPSUM FILLER</w:t>
+            </w:r>
+            <w:r>
+              <w:rPr>
+                <w:noProof/>
+                <w:webHidden/>
+              </w:rPr>
+              <w:tab/>
+            </w:r>
+            <w:r>
+              <w:rPr>
+                <w:noProof/>
+                <w:webHidden/>
+              </w:rPr>
+              <w:fldChar w:fldCharType="begin"/>
+            </w:r>
+            <w:r>
+              <w:rPr>
+                <w:noProof/>
+                <w:webHidden/>
+              </w:rPr>
+              <w:instrText xml:space="preserve"> PAGEREF _Toc496468351 \h </w:instrText>
             </w:r>
             <w:r>
               <w:rPr>
@@ -2179,7 +2618,7 @@
           <w:lang w:val="fr-CA"/>
         </w:rPr>
       </w:pPr>
-      <w:bookmarkStart w:id="0" w:name="_Toc494112537"/>
+      <w:bookmarkStart w:id="0" w:name="_Toc496468338"/>
       <w:r>
         <w:rPr>
           <w:lang w:val="fr-CA"/>
@@ -2389,21 +2828,7 @@
         <w:rPr>
           <w:lang w:val="fr-CA"/>
         </w:rPr>
-        <w:t xml:space="preserve">, </w:t>
-      </w:r>
-      <w:proofErr w:type="gramStart"/>
-      <w:r>
-        <w:rPr>
-          <w:lang w:val="fr-CA"/>
-        </w:rPr>
-        <w:t>le vecteur</w:t>
-      </w:r>
-      <w:proofErr w:type="gramEnd"/>
-      <w:r>
-        <w:rPr>
-          <w:lang w:val="fr-CA"/>
-        </w:rPr>
-        <w:t xml:space="preserve"> vitesse final du centr</w:t>
+        <w:t>, le vecteur vitesse final du centr</w:t>
       </w:r>
       <w:r>
         <w:rPr>
@@ -2491,7 +2916,7 @@
           <w:lang w:val="fr-CA"/>
         </w:rPr>
       </w:pPr>
-      <w:bookmarkStart w:id="1" w:name="_Toc494112538"/>
+      <w:bookmarkStart w:id="1" w:name="_Toc496468339"/>
       <w:r>
         <w:rPr>
           <w:lang w:val="fr-CA"/>
@@ -2508,12 +2933,14 @@
           <w:lang w:val="fr-CA"/>
         </w:rPr>
       </w:pPr>
+      <w:bookmarkStart w:id="2" w:name="_Toc496468340"/>
       <w:r>
         <w:rPr>
           <w:lang w:val="fr-CA"/>
         </w:rPr>
         <w:t>Équations théoriques</w:t>
       </w:r>
+      <w:bookmarkEnd w:id="2"/>
     </w:p>
     <w:p>
       <w:pPr>
@@ -2807,23 +3234,7 @@
           <w:szCs w:val="24"/>
           <w:lang w:val="fr-CA"/>
         </w:rPr>
-        <w:t xml:space="preserve"> de la balle </w:t>
-      </w:r>
-      <w:proofErr w:type="gramStart"/>
-      <w:r>
-        <w:rPr>
-          <w:szCs w:val="24"/>
-          <w:lang w:val="fr-CA"/>
-        </w:rPr>
-        <w:t>( A</w:t>
-      </w:r>
-      <w:proofErr w:type="gramEnd"/>
-      <w:r>
-        <w:rPr>
-          <w:szCs w:val="24"/>
-          <w:lang w:val="fr-CA"/>
-        </w:rPr>
-        <w:t xml:space="preserve"> = </w:t>
+        <w:t xml:space="preserve"> de la balle ( A = </w:t>
       </w:r>
       <w:r>
         <w:rPr>
@@ -2930,7 +3341,6 @@
           </m:e>
         </m:acc>
       </m:oMath>
-      <w:proofErr w:type="gramStart"/>
       <w:r>
         <w:rPr>
           <w:rFonts w:eastAsiaTheme="minorEastAsia"/>
@@ -2940,7 +3350,6 @@
         </w:rPr>
         <w:t>b</w:t>
       </w:r>
-      <w:proofErr w:type="gramEnd"/>
       <w:r>
         <w:rPr>
           <w:rFonts w:eastAsiaTheme="minorEastAsia"/>
@@ -3107,7 +3516,23 @@
           <w:noProof/>
           <w:lang w:val="fr-CA"/>
         </w:rPr>
-        <w:t>La force de Manus est donnée par l’équation 3. La valeur de C</w:t>
+        <w:t>La force de Ma</w:t>
+      </w:r>
+      <w:r>
+        <w:rPr>
+          <w:rFonts w:cs="Arial"/>
+          <w:noProof/>
+          <w:lang w:val="fr-CA"/>
+        </w:rPr>
+        <w:t>g</w:t>
+      </w:r>
+      <w:r>
+        <w:rPr>
+          <w:rFonts w:cs="Arial"/>
+          <w:noProof/>
+          <w:lang w:val="fr-CA"/>
+        </w:rPr>
+        <w:t>nus est donnée par l’équation 3. La valeur de C</w:t>
       </w:r>
       <w:r>
         <w:rPr>
@@ -3392,12 +3817,14 @@
           <w:lang w:val="fr-CA"/>
         </w:rPr>
       </w:pPr>
+      <w:bookmarkStart w:id="3" w:name="_Toc496468341"/>
       <w:r>
         <w:rPr>
           <w:lang w:val="fr-CA"/>
         </w:rPr>
         <w:t>Équations du mouvement à résoudre</w:t>
       </w:r>
+      <w:bookmarkEnd w:id="3"/>
     </w:p>
     <w:p>
       <w:pPr>
@@ -3442,6 +3869,7 @@
           <w:lang w:val="fr-CA"/>
         </w:rPr>
       </w:pPr>
+      <w:bookmarkStart w:id="4" w:name="_Toc496468342"/>
       <w:r>
         <w:rPr>
           <w:lang w:val="fr-CA"/>
@@ -3454,6 +3882,7 @@
         </w:rPr>
         <w:t xml:space="preserve"> (collision)</w:t>
       </w:r>
+      <w:bookmarkEnd w:id="4"/>
     </w:p>
     <w:p>
       <w:pPr>
@@ -3504,6 +3933,7 @@
           <w:lang w:val="fr-CA"/>
         </w:rPr>
       </w:pPr>
+      <w:bookmarkStart w:id="5" w:name="_Toc496468343"/>
       <w:r>
         <w:rPr>
           <w:lang w:val="fr-CA"/>
@@ -3516,6 +3946,7 @@
         </w:rPr>
         <w:t xml:space="preserve"> et justification</w:t>
       </w:r>
+      <w:bookmarkEnd w:id="5"/>
     </w:p>
     <w:p>
       <w:pPr>
@@ -3524,6 +3955,7 @@
           <w:lang w:val="fr-CA"/>
         </w:rPr>
       </w:pPr>
+      <w:bookmarkStart w:id="6" w:name="_Toc496468344"/>
       <w:r>
         <w:rPr>
           <w:lang w:val="fr-CA"/>
@@ -3572,6 +4004,7 @@
         </w:rPr>
         <w:t>choisis pour la résolution et justification</w:t>
       </w:r>
+      <w:bookmarkEnd w:id="6"/>
     </w:p>
     <w:p>
       <w:pPr>
@@ -3584,7 +4017,13 @@
         <w:rPr>
           <w:lang w:val="fr-CA"/>
         </w:rPr>
-        <w:t xml:space="preserve">On a choisi </w:t>
+        <w:t>Après quelques essais et quelques ajustements suite à ces derniers, nous avons finalement opté pour un</w:t>
+      </w:r>
+      <w:r>
+        <w:rPr>
+          <w:lang w:val="fr-CA"/>
+        </w:rPr>
+        <w:t xml:space="preserve"> </w:t>
       </w:r>
       <m:oMath>
         <m:r>
@@ -3602,13 +4041,7 @@
         <w:rPr>
           <w:lang w:val="fr-FR"/>
         </w:rPr>
-        <w:t>t</w:t>
-      </w:r>
-      <w:r>
-        <w:rPr>
-          <w:lang w:val="fr-FR"/>
-        </w:rPr>
-        <w:t xml:space="preserve"> =</w:t>
+        <w:t>t =</w:t>
       </w:r>
       <w:r>
         <w:rPr>
@@ -3626,10 +4059,20 @@
         <w:rPr>
           <w:lang w:val="fr-CA"/>
         </w:rPr>
-        <w:t xml:space="preserve"> de manière arbitraire. Cette valeur nous permet d’avoir un moins haut risque de manquer un enregistrement de collisions tout en gardant une précision adéquate pour la position finale.</w:t>
-      </w:r>
-      <w:bookmarkStart w:id="2" w:name="_GoBack"/>
-      <w:bookmarkEnd w:id="2"/>
+        <w:t>. Cette valeur nous permet</w:t>
+      </w:r>
+      <w:r>
+        <w:rPr>
+          <w:lang w:val="fr-CA"/>
+        </w:rPr>
+        <w:t>tait</w:t>
+      </w:r>
+      <w:r>
+        <w:rPr>
+          <w:lang w:val="fr-CA"/>
+        </w:rPr>
+        <w:t xml:space="preserve"> d’avoir un moins haut risque de manquer un enregistrement de collisions tout en gardant une précision adéquate pour la position finale.</w:t>
+      </w:r>
     </w:p>
     <w:p>
       <w:pPr>
@@ -3904,7 +4347,7 @@
           <w:lang w:val="fr-CA"/>
         </w:rPr>
       </w:pPr>
-      <w:bookmarkStart w:id="3" w:name="_Toc494112539"/>
+      <w:bookmarkStart w:id="7" w:name="_Toc496468345"/>
       <w:r>
         <w:rPr>
           <w:lang w:val="fr-CA"/>
@@ -3912,7 +4355,7 @@
         <w:lastRenderedPageBreak/>
         <w:t>Présentation et analyse des résultats</w:t>
       </w:r>
-      <w:bookmarkEnd w:id="3"/>
+      <w:bookmarkEnd w:id="7"/>
     </w:p>
     <w:p>
       <w:pPr>
@@ -3989,23 +4432,13 @@
                 <w:lang w:val="fr-CA"/>
               </w:rPr>
             </w:pPr>
-            <w:proofErr w:type="spellStart"/>
             <w:r>
               <w:rPr>
                 <w:b/>
                 <w:sz w:val="20"/>
                 <w:lang w:val="fr-CA"/>
               </w:rPr>
-              <w:t>rbi</w:t>
-            </w:r>
-            <w:proofErr w:type="spellEnd"/>
-            <w:r>
-              <w:rPr>
-                <w:b/>
-                <w:sz w:val="20"/>
-                <w:lang w:val="fr-CA"/>
-              </w:rPr>
-              <w:t xml:space="preserve"> (m)</w:t>
+              <w:t>rbi (m)</w:t>
             </w:r>
           </w:p>
           <w:p>
@@ -4049,23 +4482,13 @@
                 <w:lang w:val="fr-CA"/>
               </w:rPr>
             </w:pPr>
-            <w:proofErr w:type="spellStart"/>
             <w:r>
               <w:rPr>
                 <w:b/>
                 <w:sz w:val="20"/>
                 <w:lang w:val="fr-CA"/>
               </w:rPr>
-              <w:t>vbi</w:t>
-            </w:r>
-            <w:proofErr w:type="spellEnd"/>
-            <w:r>
-              <w:rPr>
-                <w:b/>
-                <w:sz w:val="20"/>
-                <w:lang w:val="fr-CA"/>
-              </w:rPr>
-              <w:t xml:space="preserve"> (m/s)</w:t>
+              <w:t>vbi (m/s)</w:t>
             </w:r>
           </w:p>
           <w:p>
@@ -4101,23 +4524,13 @@
                 <w:lang w:val="fr-CA"/>
               </w:rPr>
             </w:pPr>
-            <w:proofErr w:type="spellStart"/>
             <w:r>
               <w:rPr>
                 <w:b/>
                 <w:sz w:val="20"/>
                 <w:lang w:val="fr-CA"/>
               </w:rPr>
-              <w:t>wbi</w:t>
-            </w:r>
-            <w:proofErr w:type="spellEnd"/>
-            <w:r>
-              <w:rPr>
-                <w:b/>
-                <w:sz w:val="20"/>
-                <w:lang w:val="fr-CA"/>
-              </w:rPr>
-              <w:t xml:space="preserve"> (rad/s)</w:t>
+              <w:t>wbi (rad/s)</w:t>
             </w:r>
           </w:p>
           <w:p>
@@ -4636,7 +5049,6 @@
                 <w:lang w:val="fr-CA"/>
               </w:rPr>
             </w:pPr>
-            <w:proofErr w:type="spellStart"/>
             <w:r>
               <w:rPr>
                 <w:b/>
@@ -4646,7 +5058,6 @@
               </w:rPr>
               <w:t>tf</w:t>
             </w:r>
-            <w:proofErr w:type="spellEnd"/>
             <w:r>
               <w:rPr>
                 <w:b/>
@@ -4694,7 +5105,6 @@
                 <w:lang w:val="fr-CA"/>
               </w:rPr>
             </w:pPr>
-            <w:proofErr w:type="spellStart"/>
             <w:r>
               <w:rPr>
                 <w:b/>
@@ -4704,7 +5114,6 @@
               </w:rPr>
               <w:t>rbf</w:t>
             </w:r>
-            <w:proofErr w:type="spellEnd"/>
             <w:r>
               <w:rPr>
                 <w:b/>
@@ -4751,7 +5160,6 @@
                 <w:lang w:val="fr-CA"/>
               </w:rPr>
             </w:pPr>
-            <w:proofErr w:type="spellStart"/>
             <w:r>
               <w:rPr>
                 <w:b/>
@@ -4761,7 +5169,6 @@
               </w:rPr>
               <w:t>vbf</w:t>
             </w:r>
-            <w:proofErr w:type="spellEnd"/>
             <w:r>
               <w:rPr>
                 <w:b/>
@@ -6230,6 +6637,7 @@
           <w:lang w:val="fr-CA"/>
         </w:rPr>
       </w:pPr>
+      <w:bookmarkStart w:id="8" w:name="_Toc496468346"/>
       <w:r>
         <w:rPr>
           <w:sz w:val="26"/>
@@ -6239,6 +6647,7 @@
         <w:lastRenderedPageBreak/>
         <w:t>Option 1 : Force gravitationnelle seulement</w:t>
       </w:r>
+      <w:bookmarkEnd w:id="8"/>
     </w:p>
     <w:p>
       <w:pPr>
@@ -6261,6 +6670,7 @@
           <w:lang w:val="fr-CA"/>
         </w:rPr>
       </w:pPr>
+      <w:bookmarkStart w:id="9" w:name="_Toc496468347"/>
       <w:r>
         <w:rPr>
           <w:lang w:val="fr-CA"/>
@@ -6268,6 +6678,7 @@
         <w:lastRenderedPageBreak/>
         <w:t>Option 2 : Force gravitationnelle et force visqueuse</w:t>
       </w:r>
+      <w:bookmarkEnd w:id="9"/>
     </w:p>
     <w:p>
       <w:pPr>
@@ -6290,6 +6701,7 @@
           <w:lang w:val="fr-CA"/>
         </w:rPr>
       </w:pPr>
+      <w:bookmarkStart w:id="10" w:name="_Toc496468348"/>
       <w:r>
         <w:rPr>
           <w:lang w:val="fr-CA"/>
@@ -6297,6 +6709,7 @@
         <w:lastRenderedPageBreak/>
         <w:t>Option 3 : Force gravitationnelle, force visqueuse et force de Magnus</w:t>
       </w:r>
+      <w:bookmarkEnd w:id="10"/>
     </w:p>
     <w:p>
       <w:pPr>
@@ -6326,12 +6739,112 @@
           <w:lang w:val="fr-CA"/>
         </w:rPr>
       </w:pPr>
+      <w:bookmarkStart w:id="11" w:name="_Toc496468349"/>
       <w:r>
         <w:rPr>
           <w:lang w:val="fr-CA"/>
         </w:rPr>
         <w:lastRenderedPageBreak/>
         <w:t>Vérifications effectuées pour assurer la précision de nos simulations</w:t>
+      </w:r>
+      <w:bookmarkEnd w:id="11"/>
+    </w:p>
+    <w:p>
+      <w:pPr>
+        <w:ind w:firstLine="650"/>
+        <w:rPr>
+          <w:lang w:val="fr-CA"/>
+        </w:rPr>
+      </w:pPr>
+      <w:r>
+        <w:rPr>
+          <w:lang w:val="fr-CA"/>
+        </w:rPr>
+        <w:t>Pour l’option 1, la plus simple, nous avons effectué les calculs à la main pour comparer avec le résultat obtenu par la simulation. Puisque les résultats étaient concluants, nous avons gardé les mêmes conditions (i.e. intervalle de temps) pour les autres options.</w:t>
+      </w:r>
+      <w:r>
+        <w:rPr>
+          <w:lang w:val="fr-CA"/>
+        </w:rPr>
+        <w:t xml:space="preserve"> </w:t>
+      </w:r>
+      <w:r>
+        <w:rPr>
+          <w:lang w:val="fr-CA"/>
+        </w:rPr>
+        <w:t xml:space="preserve">Nous avons aussi vérifié que le point de départ de chacune des courbes </w:t>
+      </w:r>
+      <w:r>
+        <w:rPr>
+          <w:lang w:val="fr-CA"/>
+        </w:rPr>
+        <w:t>correspondait</w:t>
+      </w:r>
+      <w:r>
+        <w:rPr>
+          <w:lang w:val="fr-CA"/>
+        </w:rPr>
+        <w:t xml:space="preserve"> aux conditions initiales de chacun des essais (</w:t>
+      </w:r>
+      <w:r>
+        <w:rPr>
+          <w:b/>
+          <w:lang w:val="fr-CA"/>
+        </w:rPr>
+        <w:t>Tableau 1</w:t>
+      </w:r>
+      <w:r>
+        <w:rPr>
+          <w:lang w:val="fr-CA"/>
+        </w:rPr>
+        <w:t xml:space="preserve">). </w:t>
+      </w:r>
+      <w:r>
+        <w:rPr>
+          <w:lang w:val="fr-CA"/>
+        </w:rPr>
+        <w:t xml:space="preserve">Nous avons aussi vérifié visuellement les collisions : cela nous a permis de valider la fiabilité de notre algorithme de détection de collision. </w:t>
+      </w:r>
+    </w:p>
+    <w:p>
+      <w:pPr>
+        <w:ind w:firstLine="650"/>
+        <w:rPr>
+          <w:lang w:val="fr-CA"/>
+        </w:rPr>
+      </w:pPr>
+      <w:r>
+        <w:rPr>
+          <w:lang w:val="fr-CA"/>
+        </w:rPr>
+        <w:t xml:space="preserve">De plus, nous avons fait des hypothèses à l’aide des données brutes pour l’ajout de la force de Magnus : nous avons estimé qu’un </w:t>
+      </w:r>
+      <w:r>
+        <w:rPr>
+          <w:i/>
+          <w:lang w:val="fr-CA"/>
+        </w:rPr>
+        <w:t>backspin</w:t>
+      </w:r>
+      <w:r>
+        <w:rPr>
+          <w:lang w:val="fr-CA"/>
+        </w:rPr>
+        <w:t xml:space="preserve"> allait permettre à l’option 3 (Magnus) d’avoir une position finale plus loin que les autres. C’est ce qui arrive dans l’essai #3.</w:t>
+      </w:r>
+      <w:r>
+        <w:rPr>
+          <w:lang w:val="fr-CA"/>
+        </w:rPr>
+        <w:t xml:space="preserve"> </w:t>
+      </w:r>
+      <w:r>
+        <w:rPr>
+          <w:b/>
+          <w:i/>
+          <w:lang w:val="fr-CA"/>
+        </w:rPr>
+        <w:t>BULLSHIT ALERT.</w:t>
       </w:r>
     </w:p>
     <w:p>
@@ -6343,7 +6856,6 @@
     </w:p>
     <w:p>
       <w:pPr>
-        <w:pStyle w:val="Heading2"/>
         <w:rPr>
           <w:lang w:val="fr-CA"/>
         </w:rPr>
@@ -6363,7 +6875,7 @@
           <w:lang w:val="fr-CA"/>
         </w:rPr>
       </w:pPr>
-      <w:bookmarkStart w:id="4" w:name="_Toc494112543"/>
+      <w:bookmarkStart w:id="12" w:name="_Toc496468350"/>
       <w:r>
         <w:rPr>
           <w:lang w:val="fr-CA"/>
@@ -6371,22 +6883,7 @@
         <w:lastRenderedPageBreak/>
         <w:t>Conclusion</w:t>
       </w:r>
-      <w:bookmarkEnd w:id="4"/>
-    </w:p>
-    <w:p>
-      <w:pPr>
-        <w:pStyle w:val="Heading1"/>
-        <w:ind w:hanging="650"/>
-        <w:rPr>
-          <w:lang w:val="fr-CA"/>
-        </w:rPr>
-      </w:pPr>
-      <w:r>
-        <w:rPr>
-          <w:lang w:val="fr-CA"/>
-        </w:rPr>
-        <w:t>LOREM IPSUM FILLER</w:t>
-      </w:r>
+      <w:bookmarkEnd w:id="12"/>
     </w:p>
     <w:p>
       <w:pPr>
@@ -6399,13 +6896,75 @@
         <w:rPr>
           <w:lang w:val="fr-CA"/>
         </w:rPr>
-        <w:t>Le plus grand problème auquel nous étions exposés était le manque total d’expérience en Matlab de tous les membres de l’équipe au début de ce devoir.</w:t>
-      </w:r>
-      <w:r>
-        <w:rPr>
-          <w:lang w:val="fr-CA"/>
-        </w:rPr>
-        <w:t xml:space="preserve"> Au fur et à mesure que nous complétions ce devoir, nous avons petit à petit découvert les fonctionnalités de Matlab. Ainsi, nous nous sentons plus préparés, au niveau technique, pour le prochain devoir. </w:t>
+        <w:t xml:space="preserve">Après avoir eu un notre baptême du feu, suite au premier devoir, nous étions encore une fois en territoire inconnu : il fallait apprendre de nouvelles fonctions Matlab comme l’affichage de courbes. De plus, il </w:t>
+      </w:r>
+      <w:r>
+        <w:rPr>
+          <w:lang w:val="fr-CA"/>
+        </w:rPr>
+        <w:t>était nécessaire de</w:t>
+      </w:r>
+      <w:r>
+        <w:rPr>
+          <w:lang w:val="fr-CA"/>
+        </w:rPr>
+        <w:t xml:space="preserve"> comprendre comment utiliser la méthode de Runge-Kutta</w:t>
+      </w:r>
+      <w:r>
+        <w:rPr>
+          <w:lang w:val="fr-CA"/>
+        </w:rPr>
+        <w:t>. C</w:t>
+      </w:r>
+      <w:r>
+        <w:rPr>
+          <w:lang w:val="fr-CA"/>
+        </w:rPr>
+        <w:t xml:space="preserve">ette tâche se révélait plus difficile que prévu </w:t>
+      </w:r>
+      <w:bookmarkStart w:id="13" w:name="_GoBack"/>
+      <w:bookmarkEnd w:id="13"/>
+      <w:r>
+        <w:rPr>
+          <w:lang w:val="fr-CA"/>
+        </w:rPr>
+        <w:t>puisque nous n’avions pas suivi</w:t>
+      </w:r>
+      <w:r>
+        <w:rPr>
+          <w:lang w:val="fr-CA"/>
+        </w:rPr>
+        <w:t xml:space="preserve"> le cours MTH1115 – Équations différentielles. En effet, ce cours n’est plus obligatoire à l’obtention du baccalauréat en génie logiciel.</w:t>
+      </w:r>
+      <w:r>
+        <w:rPr>
+          <w:lang w:val="fr-CA"/>
+        </w:rPr>
+        <w:t xml:space="preserve"> Finalement, nous avons réalisé qu’un exemple applicatif de la méthode se trouvait dans la boîte à outils du cours, alors cela nous a beaucoup </w:t>
+      </w:r>
+      <w:r>
+        <w:rPr>
+          <w:lang w:val="fr-CA"/>
+        </w:rPr>
+        <w:t>aidés</w:t>
+      </w:r>
+      <w:r>
+        <w:rPr>
+          <w:lang w:val="fr-CA"/>
+        </w:rPr>
+        <w:t xml:space="preserve"> à comprendre</w:t>
+      </w:r>
+      <w:r>
+        <w:rPr>
+          <w:lang w:val="fr-CA"/>
+        </w:rPr>
+        <w:t xml:space="preserve"> la méthode</w:t>
+      </w:r>
+      <w:r>
+        <w:rPr>
+          <w:lang w:val="fr-CA"/>
+        </w:rPr>
+        <w:t>.</w:t>
       </w:r>
     </w:p>
     <w:p>
@@ -6419,13 +6978,33 @@
         <w:rPr>
           <w:lang w:val="fr-CA"/>
         </w:rPr>
-        <w:t>Un autre grand problème auquel nous étions confrontés était le manque de valeurs de test. En d’autres mots, nous n’avions pas eu le temps de préparer une situation simple où l’on pouvait tester si l’implémentation des formules à utiliser était correcte ou non. Ainsi, nous ne pouvons pas être certains à 100% de la validité de nos deux simulations.</w:t>
-      </w:r>
-      <w:r>
-        <w:rPr>
-          <w:lang w:val="fr-CA"/>
-        </w:rPr>
-        <w:t xml:space="preserve"> De plus, nous n’avions pas vraiment le temps de faire les calculs à la main pour valider nos résultats : nous l’avons uniquement fait pour le centre de masse pour commencer.</w:t>
+        <w:t xml:space="preserve"> </w:t>
+      </w:r>
+      <w:r>
+        <w:rPr>
+          <w:lang w:val="fr-CA"/>
+        </w:rPr>
+        <w:t>Vérifier la validité des calculs était</w:t>
+      </w:r>
+      <w:r>
+        <w:rPr>
+          <w:lang w:val="fr-CA"/>
+        </w:rPr>
+        <w:t xml:space="preserve"> une tâche difficile. En effet, il y avait des calculs trop compliqués pour être faits à la main comme ceux de la méthode de Runge-Kutta. Cependant, nous avons fait des calculs pour l’option 1, la plus facile à évaluer, pour s’assurer que nous comprenions bien la base du problème. Puisque la force gravitationnelle revient dans les trois options à évaluer, nous trouvions cette validation pertinente à faire.</w:t>
+      </w:r>
+    </w:p>
+    <w:p>
+      <w:pPr>
+        <w:ind w:firstLine="650"/>
+        <w:rPr>
+          <w:lang w:val="fr-CA"/>
+        </w:rPr>
+      </w:pPr>
+      <w:r>
+        <w:rPr>
+          <w:lang w:val="fr-CA"/>
+        </w:rPr>
+        <w:t>Finalement, se réunir en équipe pour ce devoir était difficile puisque nous devions attraper les balles que les différents autres cours nous lançaient en mi-session. Cela ne nous a tout de même pas empêché de terminer ce devoir.</w:t>
       </w:r>
     </w:p>
     <w:p>
@@ -6571,7 +7150,7 @@
                                   <w:noProof/>
                                   <w:color w:val="C0504D" w:themeColor="accent2"/>
                                 </w:rPr>
-                                <w:t>3</w:t>
+                                <w:t>10</w:t>
                               </w:r>
                               <w:r>
                                 <w:rPr>
@@ -6627,7 +7206,7 @@
                             <w:noProof/>
                             <w:color w:val="C0504D" w:themeColor="accent2"/>
                           </w:rPr>
-                          <w:t>3</w:t>
+                          <w:t>10</w:t>
                         </w:r>
                         <w:r>
                           <w:rPr>
@@ -7203,6 +7782,19 @@
       <w:color w:val="4F81BD" w:themeColor="accent1"/>
     </w:rPr>
   </w:style>
+  <w:style w:type="paragraph" w:styleId="TOC3">
+    <w:name w:val="toc 3"/>
+    <w:basedOn w:val="Normal"/>
+    <w:next w:val="Normal"/>
+    <w:autoRedefine/>
+    <w:uiPriority w:val="39"/>
+    <w:unhideWhenUsed/>
+    <w:rsid w:val="008A7FD7"/>
+    <w:pPr>
+      <w:spacing w:after="100"/>
+      <w:ind w:left="440"/>
+    </w:pPr>
+  </w:style>
 </w:styles>
 </file>
 
@@ -7704,6 +8296,19 @@
       <w:color w:val="4F81BD" w:themeColor="accent1"/>
     </w:rPr>
   </w:style>
+  <w:style w:type="paragraph" w:styleId="TOC3">
+    <w:name w:val="toc 3"/>
+    <w:basedOn w:val="Normal"/>
+    <w:next w:val="Normal"/>
+    <w:autoRedefine/>
+    <w:uiPriority w:val="39"/>
+    <w:unhideWhenUsed/>
+    <w:rsid w:val="008A7FD7"/>
+    <w:pPr>
+      <w:spacing w:after="100"/>
+      <w:ind w:left="440"/>
+    </w:pPr>
+  </w:style>
 </w:styles>
 </file>
 
@@ -7995,7 +8600,7 @@
 </file>
 
 <file path=customXml/itemProps1.xml><?xml version="1.0" encoding="utf-8"?>
-<ds:datastoreItem xmlns:ds="http://schemas.openxmlformats.org/officeDocument/2006/customXml" ds:itemID="{361528BF-3D21-42D2-8438-13D6F3A12A17}">
+<ds:datastoreItem xmlns:ds="http://schemas.openxmlformats.org/officeDocument/2006/customXml" ds:itemID="{77597A28-BE49-4F67-BC97-B285F0DD4458}">
   <ds:schemaRefs>
     <ds:schemaRef ds:uri="http://schemas.openxmlformats.org/officeDocument/2006/bibliography"/>
   </ds:schemaRefs>

</xml_diff>

<commit_message>
Ajout dans section Verification du rapport
</commit_message>
<xml_diff>
--- a/TP2/Rapport/phs4700_devoir2_rapport.docx
+++ b/TP2/Rapport/phs4700_devoir2_rapport.docx
@@ -1,6 +1,6 @@
 
 <file path=word/document.xml><?xml version="1.0" encoding="utf-8"?>
-<w:document xmlns:wpc="http://schemas.microsoft.com/office/word/2010/wordprocessingCanvas" xmlns:cx="http://schemas.microsoft.com/office/drawing/2014/chartex" xmlns:cx1="http://schemas.microsoft.com/office/drawing/2015/9/8/chartex" xmlns:cx2="http://schemas.microsoft.com/office/drawing/2015/10/21/chartex" xmlns:cx3="http://schemas.microsoft.com/office/drawing/2016/5/9/chartex" xmlns:cx4="http://schemas.microsoft.com/office/drawing/2016/5/10/chartex" xmlns:cx5="http://schemas.microsoft.com/office/drawing/2016/5/11/chartex" xmlns:cx6="http://schemas.microsoft.com/office/drawing/2016/5/12/chartex" xmlns:cx7="http://schemas.microsoft.com/office/drawing/2016/5/13/chartex" xmlns:cx8="http://schemas.microsoft.com/office/drawing/2016/5/14/chartex" xmlns:mc="http://schemas.openxmlformats.org/markup-compatibility/2006" xmlns:aink="http://schemas.microsoft.com/office/drawing/2016/ink" xmlns:am3d="http://schemas.microsoft.com/office/drawing/2017/model3d" xmlns:o="urn:schemas-microsoft-com:office:office" xmlns:r="http://schemas.openxmlformats.org/officeDocument/2006/relationships" xmlns:m="http://schemas.openxmlformats.org/officeDocument/2006/math" xmlns:v="urn:schemas-microsoft-com:vml" xmlns:wp14="http://schemas.microsoft.com/office/word/2010/wordprocessingDrawing" xmlns:wp="http://schemas.openxmlformats.org/drawingml/2006/wordprocessingDrawing" xmlns:w10="urn:schemas-microsoft-com:office:word" xmlns:w="http://schemas.openxmlformats.org/wordprocessingml/2006/main" xmlns:w14="http://schemas.microsoft.com/office/word/2010/wordml" xmlns:w15="http://schemas.microsoft.com/office/word/2012/wordml" xmlns:w16cid="http://schemas.microsoft.com/office/word/2016/wordml/cid" xmlns:w16se="http://schemas.microsoft.com/office/word/2015/wordml/symex" xmlns:wpg="http://schemas.microsoft.com/office/word/2010/wordprocessingGroup" xmlns:wpi="http://schemas.microsoft.com/office/word/2010/wordprocessingInk" xmlns:wne="http://schemas.microsoft.com/office/word/2006/wordml" xmlns:wps="http://schemas.microsoft.com/office/word/2010/wordprocessingShape" mc:Ignorable="w14 w15 w16se w16cid wp14">
+<w:document xmlns:wpc="http://schemas.microsoft.com/office/word/2010/wordprocessingCanvas" xmlns:mc="http://schemas.openxmlformats.org/markup-compatibility/2006" xmlns:o="urn:schemas-microsoft-com:office:office" xmlns:r="http://schemas.openxmlformats.org/officeDocument/2006/relationships" xmlns:m="http://schemas.openxmlformats.org/officeDocument/2006/math" xmlns:v="urn:schemas-microsoft-com:vml" xmlns:wp14="http://schemas.microsoft.com/office/word/2010/wordprocessingDrawing" xmlns:wp="http://schemas.openxmlformats.org/drawingml/2006/wordprocessingDrawing" xmlns:w10="urn:schemas-microsoft-com:office:word" xmlns:w="http://schemas.openxmlformats.org/wordprocessingml/2006/main" xmlns:w14="http://schemas.microsoft.com/office/word/2010/wordml" xmlns:wpg="http://schemas.microsoft.com/office/word/2010/wordprocessingGroup" xmlns:wpi="http://schemas.microsoft.com/office/word/2010/wordprocessingInk" xmlns:wne="http://schemas.microsoft.com/office/word/2006/wordml" xmlns:wps="http://schemas.microsoft.com/office/word/2010/wordprocessingShape" mc:Ignorable="w14 wp14">
   <w:body>
     <w:p>
       <w:pPr>
@@ -46,7 +46,7 @@
                     <pic:cNvPicPr/>
                   </pic:nvPicPr>
                   <pic:blipFill>
-                    <a:blip r:embed="rId7" cstate="print"/>
+                    <a:blip r:embed="rId8" cstate="print"/>
                     <a:stretch>
                       <a:fillRect/>
                     </a:stretch>
@@ -393,7 +393,7 @@
     </w:p>
     <w:p>
       <w:pPr>
-        <w:pStyle w:val="Corpsdetexte"/>
+        <w:pStyle w:val="BodyText"/>
         <w:spacing w:line="464" w:lineRule="auto"/>
         <w:ind w:right="-21"/>
         <w:rPr>
@@ -454,7 +454,7 @@
     </w:p>
     <w:p>
       <w:pPr>
-        <w:pStyle w:val="Corpsdetexte"/>
+        <w:pStyle w:val="BodyText"/>
         <w:spacing w:line="464" w:lineRule="auto"/>
         <w:ind w:right="-21"/>
         <w:rPr>
@@ -527,7 +527,7 @@
     </w:p>
     <w:p>
       <w:pPr>
-        <w:pStyle w:val="Corpsdetexte"/>
+        <w:pStyle w:val="BodyText"/>
         <w:spacing w:line="464" w:lineRule="auto"/>
         <w:ind w:right="-21"/>
         <w:rPr>
@@ -687,7 +687,6 @@
               </w:rPr>
             </w:pPr>
             <w:proofErr w:type="spellStart"/>
-            <w:proofErr w:type="gramStart"/>
             <w:r>
               <w:rPr>
                 <w:rFonts w:ascii="Cambria" w:hAnsi="Cambria"/>
@@ -711,7 +710,6 @@
               </w:rPr>
               <w:t>:</w:t>
             </w:r>
-            <w:proofErr w:type="gramEnd"/>
             <w:r>
               <w:rPr>
                 <w:rFonts w:ascii="Cambria" w:hAnsi="Cambria"/>
@@ -793,7 +791,6 @@
                 <w:szCs w:val="24"/>
               </w:rPr>
             </w:pPr>
-            <w:proofErr w:type="gramStart"/>
             <w:r>
               <w:rPr>
                 <w:rFonts w:ascii="Cambria"/>
@@ -817,7 +814,6 @@
               </w:rPr>
               <w:t>:</w:t>
             </w:r>
-            <w:proofErr w:type="gramEnd"/>
           </w:p>
         </w:tc>
         <w:tc>
@@ -908,7 +904,6 @@
               </w:rPr>
             </w:pPr>
             <w:proofErr w:type="spellStart"/>
-            <w:proofErr w:type="gramStart"/>
             <w:r>
               <w:rPr>
                 <w:rFonts w:ascii="Cambria" w:hAnsi="Cambria"/>
@@ -932,13 +927,28 @@
               </w:rPr>
               <w:t>:</w:t>
             </w:r>
-            <w:proofErr w:type="gramEnd"/>
             <w:r>
               <w:rPr>
                 <w:rFonts w:ascii="Cambria" w:hAnsi="Cambria"/>
                 <w:sz w:val="24"/>
               </w:rPr>
-              <w:t xml:space="preserve"> Kevin Ka </w:t>
+              <w:t xml:space="preserve"> Kevin </w:t>
+            </w:r>
+            <w:proofErr w:type="spellStart"/>
+            <w:r>
+              <w:rPr>
+                <w:rFonts w:ascii="Cambria" w:hAnsi="Cambria"/>
+                <w:sz w:val="24"/>
+              </w:rPr>
+              <w:t>Ka</w:t>
+            </w:r>
+            <w:proofErr w:type="spellEnd"/>
+            <w:r>
+              <w:rPr>
+                <w:rFonts w:ascii="Cambria" w:hAnsi="Cambria"/>
+                <w:sz w:val="24"/>
+              </w:rPr>
+              <w:t xml:space="preserve"> </w:t>
             </w:r>
             <w:proofErr w:type="spellStart"/>
             <w:r>
@@ -1030,7 +1040,6 @@
                 <w:szCs w:val="24"/>
               </w:rPr>
             </w:pPr>
-            <w:proofErr w:type="gramStart"/>
             <w:r>
               <w:rPr>
                 <w:rFonts w:ascii="Cambria"/>
@@ -1054,7 +1063,6 @@
               </w:rPr>
               <w:t>:</w:t>
             </w:r>
-            <w:proofErr w:type="gramEnd"/>
           </w:p>
         </w:tc>
         <w:tc>
@@ -1139,7 +1147,7 @@
                           <pic:cNvPicPr/>
                         </pic:nvPicPr>
                         <pic:blipFill>
-                          <a:blip r:embed="rId8" cstate="print">
+                          <a:blip r:embed="rId9" cstate="print">
                             <a:extLst>
                               <a:ext uri="{28A0092B-C50C-407E-A947-70E740481C1C}">
                                 <a14:useLocalDpi xmlns:a14="http://schemas.microsoft.com/office/drawing/2010/main" val="0"/>
@@ -1209,7 +1217,6 @@
               </w:rPr>
             </w:pPr>
             <w:proofErr w:type="spellStart"/>
-            <w:proofErr w:type="gramStart"/>
             <w:r>
               <w:rPr>
                 <w:rFonts w:ascii="Cambria" w:hAnsi="Cambria"/>
@@ -1233,7 +1240,6 @@
               </w:rPr>
               <w:t>:</w:t>
             </w:r>
-            <w:proofErr w:type="gramEnd"/>
             <w:r>
               <w:rPr>
                 <w:rFonts w:ascii="Cambria" w:hAnsi="Cambria"/>
@@ -1315,7 +1321,6 @@
                 <w:szCs w:val="24"/>
               </w:rPr>
             </w:pPr>
-            <w:proofErr w:type="gramStart"/>
             <w:r>
               <w:rPr>
                 <w:rFonts w:ascii="Cambria"/>
@@ -1339,7 +1344,6 @@
               </w:rPr>
               <w:t>:</w:t>
             </w:r>
-            <w:proofErr w:type="gramEnd"/>
           </w:p>
         </w:tc>
         <w:tc>
@@ -1430,7 +1434,6 @@
               </w:rPr>
             </w:pPr>
             <w:proofErr w:type="spellStart"/>
-            <w:proofErr w:type="gramStart"/>
             <w:r>
               <w:rPr>
                 <w:rFonts w:ascii="Cambria" w:hAnsi="Cambria"/>
@@ -1454,14 +1457,22 @@
               </w:rPr>
               <w:t>:</w:t>
             </w:r>
-            <w:proofErr w:type="gramEnd"/>
             <w:r>
               <w:rPr>
                 <w:rFonts w:ascii="Cambria" w:hAnsi="Cambria"/>
                 <w:sz w:val="24"/>
               </w:rPr>
-              <w:t xml:space="preserve"> Nuno</w:t>
-            </w:r>
+              <w:t xml:space="preserve"> </w:t>
+            </w:r>
+            <w:proofErr w:type="spellStart"/>
+            <w:r>
+              <w:rPr>
+                <w:rFonts w:ascii="Cambria" w:hAnsi="Cambria"/>
+                <w:sz w:val="24"/>
+              </w:rPr>
+              <w:t>Nuno</w:t>
+            </w:r>
+            <w:proofErr w:type="spellEnd"/>
           </w:p>
         </w:tc>
         <w:tc>
@@ -1536,7 +1547,6 @@
                 <w:szCs w:val="24"/>
               </w:rPr>
             </w:pPr>
-            <w:proofErr w:type="gramStart"/>
             <w:r>
               <w:rPr>
                 <w:rFonts w:ascii="Cambria"/>
@@ -1560,7 +1570,6 @@
               </w:rPr>
               <w:t>:</w:t>
             </w:r>
-            <w:proofErr w:type="gramEnd"/>
           </w:p>
         </w:tc>
         <w:tc>
@@ -1624,7 +1633,7 @@
       <w:sdtContent>
         <w:p>
           <w:pPr>
-            <w:pStyle w:val="En-ttedetabledesmatires"/>
+            <w:pStyle w:val="TOCHeading"/>
           </w:pPr>
           <w:r>
             <w:t xml:space="preserve">Table des </w:t>
@@ -1637,7 +1646,7 @@
         </w:p>
         <w:p>
           <w:pPr>
-            <w:pStyle w:val="TM1"/>
+            <w:pStyle w:val="TOC1"/>
             <w:tabs>
               <w:tab w:val="right" w:leader="dot" w:pos="9350"/>
             </w:tabs>
@@ -1656,10 +1665,10 @@
           <w:r>
             <w:fldChar w:fldCharType="separate"/>
           </w:r>
-          <w:hyperlink w:anchor="_Toc496468338" w:history="1">
-            <w:r>
-              <w:rPr>
-                <w:rStyle w:val="Lienhypertexte"/>
+          <w:hyperlink w:anchor="_Toc496477306" w:history="1">
+            <w:r>
+              <w:rPr>
+                <w:rStyle w:val="Hyperlink"/>
                 <w:noProof/>
                 <w:lang w:val="fr-CA"/>
               </w:rPr>
@@ -1684,7 +1693,7 @@
                 <w:noProof/>
                 <w:webHidden/>
               </w:rPr>
-              <w:instrText xml:space="preserve"> PAGEREF _Toc496468338 \h </w:instrText>
+              <w:instrText xml:space="preserve"> PAGEREF _Toc496477306 \h </w:instrText>
             </w:r>
             <w:r>
               <w:rPr>
@@ -1717,7 +1726,7 @@
         </w:p>
         <w:p>
           <w:pPr>
-            <w:pStyle w:val="TM1"/>
+            <w:pStyle w:val="TOC1"/>
             <w:tabs>
               <w:tab w:val="right" w:leader="dot" w:pos="9350"/>
             </w:tabs>
@@ -1727,10 +1736,10 @@
               <w:lang w:val="en-CA" w:eastAsia="en-CA"/>
             </w:rPr>
           </w:pPr>
-          <w:hyperlink w:anchor="_Toc496468339" w:history="1">
-            <w:r>
-              <w:rPr>
-                <w:rStyle w:val="Lienhypertexte"/>
+          <w:hyperlink w:anchor="_Toc496477307" w:history="1">
+            <w:r>
+              <w:rPr>
+                <w:rStyle w:val="Hyperlink"/>
                 <w:noProof/>
                 <w:lang w:val="fr-CA"/>
               </w:rPr>
@@ -1755,7 +1764,7 @@
                 <w:noProof/>
                 <w:webHidden/>
               </w:rPr>
-              <w:instrText xml:space="preserve"> PAGEREF _Toc496468339 \h </w:instrText>
+              <w:instrText xml:space="preserve"> PAGEREF _Toc496477307 \h </w:instrText>
             </w:r>
             <w:r>
               <w:rPr>
@@ -1788,7 +1797,7 @@
         </w:p>
         <w:p>
           <w:pPr>
-            <w:pStyle w:val="TM2"/>
+            <w:pStyle w:val="TOC2"/>
             <w:tabs>
               <w:tab w:val="right" w:leader="dot" w:pos="9350"/>
             </w:tabs>
@@ -1798,10 +1807,10 @@
               <w:lang w:val="en-CA" w:eastAsia="en-CA"/>
             </w:rPr>
           </w:pPr>
-          <w:hyperlink w:anchor="_Toc496468340" w:history="1">
-            <w:r>
-              <w:rPr>
-                <w:rStyle w:val="Lienhypertexte"/>
+          <w:hyperlink w:anchor="_Toc496477308" w:history="1">
+            <w:r>
+              <w:rPr>
+                <w:rStyle w:val="Hyperlink"/>
                 <w:noProof/>
                 <w:lang w:val="fr-CA"/>
               </w:rPr>
@@ -1826,7 +1835,7 @@
                 <w:noProof/>
                 <w:webHidden/>
               </w:rPr>
-              <w:instrText xml:space="preserve"> PAGEREF _Toc496468340 \h </w:instrText>
+              <w:instrText xml:space="preserve"> PAGEREF _Toc496477308 \h </w:instrText>
             </w:r>
             <w:r>
               <w:rPr>
@@ -1859,7 +1868,7 @@
         </w:p>
         <w:p>
           <w:pPr>
-            <w:pStyle w:val="TM2"/>
+            <w:pStyle w:val="TOC2"/>
             <w:tabs>
               <w:tab w:val="right" w:leader="dot" w:pos="9350"/>
             </w:tabs>
@@ -1869,10 +1878,10 @@
               <w:lang w:val="en-CA" w:eastAsia="en-CA"/>
             </w:rPr>
           </w:pPr>
-          <w:hyperlink w:anchor="_Toc496468341" w:history="1">
-            <w:r>
-              <w:rPr>
-                <w:rStyle w:val="Lienhypertexte"/>
+          <w:hyperlink w:anchor="_Toc496477309" w:history="1">
+            <w:r>
+              <w:rPr>
+                <w:rStyle w:val="Hyperlink"/>
                 <w:noProof/>
                 <w:lang w:val="fr-CA"/>
               </w:rPr>
@@ -1897,7 +1906,7 @@
                 <w:noProof/>
                 <w:webHidden/>
               </w:rPr>
-              <w:instrText xml:space="preserve"> PAGEREF _Toc496468341 \h </w:instrText>
+              <w:instrText xml:space="preserve"> PAGEREF _Toc496477309 \h </w:instrText>
             </w:r>
             <w:r>
               <w:rPr>
@@ -1930,7 +1939,7 @@
         </w:p>
         <w:p>
           <w:pPr>
-            <w:pStyle w:val="TM2"/>
+            <w:pStyle w:val="TOC2"/>
             <w:tabs>
               <w:tab w:val="right" w:leader="dot" w:pos="9350"/>
             </w:tabs>
@@ -1940,10 +1949,10 @@
               <w:lang w:val="en-CA" w:eastAsia="en-CA"/>
             </w:rPr>
           </w:pPr>
-          <w:hyperlink w:anchor="_Toc496468342" w:history="1">
-            <w:r>
-              <w:rPr>
-                <w:rStyle w:val="Lienhypertexte"/>
+          <w:hyperlink w:anchor="_Toc496477310" w:history="1">
+            <w:r>
+              <w:rPr>
+                <w:rStyle w:val="Hyperlink"/>
                 <w:noProof/>
                 <w:lang w:val="fr-CA"/>
               </w:rPr>
@@ -1968,7 +1977,7 @@
                 <w:noProof/>
                 <w:webHidden/>
               </w:rPr>
-              <w:instrText xml:space="preserve"> PAGEREF _Toc496468342 \h </w:instrText>
+              <w:instrText xml:space="preserve"> PAGEREF _Toc496477310 \h </w:instrText>
             </w:r>
             <w:r>
               <w:rPr>
@@ -2001,7 +2010,7 @@
         </w:p>
         <w:p>
           <w:pPr>
-            <w:pStyle w:val="TM2"/>
+            <w:pStyle w:val="TOC2"/>
             <w:tabs>
               <w:tab w:val="right" w:leader="dot" w:pos="9350"/>
             </w:tabs>
@@ -2011,10 +2020,10 @@
               <w:lang w:val="en-CA" w:eastAsia="en-CA"/>
             </w:rPr>
           </w:pPr>
-          <w:hyperlink w:anchor="_Toc496468343" w:history="1">
-            <w:r>
-              <w:rPr>
-                <w:rStyle w:val="Lienhypertexte"/>
+          <w:hyperlink w:anchor="_Toc496477311" w:history="1">
+            <w:r>
+              <w:rPr>
+                <w:rStyle w:val="Hyperlink"/>
                 <w:noProof/>
                 <w:lang w:val="fr-CA"/>
               </w:rPr>
@@ -2039,7 +2048,7 @@
                 <w:noProof/>
                 <w:webHidden/>
               </w:rPr>
-              <w:instrText xml:space="preserve"> PAGEREF _Toc496468343 \h </w:instrText>
+              <w:instrText xml:space="preserve"> PAGEREF _Toc496477311 \h </w:instrText>
             </w:r>
             <w:r>
               <w:rPr>
@@ -2072,7 +2081,7 @@
         </w:p>
         <w:p>
           <w:pPr>
-            <w:pStyle w:val="TM2"/>
+            <w:pStyle w:val="TOC2"/>
             <w:tabs>
               <w:tab w:val="right" w:leader="dot" w:pos="9350"/>
             </w:tabs>
@@ -2082,10 +2091,10 @@
               <w:lang w:val="en-CA" w:eastAsia="en-CA"/>
             </w:rPr>
           </w:pPr>
-          <w:hyperlink w:anchor="_Toc496468344" w:history="1">
-            <w:r>
-              <w:rPr>
-                <w:rStyle w:val="Lienhypertexte"/>
+          <w:hyperlink w:anchor="_Toc496477312" w:history="1">
+            <w:r>
+              <w:rPr>
+                <w:rStyle w:val="Hyperlink"/>
                 <w:noProof/>
                 <w:lang w:val="fr-CA"/>
               </w:rPr>
@@ -2097,7 +2106,7 @@
                   <m:sty m:val="b"/>
                 </m:rPr>
                 <w:rPr>
-                  <w:rStyle w:val="Lienhypertexte"/>
+                  <w:rStyle w:val="Hyperlink"/>
                   <w:rFonts w:ascii="Cambria Math" w:hAnsi="Cambria Math"/>
                   <w:noProof/>
                   <w:lang w:val="fr-FR"/>
@@ -2107,7 +2116,7 @@
             </m:oMath>
             <w:r>
               <w:rPr>
-                <w:rStyle w:val="Lienhypertexte"/>
+                <w:rStyle w:val="Hyperlink"/>
                 <w:noProof/>
                 <w:lang w:val="fr-FR"/>
               </w:rPr>
@@ -2115,7 +2124,7 @@
             </w:r>
             <w:r>
               <w:rPr>
-                <w:rStyle w:val="Lienhypertexte"/>
+                <w:rStyle w:val="Hyperlink"/>
                 <w:noProof/>
                 <w:lang w:val="fr-CA"/>
               </w:rPr>
@@ -2140,7 +2149,7 @@
                 <w:noProof/>
                 <w:webHidden/>
               </w:rPr>
-              <w:instrText xml:space="preserve"> PAGEREF _Toc496468344 \h </w:instrText>
+              <w:instrText xml:space="preserve"> PAGEREF _Toc496477312 \h </w:instrText>
             </w:r>
             <w:r>
               <w:rPr>
@@ -2173,7 +2182,7 @@
         </w:p>
         <w:p>
           <w:pPr>
-            <w:pStyle w:val="TM1"/>
+            <w:pStyle w:val="TOC1"/>
             <w:tabs>
               <w:tab w:val="right" w:leader="dot" w:pos="9350"/>
             </w:tabs>
@@ -2183,10 +2192,10 @@
               <w:lang w:val="en-CA" w:eastAsia="en-CA"/>
             </w:rPr>
           </w:pPr>
-          <w:hyperlink w:anchor="_Toc496468345" w:history="1">
-            <w:r>
-              <w:rPr>
-                <w:rStyle w:val="Lienhypertexte"/>
+          <w:hyperlink w:anchor="_Toc496477313" w:history="1">
+            <w:r>
+              <w:rPr>
+                <w:rStyle w:val="Hyperlink"/>
                 <w:noProof/>
                 <w:lang w:val="fr-CA"/>
               </w:rPr>
@@ -2211,7 +2220,7 @@
                 <w:noProof/>
                 <w:webHidden/>
               </w:rPr>
-              <w:instrText xml:space="preserve"> PAGEREF _Toc496468345 \h </w:instrText>
+              <w:instrText xml:space="preserve"> PAGEREF _Toc496477313 \h </w:instrText>
             </w:r>
             <w:r>
               <w:rPr>
@@ -2244,76 +2253,7 @@
         </w:p>
         <w:p>
           <w:pPr>
-            <w:pStyle w:val="TM3"/>
-            <w:tabs>
-              <w:tab w:val="right" w:leader="dot" w:pos="9350"/>
-            </w:tabs>
-            <w:rPr>
-              <w:noProof/>
-            </w:rPr>
-          </w:pPr>
-          <w:hyperlink w:anchor="_Toc496468346" w:history="1">
-            <w:r>
-              <w:rPr>
-                <w:rStyle w:val="Lienhypertexte"/>
-                <w:noProof/>
-                <w:lang w:val="fr-CA"/>
-              </w:rPr>
-              <w:t>Option 1 : Force gravitationnelle seulement</w:t>
-            </w:r>
-            <w:r>
-              <w:rPr>
-                <w:noProof/>
-                <w:webHidden/>
-              </w:rPr>
-              <w:tab/>
-            </w:r>
-            <w:r>
-              <w:rPr>
-                <w:noProof/>
-                <w:webHidden/>
-              </w:rPr>
-              <w:fldChar w:fldCharType="begin"/>
-            </w:r>
-            <w:r>
-              <w:rPr>
-                <w:noProof/>
-                <w:webHidden/>
-              </w:rPr>
-              <w:instrText xml:space="preserve"> PAGEREF _Toc496468346 \h </w:instrText>
-            </w:r>
-            <w:r>
-              <w:rPr>
-                <w:noProof/>
-                <w:webHidden/>
-              </w:rPr>
-            </w:r>
-            <w:r>
-              <w:rPr>
-                <w:noProof/>
-                <w:webHidden/>
-              </w:rPr>
-              <w:fldChar w:fldCharType="separate"/>
-            </w:r>
-            <w:r>
-              <w:rPr>
-                <w:noProof/>
-                <w:webHidden/>
-              </w:rPr>
-              <w:t>6</w:t>
-            </w:r>
-            <w:r>
-              <w:rPr>
-                <w:noProof/>
-                <w:webHidden/>
-              </w:rPr>
-              <w:fldChar w:fldCharType="end"/>
-            </w:r>
-          </w:hyperlink>
-        </w:p>
-        <w:p>
-          <w:pPr>
-            <w:pStyle w:val="TM2"/>
+            <w:pStyle w:val="TOC3"/>
             <w:tabs>
               <w:tab w:val="right" w:leader="dot" w:pos="9350"/>
             </w:tabs>
@@ -2323,14 +2263,14 @@
               <w:lang w:val="en-CA" w:eastAsia="en-CA"/>
             </w:rPr>
           </w:pPr>
-          <w:hyperlink w:anchor="_Toc496468347" w:history="1">
-            <w:r>
-              <w:rPr>
-                <w:rStyle w:val="Lienhypertexte"/>
-                <w:noProof/>
-                <w:lang w:val="fr-CA"/>
-              </w:rPr>
-              <w:t>Option 2 : Force gravitationnelle et force visqueuse</w:t>
+          <w:hyperlink w:anchor="_Toc496477314" w:history="1">
+            <w:r>
+              <w:rPr>
+                <w:rStyle w:val="Hyperlink"/>
+                <w:noProof/>
+                <w:lang w:val="fr-CA"/>
+              </w:rPr>
+              <w:t>Option 1 : Force gravitationnelle seulement</w:t>
             </w:r>
             <w:r>
               <w:rPr>
@@ -2351,7 +2291,7 @@
                 <w:noProof/>
                 <w:webHidden/>
               </w:rPr>
-              <w:instrText xml:space="preserve"> PAGEREF _Toc496468347 \h </w:instrText>
+              <w:instrText xml:space="preserve"> PAGEREF _Toc496477314 \h </w:instrText>
             </w:r>
             <w:r>
               <w:rPr>
@@ -2384,7 +2324,7 @@
         </w:p>
         <w:p>
           <w:pPr>
-            <w:pStyle w:val="TM2"/>
+            <w:pStyle w:val="TOC2"/>
             <w:tabs>
               <w:tab w:val="right" w:leader="dot" w:pos="9350"/>
             </w:tabs>
@@ -2394,14 +2334,14 @@
               <w:lang w:val="en-CA" w:eastAsia="en-CA"/>
             </w:rPr>
           </w:pPr>
-          <w:hyperlink w:anchor="_Toc496468348" w:history="1">
-            <w:r>
-              <w:rPr>
-                <w:rStyle w:val="Lienhypertexte"/>
-                <w:noProof/>
-                <w:lang w:val="fr-CA"/>
-              </w:rPr>
-              <w:t>Option 3 : Force gravitationnelle, force visqueuse et force de Magnus</w:t>
+          <w:hyperlink w:anchor="_Toc496477315" w:history="1">
+            <w:r>
+              <w:rPr>
+                <w:rStyle w:val="Hyperlink"/>
+                <w:noProof/>
+                <w:lang w:val="fr-CA"/>
+              </w:rPr>
+              <w:t>Option 2 : Force gravitationnelle et force visqueuse</w:t>
             </w:r>
             <w:r>
               <w:rPr>
@@ -2422,7 +2362,7 @@
                 <w:noProof/>
                 <w:webHidden/>
               </w:rPr>
-              <w:instrText xml:space="preserve"> PAGEREF _Toc496468348 \h </w:instrText>
+              <w:instrText xml:space="preserve"> PAGEREF _Toc496477315 \h </w:instrText>
             </w:r>
             <w:r>
               <w:rPr>
@@ -2455,7 +2395,7 @@
         </w:p>
         <w:p>
           <w:pPr>
-            <w:pStyle w:val="TM2"/>
+            <w:pStyle w:val="TOC2"/>
             <w:tabs>
               <w:tab w:val="right" w:leader="dot" w:pos="9350"/>
             </w:tabs>
@@ -2465,14 +2405,14 @@
               <w:lang w:val="en-CA" w:eastAsia="en-CA"/>
             </w:rPr>
           </w:pPr>
-          <w:hyperlink w:anchor="_Toc496468349" w:history="1">
-            <w:r>
-              <w:rPr>
-                <w:rStyle w:val="Lienhypertexte"/>
-                <w:noProof/>
-                <w:lang w:val="fr-CA"/>
-              </w:rPr>
-              <w:t>Vérifications effectuées pour assurer la précision de nos simulations</w:t>
+          <w:hyperlink w:anchor="_Toc496477316" w:history="1">
+            <w:r>
+              <w:rPr>
+                <w:rStyle w:val="Hyperlink"/>
+                <w:noProof/>
+                <w:lang w:val="fr-CA"/>
+              </w:rPr>
+              <w:t>Option 3 : Force gravitationnelle, force visqueuse et force de Magnus</w:t>
             </w:r>
             <w:r>
               <w:rPr>
@@ -2493,7 +2433,7 @@
                 <w:noProof/>
                 <w:webHidden/>
               </w:rPr>
-              <w:instrText xml:space="preserve"> PAGEREF _Toc496468349 \h </w:instrText>
+              <w:instrText xml:space="preserve"> PAGEREF _Toc496477316 \h </w:instrText>
             </w:r>
             <w:r>
               <w:rPr>
@@ -2526,7 +2466,7 @@
         </w:p>
         <w:p>
           <w:pPr>
-            <w:pStyle w:val="TM1"/>
+            <w:pStyle w:val="TOC2"/>
             <w:tabs>
               <w:tab w:val="right" w:leader="dot" w:pos="9350"/>
             </w:tabs>
@@ -2536,14 +2476,14 @@
               <w:lang w:val="en-CA" w:eastAsia="en-CA"/>
             </w:rPr>
           </w:pPr>
-          <w:hyperlink w:anchor="_Toc496468350" w:history="1">
-            <w:r>
-              <w:rPr>
-                <w:rStyle w:val="Lienhypertexte"/>
-                <w:noProof/>
-                <w:lang w:val="fr-CA"/>
-              </w:rPr>
-              <w:t>Conclusion</w:t>
+          <w:hyperlink w:anchor="_Toc496477317" w:history="1">
+            <w:r>
+              <w:rPr>
+                <w:rStyle w:val="Hyperlink"/>
+                <w:noProof/>
+                <w:lang w:val="fr-CA"/>
+              </w:rPr>
+              <w:t>Vérifications effectuées pour assurer la précision de nos simulations</w:t>
             </w:r>
             <w:r>
               <w:rPr>
@@ -2564,7 +2504,7 @@
                 <w:noProof/>
                 <w:webHidden/>
               </w:rPr>
-              <w:instrText xml:space="preserve"> PAGEREF _Toc496468350 \h </w:instrText>
+              <w:instrText xml:space="preserve"> PAGEREF _Toc496477317 \h </w:instrText>
             </w:r>
             <w:r>
               <w:rPr>
@@ -2597,7 +2537,7 @@
         </w:p>
         <w:p>
           <w:pPr>
-            <w:pStyle w:val="TM1"/>
+            <w:pStyle w:val="TOC1"/>
             <w:tabs>
               <w:tab w:val="right" w:leader="dot" w:pos="9350"/>
             </w:tabs>
@@ -2607,14 +2547,14 @@
               <w:lang w:val="en-CA" w:eastAsia="en-CA"/>
             </w:rPr>
           </w:pPr>
-          <w:hyperlink w:anchor="_Toc496468351" w:history="1">
-            <w:r>
-              <w:rPr>
-                <w:rStyle w:val="Lienhypertexte"/>
-                <w:noProof/>
-                <w:lang w:val="fr-CA"/>
-              </w:rPr>
-              <w:t>LOREM IPSUM FILLER</w:t>
+          <w:hyperlink w:anchor="_Toc496477318" w:history="1">
+            <w:r>
+              <w:rPr>
+                <w:rStyle w:val="Hyperlink"/>
+                <w:noProof/>
+                <w:lang w:val="fr-CA"/>
+              </w:rPr>
+              <w:t>Conclusion</w:t>
             </w:r>
             <w:r>
               <w:rPr>
@@ -2635,7 +2575,7 @@
                 <w:noProof/>
                 <w:webHidden/>
               </w:rPr>
-              <w:instrText xml:space="preserve"> PAGEREF _Toc496468351 \h </w:instrText>
+              <w:instrText xml:space="preserve"> PAGEREF _Toc496477318 \h </w:instrText>
             </w:r>
             <w:r>
               <w:rPr>
@@ -2655,7 +2595,7 @@
                 <w:noProof/>
                 <w:webHidden/>
               </w:rPr>
-              <w:t>10</w:t>
+              <w:t>11</w:t>
             </w:r>
             <w:r>
               <w:rPr>
@@ -2681,8 +2621,8 @@
     <w:p>
       <w:pPr>
         <w:sectPr>
-          <w:headerReference w:type="default" r:id="rId9"/>
-          <w:footerReference w:type="default" r:id="rId10"/>
+          <w:headerReference w:type="default" r:id="rId10"/>
+          <w:footerReference w:type="default" r:id="rId11"/>
           <w:pgSz w:w="12240" w:h="15840"/>
           <w:pgMar w:top="1440" w:right="1440" w:bottom="1440" w:left="1440" w:header="720" w:footer="720" w:gutter="0"/>
           <w:pgNumType w:start="1"/>
@@ -2693,13 +2633,13 @@
     </w:p>
     <w:p>
       <w:pPr>
-        <w:pStyle w:val="Titre1"/>
+        <w:pStyle w:val="Heading1"/>
         <w:ind w:left="0"/>
         <w:rPr>
           <w:lang w:val="fr-CA"/>
         </w:rPr>
       </w:pPr>
-      <w:bookmarkStart w:id="0" w:name="_Toc496468338"/>
+      <w:bookmarkStart w:id="0" w:name="_Toc496477306"/>
       <w:r>
         <w:rPr>
           <w:lang w:val="fr-CA"/>
@@ -2738,21 +2678,7 @@
         <w:rPr>
           <w:lang w:val="fr-CA"/>
         </w:rPr>
-        <w:t xml:space="preserve"> De plus, les principales caractéristiques de jeu seront simulées. Cela inclut un système de coordonnées de références où l’origine se trouve </w:t>
-      </w:r>
-      <w:proofErr w:type="gramStart"/>
-      <w:r>
-        <w:rPr>
-          <w:lang w:val="fr-CA"/>
-        </w:rPr>
-        <w:t>au sol alignée</w:t>
-      </w:r>
-      <w:proofErr w:type="gramEnd"/>
-      <w:r>
-        <w:rPr>
-          <w:lang w:val="fr-CA"/>
-        </w:rPr>
-        <w:t xml:space="preserve"> avec le coin droit de la table, une surface de jeu, un filet ainsi qu’une balle sphérique.</w:t>
+        <w:t xml:space="preserve"> De plus, les principales caractéristiques de jeu seront simulées. Cela inclut un système de coordonnées de références où l’origine se trouve au sol alignée avec le coin droit de la table, une surface de jeu, un filet ainsi qu’une balle sphérique.</w:t>
       </w:r>
     </w:p>
     <w:p>
@@ -2923,21 +2849,21 @@
         <w:rPr>
           <w:lang w:val="fr-CA"/>
         </w:rPr>
-        <w:t xml:space="preserve">, le vecteur </w:t>
+        <w:t xml:space="preserve">, </w:t>
       </w:r>
       <w:proofErr w:type="gramStart"/>
       <w:r>
         <w:rPr>
           <w:lang w:val="fr-CA"/>
         </w:rPr>
-        <w:t>vitesse final</w:t>
+        <w:t>le vecteur</w:t>
       </w:r>
       <w:proofErr w:type="gramEnd"/>
       <w:r>
         <w:rPr>
           <w:lang w:val="fr-CA"/>
         </w:rPr>
-        <w:t xml:space="preserve"> du centr</w:t>
+        <w:t xml:space="preserve"> vitesse final du centr</w:t>
       </w:r>
       <w:r>
         <w:rPr>
@@ -2981,35 +2907,20 @@
           <w:u w:val="single"/>
           <w:lang w:val="fr-CA"/>
         </w:rPr>
-        <w:t>Devoir</w:t>
-      </w:r>
-      <w:proofErr w:type="gramStart"/>
+        <w:t>Devoir2</w:t>
+      </w:r>
       <w:r>
         <w:rPr>
           <w:u w:val="single"/>
           <w:lang w:val="fr-CA"/>
         </w:rPr>
-        <w:t>2</w:t>
-      </w:r>
-      <w:r>
-        <w:rPr>
-          <w:u w:val="single"/>
-          <w:lang w:val="fr-CA"/>
-        </w:rPr>
         <w:t>.m</w:t>
       </w:r>
       <w:r>
         <w:rPr>
           <w:lang w:val="fr-CA"/>
         </w:rPr>
-        <w:t>.</w:t>
-      </w:r>
-      <w:proofErr w:type="gramEnd"/>
-      <w:r>
-        <w:rPr>
-          <w:lang w:val="fr-CA"/>
-        </w:rPr>
-        <w:t xml:space="preserve"> Cette section sera par la suite appuyée par la présentation ainsi que l’analyse des résultats que nous avons obtenus. Finalement, une brève discussion des problèmes rencontrés servira de conclusion à ce devoir. </w:t>
+        <w:t xml:space="preserve">. Cette section sera par la suite appuyée par la présentation ainsi que l’analyse des résultats que nous avons obtenus. Finalement, une brève discussion des problèmes rencontrés servira de conclusion à ce devoir. </w:t>
       </w:r>
     </w:p>
     <w:p>
@@ -3034,13 +2945,13 @@
     </w:p>
     <w:p>
       <w:pPr>
-        <w:pStyle w:val="Titre1"/>
+        <w:pStyle w:val="Heading1"/>
         <w:ind w:left="0"/>
         <w:rPr>
           <w:lang w:val="fr-CA"/>
         </w:rPr>
       </w:pPr>
-      <w:bookmarkStart w:id="1" w:name="_Toc496468339"/>
+      <w:bookmarkStart w:id="1" w:name="_Toc496477307"/>
       <w:r>
         <w:rPr>
           <w:lang w:val="fr-CA"/>
@@ -3052,12 +2963,12 @@
     </w:p>
     <w:p>
       <w:pPr>
-        <w:pStyle w:val="Titre2"/>
+        <w:pStyle w:val="Heading2"/>
         <w:rPr>
           <w:lang w:val="fr-CA"/>
         </w:rPr>
       </w:pPr>
-      <w:bookmarkStart w:id="2" w:name="_Toc496468340"/>
+      <w:bookmarkStart w:id="2" w:name="_Toc496477308"/>
       <w:r>
         <w:rPr>
           <w:lang w:val="fr-CA"/>
@@ -3121,429 +3032,6 @@
             <wp:extent cx="2324100" cy="409575"/>
             <wp:effectExtent l="0" t="0" r="0" b="9525"/>
             <wp:docPr id="31" name="Picture 31"/>
-            <wp:cNvGraphicFramePr>
-              <a:graphicFrameLocks xmlns:a="http://schemas.openxmlformats.org/drawingml/2006/main" noChangeAspect="1"/>
-            </wp:cNvGraphicFramePr>
-            <a:graphic xmlns:a="http://schemas.openxmlformats.org/drawingml/2006/main">
-              <a:graphicData uri="http://schemas.openxmlformats.org/drawingml/2006/picture">
-                <pic:pic xmlns:pic="http://schemas.openxmlformats.org/drawingml/2006/picture">
-                  <pic:nvPicPr>
-                    <pic:cNvPr id="0" name=""/>
-                    <pic:cNvPicPr/>
-                  </pic:nvPicPr>
-                  <pic:blipFill>
-                    <a:blip r:embed="rId11"/>
-                    <a:stretch>
-                      <a:fillRect/>
-                    </a:stretch>
-                  </pic:blipFill>
-                  <pic:spPr>
-                    <a:xfrm>
-                      <a:off x="0" y="0"/>
-                      <a:ext cx="2324100" cy="409575"/>
-                    </a:xfrm>
-                    <a:prstGeom prst="rect">
-                      <a:avLst/>
-                    </a:prstGeom>
-                  </pic:spPr>
-                </pic:pic>
-              </a:graphicData>
-            </a:graphic>
-          </wp:inline>
-        </w:drawing>
-      </w:r>
-    </w:p>
-    <w:p>
-      <w:pPr>
-        <w:pStyle w:val="Lgende"/>
-        <w:jc w:val="center"/>
-        <w:rPr>
-          <w:rFonts w:cs="Arial"/>
-          <w:sz w:val="22"/>
-          <w:szCs w:val="22"/>
-          <w:lang w:val="fr-CA"/>
-        </w:rPr>
-      </w:pPr>
-      <w:r>
-        <w:rPr>
-          <w:rFonts w:cs="Arial"/>
-          <w:sz w:val="22"/>
-          <w:szCs w:val="22"/>
-          <w:lang w:val="fr-CA"/>
-        </w:rPr>
-        <w:t xml:space="preserve">Équation </w:t>
-      </w:r>
-      <w:r>
-        <w:rPr>
-          <w:rFonts w:cs="Arial"/>
-          <w:sz w:val="22"/>
-          <w:szCs w:val="22"/>
-          <w:lang w:val="fr-CA"/>
-        </w:rPr>
-        <w:fldChar w:fldCharType="begin"/>
-      </w:r>
-      <w:r>
-        <w:rPr>
-          <w:rFonts w:cs="Arial"/>
-          <w:sz w:val="22"/>
-          <w:szCs w:val="22"/>
-          <w:lang w:val="fr-CA"/>
-        </w:rPr>
-        <w:instrText xml:space="preserve"> SEQ Equation \* ARABIC </w:instrText>
-      </w:r>
-      <w:r>
-        <w:rPr>
-          <w:rFonts w:cs="Arial"/>
-          <w:sz w:val="22"/>
-          <w:szCs w:val="22"/>
-          <w:lang w:val="fr-CA"/>
-        </w:rPr>
-        <w:fldChar w:fldCharType="separate"/>
-      </w:r>
-      <w:r>
-        <w:rPr>
-          <w:rFonts w:cs="Arial"/>
-          <w:noProof/>
-          <w:sz w:val="22"/>
-          <w:szCs w:val="22"/>
-          <w:lang w:val="fr-CA"/>
-        </w:rPr>
-        <w:t>1</w:t>
-      </w:r>
-      <w:r>
-        <w:rPr>
-          <w:rFonts w:cs="Arial"/>
-          <w:sz w:val="22"/>
-          <w:szCs w:val="22"/>
-          <w:lang w:val="fr-CA"/>
-        </w:rPr>
-        <w:fldChar w:fldCharType="end"/>
-      </w:r>
-    </w:p>
-    <w:p>
-      <w:pPr>
-        <w:ind w:firstLine="720"/>
-        <w:rPr>
-          <w:rFonts w:cs="Arial"/>
-          <w:lang w:val="fr-CA"/>
-        </w:rPr>
-      </w:pPr>
-      <w:r>
-        <w:rPr>
-          <w:rFonts w:cs="Arial"/>
-          <w:lang w:val="fr-CA"/>
-        </w:rPr>
-        <w:t>La force</w:t>
-      </w:r>
-      <w:r>
-        <w:rPr>
-          <w:rFonts w:cs="Arial"/>
-          <w:lang w:val="fr-CA"/>
-        </w:rPr>
-        <w:t xml:space="preserve"> de frottement visqueux est </w:t>
-      </w:r>
-      <w:r>
-        <w:rPr>
-          <w:rFonts w:cs="Arial"/>
-          <w:lang w:val="fr-CA"/>
-        </w:rPr>
-        <w:t xml:space="preserve">donnée par l’équation </w:t>
-      </w:r>
-      <w:r>
-        <w:rPr>
-          <w:rFonts w:cs="Arial"/>
-          <w:lang w:val="fr-CA"/>
-        </w:rPr>
-        <w:t>2</w:t>
-      </w:r>
-      <w:r>
-        <w:rPr>
-          <w:rFonts w:cs="Arial"/>
-          <w:lang w:val="fr-CA"/>
-        </w:rPr>
-        <w:t xml:space="preserve">. Certaines valeurs ont été fournies dans l’énoncé du devoir : la masse volumique de l’air </w:t>
-      </w:r>
-      <w:r>
-        <w:rPr>
-          <w:rFonts w:cs="Arial"/>
-          <w:lang w:val="fr-CA"/>
-        </w:rPr>
-        <w:t>(</w:t>
-      </w:r>
-      <m:oMath>
-        <m:r>
-          <w:rPr>
-            <w:rFonts w:ascii="Cambria Math" w:hAnsi="Cambria Math"/>
-            <w:szCs w:val="24"/>
-          </w:rPr>
-          <m:t>ρ</m:t>
-        </m:r>
-      </m:oMath>
-      <w:r>
-        <w:rPr>
-          <w:szCs w:val="24"/>
-          <w:vertAlign w:val="subscript"/>
-          <w:lang w:val="fr-CA"/>
-        </w:rPr>
-        <w:t>air</w:t>
-      </w:r>
-      <w:r>
-        <w:rPr>
-          <w:szCs w:val="24"/>
-          <w:lang w:val="fr-CA"/>
-        </w:rPr>
-        <w:t xml:space="preserve"> = 1</w:t>
-      </w:r>
-      <w:r>
-        <w:rPr>
-          <w:szCs w:val="24"/>
-          <w:lang w:val="fr-CA"/>
-        </w:rPr>
-        <w:t>.</w:t>
-      </w:r>
-      <w:r>
-        <w:rPr>
-          <w:szCs w:val="24"/>
-          <w:lang w:val="fr-CA"/>
-        </w:rPr>
-        <w:t>2 kg/m</w:t>
-      </w:r>
-      <w:r>
-        <w:rPr>
-          <w:szCs w:val="24"/>
-          <w:vertAlign w:val="superscript"/>
-          <w:lang w:val="fr-CA"/>
-        </w:rPr>
-        <w:t>3</w:t>
-      </w:r>
-      <w:r>
-        <w:rPr>
-          <w:szCs w:val="24"/>
-          <w:lang w:val="fr-CA"/>
-        </w:rPr>
-        <w:t>)</w:t>
-      </w:r>
-      <w:r>
-        <w:rPr>
-          <w:rFonts w:eastAsiaTheme="minorEastAsia"/>
-          <w:szCs w:val="24"/>
-          <w:lang w:val="fr-CA"/>
-        </w:rPr>
-        <w:t>,</w:t>
-      </w:r>
-      <w:r>
-        <w:rPr>
-          <w:rFonts w:eastAsiaTheme="minorEastAsia"/>
-          <w:szCs w:val="24"/>
-          <w:lang w:val="fr-CA"/>
-        </w:rPr>
-        <w:t xml:space="preserve"> </w:t>
-      </w:r>
-      <w:r>
-        <w:rPr>
-          <w:szCs w:val="24"/>
-          <w:lang w:val="fr-CA"/>
-        </w:rPr>
-        <w:t>l’aire</w:t>
-      </w:r>
-      <w:r>
-        <w:rPr>
-          <w:szCs w:val="24"/>
-          <w:lang w:val="fr-CA"/>
-        </w:rPr>
-        <w:t xml:space="preserve"> efficace de la balle</w:t>
-      </w:r>
-      <w:r>
-        <w:rPr>
-          <w:szCs w:val="24"/>
-          <w:lang w:val="fr-CA"/>
-        </w:rPr>
-        <w:t xml:space="preserve"> de la balle </w:t>
-      </w:r>
-      <w:proofErr w:type="gramStart"/>
-      <w:r>
-        <w:rPr>
-          <w:szCs w:val="24"/>
-          <w:lang w:val="fr-CA"/>
-        </w:rPr>
-        <w:t>( A</w:t>
-      </w:r>
-      <w:proofErr w:type="gramEnd"/>
-      <w:r>
-        <w:rPr>
-          <w:szCs w:val="24"/>
-          <w:lang w:val="fr-CA"/>
-        </w:rPr>
-        <w:t xml:space="preserve"> = </w:t>
-      </w:r>
-      <w:r>
-        <w:rPr>
-          <w:szCs w:val="24"/>
-          <w:lang w:val="fr-CA"/>
-        </w:rPr>
-        <w:t>(</w:t>
-      </w:r>
-      <m:oMath>
-        <m:r>
-          <w:rPr>
-            <w:rFonts w:ascii="Cambria Math" w:hAnsi="Cambria Math"/>
-            <w:szCs w:val="24"/>
-          </w:rPr>
-          <m:t>π</m:t>
-        </m:r>
-      </m:oMath>
-      <w:r>
-        <w:rPr>
-          <w:szCs w:val="24"/>
-          <w:lang w:val="fr-CA"/>
-        </w:rPr>
-        <w:t xml:space="preserve"> </w:t>
-      </w:r>
-      <w:r>
-        <w:rPr>
-          <w:szCs w:val="24"/>
-          <w:lang w:val="fr-CA"/>
-        </w:rPr>
-        <w:t>R</w:t>
-      </w:r>
-      <w:r>
-        <w:rPr>
-          <w:szCs w:val="24"/>
-          <w:vertAlign w:val="superscript"/>
-          <w:lang w:val="fr-CA"/>
-        </w:rPr>
-        <w:t>2</w:t>
-      </w:r>
-      <w:r>
-        <w:rPr>
-          <w:szCs w:val="24"/>
-          <w:vertAlign w:val="subscript"/>
-          <w:lang w:val="fr-CA"/>
-        </w:rPr>
-        <w:t>b</w:t>
-      </w:r>
-      <w:r>
-        <w:rPr>
-          <w:szCs w:val="24"/>
-          <w:lang w:val="fr-CA"/>
-        </w:rPr>
-        <w:t>)</w:t>
-      </w:r>
-      <w:r>
-        <w:rPr>
-          <w:szCs w:val="24"/>
-          <w:lang w:val="fr-CA"/>
-        </w:rPr>
-        <w:t xml:space="preserve"> )</w:t>
-      </w:r>
-      <w:r>
-        <w:rPr>
-          <w:szCs w:val="24"/>
-          <w:lang w:val="fr-CA"/>
-        </w:rPr>
-        <w:t xml:space="preserve"> ainsi que C</w:t>
-      </w:r>
-      <w:r>
-        <w:rPr>
-          <w:szCs w:val="24"/>
-          <w:vertAlign w:val="subscript"/>
-          <w:lang w:val="fr-CA"/>
-        </w:rPr>
-        <w:t>v</w:t>
-      </w:r>
-      <w:r>
-        <w:rPr>
-          <w:szCs w:val="24"/>
-          <w:lang w:val="fr-CA"/>
-        </w:rPr>
-        <w:t xml:space="preserve"> = 0.5. </w:t>
-      </w:r>
-      <m:oMath>
-        <m:acc>
-          <m:accPr>
-            <m:chr m:val="⃗"/>
-            <m:ctrlPr>
-              <w:rPr>
-                <w:rFonts w:ascii="Cambria Math" w:hAnsi="Cambria Math"/>
-                <w:i/>
-                <w:szCs w:val="24"/>
-              </w:rPr>
-            </m:ctrlPr>
-          </m:accPr>
-          <m:e>
-            <m:r>
-              <w:rPr>
-                <w:rFonts w:ascii="Cambria Math" w:hAnsi="Cambria Math"/>
-                <w:szCs w:val="24"/>
-              </w:rPr>
-              <m:t>v</m:t>
-            </m:r>
-          </m:e>
-        </m:acc>
-      </m:oMath>
-      <w:proofErr w:type="gramStart"/>
-      <w:r>
-        <w:rPr>
-          <w:rFonts w:eastAsiaTheme="minorEastAsia"/>
-          <w:szCs w:val="24"/>
-          <w:vertAlign w:val="subscript"/>
-          <w:lang w:val="fr-CA"/>
-        </w:rPr>
-        <w:t>b</w:t>
-      </w:r>
-      <w:proofErr w:type="gramEnd"/>
-      <w:r>
-        <w:rPr>
-          <w:rFonts w:eastAsiaTheme="minorEastAsia"/>
-          <w:szCs w:val="24"/>
-          <w:lang w:val="fr-CA"/>
-        </w:rPr>
-        <w:t xml:space="preserve"> correspond à la vitesse de la balle</w:t>
-      </w:r>
-      <w:r>
-        <w:rPr>
-          <w:rFonts w:eastAsiaTheme="minorEastAsia"/>
-          <w:szCs w:val="24"/>
-          <w:lang w:val="fr-CA"/>
-        </w:rPr>
-        <w:t>.</w:t>
-      </w:r>
-      <w:r>
-        <w:rPr>
-          <w:rFonts w:eastAsiaTheme="minorEastAsia"/>
-          <w:szCs w:val="24"/>
-          <w:lang w:val="fr-CA"/>
-        </w:rPr>
-        <w:t xml:space="preserve"> Cette équation est utilisée dans la situation 2 et la situation 3.</w:t>
-      </w:r>
-    </w:p>
-    <w:p>
-      <w:pPr>
-        <w:keepNext/>
-        <w:jc w:val="center"/>
-        <w:rPr>
-          <w:rFonts w:cs="Arial"/>
-          <w:lang w:val="fr-CA"/>
-        </w:rPr>
-      </w:pPr>
-      <w:r>
-        <w:rPr>
-          <w:rFonts w:cs="Arial"/>
-          <w:noProof/>
-          <w:lang w:val="fr-CA"/>
-        </w:rPr>
-        <w:t xml:space="preserve"> </w:t>
-      </w:r>
-      <w:r>
-        <w:rPr>
-          <w:noProof/>
-          <w:lang w:val="en-CA" w:eastAsia="en-CA"/>
-        </w:rPr>
-        <w:drawing>
-          <wp:inline distT="0" distB="0" distL="0" distR="0" wp14:anchorId="7A008F77" wp14:editId="028CBC00">
-            <wp:extent cx="3429000" cy="723900"/>
-            <wp:effectExtent l="0" t="0" r="0" b="0"/>
-            <wp:docPr id="32" name="Picture 32"/>
             <wp:cNvGraphicFramePr>
               <a:graphicFrameLocks xmlns:a="http://schemas.openxmlformats.org/drawingml/2006/main" noChangeAspect="1"/>
             </wp:cNvGraphicFramePr>
@@ -3563,7 +3051,7 @@
                   <pic:spPr>
                     <a:xfrm>
                       <a:off x="0" y="0"/>
-                      <a:ext cx="3429000" cy="723900"/>
+                      <a:ext cx="2324100" cy="409575"/>
                     </a:xfrm>
                     <a:prstGeom prst="rect">
                       <a:avLst/>
@@ -3578,8 +3066,52 @@
     </w:p>
     <w:p>
       <w:pPr>
-        <w:pStyle w:val="Lgende"/>
+        <w:pStyle w:val="Caption"/>
         <w:jc w:val="center"/>
+        <w:rPr>
+          <w:rFonts w:cs="Arial"/>
+          <w:sz w:val="22"/>
+          <w:szCs w:val="22"/>
+          <w:lang w:val="fr-CA"/>
+        </w:rPr>
+      </w:pPr>
+      <w:r>
+        <w:rPr>
+          <w:rFonts w:cs="Arial"/>
+          <w:sz w:val="22"/>
+          <w:szCs w:val="22"/>
+          <w:lang w:val="fr-CA"/>
+        </w:rPr>
+        <w:t xml:space="preserve">Équation </w:t>
+      </w:r>
+      <w:r>
+        <w:rPr>
+          <w:rFonts w:cs="Arial"/>
+          <w:sz w:val="22"/>
+          <w:szCs w:val="22"/>
+          <w:lang w:val="fr-CA"/>
+        </w:rPr>
+        <w:fldChar w:fldCharType="begin"/>
+      </w:r>
+      <w:r>
+        <w:rPr>
+          <w:rFonts w:cs="Arial"/>
+          <w:sz w:val="22"/>
+          <w:szCs w:val="22"/>
+          <w:lang w:val="fr-CA"/>
+        </w:rPr>
+        <w:instrText xml:space="preserve"> SEQ Equation \* ARABIC </w:instrText>
+      </w:r>
+      <w:r>
+        <w:rPr>
+          <w:rFonts w:cs="Arial"/>
+          <w:sz w:val="22"/>
+          <w:szCs w:val="22"/>
+          <w:lang w:val="fr-CA"/>
+        </w:rPr>
+        <w:fldChar w:fldCharType="separate"/>
+      </w:r>
+      <w:r>
         <w:rPr>
           <w:rFonts w:cs="Arial"/>
           <w:noProof/>
@@ -3587,7 +3119,8 @@
           <w:szCs w:val="22"/>
           <w:lang w:val="fr-CA"/>
         </w:rPr>
-      </w:pPr>
+        <w:t>1</w:t>
+      </w:r>
       <w:r>
         <w:rPr>
           <w:rFonts w:cs="Arial"/>
@@ -3595,119 +3128,58 @@
           <w:szCs w:val="22"/>
           <w:lang w:val="fr-CA"/>
         </w:rPr>
-        <w:t xml:space="preserve">Équation </w:t>
-      </w:r>
-      <w:r>
-        <w:rPr>
-          <w:rFonts w:cs="Arial"/>
-          <w:sz w:val="22"/>
-          <w:szCs w:val="22"/>
-          <w:lang w:val="fr-CA"/>
-        </w:rPr>
-        <w:fldChar w:fldCharType="begin"/>
-      </w:r>
-      <w:r>
-        <w:rPr>
-          <w:rFonts w:cs="Arial"/>
-          <w:sz w:val="22"/>
-          <w:szCs w:val="22"/>
-          <w:lang w:val="fr-CA"/>
-        </w:rPr>
-        <w:instrText xml:space="preserve"> SEQ Equation \* ARABIC </w:instrText>
-      </w:r>
-      <w:r>
-        <w:rPr>
-          <w:rFonts w:cs="Arial"/>
-          <w:sz w:val="22"/>
-          <w:szCs w:val="22"/>
-          <w:lang w:val="fr-CA"/>
-        </w:rPr>
-        <w:fldChar w:fldCharType="separate"/>
-      </w:r>
-      <w:r>
-        <w:rPr>
-          <w:rFonts w:cs="Arial"/>
-          <w:noProof/>
-          <w:sz w:val="22"/>
-          <w:szCs w:val="22"/>
-          <w:lang w:val="fr-CA"/>
-        </w:rPr>
-        <w:t>2</w:t>
-      </w:r>
-      <w:r>
-        <w:rPr>
-          <w:rFonts w:cs="Arial"/>
-          <w:sz w:val="22"/>
-          <w:szCs w:val="22"/>
-          <w:lang w:val="fr-CA"/>
-        </w:rPr>
         <w:fldChar w:fldCharType="end"/>
       </w:r>
     </w:p>
     <w:p>
       <w:pPr>
+        <w:ind w:firstLine="720"/>
         <w:rPr>
           <w:rFonts w:cs="Arial"/>
-          <w:noProof/>
           <w:lang w:val="fr-CA"/>
         </w:rPr>
       </w:pPr>
       <w:r>
         <w:rPr>
           <w:rFonts w:cs="Arial"/>
-          <w:noProof/>
-          <w:lang w:val="fr-CA"/>
-        </w:rPr>
-        <w:t>La force de Ma</w:t>
+          <w:lang w:val="fr-CA"/>
+        </w:rPr>
+        <w:t>La force</w:t>
       </w:r>
       <w:r>
         <w:rPr>
           <w:rFonts w:cs="Arial"/>
-          <w:noProof/>
-          <w:lang w:val="fr-CA"/>
-        </w:rPr>
-        <w:t>g</w:t>
+          <w:lang w:val="fr-CA"/>
+        </w:rPr>
+        <w:t xml:space="preserve"> de frottement visqueux est </w:t>
       </w:r>
       <w:r>
         <w:rPr>
           <w:rFonts w:cs="Arial"/>
-          <w:noProof/>
-          <w:lang w:val="fr-CA"/>
-        </w:rPr>
-        <w:t>nus est donnée par l’équation 3. La valeur de C</w:t>
+          <w:lang w:val="fr-CA"/>
+        </w:rPr>
+        <w:t xml:space="preserve">donnée par l’équation </w:t>
       </w:r>
       <w:r>
         <w:rPr>
           <w:rFonts w:cs="Arial"/>
-          <w:noProof/>
-          <w:vertAlign w:val="subscript"/>
-          <w:lang w:val="fr-CA"/>
-        </w:rPr>
-        <w:t>M</w:t>
+          <w:lang w:val="fr-CA"/>
+        </w:rPr>
+        <w:t>2</w:t>
       </w:r>
       <w:r>
         <w:rPr>
           <w:rFonts w:cs="Arial"/>
-          <w:noProof/>
-          <w:lang w:val="fr-CA"/>
-        </w:rPr>
-        <w:t xml:space="preserve"> est égale à 0.29 : elle nous a été fournie par l’énoncé du devoir.</w:t>
+          <w:lang w:val="fr-CA"/>
+        </w:rPr>
+        <w:t xml:space="preserve">. Certaines valeurs ont été fournies dans l’énoncé du devoir : la masse volumique de l’air </w:t>
       </w:r>
       <w:r>
         <w:rPr>
           <w:rFonts w:cs="Arial"/>
-          <w:noProof/>
-          <w:lang w:val="fr-CA"/>
-        </w:rPr>
-        <w:t xml:space="preserve"> </w:t>
-      </w:r>
-      <w:r>
-        <w:rPr>
-          <w:rFonts w:cs="Arial"/>
-          <w:noProof/>
-          <w:lang w:val="fr-CA"/>
-        </w:rPr>
-        <w:t xml:space="preserve"> </w:t>
+          <w:lang w:val="fr-CA"/>
+        </w:rPr>
+        <w:t>(</w:t>
       </w:r>
       <m:oMath>
         <m:r>
@@ -3720,40 +3192,182 @@
       </m:oMath>
       <w:r>
         <w:rPr>
-          <w:rFonts w:eastAsiaTheme="minorEastAsia" w:cs="Arial"/>
-          <w:noProof/>
-          <w:szCs w:val="24"/>
-          <w:lang w:val="fr-CA"/>
-        </w:rPr>
-        <w:t xml:space="preserve"> correspond à la masse volumique de l’air : c’est la même qu’à l’équation 2. </w:t>
-      </w:r>
-      <w:r>
-        <w:rPr>
-          <w:rFonts w:eastAsiaTheme="minorEastAsia" w:cs="Arial"/>
-          <w:noProof/>
-          <w:szCs w:val="24"/>
-          <w:lang w:val="fr-CA"/>
-        </w:rPr>
-        <w:t>Le rayon R</w:t>
-      </w:r>
-      <w:r>
-        <w:rPr>
-          <w:rFonts w:eastAsiaTheme="minorEastAsia" w:cs="Arial"/>
-          <w:noProof/>
           <w:szCs w:val="24"/>
           <w:vertAlign w:val="subscript"/>
           <w:lang w:val="fr-CA"/>
         </w:rPr>
+        <w:t>air</w:t>
+      </w:r>
+      <w:r>
+        <w:rPr>
+          <w:szCs w:val="24"/>
+          <w:lang w:val="fr-CA"/>
+        </w:rPr>
+        <w:t xml:space="preserve"> = 1</w:t>
+      </w:r>
+      <w:r>
+        <w:rPr>
+          <w:szCs w:val="24"/>
+          <w:lang w:val="fr-CA"/>
+        </w:rPr>
+        <w:t>.</w:t>
+      </w:r>
+      <w:r>
+        <w:rPr>
+          <w:szCs w:val="24"/>
+          <w:lang w:val="fr-CA"/>
+        </w:rPr>
+        <w:t>2 kg/m</w:t>
+      </w:r>
+      <w:r>
+        <w:rPr>
+          <w:szCs w:val="24"/>
+          <w:vertAlign w:val="superscript"/>
+          <w:lang w:val="fr-CA"/>
+        </w:rPr>
+        <w:t>3</w:t>
+      </w:r>
+      <w:r>
+        <w:rPr>
+          <w:szCs w:val="24"/>
+          <w:lang w:val="fr-CA"/>
+        </w:rPr>
+        <w:t>)</w:t>
+      </w:r>
+      <w:r>
+        <w:rPr>
+          <w:rFonts w:eastAsiaTheme="minorEastAsia"/>
+          <w:szCs w:val="24"/>
+          <w:lang w:val="fr-CA"/>
+        </w:rPr>
+        <w:t>,</w:t>
+      </w:r>
+      <w:r>
+        <w:rPr>
+          <w:rFonts w:eastAsiaTheme="minorEastAsia"/>
+          <w:szCs w:val="24"/>
+          <w:lang w:val="fr-CA"/>
+        </w:rPr>
+        <w:t xml:space="preserve"> </w:t>
+      </w:r>
+      <w:r>
+        <w:rPr>
+          <w:szCs w:val="24"/>
+          <w:lang w:val="fr-CA"/>
+        </w:rPr>
+        <w:t>l’aire</w:t>
+      </w:r>
+      <w:r>
+        <w:rPr>
+          <w:szCs w:val="24"/>
+          <w:lang w:val="fr-CA"/>
+        </w:rPr>
+        <w:t xml:space="preserve"> efficace de la balle</w:t>
+      </w:r>
+      <w:r>
+        <w:rPr>
+          <w:szCs w:val="24"/>
+          <w:lang w:val="fr-CA"/>
+        </w:rPr>
+        <w:t xml:space="preserve"> de la balle </w:t>
+      </w:r>
+      <w:proofErr w:type="gramStart"/>
+      <w:r>
+        <w:rPr>
+          <w:szCs w:val="24"/>
+          <w:lang w:val="fr-CA"/>
+        </w:rPr>
+        <w:t>( A</w:t>
+      </w:r>
+      <w:proofErr w:type="gramEnd"/>
+      <w:r>
+        <w:rPr>
+          <w:szCs w:val="24"/>
+          <w:lang w:val="fr-CA"/>
+        </w:rPr>
+        <w:t xml:space="preserve"> = </w:t>
+      </w:r>
+      <w:r>
+        <w:rPr>
+          <w:szCs w:val="24"/>
+          <w:lang w:val="fr-CA"/>
+        </w:rPr>
+        <w:t>(</w:t>
+      </w:r>
+      <m:oMath>
+        <m:r>
+          <w:rPr>
+            <w:rFonts w:ascii="Cambria Math" w:hAnsi="Cambria Math"/>
+            <w:szCs w:val="24"/>
+          </w:rPr>
+          <m:t>π</m:t>
+        </m:r>
+      </m:oMath>
+      <w:r>
+        <w:rPr>
+          <w:szCs w:val="24"/>
+          <w:lang w:val="fr-CA"/>
+        </w:rPr>
+        <w:t xml:space="preserve"> </w:t>
+      </w:r>
+      <w:r>
+        <w:rPr>
+          <w:szCs w:val="24"/>
+          <w:lang w:val="fr-CA"/>
+        </w:rPr>
+        <w:t>R</w:t>
+      </w:r>
+      <w:r>
+        <w:rPr>
+          <w:szCs w:val="24"/>
+          <w:vertAlign w:val="superscript"/>
+          <w:lang w:val="fr-CA"/>
+        </w:rPr>
+        <w:t>2</w:t>
+      </w:r>
+      <w:r>
+        <w:rPr>
+          <w:szCs w:val="24"/>
+          <w:vertAlign w:val="subscript"/>
+          <w:lang w:val="fr-CA"/>
+        </w:rPr>
         <w:t>b</w:t>
       </w:r>
       <w:r>
         <w:rPr>
-          <w:rFonts w:eastAsiaTheme="minorEastAsia" w:cs="Arial"/>
-          <w:noProof/>
           <w:szCs w:val="24"/>
           <w:lang w:val="fr-CA"/>
         </w:rPr>
-        <w:t xml:space="preserve">, la vitesse angulaire </w:t>
+        <w:t>)</w:t>
+      </w:r>
+      <w:r>
+        <w:rPr>
+          <w:szCs w:val="24"/>
+          <w:lang w:val="fr-CA"/>
+        </w:rPr>
+        <w:t xml:space="preserve"> )</w:t>
+      </w:r>
+      <w:r>
+        <w:rPr>
+          <w:szCs w:val="24"/>
+          <w:lang w:val="fr-CA"/>
+        </w:rPr>
+        <w:t xml:space="preserve"> ainsi que C</w:t>
+      </w:r>
+      <w:r>
+        <w:rPr>
+          <w:szCs w:val="24"/>
+          <w:vertAlign w:val="subscript"/>
+          <w:lang w:val="fr-CA"/>
+        </w:rPr>
+        <w:t>v</w:t>
+      </w:r>
+      <w:r>
+        <w:rPr>
+          <w:szCs w:val="24"/>
+          <w:lang w:val="fr-CA"/>
+        </w:rPr>
+        <w:t xml:space="preserve"> = 0.5. </w:t>
       </w:r>
       <m:oMath>
         <m:acc>
@@ -3773,53 +3387,12 @@
                 <w:rFonts w:ascii="Cambria Math" w:hAnsi="Cambria Math"/>
                 <w:szCs w:val="24"/>
               </w:rPr>
-              <m:t>ω</m:t>
-            </m:r>
-          </m:e>
-        </m:acc>
-      </m:oMath>
-      <w:r>
-        <w:rPr>
-          <w:rFonts w:eastAsiaTheme="minorEastAsia" w:cs="Arial"/>
-          <w:noProof/>
-          <w:szCs w:val="24"/>
-          <w:vertAlign w:val="subscript"/>
-          <w:lang w:val="fr-CA"/>
-        </w:rPr>
-        <w:t>b</w:t>
-      </w:r>
-      <w:r>
-        <w:rPr>
-          <w:rFonts w:eastAsiaTheme="minorEastAsia" w:cs="Arial"/>
-          <w:noProof/>
-          <w:szCs w:val="24"/>
-          <w:lang w:val="fr-CA"/>
-        </w:rPr>
-        <w:t xml:space="preserve"> ainsi que </w:t>
-      </w:r>
-      <m:oMath>
-        <m:acc>
-          <m:accPr>
-            <m:chr m:val="⃗"/>
-            <m:ctrlPr>
-              <w:rPr>
-                <w:rFonts w:ascii="Cambria Math" w:hAnsi="Cambria Math"/>
-                <w:i/>
-                <w:szCs w:val="24"/>
-              </w:rPr>
-            </m:ctrlPr>
-          </m:accPr>
-          <m:e>
-            <m:r>
-              <w:rPr>
-                <w:rFonts w:ascii="Cambria Math" w:hAnsi="Cambria Math"/>
-                <w:szCs w:val="24"/>
-              </w:rPr>
               <m:t>v</m:t>
             </m:r>
           </m:e>
         </m:acc>
       </m:oMath>
+      <w:proofErr w:type="gramStart"/>
       <w:r>
         <w:rPr>
           <w:rFonts w:eastAsiaTheme="minorEastAsia"/>
@@ -3829,13 +3402,30 @@
         </w:rPr>
         <w:t>b</w:t>
       </w:r>
+      <w:proofErr w:type="gramEnd"/>
       <w:r>
         <w:rPr>
           <w:rFonts w:eastAsiaTheme="minorEastAsia"/>
           <w:szCs w:val="24"/>
           <w:lang w:val="fr-CA"/>
         </w:rPr>
-        <w:t xml:space="preserve"> correspondent à ceux de la balle. Cette équation est utilisée dans la situation 3 uniquement.</w:t>
+        <w:t xml:space="preserve"> correspond à la vitesse de la balle</w:t>
+      </w:r>
+      <w:r>
+        <w:rPr>
+          <w:rFonts w:eastAsiaTheme="minorEastAsia"/>
+          <w:szCs w:val="24"/>
+          <w:lang w:val="fr-CA"/>
+        </w:rPr>
+        <w:t>.</w:t>
+      </w:r>
+      <w:r>
+        <w:rPr>
+          <w:rFonts w:eastAsiaTheme="minorEastAsia"/>
+          <w:szCs w:val="24"/>
+          <w:lang w:val="fr-CA"/>
+        </w:rPr>
+        <w:t xml:space="preserve"> Cette équation est utilisée dans la situation 2 et la situation 3.</w:t>
       </w:r>
     </w:p>
     <w:p>
@@ -3844,18 +3434,27 @@
         <w:jc w:val="center"/>
         <w:rPr>
           <w:rFonts w:cs="Arial"/>
+          <w:lang w:val="fr-CA"/>
         </w:rPr>
       </w:pPr>
+      <w:r>
+        <w:rPr>
+          <w:rFonts w:cs="Arial"/>
+          <w:noProof/>
+          <w:lang w:val="fr-CA"/>
+        </w:rPr>
+        <w:t xml:space="preserve"> </w:t>
+      </w:r>
       <w:r>
         <w:rPr>
           <w:noProof/>
           <w:lang w:val="en-CA" w:eastAsia="en-CA"/>
         </w:rPr>
         <w:drawing>
-          <wp:inline distT="0" distB="0" distL="0" distR="0" wp14:anchorId="40EF1A6A" wp14:editId="2FD51FF6">
-            <wp:extent cx="4829175" cy="571500"/>
-            <wp:effectExtent l="0" t="0" r="9525" b="0"/>
-            <wp:docPr id="34" name="Picture 34"/>
+          <wp:inline distT="0" distB="0" distL="0" distR="0" wp14:anchorId="7A008F77" wp14:editId="028CBC00">
+            <wp:extent cx="3429000" cy="723900"/>
+            <wp:effectExtent l="0" t="0" r="0" b="0"/>
+            <wp:docPr id="32" name="Picture 32"/>
             <wp:cNvGraphicFramePr>
               <a:graphicFrameLocks xmlns:a="http://schemas.openxmlformats.org/drawingml/2006/main" noChangeAspect="1"/>
             </wp:cNvGraphicFramePr>
@@ -3875,6 +3474,318 @@
                   <pic:spPr>
                     <a:xfrm>
                       <a:off x="0" y="0"/>
+                      <a:ext cx="3429000" cy="723900"/>
+                    </a:xfrm>
+                    <a:prstGeom prst="rect">
+                      <a:avLst/>
+                    </a:prstGeom>
+                  </pic:spPr>
+                </pic:pic>
+              </a:graphicData>
+            </a:graphic>
+          </wp:inline>
+        </w:drawing>
+      </w:r>
+    </w:p>
+    <w:p>
+      <w:pPr>
+        <w:pStyle w:val="Caption"/>
+        <w:jc w:val="center"/>
+        <w:rPr>
+          <w:rFonts w:cs="Arial"/>
+          <w:noProof/>
+          <w:sz w:val="22"/>
+          <w:szCs w:val="22"/>
+          <w:lang w:val="fr-CA"/>
+        </w:rPr>
+      </w:pPr>
+      <w:r>
+        <w:rPr>
+          <w:rFonts w:cs="Arial"/>
+          <w:sz w:val="22"/>
+          <w:szCs w:val="22"/>
+          <w:lang w:val="fr-CA"/>
+        </w:rPr>
+        <w:t xml:space="preserve">Équation </w:t>
+      </w:r>
+      <w:r>
+        <w:rPr>
+          <w:rFonts w:cs="Arial"/>
+          <w:sz w:val="22"/>
+          <w:szCs w:val="22"/>
+          <w:lang w:val="fr-CA"/>
+        </w:rPr>
+        <w:fldChar w:fldCharType="begin"/>
+      </w:r>
+      <w:r>
+        <w:rPr>
+          <w:rFonts w:cs="Arial"/>
+          <w:sz w:val="22"/>
+          <w:szCs w:val="22"/>
+          <w:lang w:val="fr-CA"/>
+        </w:rPr>
+        <w:instrText xml:space="preserve"> SEQ Equation \* ARABIC </w:instrText>
+      </w:r>
+      <w:r>
+        <w:rPr>
+          <w:rFonts w:cs="Arial"/>
+          <w:sz w:val="22"/>
+          <w:szCs w:val="22"/>
+          <w:lang w:val="fr-CA"/>
+        </w:rPr>
+        <w:fldChar w:fldCharType="separate"/>
+      </w:r>
+      <w:r>
+        <w:rPr>
+          <w:rFonts w:cs="Arial"/>
+          <w:noProof/>
+          <w:sz w:val="22"/>
+          <w:szCs w:val="22"/>
+          <w:lang w:val="fr-CA"/>
+        </w:rPr>
+        <w:t>2</w:t>
+      </w:r>
+      <w:r>
+        <w:rPr>
+          <w:rFonts w:cs="Arial"/>
+          <w:sz w:val="22"/>
+          <w:szCs w:val="22"/>
+          <w:lang w:val="fr-CA"/>
+        </w:rPr>
+        <w:fldChar w:fldCharType="end"/>
+      </w:r>
+    </w:p>
+    <w:p>
+      <w:pPr>
+        <w:rPr>
+          <w:rFonts w:cs="Arial"/>
+          <w:noProof/>
+          <w:lang w:val="fr-CA"/>
+        </w:rPr>
+      </w:pPr>
+      <w:r>
+        <w:rPr>
+          <w:rFonts w:cs="Arial"/>
+          <w:noProof/>
+          <w:lang w:val="fr-CA"/>
+        </w:rPr>
+        <w:t>La force de Ma</w:t>
+      </w:r>
+      <w:r>
+        <w:rPr>
+          <w:rFonts w:cs="Arial"/>
+          <w:noProof/>
+          <w:lang w:val="fr-CA"/>
+        </w:rPr>
+        <w:t>g</w:t>
+      </w:r>
+      <w:r>
+        <w:rPr>
+          <w:rFonts w:cs="Arial"/>
+          <w:noProof/>
+          <w:lang w:val="fr-CA"/>
+        </w:rPr>
+        <w:t>nus est donnée par l’équation 3. La valeur de C</w:t>
+      </w:r>
+      <w:r>
+        <w:rPr>
+          <w:rFonts w:cs="Arial"/>
+          <w:noProof/>
+          <w:vertAlign w:val="subscript"/>
+          <w:lang w:val="fr-CA"/>
+        </w:rPr>
+        <w:t>M</w:t>
+      </w:r>
+      <w:r>
+        <w:rPr>
+          <w:rFonts w:cs="Arial"/>
+          <w:noProof/>
+          <w:lang w:val="fr-CA"/>
+        </w:rPr>
+        <w:t xml:space="preserve"> est égale à 0.29 : elle nous a été fournie par l’énoncé du devoir.</w:t>
+      </w:r>
+      <w:r>
+        <w:rPr>
+          <w:rFonts w:cs="Arial"/>
+          <w:noProof/>
+          <w:lang w:val="fr-CA"/>
+        </w:rPr>
+        <w:t xml:space="preserve"> </w:t>
+      </w:r>
+      <w:r>
+        <w:rPr>
+          <w:rFonts w:cs="Arial"/>
+          <w:noProof/>
+          <w:lang w:val="fr-CA"/>
+        </w:rPr>
+        <w:t xml:space="preserve"> </w:t>
+      </w:r>
+      <m:oMath>
+        <m:r>
+          <w:rPr>
+            <w:rFonts w:ascii="Cambria Math" w:hAnsi="Cambria Math"/>
+            <w:szCs w:val="24"/>
+          </w:rPr>
+          <m:t>ρ</m:t>
+        </m:r>
+      </m:oMath>
+      <w:r>
+        <w:rPr>
+          <w:rFonts w:eastAsiaTheme="minorEastAsia" w:cs="Arial"/>
+          <w:noProof/>
+          <w:szCs w:val="24"/>
+          <w:lang w:val="fr-CA"/>
+        </w:rPr>
+        <w:t xml:space="preserve"> correspond à la masse volumique de l’air : c’est la même qu’à l’équation 2. </w:t>
+      </w:r>
+      <w:r>
+        <w:rPr>
+          <w:rFonts w:eastAsiaTheme="minorEastAsia" w:cs="Arial"/>
+          <w:noProof/>
+          <w:szCs w:val="24"/>
+          <w:lang w:val="fr-CA"/>
+        </w:rPr>
+        <w:t>Le rayon R</w:t>
+      </w:r>
+      <w:r>
+        <w:rPr>
+          <w:rFonts w:eastAsiaTheme="minorEastAsia" w:cs="Arial"/>
+          <w:noProof/>
+          <w:szCs w:val="24"/>
+          <w:vertAlign w:val="subscript"/>
+          <w:lang w:val="fr-CA"/>
+        </w:rPr>
+        <w:t>b</w:t>
+      </w:r>
+      <w:r>
+        <w:rPr>
+          <w:rFonts w:eastAsiaTheme="minorEastAsia" w:cs="Arial"/>
+          <w:noProof/>
+          <w:szCs w:val="24"/>
+          <w:lang w:val="fr-CA"/>
+        </w:rPr>
+        <w:t xml:space="preserve">, la vitesse angulaire </w:t>
+      </w:r>
+      <m:oMath>
+        <m:acc>
+          <m:accPr>
+            <m:chr m:val="⃗"/>
+            <m:ctrlPr>
+              <w:rPr>
+                <w:rFonts w:ascii="Cambria Math" w:hAnsi="Cambria Math"/>
+                <w:i/>
+                <w:szCs w:val="24"/>
+              </w:rPr>
+            </m:ctrlPr>
+          </m:accPr>
+          <m:e>
+            <m:r>
+              <w:rPr>
+                <w:rFonts w:ascii="Cambria Math" w:hAnsi="Cambria Math"/>
+                <w:szCs w:val="24"/>
+              </w:rPr>
+              <m:t>ω</m:t>
+            </m:r>
+          </m:e>
+        </m:acc>
+      </m:oMath>
+      <w:r>
+        <w:rPr>
+          <w:rFonts w:eastAsiaTheme="minorEastAsia" w:cs="Arial"/>
+          <w:noProof/>
+          <w:szCs w:val="24"/>
+          <w:vertAlign w:val="subscript"/>
+          <w:lang w:val="fr-CA"/>
+        </w:rPr>
+        <w:t>b</w:t>
+      </w:r>
+      <w:r>
+        <w:rPr>
+          <w:rFonts w:eastAsiaTheme="minorEastAsia" w:cs="Arial"/>
+          <w:noProof/>
+          <w:szCs w:val="24"/>
+          <w:lang w:val="fr-CA"/>
+        </w:rPr>
+        <w:t xml:space="preserve"> ainsi que </w:t>
+      </w:r>
+      <m:oMath>
+        <m:acc>
+          <m:accPr>
+            <m:chr m:val="⃗"/>
+            <m:ctrlPr>
+              <w:rPr>
+                <w:rFonts w:ascii="Cambria Math" w:hAnsi="Cambria Math"/>
+                <w:i/>
+                <w:szCs w:val="24"/>
+              </w:rPr>
+            </m:ctrlPr>
+          </m:accPr>
+          <m:e>
+            <m:r>
+              <w:rPr>
+                <w:rFonts w:ascii="Cambria Math" w:hAnsi="Cambria Math"/>
+                <w:szCs w:val="24"/>
+              </w:rPr>
+              <m:t>v</m:t>
+            </m:r>
+          </m:e>
+        </m:acc>
+      </m:oMath>
+      <w:r>
+        <w:rPr>
+          <w:rFonts w:eastAsiaTheme="minorEastAsia"/>
+          <w:szCs w:val="24"/>
+          <w:vertAlign w:val="subscript"/>
+          <w:lang w:val="fr-CA"/>
+        </w:rPr>
+        <w:t>b</w:t>
+      </w:r>
+      <w:r>
+        <w:rPr>
+          <w:rFonts w:eastAsiaTheme="minorEastAsia"/>
+          <w:szCs w:val="24"/>
+          <w:lang w:val="fr-CA"/>
+        </w:rPr>
+        <w:t xml:space="preserve"> correspondent à ceux de la balle. Cette équation est utilisée dans la situation 3 uniquement.</w:t>
+      </w:r>
+    </w:p>
+    <w:p>
+      <w:pPr>
+        <w:keepNext/>
+        <w:jc w:val="center"/>
+        <w:rPr>
+          <w:rFonts w:cs="Arial"/>
+        </w:rPr>
+      </w:pPr>
+      <w:r>
+        <w:rPr>
+          <w:noProof/>
+          <w:lang w:val="en-CA" w:eastAsia="en-CA"/>
+        </w:rPr>
+        <w:drawing>
+          <wp:inline distT="0" distB="0" distL="0" distR="0" wp14:anchorId="40EF1A6A" wp14:editId="2FD51FF6">
+            <wp:extent cx="4829175" cy="571500"/>
+            <wp:effectExtent l="0" t="0" r="9525" b="0"/>
+            <wp:docPr id="34" name="Picture 34"/>
+            <wp:cNvGraphicFramePr>
+              <a:graphicFrameLocks xmlns:a="http://schemas.openxmlformats.org/drawingml/2006/main" noChangeAspect="1"/>
+            </wp:cNvGraphicFramePr>
+            <a:graphic xmlns:a="http://schemas.openxmlformats.org/drawingml/2006/main">
+              <a:graphicData uri="http://schemas.openxmlformats.org/drawingml/2006/picture">
+                <pic:pic xmlns:pic="http://schemas.openxmlformats.org/drawingml/2006/picture">
+                  <pic:nvPicPr>
+                    <pic:cNvPr id="0" name=""/>
+                    <pic:cNvPicPr/>
+                  </pic:nvPicPr>
+                  <pic:blipFill>
+                    <a:blip r:embed="rId14"/>
+                    <a:stretch>
+                      <a:fillRect/>
+                    </a:stretch>
+                  </pic:blipFill>
+                  <pic:spPr>
+                    <a:xfrm>
+                      <a:off x="0" y="0"/>
                       <a:ext cx="4829175" cy="571500"/>
                     </a:xfrm>
                     <a:prstGeom prst="rect">
@@ -3890,7 +3801,7 @@
     </w:p>
     <w:p>
       <w:pPr>
-        <w:pStyle w:val="Lgende"/>
+        <w:pStyle w:val="Caption"/>
         <w:jc w:val="center"/>
         <w:rPr>
           <w:rFonts w:cs="Arial"/>
@@ -3954,12 +3865,12 @@
     </w:p>
     <w:p>
       <w:pPr>
-        <w:pStyle w:val="Titre2"/>
+        <w:pStyle w:val="Heading2"/>
         <w:rPr>
           <w:lang w:val="fr-CA"/>
         </w:rPr>
       </w:pPr>
-      <w:bookmarkStart w:id="3" w:name="_Toc496468341"/>
+      <w:bookmarkStart w:id="3" w:name="_Toc496477309"/>
       <w:r>
         <w:rPr>
           <w:lang w:val="fr-CA"/>
@@ -3998,7 +3909,7 @@
     </w:p>
     <w:p>
       <w:pPr>
-        <w:pStyle w:val="Titre2"/>
+        <w:pStyle w:val="Heading2"/>
         <w:rPr>
           <w:lang w:val="fr-CA"/>
         </w:rPr>
@@ -4006,12 +3917,12 @@
     </w:p>
     <w:p>
       <w:pPr>
-        <w:pStyle w:val="Titre2"/>
+        <w:pStyle w:val="Heading2"/>
         <w:rPr>
           <w:lang w:val="fr-CA"/>
         </w:rPr>
       </w:pPr>
-      <w:bookmarkStart w:id="4" w:name="_Toc496468342"/>
+      <w:bookmarkStart w:id="4" w:name="_Toc496477310"/>
       <w:r>
         <w:rPr>
           <w:lang w:val="fr-CA"/>
@@ -4065,7 +3976,14 @@
           <w:i/>
           <w:lang w:val="fr-CA"/>
         </w:rPr>
-        <w:t>Il y a collision lorsque au moins une des composantes de la balle est en intersection avec un des plans.</w:t>
+        <w:t>Il y a collision lorsqu’</w:t>
+      </w:r>
+      <w:r>
+        <w:rPr>
+          <w:i/>
+          <w:lang w:val="fr-CA"/>
+        </w:rPr>
+        <w:t>au moins une des composantes de la balle est en intersection avec un des plans.</w:t>
       </w:r>
     </w:p>
     <w:p>
@@ -4079,7 +3997,19 @@
           <w:lang w:val="fr-CA"/>
         </w:rPr>
         <w:tab/>
-        <w:t>Dans la situation, nous avons défini 3 plans : le filet, la table et le sol. Ainsi, lorsque nous détections qu’une des extrémités de la balle était contenue dans les bornes du plan étudié, on savait que nous avions atteint une collision, et donc une condition d’arrêt de la simulation.</w:t>
+        <w:t xml:space="preserve">Dans la situation, nous avons défini 3 plans : le filet, la table et le sol. Ainsi, lorsque nous détections qu’une des extrémités de la balle était contenue dans les bornes du plan étudié, on savait que nous avions </w:t>
+      </w:r>
+      <w:r>
+        <w:rPr>
+          <w:lang w:val="fr-CA"/>
+        </w:rPr>
+        <w:t>obtenu</w:t>
+      </w:r>
+      <w:r>
+        <w:rPr>
+          <w:lang w:val="fr-CA"/>
+        </w:rPr>
+        <w:t xml:space="preserve"> une collision, et donc une condition d’arrêt de la simulation.</w:t>
       </w:r>
     </w:p>
     <w:p>
@@ -4230,13 +4160,7 @@
         <w:rPr>
           <w:lang w:val="en-CA"/>
         </w:rPr>
-        <w:t>bornes</w:t>
-      </w:r>
-      <w:r>
-        <w:rPr>
-          <w:lang w:val="en-CA"/>
-        </w:rPr>
-        <w:t>Y</w:t>
+        <w:t>bornesY</w:t>
       </w:r>
       <w:r>
         <w:rPr>
@@ -4264,13 +4188,7 @@
         <w:rPr>
           <w:lang w:val="en-CA"/>
         </w:rPr>
-        <w:t xml:space="preserve"> + rayon</w:t>
-      </w:r>
-      <w:r>
-        <w:rPr>
-          <w:lang w:val="en-CA"/>
-        </w:rPr>
-        <w:t xml:space="preserve"> || </w:t>
+        <w:t xml:space="preserve"> + rayon || </w:t>
       </w:r>
       <w:proofErr w:type="spellStart"/>
       <w:r>
@@ -4351,13 +4269,7 @@
         <w:rPr>
           <w:lang w:val="fr-CA"/>
         </w:rPr>
-        <w:t>bornes</w:t>
-      </w:r>
-      <w:r>
-        <w:rPr>
-          <w:lang w:val="fr-CA"/>
-        </w:rPr>
-        <w:t>Z</w:t>
+        <w:t>bornesZ</w:t>
       </w:r>
       <w:r>
         <w:rPr>
@@ -4385,13 +4297,7 @@
         <w:rPr>
           <w:lang w:val="fr-CA"/>
         </w:rPr>
-        <w:t xml:space="preserve"> + rayon</w:t>
-      </w:r>
-      <w:r>
-        <w:rPr>
-          <w:lang w:val="fr-CA"/>
-        </w:rPr>
-        <w:t xml:space="preserve"> || </w:t>
+        <w:t xml:space="preserve"> + rayon || </w:t>
       </w:r>
       <w:proofErr w:type="spellStart"/>
       <w:r>
@@ -4479,12 +4385,12 @@
     </w:p>
     <w:p>
       <w:pPr>
-        <w:pStyle w:val="Titre2"/>
+        <w:pStyle w:val="Heading2"/>
         <w:rPr>
           <w:lang w:val="fr-CA"/>
         </w:rPr>
       </w:pPr>
-      <w:bookmarkStart w:id="5" w:name="_Toc496468343"/>
+      <w:bookmarkStart w:id="5" w:name="_Toc496477311"/>
       <w:r>
         <w:rPr>
           <w:lang w:val="fr-CA"/>
@@ -4501,12 +4407,12 @@
     </w:p>
     <w:p>
       <w:pPr>
-        <w:pStyle w:val="Titre2"/>
+        <w:pStyle w:val="Heading2"/>
         <w:rPr>
           <w:lang w:val="fr-CA"/>
         </w:rPr>
       </w:pPr>
-      <w:bookmarkStart w:id="6" w:name="_Toc496468344"/>
+      <w:bookmarkStart w:id="6" w:name="_Toc496477312"/>
       <w:r>
         <w:rPr>
           <w:lang w:val="fr-CA"/>
@@ -4892,13 +4798,13 @@
     </w:p>
     <w:p>
       <w:pPr>
-        <w:pStyle w:val="Titre1"/>
+        <w:pStyle w:val="Heading1"/>
         <w:ind w:left="0"/>
         <w:rPr>
           <w:lang w:val="fr-CA"/>
         </w:rPr>
       </w:pPr>
-      <w:bookmarkStart w:id="7" w:name="_Toc496468345"/>
+      <w:bookmarkStart w:id="7" w:name="_Toc496477313"/>
       <w:r>
         <w:rPr>
           <w:lang w:val="fr-CA"/>
@@ -4933,7 +4839,7 @@
     </w:p>
     <w:tbl>
       <w:tblPr>
-        <w:tblStyle w:val="Grilledutableau"/>
+        <w:tblStyle w:val="TableGrid"/>
         <w:tblW w:w="0" w:type="auto"/>
         <w:tblLayout w:type="fixed"/>
         <w:tblLook w:val="04A0" w:firstRow="1" w:lastRow="0" w:firstColumn="1" w:lastColumn="0" w:noHBand="0" w:noVBand="1"/>
@@ -4984,7 +4890,6 @@
               </w:rPr>
             </w:pPr>
             <w:proofErr w:type="spellStart"/>
-            <w:proofErr w:type="gramStart"/>
             <w:r>
               <w:rPr>
                 <w:b/>
@@ -4994,7 +4899,6 @@
               <w:t>rbi</w:t>
             </w:r>
             <w:proofErr w:type="spellEnd"/>
-            <w:proofErr w:type="gramEnd"/>
             <w:r>
               <w:rPr>
                 <w:b/>
@@ -5046,7 +4950,6 @@
               </w:rPr>
             </w:pPr>
             <w:proofErr w:type="spellStart"/>
-            <w:proofErr w:type="gramStart"/>
             <w:r>
               <w:rPr>
                 <w:b/>
@@ -5056,7 +4959,6 @@
               <w:t>vbi</w:t>
             </w:r>
             <w:proofErr w:type="spellEnd"/>
-            <w:proofErr w:type="gramEnd"/>
             <w:r>
               <w:rPr>
                 <w:b/>
@@ -5100,7 +5002,6 @@
               </w:rPr>
             </w:pPr>
             <w:proofErr w:type="spellStart"/>
-            <w:proofErr w:type="gramStart"/>
             <w:r>
               <w:rPr>
                 <w:b/>
@@ -5110,7 +5011,6 @@
               <w:t>wbi</w:t>
             </w:r>
             <w:proofErr w:type="spellEnd"/>
-            <w:proofErr w:type="gramEnd"/>
             <w:r>
               <w:rPr>
                 <w:b/>
@@ -5523,7 +5423,7 @@
     </w:p>
     <w:tbl>
       <w:tblPr>
-        <w:tblStyle w:val="Grilledutableau"/>
+        <w:tblStyle w:val="TableGrid"/>
         <w:tblW w:w="9574" w:type="dxa"/>
         <w:tblLayout w:type="fixed"/>
         <w:tblLook w:val="04A0" w:firstRow="1" w:lastRow="0" w:firstColumn="1" w:lastColumn="0" w:noHBand="0" w:noVBand="1"/>
@@ -5532,8 +5432,8 @@
         <w:gridCol w:w="1384"/>
         <w:gridCol w:w="803"/>
         <w:gridCol w:w="803"/>
-        <w:gridCol w:w="2194"/>
-        <w:gridCol w:w="2195"/>
+        <w:gridCol w:w="1654"/>
+        <w:gridCol w:w="2735"/>
         <w:gridCol w:w="2195"/>
       </w:tblGrid>
       <w:tr>
@@ -5623,7 +5523,7 @@
         </w:tc>
         <w:tc>
           <w:tcPr>
-            <w:tcW w:w="2194" w:type="dxa"/>
+            <w:tcW w:w="1654" w:type="dxa"/>
             <w:shd w:val="clear" w:color="auto" w:fill="D9D9D9" w:themeFill="background1" w:themeFillShade="D9"/>
             <w:vAlign w:val="center"/>
           </w:tcPr>
@@ -5638,7 +5538,6 @@
               </w:rPr>
             </w:pPr>
             <w:proofErr w:type="spellStart"/>
-            <w:proofErr w:type="gramStart"/>
             <w:r>
               <w:rPr>
                 <w:b/>
@@ -5649,7 +5548,6 @@
               <w:t>tf</w:t>
             </w:r>
             <w:proofErr w:type="spellEnd"/>
-            <w:proofErr w:type="gramEnd"/>
             <w:r>
               <w:rPr>
                 <w:b/>
@@ -5678,6 +5576,66 @@
                 <w:lang w:val="fr-CA"/>
               </w:rPr>
               <w:t>Temps de la simulation</w:t>
+            </w:r>
+          </w:p>
+        </w:tc>
+        <w:tc>
+          <w:tcPr>
+            <w:tcW w:w="2735" w:type="dxa"/>
+            <w:shd w:val="clear" w:color="auto" w:fill="D9D9D9" w:themeFill="background1" w:themeFillShade="D9"/>
+            <w:vAlign w:val="center"/>
+          </w:tcPr>
+          <w:p>
+            <w:pPr>
+              <w:jc w:val="center"/>
+              <w:rPr>
+                <w:b/>
+                <w:sz w:val="20"/>
+                <w:szCs w:val="20"/>
+                <w:lang w:val="fr-CA"/>
+              </w:rPr>
+            </w:pPr>
+            <w:proofErr w:type="spellStart"/>
+            <w:r>
+              <w:rPr>
+                <w:b/>
+                <w:sz w:val="20"/>
+                <w:szCs w:val="20"/>
+                <w:lang w:val="fr-CA"/>
+              </w:rPr>
+              <w:t>rbf</w:t>
+            </w:r>
+            <w:proofErr w:type="spellEnd"/>
+            <w:r>
+              <w:rPr>
+                <w:b/>
+                <w:sz w:val="20"/>
+                <w:szCs w:val="20"/>
+                <w:lang w:val="fr-CA"/>
+              </w:rPr>
+              <w:t xml:space="preserve"> (m)</w:t>
+            </w:r>
+            <w:bookmarkStart w:id="8" w:name="_GoBack"/>
+            <w:bookmarkEnd w:id="8"/>
+          </w:p>
+          <w:p>
+            <w:pPr>
+              <w:jc w:val="center"/>
+              <w:rPr>
+                <w:b/>
+                <w:sz w:val="20"/>
+                <w:szCs w:val="20"/>
+                <w:lang w:val="fr-CA"/>
+              </w:rPr>
+            </w:pPr>
+            <w:r>
+              <w:rPr>
+                <w:b/>
+                <w:sz w:val="20"/>
+                <w:szCs w:val="20"/>
+                <w:lang w:val="fr-CA"/>
+              </w:rPr>
+              <w:t>Position finale du cm</w:t>
             </w:r>
           </w:p>
         </w:tc>
@@ -5698,7 +5656,6 @@
               </w:rPr>
             </w:pPr>
             <w:proofErr w:type="spellStart"/>
-            <w:proofErr w:type="gramStart"/>
             <w:r>
               <w:rPr>
                 <w:b/>
@@ -5706,69 +5663,9 @@
                 <w:szCs w:val="20"/>
                 <w:lang w:val="fr-CA"/>
               </w:rPr>
-              <w:t>rbf</w:t>
+              <w:t>vbf</w:t>
             </w:r>
             <w:proofErr w:type="spellEnd"/>
-            <w:proofErr w:type="gramEnd"/>
-            <w:r>
-              <w:rPr>
-                <w:b/>
-                <w:sz w:val="20"/>
-                <w:szCs w:val="20"/>
-                <w:lang w:val="fr-CA"/>
-              </w:rPr>
-              <w:t xml:space="preserve"> (m)</w:t>
-            </w:r>
-          </w:p>
-          <w:p>
-            <w:pPr>
-              <w:jc w:val="center"/>
-              <w:rPr>
-                <w:b/>
-                <w:sz w:val="20"/>
-                <w:szCs w:val="20"/>
-                <w:lang w:val="fr-CA"/>
-              </w:rPr>
-            </w:pPr>
-            <w:r>
-              <w:rPr>
-                <w:b/>
-                <w:sz w:val="20"/>
-                <w:szCs w:val="20"/>
-                <w:lang w:val="fr-CA"/>
-              </w:rPr>
-              <w:t>Position finale du cm</w:t>
-            </w:r>
-          </w:p>
-        </w:tc>
-        <w:tc>
-          <w:tcPr>
-            <w:tcW w:w="2195" w:type="dxa"/>
-            <w:shd w:val="clear" w:color="auto" w:fill="D9D9D9" w:themeFill="background1" w:themeFillShade="D9"/>
-          </w:tcPr>
-          <w:p>
-            <w:pPr>
-              <w:jc w:val="center"/>
-              <w:rPr>
-                <w:b/>
-                <w:sz w:val="20"/>
-                <w:szCs w:val="20"/>
-                <w:lang w:val="fr-CA"/>
-              </w:rPr>
-            </w:pPr>
-            <w:proofErr w:type="spellStart"/>
-            <w:proofErr w:type="gramStart"/>
-            <w:r>
-              <w:rPr>
-                <w:b/>
-                <w:sz w:val="20"/>
-                <w:szCs w:val="20"/>
-                <w:lang w:val="fr-CA"/>
-              </w:rPr>
-              <w:t>vbf</w:t>
-            </w:r>
-            <w:proofErr w:type="spellEnd"/>
-            <w:proofErr w:type="gramEnd"/>
             <w:r>
               <w:rPr>
                 <w:b/>
@@ -5882,7 +5779,7 @@
         </w:tc>
         <w:tc>
           <w:tcPr>
-            <w:tcW w:w="2194" w:type="dxa"/>
+            <w:tcW w:w="1654" w:type="dxa"/>
             <w:vAlign w:val="center"/>
           </w:tcPr>
           <w:p>
@@ -5906,7 +5803,7 @@
         </w:tc>
         <w:tc>
           <w:tcPr>
-            <w:tcW w:w="2195" w:type="dxa"/>
+            <w:tcW w:w="2735" w:type="dxa"/>
             <w:vAlign w:val="center"/>
           </w:tcPr>
           <w:p>
@@ -6047,7 +5944,7 @@
         </w:tc>
         <w:tc>
           <w:tcPr>
-            <w:tcW w:w="2194" w:type="dxa"/>
+            <w:tcW w:w="1654" w:type="dxa"/>
             <w:vAlign w:val="center"/>
           </w:tcPr>
           <w:p>
@@ -6071,7 +5968,7 @@
         </w:tc>
         <w:tc>
           <w:tcPr>
-            <w:tcW w:w="2195" w:type="dxa"/>
+            <w:tcW w:w="2735" w:type="dxa"/>
             <w:vAlign w:val="center"/>
           </w:tcPr>
           <w:p>
@@ -6228,7 +6125,7 @@
         </w:tc>
         <w:tc>
           <w:tcPr>
-            <w:tcW w:w="2194" w:type="dxa"/>
+            <w:tcW w:w="1654" w:type="dxa"/>
             <w:vAlign w:val="center"/>
           </w:tcPr>
           <w:p>
@@ -6252,7 +6149,7 @@
         </w:tc>
         <w:tc>
           <w:tcPr>
-            <w:tcW w:w="2195" w:type="dxa"/>
+            <w:tcW w:w="2735" w:type="dxa"/>
             <w:vAlign w:val="center"/>
           </w:tcPr>
           <w:p>
@@ -6402,7 +6299,7 @@
         </w:tc>
         <w:tc>
           <w:tcPr>
-            <w:tcW w:w="2194" w:type="dxa"/>
+            <w:tcW w:w="1654" w:type="dxa"/>
             <w:tcBorders>
               <w:bottom w:val="thinThickThinSmallGap" w:sz="24" w:space="0" w:color="auto"/>
             </w:tcBorders>
@@ -6429,7 +6326,7 @@
         </w:tc>
         <w:tc>
           <w:tcPr>
-            <w:tcW w:w="2195" w:type="dxa"/>
+            <w:tcW w:w="2735" w:type="dxa"/>
             <w:tcBorders>
               <w:bottom w:val="thinThickThinSmallGap" w:sz="24" w:space="0" w:color="auto"/>
             </w:tcBorders>
@@ -6595,7 +6492,7 @@
         </w:tc>
         <w:tc>
           <w:tcPr>
-            <w:tcW w:w="2194" w:type="dxa"/>
+            <w:tcW w:w="1654" w:type="dxa"/>
             <w:tcBorders>
               <w:top w:val="thinThickThinSmallGap" w:sz="24" w:space="0" w:color="auto"/>
             </w:tcBorders>
@@ -6622,7 +6519,7 @@
         </w:tc>
         <w:tc>
           <w:tcPr>
-            <w:tcW w:w="2195" w:type="dxa"/>
+            <w:tcW w:w="2735" w:type="dxa"/>
             <w:tcBorders>
               <w:top w:val="thinThickThinSmallGap" w:sz="24" w:space="0" w:color="auto"/>
             </w:tcBorders>
@@ -6769,7 +6666,7 @@
         </w:tc>
         <w:tc>
           <w:tcPr>
-            <w:tcW w:w="2194" w:type="dxa"/>
+            <w:tcW w:w="1654" w:type="dxa"/>
             <w:vAlign w:val="center"/>
           </w:tcPr>
           <w:p>
@@ -6793,7 +6690,7 @@
         </w:tc>
         <w:tc>
           <w:tcPr>
-            <w:tcW w:w="2195" w:type="dxa"/>
+            <w:tcW w:w="2735" w:type="dxa"/>
             <w:vAlign w:val="center"/>
           </w:tcPr>
           <w:p>
@@ -6926,7 +6823,7 @@
         </w:tc>
         <w:tc>
           <w:tcPr>
-            <w:tcW w:w="2194" w:type="dxa"/>
+            <w:tcW w:w="1654" w:type="dxa"/>
             <w:vAlign w:val="center"/>
           </w:tcPr>
           <w:p>
@@ -6950,7 +6847,7 @@
         </w:tc>
         <w:tc>
           <w:tcPr>
-            <w:tcW w:w="2195" w:type="dxa"/>
+            <w:tcW w:w="2735" w:type="dxa"/>
             <w:vAlign w:val="center"/>
           </w:tcPr>
           <w:p>
@@ -7124,7 +7021,7 @@
         </w:tc>
         <w:tc>
           <w:tcPr>
-            <w:tcW w:w="2194" w:type="dxa"/>
+            <w:tcW w:w="1654" w:type="dxa"/>
             <w:tcBorders>
               <w:bottom w:val="thinThickThinSmallGap" w:sz="24" w:space="0" w:color="auto"/>
             </w:tcBorders>
@@ -7151,7 +7048,7 @@
         </w:tc>
         <w:tc>
           <w:tcPr>
-            <w:tcW w:w="2195" w:type="dxa"/>
+            <w:tcW w:w="2735" w:type="dxa"/>
             <w:tcBorders>
               <w:bottom w:val="thinThickThinSmallGap" w:sz="24" w:space="0" w:color="auto"/>
             </w:tcBorders>
@@ -7301,7 +7198,7 @@
         </w:tc>
         <w:tc>
           <w:tcPr>
-            <w:tcW w:w="2194" w:type="dxa"/>
+            <w:tcW w:w="1654" w:type="dxa"/>
             <w:tcBorders>
               <w:top w:val="thinThickThinSmallGap" w:sz="24" w:space="0" w:color="auto"/>
             </w:tcBorders>
@@ -7328,7 +7225,7 @@
         </w:tc>
         <w:tc>
           <w:tcPr>
-            <w:tcW w:w="2195" w:type="dxa"/>
+            <w:tcW w:w="2735" w:type="dxa"/>
             <w:tcBorders>
               <w:top w:val="thinThickThinSmallGap" w:sz="24" w:space="0" w:color="auto"/>
             </w:tcBorders>
@@ -7483,7 +7380,7 @@
         </w:tc>
         <w:tc>
           <w:tcPr>
-            <w:tcW w:w="2194" w:type="dxa"/>
+            <w:tcW w:w="1654" w:type="dxa"/>
             <w:vAlign w:val="center"/>
           </w:tcPr>
           <w:p>
@@ -7507,7 +7404,7 @@
         </w:tc>
         <w:tc>
           <w:tcPr>
-            <w:tcW w:w="2195" w:type="dxa"/>
+            <w:tcW w:w="2735" w:type="dxa"/>
             <w:vAlign w:val="center"/>
           </w:tcPr>
           <w:p>
@@ -7656,7 +7553,7 @@
         </w:tc>
         <w:tc>
           <w:tcPr>
-            <w:tcW w:w="2194" w:type="dxa"/>
+            <w:tcW w:w="1654" w:type="dxa"/>
             <w:vAlign w:val="center"/>
           </w:tcPr>
           <w:p>
@@ -7680,7 +7577,7 @@
         </w:tc>
         <w:tc>
           <w:tcPr>
-            <w:tcW w:w="2195" w:type="dxa"/>
+            <w:tcW w:w="2735" w:type="dxa"/>
             <w:vAlign w:val="center"/>
           </w:tcPr>
           <w:p>
@@ -7829,7 +7726,7 @@
         </w:tc>
         <w:tc>
           <w:tcPr>
-            <w:tcW w:w="2194" w:type="dxa"/>
+            <w:tcW w:w="1654" w:type="dxa"/>
             <w:vAlign w:val="center"/>
           </w:tcPr>
           <w:p>
@@ -7853,8 +7750,71 @@
         </w:tc>
         <w:tc>
           <w:tcPr>
+            <w:tcW w:w="2735" w:type="dxa"/>
+            <w:vAlign w:val="center"/>
+          </w:tcPr>
+          <w:p>
+            <w:pPr>
+              <w:jc w:val="center"/>
+              <w:rPr>
+                <w:sz w:val="20"/>
+                <w:szCs w:val="20"/>
+                <w:lang w:val="fr-CA"/>
+              </w:rPr>
+            </w:pPr>
+            <w:r>
+              <w:rPr>
+                <w:sz w:val="20"/>
+                <w:szCs w:val="20"/>
+                <w:lang w:val="fr-CA"/>
+              </w:rPr>
+              <w:t>(1,3560</w:t>
+            </w:r>
+            <w:r>
+              <w:rPr>
+                <w:sz w:val="20"/>
+                <w:szCs w:val="20"/>
+                <w:lang w:val="fr-CA"/>
+              </w:rPr>
+              <w:t xml:space="preserve"> 0,02</w:t>
+            </w:r>
+            <w:r>
+              <w:rPr>
+                <w:sz w:val="20"/>
+                <w:szCs w:val="20"/>
+                <w:lang w:val="fr-CA"/>
+              </w:rPr>
+              <w:t>33</w:t>
+            </w:r>
+            <w:r>
+              <w:rPr>
+                <w:sz w:val="20"/>
+                <w:szCs w:val="20"/>
+                <w:lang w:val="fr-CA"/>
+              </w:rPr>
+              <w:t xml:space="preserve"> 0,9</w:t>
+            </w:r>
+            <w:r>
+              <w:rPr>
+                <w:sz w:val="20"/>
+                <w:szCs w:val="20"/>
+                <w:lang w:val="fr-CA"/>
+              </w:rPr>
+              <w:t>245</w:t>
+            </w:r>
+            <w:r>
+              <w:rPr>
+                <w:sz w:val="20"/>
+                <w:szCs w:val="20"/>
+                <w:lang w:val="fr-CA"/>
+              </w:rPr>
+              <w:t>)</w:t>
+            </w:r>
+          </w:p>
+        </w:tc>
+        <w:tc>
+          <w:tcPr>
             <w:tcW w:w="2195" w:type="dxa"/>
-            <w:vAlign w:val="center"/>
           </w:tcPr>
           <w:p>
             <w:pPr>
@@ -7871,80 +7831,7 @@
                 <w:szCs w:val="20"/>
                 <w:lang w:val="fr-CA"/>
               </w:rPr>
-              <w:t>(1,3560</w:t>
-            </w:r>
-            <w:r>
-              <w:rPr>
-                <w:sz w:val="20"/>
-                <w:szCs w:val="20"/>
-                <w:lang w:val="fr-CA"/>
-              </w:rPr>
-              <w:t xml:space="preserve"> 0,02</w:t>
-            </w:r>
-            <w:r>
-              <w:rPr>
-                <w:sz w:val="20"/>
-                <w:szCs w:val="20"/>
-                <w:lang w:val="fr-CA"/>
-              </w:rPr>
-              <w:t>33</w:t>
-            </w:r>
-            <w:r>
-              <w:rPr>
-                <w:sz w:val="20"/>
-                <w:szCs w:val="20"/>
-                <w:lang w:val="fr-CA"/>
-              </w:rPr>
-              <w:t xml:space="preserve"> 0,9</w:t>
-            </w:r>
-            <w:r>
-              <w:rPr>
-                <w:sz w:val="20"/>
-                <w:szCs w:val="20"/>
-                <w:lang w:val="fr-CA"/>
-              </w:rPr>
-              <w:t>245</w:t>
-            </w:r>
-            <w:r>
-              <w:rPr>
-                <w:sz w:val="20"/>
-                <w:szCs w:val="20"/>
-                <w:lang w:val="fr-CA"/>
-              </w:rPr>
-              <w:t>)</w:t>
-            </w:r>
-          </w:p>
-        </w:tc>
-        <w:tc>
-          <w:tcPr>
-            <w:tcW w:w="2195" w:type="dxa"/>
-          </w:tcPr>
-          <w:p>
-            <w:pPr>
-              <w:jc w:val="center"/>
-              <w:rPr>
-                <w:sz w:val="20"/>
-                <w:szCs w:val="20"/>
-                <w:lang w:val="fr-CA"/>
-              </w:rPr>
-            </w:pPr>
-            <w:r>
-              <w:rPr>
-                <w:sz w:val="20"/>
-                <w:szCs w:val="20"/>
-                <w:lang w:val="fr-CA"/>
-              </w:rPr>
-              <w:t>(8,3</w:t>
-            </w:r>
-            <w:bookmarkStart w:id="8" w:name="_GoBack"/>
-            <w:bookmarkEnd w:id="8"/>
-            <w:r>
-              <w:rPr>
-                <w:sz w:val="20"/>
-                <w:szCs w:val="20"/>
-                <w:lang w:val="fr-CA"/>
-              </w:rPr>
-              <w:t>2 -1,78 -1,18)</w:t>
+              <w:t>(8,32 -1,78 -1,18)</w:t>
             </w:r>
           </w:p>
         </w:tc>
@@ -7952,7 +7839,7 @@
     </w:tbl>
     <w:p>
       <w:pPr>
-        <w:pStyle w:val="Titre3"/>
+        <w:pStyle w:val="Heading3"/>
         <w:rPr>
           <w:sz w:val="26"/>
           <w:szCs w:val="26"/>
@@ -7968,14 +7855,14 @@
     </w:p>
     <w:p>
       <w:pPr>
-        <w:pStyle w:val="Titre3"/>
+        <w:pStyle w:val="Heading3"/>
         <w:rPr>
           <w:sz w:val="26"/>
           <w:szCs w:val="26"/>
           <w:lang w:val="fr-CA"/>
         </w:rPr>
       </w:pPr>
-      <w:bookmarkStart w:id="9" w:name="_Toc496468346"/>
+      <w:bookmarkStart w:id="9" w:name="_Toc496477314"/>
       <w:r>
         <w:rPr>
           <w:sz w:val="26"/>
@@ -7989,7 +7876,7 @@
     </w:p>
     <w:p>
       <w:pPr>
-        <w:pStyle w:val="Titre2"/>
+        <w:pStyle w:val="Heading2"/>
         <w:rPr>
           <w:lang w:val="fr-CA"/>
         </w:rPr>
@@ -8003,12 +7890,12 @@
     </w:p>
     <w:p>
       <w:pPr>
-        <w:pStyle w:val="Titre2"/>
+        <w:pStyle w:val="Heading2"/>
         <w:rPr>
           <w:lang w:val="fr-CA"/>
         </w:rPr>
       </w:pPr>
-      <w:bookmarkStart w:id="10" w:name="_Toc496468347"/>
+      <w:bookmarkStart w:id="10" w:name="_Toc496477315"/>
       <w:r>
         <w:rPr>
           <w:lang w:val="fr-CA"/>
@@ -8020,7 +7907,7 @@
     </w:p>
     <w:p>
       <w:pPr>
-        <w:pStyle w:val="Titre2"/>
+        <w:pStyle w:val="Heading2"/>
         <w:rPr>
           <w:lang w:val="fr-CA"/>
         </w:rPr>
@@ -8034,12 +7921,12 @@
     </w:p>
     <w:p>
       <w:pPr>
-        <w:pStyle w:val="Titre2"/>
+        <w:pStyle w:val="Heading2"/>
         <w:rPr>
           <w:lang w:val="fr-CA"/>
         </w:rPr>
       </w:pPr>
-      <w:bookmarkStart w:id="11" w:name="_Toc496468348"/>
+      <w:bookmarkStart w:id="11" w:name="_Toc496477316"/>
       <w:r>
         <w:rPr>
           <w:lang w:val="fr-CA"/>
@@ -8058,7 +7945,7 @@
     </w:p>
     <w:p>
       <w:pPr>
-        <w:pStyle w:val="Titre2"/>
+        <w:pStyle w:val="Heading2"/>
         <w:rPr>
           <w:lang w:val="fr-CA"/>
         </w:rPr>
@@ -8072,12 +7959,12 @@
     </w:p>
     <w:p>
       <w:pPr>
-        <w:pStyle w:val="Titre2"/>
+        <w:pStyle w:val="Heading2"/>
         <w:rPr>
           <w:lang w:val="fr-CA"/>
         </w:rPr>
       </w:pPr>
-      <w:bookmarkStart w:id="12" w:name="_Toc496468349"/>
+      <w:bookmarkStart w:id="12" w:name="_Toc496477317"/>
       <w:r>
         <w:rPr>
           <w:lang w:val="fr-CA"/>
@@ -8178,6 +8065,28 @@
         </w:rPr>
         <w:t xml:space="preserve"> </w:t>
       </w:r>
+    </w:p>
+    <w:p>
+      <w:pPr>
+        <w:ind w:firstLine="650"/>
+        <w:rPr>
+          <w:lang w:val="fr-CA"/>
+        </w:rPr>
+      </w:pPr>
+      <w:r>
+        <w:rPr>
+          <w:lang w:val="fr-CA"/>
+        </w:rPr>
+        <w:t>Aussi, nous avons validé que la vitesse finale diminue, comme attendu, lorsqu’on ajoute la force visqueuse.</w:t>
+      </w:r>
+    </w:p>
+    <w:p>
+      <w:pPr>
+        <w:ind w:firstLine="650"/>
+        <w:rPr>
+          <w:lang w:val="fr-CA"/>
+        </w:rPr>
+      </w:pPr>
       <w:r>
         <w:rPr>
           <w:b/>
@@ -8209,13 +8118,13 @@
     </w:p>
     <w:p>
       <w:pPr>
-        <w:pStyle w:val="Titre1"/>
+        <w:pStyle w:val="Heading1"/>
         <w:ind w:hanging="650"/>
         <w:rPr>
           <w:lang w:val="fr-CA"/>
         </w:rPr>
       </w:pPr>
-      <w:bookmarkStart w:id="13" w:name="_Toc496468350"/>
+      <w:bookmarkStart w:id="13" w:name="_Toc496477318"/>
       <w:r>
         <w:rPr>
           <w:lang w:val="fr-CA"/>
@@ -8386,7 +8295,7 @@
 </file>
 
 <file path=word/endnotes.xml><?xml version="1.0" encoding="utf-8"?>
-<w:endnotes xmlns:wpc="http://schemas.microsoft.com/office/word/2010/wordprocessingCanvas" xmlns:cx="http://schemas.microsoft.com/office/drawing/2014/chartex" xmlns:cx1="http://schemas.microsoft.com/office/drawing/2015/9/8/chartex" xmlns:cx2="http://schemas.microsoft.com/office/drawing/2015/10/21/chartex" xmlns:cx3="http://schemas.microsoft.com/office/drawing/2016/5/9/chartex" xmlns:cx4="http://schemas.microsoft.com/office/drawing/2016/5/10/chartex" xmlns:cx5="http://schemas.microsoft.com/office/drawing/2016/5/11/chartex" xmlns:cx6="http://schemas.microsoft.com/office/drawing/2016/5/12/chartex" xmlns:cx7="http://schemas.microsoft.com/office/drawing/2016/5/13/chartex" xmlns:cx8="http://schemas.microsoft.com/office/drawing/2016/5/14/chartex" xmlns:mc="http://schemas.openxmlformats.org/markup-compatibility/2006" xmlns:aink="http://schemas.microsoft.com/office/drawing/2016/ink" xmlns:am3d="http://schemas.microsoft.com/office/drawing/2017/model3d" xmlns:o="urn:schemas-microsoft-com:office:office" xmlns:r="http://schemas.openxmlformats.org/officeDocument/2006/relationships" xmlns:m="http://schemas.openxmlformats.org/officeDocument/2006/math" xmlns:v="urn:schemas-microsoft-com:vml" xmlns:wp14="http://schemas.microsoft.com/office/word/2010/wordprocessingDrawing" xmlns:wp="http://schemas.openxmlformats.org/drawingml/2006/wordprocessingDrawing" xmlns:w10="urn:schemas-microsoft-com:office:word" xmlns:w="http://schemas.openxmlformats.org/wordprocessingml/2006/main" xmlns:w14="http://schemas.microsoft.com/office/word/2010/wordml" xmlns:w15="http://schemas.microsoft.com/office/word/2012/wordml" xmlns:w16cid="http://schemas.microsoft.com/office/word/2016/wordml/cid" xmlns:w16se="http://schemas.microsoft.com/office/word/2015/wordml/symex" xmlns:wpg="http://schemas.microsoft.com/office/word/2010/wordprocessingGroup" xmlns:wpi="http://schemas.microsoft.com/office/word/2010/wordprocessingInk" xmlns:wne="http://schemas.microsoft.com/office/word/2006/wordml" xmlns:wps="http://schemas.microsoft.com/office/word/2010/wordprocessingShape" mc:Ignorable="w14 w15 w16se w16cid wp14">
+<w:endnotes xmlns:wpc="http://schemas.microsoft.com/office/word/2010/wordprocessingCanvas" xmlns:mc="http://schemas.openxmlformats.org/markup-compatibility/2006" xmlns:o="urn:schemas-microsoft-com:office:office" xmlns:r="http://schemas.openxmlformats.org/officeDocument/2006/relationships" xmlns:m="http://schemas.openxmlformats.org/officeDocument/2006/math" xmlns:v="urn:schemas-microsoft-com:vml" xmlns:wp14="http://schemas.microsoft.com/office/word/2010/wordprocessingDrawing" xmlns:wp="http://schemas.openxmlformats.org/drawingml/2006/wordprocessingDrawing" xmlns:w10="urn:schemas-microsoft-com:office:word" xmlns:w="http://schemas.openxmlformats.org/wordprocessingml/2006/main" xmlns:w14="http://schemas.microsoft.com/office/word/2010/wordml" xmlns:wpg="http://schemas.microsoft.com/office/word/2010/wordprocessingGroup" xmlns:wpi="http://schemas.microsoft.com/office/word/2010/wordprocessingInk" xmlns:wne="http://schemas.microsoft.com/office/word/2006/wordml" xmlns:wps="http://schemas.microsoft.com/office/word/2010/wordprocessingShape" mc:Ignorable="w14 wp14">
   <w:endnote w:type="separator" w:id="-1">
     <w:p>
       <w:pPr>
@@ -8411,7 +8320,7 @@
 </file>
 
 <file path=word/footer1.xml><?xml version="1.0" encoding="utf-8"?>
-<w:ftr xmlns:wpc="http://schemas.microsoft.com/office/word/2010/wordprocessingCanvas" xmlns:cx="http://schemas.microsoft.com/office/drawing/2014/chartex" xmlns:cx1="http://schemas.microsoft.com/office/drawing/2015/9/8/chartex" xmlns:cx2="http://schemas.microsoft.com/office/drawing/2015/10/21/chartex" xmlns:cx3="http://schemas.microsoft.com/office/drawing/2016/5/9/chartex" xmlns:cx4="http://schemas.microsoft.com/office/drawing/2016/5/10/chartex" xmlns:cx5="http://schemas.microsoft.com/office/drawing/2016/5/11/chartex" xmlns:cx6="http://schemas.microsoft.com/office/drawing/2016/5/12/chartex" xmlns:cx7="http://schemas.microsoft.com/office/drawing/2016/5/13/chartex" xmlns:cx8="http://schemas.microsoft.com/office/drawing/2016/5/14/chartex" xmlns:mc="http://schemas.openxmlformats.org/markup-compatibility/2006" xmlns:aink="http://schemas.microsoft.com/office/drawing/2016/ink" xmlns:am3d="http://schemas.microsoft.com/office/drawing/2017/model3d" xmlns:o="urn:schemas-microsoft-com:office:office" xmlns:r="http://schemas.openxmlformats.org/officeDocument/2006/relationships" xmlns:m="http://schemas.openxmlformats.org/officeDocument/2006/math" xmlns:v="urn:schemas-microsoft-com:vml" xmlns:wp14="http://schemas.microsoft.com/office/word/2010/wordprocessingDrawing" xmlns:wp="http://schemas.openxmlformats.org/drawingml/2006/wordprocessingDrawing" xmlns:w10="urn:schemas-microsoft-com:office:word" xmlns:w="http://schemas.openxmlformats.org/wordprocessingml/2006/main" xmlns:w14="http://schemas.microsoft.com/office/word/2010/wordml" xmlns:w15="http://schemas.microsoft.com/office/word/2012/wordml" xmlns:w16cid="http://schemas.microsoft.com/office/word/2016/wordml/cid" xmlns:w16se="http://schemas.microsoft.com/office/word/2015/wordml/symex" xmlns:wpg="http://schemas.microsoft.com/office/word/2010/wordprocessingGroup" xmlns:wpi="http://schemas.microsoft.com/office/word/2010/wordprocessingInk" xmlns:wne="http://schemas.microsoft.com/office/word/2006/wordml" xmlns:wps="http://schemas.microsoft.com/office/word/2010/wordprocessingShape" mc:Ignorable="w14 w15 w16se w16cid wp14">
+<w:ftr xmlns:wpc="http://schemas.microsoft.com/office/word/2010/wordprocessingCanvas" xmlns:mc="http://schemas.openxmlformats.org/markup-compatibility/2006" xmlns:o="urn:schemas-microsoft-com:office:office" xmlns:r="http://schemas.openxmlformats.org/officeDocument/2006/relationships" xmlns:m="http://schemas.openxmlformats.org/officeDocument/2006/math" xmlns:v="urn:schemas-microsoft-com:vml" xmlns:wp14="http://schemas.microsoft.com/office/word/2010/wordprocessingDrawing" xmlns:wp="http://schemas.openxmlformats.org/drawingml/2006/wordprocessingDrawing" xmlns:w10="urn:schemas-microsoft-com:office:word" xmlns:w="http://schemas.openxmlformats.org/wordprocessingml/2006/main" xmlns:w14="http://schemas.microsoft.com/office/word/2010/wordml" xmlns:wpg="http://schemas.microsoft.com/office/word/2010/wordprocessingGroup" xmlns:wpi="http://schemas.microsoft.com/office/word/2010/wordprocessingInk" xmlns:wne="http://schemas.microsoft.com/office/word/2006/wordml" xmlns:wps="http://schemas.microsoft.com/office/word/2010/wordprocessingShape" mc:Ignorable="w14 wp14">
   <w:sdt>
     <w:sdtPr>
       <w:id w:val="781839963"/>
@@ -8424,7 +8333,7 @@
     <w:sdtContent>
       <w:p>
         <w:pPr>
-          <w:pStyle w:val="Pieddepage"/>
+          <w:pStyle w:val="Footer"/>
         </w:pPr>
         <w:r>
           <w:rPr>
@@ -8510,7 +8419,7 @@
                                   <w:noProof/>
                                   <w:color w:val="C0504D" w:themeColor="accent2"/>
                                 </w:rPr>
-                                <w:t>11</w:t>
+                                <w:t>5</w:t>
                               </w:r>
                               <w:r>
                                 <w:rPr>
@@ -8539,7 +8448,7 @@
             </mc:Choice>
             <mc:Fallback>
               <w:pict>
-                <v:rect w14:anchorId="295F7B99" id="Rectangle 650" o:spid="_x0000_s1026" style="position:absolute;left:0;text-align:left;margin-left:0;margin-top:0;width:44.55pt;height:15.1pt;rotation:180;flip:x;z-index:251659264;visibility:visible;mso-wrap-style:square;mso-width-percent:0;mso-height-percent:0;mso-wrap-distance-left:9pt;mso-wrap-distance-top:0;mso-wrap-distance-right:9pt;mso-wrap-distance-bottom:0;mso-position-horizontal:center;mso-position-horizontal-relative:right-margin-area;mso-position-vertical:center;mso-position-vertical-relative:bottom-margin-area;mso-width-percent:0;mso-height-percent:0;mso-width-relative:page;mso-height-relative:bottom-margin-area;v-text-anchor:top" o:gfxdata="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" filled="f" fillcolor="#c0504d" stroked="f" strokecolor="#5c83b4" strokeweight="2.25pt">
+                <v:rect id="Rectangle 650" o:spid="_x0000_s1026" style="position:absolute;left:0;text-align:left;margin-left:0;margin-top:0;width:44.55pt;height:15.1pt;rotation:180;flip:x;z-index:251659264;visibility:visible;mso-wrap-style:square;mso-width-percent:0;mso-height-percent:0;mso-wrap-distance-left:9pt;mso-wrap-distance-top:0;mso-wrap-distance-right:9pt;mso-wrap-distance-bottom:0;mso-position-horizontal:center;mso-position-horizontal-relative:right-margin-area;mso-position-vertical:center;mso-position-vertical-relative:bottom-margin-area;mso-width-percent:0;mso-height-percent:0;mso-width-relative:page;mso-height-relative:bottom-margin-area;v-text-anchor:top" o:gfxdata="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" filled="f" fillcolor="#c0504d" stroked="f" strokecolor="#5c83b4" strokeweight="2.25pt">
                   <v:textbox inset=",0,,0">
                     <w:txbxContent>
                       <w:p>
@@ -8566,7 +8475,7 @@
                             <w:noProof/>
                             <w:color w:val="C0504D" w:themeColor="accent2"/>
                           </w:rPr>
-                          <w:t>11</w:t>
+                          <w:t>5</w:t>
                         </w:r>
                         <w:r>
                           <w:rPr>
@@ -8591,7 +8500,7 @@
 </file>
 
 <file path=word/footnotes.xml><?xml version="1.0" encoding="utf-8"?>
-<w:footnotes xmlns:wpc="http://schemas.microsoft.com/office/word/2010/wordprocessingCanvas" xmlns:cx="http://schemas.microsoft.com/office/drawing/2014/chartex" xmlns:cx1="http://schemas.microsoft.com/office/drawing/2015/9/8/chartex" xmlns:cx2="http://schemas.microsoft.com/office/drawing/2015/10/21/chartex" xmlns:cx3="http://schemas.microsoft.com/office/drawing/2016/5/9/chartex" xmlns:cx4="http://schemas.microsoft.com/office/drawing/2016/5/10/chartex" xmlns:cx5="http://schemas.microsoft.com/office/drawing/2016/5/11/chartex" xmlns:cx6="http://schemas.microsoft.com/office/drawing/2016/5/12/chartex" xmlns:cx7="http://schemas.microsoft.com/office/drawing/2016/5/13/chartex" xmlns:cx8="http://schemas.microsoft.com/office/drawing/2016/5/14/chartex" xmlns:mc="http://schemas.openxmlformats.org/markup-compatibility/2006" xmlns:aink="http://schemas.microsoft.com/office/drawing/2016/ink" xmlns:am3d="http://schemas.microsoft.com/office/drawing/2017/model3d" xmlns:o="urn:schemas-microsoft-com:office:office" xmlns:r="http://schemas.openxmlformats.org/officeDocument/2006/relationships" xmlns:m="http://schemas.openxmlformats.org/officeDocument/2006/math" xmlns:v="urn:schemas-microsoft-com:vml" xmlns:wp14="http://schemas.microsoft.com/office/word/2010/wordprocessingDrawing" xmlns:wp="http://schemas.openxmlformats.org/drawingml/2006/wordprocessingDrawing" xmlns:w10="urn:schemas-microsoft-com:office:word" xmlns:w="http://schemas.openxmlformats.org/wordprocessingml/2006/main" xmlns:w14="http://schemas.microsoft.com/office/word/2010/wordml" xmlns:w15="http://schemas.microsoft.com/office/word/2012/wordml" xmlns:w16cid="http://schemas.microsoft.com/office/word/2016/wordml/cid" xmlns:w16se="http://schemas.microsoft.com/office/word/2015/wordml/symex" xmlns:wpg="http://schemas.microsoft.com/office/word/2010/wordprocessingGroup" xmlns:wpi="http://schemas.microsoft.com/office/word/2010/wordprocessingInk" xmlns:wne="http://schemas.microsoft.com/office/word/2006/wordml" xmlns:wps="http://schemas.microsoft.com/office/word/2010/wordprocessingShape" mc:Ignorable="w14 w15 w16se w16cid wp14">
+<w:footnotes xmlns:wpc="http://schemas.microsoft.com/office/word/2010/wordprocessingCanvas" xmlns:mc="http://schemas.openxmlformats.org/markup-compatibility/2006" xmlns:o="urn:schemas-microsoft-com:office:office" xmlns:r="http://schemas.openxmlformats.org/officeDocument/2006/relationships" xmlns:m="http://schemas.openxmlformats.org/officeDocument/2006/math" xmlns:v="urn:schemas-microsoft-com:vml" xmlns:wp14="http://schemas.microsoft.com/office/word/2010/wordprocessingDrawing" xmlns:wp="http://schemas.openxmlformats.org/drawingml/2006/wordprocessingDrawing" xmlns:w10="urn:schemas-microsoft-com:office:word" xmlns:w="http://schemas.openxmlformats.org/wordprocessingml/2006/main" xmlns:w14="http://schemas.microsoft.com/office/word/2010/wordml" xmlns:wpg="http://schemas.microsoft.com/office/word/2010/wordprocessingGroup" xmlns:wpi="http://schemas.microsoft.com/office/word/2010/wordprocessingInk" xmlns:wne="http://schemas.microsoft.com/office/word/2006/wordml" xmlns:wps="http://schemas.microsoft.com/office/word/2010/wordprocessingShape" mc:Ignorable="w14 wp14">
   <w:footnote w:type="separator" w:id="-1">
     <w:p>
       <w:pPr>
@@ -8616,10 +8525,10 @@
 </file>
 
 <file path=word/header1.xml><?xml version="1.0" encoding="utf-8"?>
-<w:hdr xmlns:wpc="http://schemas.microsoft.com/office/word/2010/wordprocessingCanvas" xmlns:cx="http://schemas.microsoft.com/office/drawing/2014/chartex" xmlns:cx1="http://schemas.microsoft.com/office/drawing/2015/9/8/chartex" xmlns:cx2="http://schemas.microsoft.com/office/drawing/2015/10/21/chartex" xmlns:cx3="http://schemas.microsoft.com/office/drawing/2016/5/9/chartex" xmlns:cx4="http://schemas.microsoft.com/office/drawing/2016/5/10/chartex" xmlns:cx5="http://schemas.microsoft.com/office/drawing/2016/5/11/chartex" xmlns:cx6="http://schemas.microsoft.com/office/drawing/2016/5/12/chartex" xmlns:cx7="http://schemas.microsoft.com/office/drawing/2016/5/13/chartex" xmlns:cx8="http://schemas.microsoft.com/office/drawing/2016/5/14/chartex" xmlns:mc="http://schemas.openxmlformats.org/markup-compatibility/2006" xmlns:aink="http://schemas.microsoft.com/office/drawing/2016/ink" xmlns:am3d="http://schemas.microsoft.com/office/drawing/2017/model3d" xmlns:o="urn:schemas-microsoft-com:office:office" xmlns:r="http://schemas.openxmlformats.org/officeDocument/2006/relationships" xmlns:m="http://schemas.openxmlformats.org/officeDocument/2006/math" xmlns:v="urn:schemas-microsoft-com:vml" xmlns:wp14="http://schemas.microsoft.com/office/word/2010/wordprocessingDrawing" xmlns:wp="http://schemas.openxmlformats.org/drawingml/2006/wordprocessingDrawing" xmlns:w10="urn:schemas-microsoft-com:office:word" xmlns:w="http://schemas.openxmlformats.org/wordprocessingml/2006/main" xmlns:w14="http://schemas.microsoft.com/office/word/2010/wordml" xmlns:w15="http://schemas.microsoft.com/office/word/2012/wordml" xmlns:w16cid="http://schemas.microsoft.com/office/word/2016/wordml/cid" xmlns:w16se="http://schemas.microsoft.com/office/word/2015/wordml/symex" xmlns:wpg="http://schemas.microsoft.com/office/word/2010/wordprocessingGroup" xmlns:wpi="http://schemas.microsoft.com/office/word/2010/wordprocessingInk" xmlns:wne="http://schemas.microsoft.com/office/word/2006/wordml" xmlns:wps="http://schemas.microsoft.com/office/word/2010/wordprocessingShape" mc:Ignorable="w14 w15 w16se w16cid wp14">
+<w:hdr xmlns:wpc="http://schemas.microsoft.com/office/word/2010/wordprocessingCanvas" xmlns:mc="http://schemas.openxmlformats.org/markup-compatibility/2006" xmlns:o="urn:schemas-microsoft-com:office:office" xmlns:r="http://schemas.openxmlformats.org/officeDocument/2006/relationships" xmlns:m="http://schemas.openxmlformats.org/officeDocument/2006/math" xmlns:v="urn:schemas-microsoft-com:vml" xmlns:wp14="http://schemas.microsoft.com/office/word/2010/wordprocessingDrawing" xmlns:wp="http://schemas.openxmlformats.org/drawingml/2006/wordprocessingDrawing" xmlns:w10="urn:schemas-microsoft-com:office:word" xmlns:w="http://schemas.openxmlformats.org/wordprocessingml/2006/main" xmlns:w14="http://schemas.microsoft.com/office/word/2010/wordml" xmlns:wpg="http://schemas.microsoft.com/office/word/2010/wordprocessingGroup" xmlns:wpi="http://schemas.microsoft.com/office/word/2010/wordprocessingInk" xmlns:wne="http://schemas.microsoft.com/office/word/2006/wordml" xmlns:wps="http://schemas.microsoft.com/office/word/2010/wordprocessingShape" mc:Ignorable="w14 wp14">
   <w:p>
     <w:pPr>
-      <w:pStyle w:val="En-tte"/>
+      <w:pStyle w:val="Header"/>
       <w:jc w:val="right"/>
       <w:rPr>
         <w:rFonts w:asciiTheme="majorHAnsi" w:hAnsiTheme="majorHAnsi"/>
@@ -8645,7 +8554,7 @@
 </file>
 
 <file path=word/styles.xml><?xml version="1.0" encoding="utf-8"?>
-<w:styles xmlns:mc="http://schemas.openxmlformats.org/markup-compatibility/2006" xmlns:r="http://schemas.openxmlformats.org/officeDocument/2006/relationships" xmlns:w="http://schemas.openxmlformats.org/wordprocessingml/2006/main" xmlns:w14="http://schemas.microsoft.com/office/word/2010/wordml" xmlns:w15="http://schemas.microsoft.com/office/word/2012/wordml" xmlns:w16cid="http://schemas.microsoft.com/office/word/2016/wordml/cid" xmlns:w16se="http://schemas.microsoft.com/office/word/2015/wordml/symex" mc:Ignorable="w14 w15 w16se w16cid">
+<w:styles xmlns:mc="http://schemas.openxmlformats.org/markup-compatibility/2006" xmlns:r="http://schemas.openxmlformats.org/officeDocument/2006/relationships" xmlns:w="http://schemas.openxmlformats.org/wordprocessingml/2006/main" xmlns:w14="http://schemas.microsoft.com/office/word/2010/wordml" mc:Ignorable="w14">
   <w:docDefaults>
     <w:rPrDefault>
       <w:rPr>
@@ -8661,382 +8570,144 @@
       </w:pPr>
     </w:pPrDefault>
   </w:docDefaults>
-  <w:latentStyles w:defLockedState="0" w:defUIPriority="99" w:defSemiHidden="0" w:defUnhideWhenUsed="0" w:defQFormat="0" w:count="375">
-    <w:lsdException w:name="Normal" w:uiPriority="0" w:qFormat="1"/>
-    <w:lsdException w:name="heading 1" w:uiPriority="9" w:qFormat="1"/>
-    <w:lsdException w:name="heading 2" w:semiHidden="1" w:uiPriority="9" w:unhideWhenUsed="1" w:qFormat="1"/>
-    <w:lsdException w:name="heading 3" w:semiHidden="1" w:uiPriority="9" w:unhideWhenUsed="1" w:qFormat="1"/>
-    <w:lsdException w:name="heading 4" w:semiHidden="1" w:uiPriority="9" w:unhideWhenUsed="1" w:qFormat="1"/>
-    <w:lsdException w:name="heading 5" w:semiHidden="1" w:uiPriority="9" w:unhideWhenUsed="1" w:qFormat="1"/>
-    <w:lsdException w:name="heading 6" w:semiHidden="1" w:uiPriority="9" w:unhideWhenUsed="1" w:qFormat="1"/>
-    <w:lsdException w:name="heading 7" w:semiHidden="1" w:uiPriority="9" w:unhideWhenUsed="1" w:qFormat="1"/>
-    <w:lsdException w:name="heading 8" w:semiHidden="1" w:uiPriority="9" w:unhideWhenUsed="1" w:qFormat="1"/>
-    <w:lsdException w:name="heading 9" w:semiHidden="1" w:uiPriority="9" w:unhideWhenUsed="1" w:qFormat="1"/>
-    <w:lsdException w:name="index 1" w:semiHidden="1" w:unhideWhenUsed="1"/>
-    <w:lsdException w:name="index 2" w:semiHidden="1" w:unhideWhenUsed="1"/>
-    <w:lsdException w:name="index 3" w:semiHidden="1" w:unhideWhenUsed="1"/>
-    <w:lsdException w:name="index 4" w:semiHidden="1" w:unhideWhenUsed="1"/>
-    <w:lsdException w:name="index 5" w:semiHidden="1" w:unhideWhenUsed="1"/>
-    <w:lsdException w:name="index 6" w:semiHidden="1" w:unhideWhenUsed="1"/>
-    <w:lsdException w:name="index 7" w:semiHidden="1" w:unhideWhenUsed="1"/>
-    <w:lsdException w:name="index 8" w:semiHidden="1" w:unhideWhenUsed="1"/>
-    <w:lsdException w:name="index 9" w:semiHidden="1" w:unhideWhenUsed="1"/>
-    <w:lsdException w:name="toc 1" w:semiHidden="1" w:uiPriority="39" w:unhideWhenUsed="1"/>
-    <w:lsdException w:name="toc 2" w:semiHidden="1" w:uiPriority="39" w:unhideWhenUsed="1"/>
-    <w:lsdException w:name="toc 3" w:semiHidden="1" w:uiPriority="39" w:unhideWhenUsed="1"/>
-    <w:lsdException w:name="toc 4" w:semiHidden="1" w:uiPriority="39" w:unhideWhenUsed="1"/>
-    <w:lsdException w:name="toc 5" w:semiHidden="1" w:uiPriority="39" w:unhideWhenUsed="1"/>
-    <w:lsdException w:name="toc 6" w:semiHidden="1" w:uiPriority="39" w:unhideWhenUsed="1"/>
-    <w:lsdException w:name="toc 7" w:semiHidden="1" w:uiPriority="39" w:unhideWhenUsed="1"/>
-    <w:lsdException w:name="toc 8" w:semiHidden="1" w:uiPriority="39" w:unhideWhenUsed="1"/>
-    <w:lsdException w:name="toc 9" w:semiHidden="1" w:uiPriority="39" w:unhideWhenUsed="1"/>
-    <w:lsdException w:name="Normal Indent" w:semiHidden="1" w:unhideWhenUsed="1"/>
-    <w:lsdException w:name="footnote text" w:semiHidden="1" w:unhideWhenUsed="1"/>
-    <w:lsdException w:name="annotation text" w:semiHidden="1" w:unhideWhenUsed="1"/>
-    <w:lsdException w:name="header" w:semiHidden="1" w:unhideWhenUsed="1"/>
-    <w:lsdException w:name="footer" w:semiHidden="1" w:unhideWhenUsed="1"/>
-    <w:lsdException w:name="index heading" w:semiHidden="1" w:unhideWhenUsed="1"/>
-    <w:lsdException w:name="caption" w:semiHidden="1" w:uiPriority="35" w:unhideWhenUsed="1" w:qFormat="1"/>
-    <w:lsdException w:name="table of figures" w:semiHidden="1" w:unhideWhenUsed="1"/>
-    <w:lsdException w:name="envelope address" w:semiHidden="1" w:unhideWhenUsed="1"/>
-    <w:lsdException w:name="envelope return" w:semiHidden="1" w:unhideWhenUsed="1"/>
-    <w:lsdException w:name="footnote reference" w:semiHidden="1" w:unhideWhenUsed="1"/>
-    <w:lsdException w:name="annotation reference" w:semiHidden="1" w:unhideWhenUsed="1"/>
-    <w:lsdException w:name="line number" w:semiHidden="1" w:unhideWhenUsed="1"/>
-    <w:lsdException w:name="page number" w:semiHidden="1" w:unhideWhenUsed="1"/>
-    <w:lsdException w:name="endnote reference" w:semiHidden="1" w:unhideWhenUsed="1"/>
-    <w:lsdException w:name="endnote text" w:semiHidden="1" w:unhideWhenUsed="1"/>
-    <w:lsdException w:name="table of authorities" w:semiHidden="1" w:unhideWhenUsed="1"/>
-    <w:lsdException w:name="macro" w:semiHidden="1" w:unhideWhenUsed="1"/>
-    <w:lsdException w:name="toa heading" w:semiHidden="1" w:unhideWhenUsed="1"/>
-    <w:lsdException w:name="List" w:semiHidden="1" w:unhideWhenUsed="1"/>
-    <w:lsdException w:name="List Bullet" w:semiHidden="1" w:unhideWhenUsed="1"/>
-    <w:lsdException w:name="List Number" w:semiHidden="1" w:unhideWhenUsed="1"/>
-    <w:lsdException w:name="List 2" w:semiHidden="1" w:unhideWhenUsed="1"/>
-    <w:lsdException w:name="List 3" w:semiHidden="1" w:unhideWhenUsed="1"/>
-    <w:lsdException w:name="List 4" w:semiHidden="1" w:unhideWhenUsed="1"/>
-    <w:lsdException w:name="List 5" w:semiHidden="1" w:unhideWhenUsed="1"/>
-    <w:lsdException w:name="List Bullet 2" w:semiHidden="1" w:unhideWhenUsed="1"/>
-    <w:lsdException w:name="List Bullet 3" w:semiHidden="1" w:unhideWhenUsed="1"/>
-    <w:lsdException w:name="List Bullet 4" w:semiHidden="1" w:unhideWhenUsed="1"/>
-    <w:lsdException w:name="List Bullet 5" w:semiHidden="1" w:unhideWhenUsed="1"/>
-    <w:lsdException w:name="List Number 2" w:semiHidden="1" w:unhideWhenUsed="1"/>
-    <w:lsdException w:name="List Number 3" w:semiHidden="1" w:unhideWhenUsed="1"/>
-    <w:lsdException w:name="List Number 4" w:semiHidden="1" w:unhideWhenUsed="1"/>
-    <w:lsdException w:name="List Number 5" w:semiHidden="1" w:unhideWhenUsed="1"/>
-    <w:lsdException w:name="Title" w:uiPriority="10" w:qFormat="1"/>
-    <w:lsdException w:name="Closing" w:semiHidden="1" w:unhideWhenUsed="1"/>
-    <w:lsdException w:name="Signature" w:semiHidden="1" w:unhideWhenUsed="1"/>
-    <w:lsdException w:name="Default Paragraph Font" w:semiHidden="1" w:uiPriority="1" w:unhideWhenUsed="1"/>
-    <w:lsdException w:name="Body Text" w:semiHidden="1" w:unhideWhenUsed="1"/>
-    <w:lsdException w:name="Body Text Indent" w:semiHidden="1" w:unhideWhenUsed="1"/>
-    <w:lsdException w:name="List Continue" w:semiHidden="1" w:unhideWhenUsed="1"/>
-    <w:lsdException w:name="List Continue 2" w:semiHidden="1" w:unhideWhenUsed="1"/>
-    <w:lsdException w:name="List Continue 3" w:semiHidden="1" w:unhideWhenUsed="1"/>
-    <w:lsdException w:name="List Continue 4" w:semiHidden="1" w:unhideWhenUsed="1"/>
-    <w:lsdException w:name="List Continue 5" w:semiHidden="1" w:unhideWhenUsed="1"/>
-    <w:lsdException w:name="Message Header" w:semiHidden="1" w:unhideWhenUsed="1"/>
-    <w:lsdException w:name="Subtitle" w:uiPriority="11" w:qFormat="1"/>
-    <w:lsdException w:name="Salutation" w:semiHidden="1" w:unhideWhenUsed="1"/>
-    <w:lsdException w:name="Date" w:semiHidden="1" w:unhideWhenUsed="1"/>
-    <w:lsdException w:name="Body Text First Indent" w:semiHidden="1" w:unhideWhenUsed="1"/>
-    <w:lsdException w:name="Body Text First Indent 2" w:semiHidden="1" w:unhideWhenUsed="1"/>
-    <w:lsdException w:name="Note Heading" w:semiHidden="1" w:unhideWhenUsed="1"/>
-    <w:lsdException w:name="Body Text 2" w:semiHidden="1" w:unhideWhenUsed="1"/>
-    <w:lsdException w:name="Body Text 3" w:semiHidden="1" w:unhideWhenUsed="1"/>
-    <w:lsdException w:name="Body Text Indent 2" w:semiHidden="1" w:unhideWhenUsed="1"/>
-    <w:lsdException w:name="Body Text Indent 3" w:semiHidden="1" w:unhideWhenUsed="1"/>
-    <w:lsdException w:name="Block Text" w:semiHidden="1" w:unhideWhenUsed="1"/>
-    <w:lsdException w:name="Hyperlink" w:semiHidden="1" w:unhideWhenUsed="1"/>
-    <w:lsdException w:name="FollowedHyperlink" w:semiHidden="1" w:unhideWhenUsed="1"/>
-    <w:lsdException w:name="Strong" w:uiPriority="22" w:qFormat="1"/>
-    <w:lsdException w:name="Emphasis" w:uiPriority="20" w:qFormat="1"/>
-    <w:lsdException w:name="Document Map" w:semiHidden="1" w:unhideWhenUsed="1"/>
-    <w:lsdException w:name="Plain Text" w:semiHidden="1" w:unhideWhenUsed="1"/>
-    <w:lsdException w:name="E-mail Signature" w:semiHidden="1" w:unhideWhenUsed="1"/>
-    <w:lsdException w:name="HTML Top of Form" w:semiHidden="1" w:unhideWhenUsed="1"/>
-    <w:lsdException w:name="HTML Bottom of Form" w:semiHidden="1" w:unhideWhenUsed="1"/>
-    <w:lsdException w:name="Normal (Web)" w:semiHidden="1" w:unhideWhenUsed="1"/>
-    <w:lsdException w:name="HTML Acronym" w:semiHidden="1" w:unhideWhenUsed="1"/>
-    <w:lsdException w:name="HTML Address" w:semiHidden="1" w:unhideWhenUsed="1"/>
-    <w:lsdException w:name="HTML Cite" w:semiHidden="1" w:unhideWhenUsed="1"/>
-    <w:lsdException w:name="HTML Code" w:semiHidden="1" w:unhideWhenUsed="1"/>
-    <w:lsdException w:name="HTML Definition" w:semiHidden="1" w:unhideWhenUsed="1"/>
-    <w:lsdException w:name="HTML Keyboard" w:semiHidden="1" w:unhideWhenUsed="1"/>
-    <w:lsdException w:name="HTML Preformatted" w:semiHidden="1" w:unhideWhenUsed="1"/>
-    <w:lsdException w:name="HTML Sample" w:semiHidden="1" w:unhideWhenUsed="1"/>
-    <w:lsdException w:name="HTML Typewriter" w:semiHidden="1" w:unhideWhenUsed="1"/>
-    <w:lsdException w:name="HTML Variable" w:semiHidden="1" w:unhideWhenUsed="1"/>
-    <w:lsdException w:name="Normal Table" w:semiHidden="1" w:unhideWhenUsed="1"/>
-    <w:lsdException w:name="annotation subject" w:semiHidden="1" w:unhideWhenUsed="1"/>
-    <w:lsdException w:name="No List" w:semiHidden="1" w:unhideWhenUsed="1"/>
-    <w:lsdException w:name="Outline List 1" w:semiHidden="1" w:unhideWhenUsed="1"/>
-    <w:lsdException w:name="Outline List 2" w:semiHidden="1" w:unhideWhenUsed="1"/>
-    <w:lsdException w:name="Outline List 3" w:semiHidden="1" w:unhideWhenUsed="1"/>
-    <w:lsdException w:name="Table Simple 1" w:semiHidden="1" w:unhideWhenUsed="1"/>
-    <w:lsdException w:name="Table Simple 2" w:semiHidden="1" w:unhideWhenUsed="1"/>
-    <w:lsdException w:name="Table Simple 3" w:semiHidden="1" w:unhideWhenUsed="1"/>
-    <w:lsdException w:name="Table Classic 1" w:semiHidden="1" w:unhideWhenUsed="1"/>
-    <w:lsdException w:name="Table Classic 2" w:semiHidden="1" w:unhideWhenUsed="1"/>
-    <w:lsdException w:name="Table Classic 3" w:semiHidden="1" w:unhideWhenUsed="1"/>
-    <w:lsdException w:name="Table Classic 4" w:semiHidden="1" w:unhideWhenUsed="1"/>
-    <w:lsdException w:name="Table Colorful 1" w:semiHidden="1" w:unhideWhenUsed="1"/>
-    <w:lsdException w:name="Table Colorful 2" w:semiHidden="1" w:unhideWhenUsed="1"/>
-    <w:lsdException w:name="Table Colorful 3" w:semiHidden="1" w:unhideWhenUsed="1"/>
-    <w:lsdException w:name="Table Columns 1" w:semiHidden="1" w:unhideWhenUsed="1"/>
-    <w:lsdException w:name="Table Columns 2" w:semiHidden="1" w:unhideWhenUsed="1"/>
-    <w:lsdException w:name="Table Columns 3" w:semiHidden="1" w:unhideWhenUsed="1"/>
-    <w:lsdException w:name="Table Columns 4" w:semiHidden="1" w:unhideWhenUsed="1"/>
-    <w:lsdException w:name="Table Columns 5" w:semiHidden="1" w:unhideWhenUsed="1"/>
-    <w:lsdException w:name="Table Grid 1" w:semiHidden="1" w:unhideWhenUsed="1"/>
-    <w:lsdException w:name="Table Grid 2" w:semiHidden="1" w:unhideWhenUsed="1"/>
-    <w:lsdException w:name="Table Grid 3" w:semiHidden="1" w:unhideWhenUsed="1"/>
-    <w:lsdException w:name="Table Grid 4" w:semiHidden="1" w:unhideWhenUsed="1"/>
-    <w:lsdException w:name="Table Grid 5" w:semiHidden="1" w:unhideWhenUsed="1"/>
-    <w:lsdException w:name="Table Grid 6" w:semiHidden="1" w:unhideWhenUsed="1"/>
-    <w:lsdException w:name="Table Grid 7" w:semiHidden="1" w:unhideWhenUsed="1"/>
-    <w:lsdException w:name="Table Grid 8" w:semiHidden="1" w:unhideWhenUsed="1"/>
-    <w:lsdException w:name="Table List 1" w:semiHidden="1" w:unhideWhenUsed="1"/>
-    <w:lsdException w:name="Table List 2" w:semiHidden="1" w:unhideWhenUsed="1"/>
-    <w:lsdException w:name="Table List 3" w:semiHidden="1" w:unhideWhenUsed="1"/>
-    <w:lsdException w:name="Table List 4" w:semiHidden="1" w:unhideWhenUsed="1"/>
-    <w:lsdException w:name="Table List 5" w:semiHidden="1" w:unhideWhenUsed="1"/>
-    <w:lsdException w:name="Table List 6" w:semiHidden="1" w:unhideWhenUsed="1"/>
-    <w:lsdException w:name="Table List 7" w:semiHidden="1" w:unhideWhenUsed="1"/>
-    <w:lsdException w:name="Table List 8" w:semiHidden="1" w:unhideWhenUsed="1"/>
-    <w:lsdException w:name="Table 3D effects 1" w:semiHidden="1" w:unhideWhenUsed="1"/>
-    <w:lsdException w:name="Table 3D effects 2" w:semiHidden="1" w:unhideWhenUsed="1"/>
-    <w:lsdException w:name="Table 3D effects 3" w:semiHidden="1" w:unhideWhenUsed="1"/>
-    <w:lsdException w:name="Table Contemporary" w:semiHidden="1" w:unhideWhenUsed="1"/>
-    <w:lsdException w:name="Table Elegant" w:semiHidden="1" w:unhideWhenUsed="1"/>
-    <w:lsdException w:name="Table Professional" w:semiHidden="1" w:unhideWhenUsed="1"/>
-    <w:lsdException w:name="Table Subtle 1" w:semiHidden="1" w:unhideWhenUsed="1"/>
-    <w:lsdException w:name="Table Subtle 2" w:semiHidden="1" w:unhideWhenUsed="1"/>
-    <w:lsdException w:name="Table Web 1" w:semiHidden="1" w:unhideWhenUsed="1"/>
-    <w:lsdException w:name="Table Web 2" w:semiHidden="1" w:unhideWhenUsed="1"/>
-    <w:lsdException w:name="Table Web 3" w:semiHidden="1" w:unhideWhenUsed="1"/>
-    <w:lsdException w:name="Balloon Text" w:semiHidden="1" w:unhideWhenUsed="1"/>
-    <w:lsdException w:name="Table Grid" w:semiHidden="1" w:uiPriority="59" w:unhideWhenUsed="1"/>
-    <w:lsdException w:name="Table Theme" w:semiHidden="1" w:unhideWhenUsed="1"/>
-    <w:lsdException w:name="Placeholder Text" w:semiHidden="1"/>
-    <w:lsdException w:name="No Spacing" w:uiPriority="1" w:qFormat="1"/>
-    <w:lsdException w:name="Light Shading" w:uiPriority="60"/>
-    <w:lsdException w:name="Light List" w:uiPriority="61"/>
-    <w:lsdException w:name="Light Grid" w:uiPriority="62"/>
-    <w:lsdException w:name="Medium Shading 1" w:uiPriority="63"/>
-    <w:lsdException w:name="Medium Shading 2" w:uiPriority="64"/>
-    <w:lsdException w:name="Medium List 1" w:uiPriority="65"/>
-    <w:lsdException w:name="Medium List 2" w:uiPriority="66"/>
-    <w:lsdException w:name="Medium Grid 1" w:uiPriority="67"/>
-    <w:lsdException w:name="Medium Grid 2" w:uiPriority="68"/>
-    <w:lsdException w:name="Medium Grid 3" w:uiPriority="69"/>
-    <w:lsdException w:name="Dark List" w:uiPriority="70"/>
-    <w:lsdException w:name="Colorful Shading" w:uiPriority="71"/>
-    <w:lsdException w:name="Colorful List" w:uiPriority="72"/>
-    <w:lsdException w:name="Colorful Grid" w:uiPriority="73"/>
-    <w:lsdException w:name="Light Shading Accent 1" w:uiPriority="60"/>
-    <w:lsdException w:name="Light List Accent 1" w:uiPriority="61"/>
-    <w:lsdException w:name="Light Grid Accent 1" w:uiPriority="62"/>
-    <w:lsdException w:name="Medium Shading 1 Accent 1" w:uiPriority="63"/>
-    <w:lsdException w:name="Medium Shading 2 Accent 1" w:uiPriority="64"/>
-    <w:lsdException w:name="Medium List 1 Accent 1" w:uiPriority="65"/>
-    <w:lsdException w:name="Revision" w:semiHidden="1"/>
-    <w:lsdException w:name="List Paragraph" w:uiPriority="34" w:qFormat="1"/>
-    <w:lsdException w:name="Quote" w:uiPriority="29" w:qFormat="1"/>
-    <w:lsdException w:name="Intense Quote" w:uiPriority="30" w:qFormat="1"/>
-    <w:lsdException w:name="Medium List 2 Accent 1" w:uiPriority="66"/>
-    <w:lsdException w:name="Medium Grid 1 Accent 1" w:uiPriority="67"/>
-    <w:lsdException w:name="Medium Grid 2 Accent 1" w:uiPriority="68"/>
-    <w:lsdException w:name="Medium Grid 3 Accent 1" w:uiPriority="69"/>
-    <w:lsdException w:name="Dark List Accent 1" w:uiPriority="70"/>
-    <w:lsdException w:name="Colorful Shading Accent 1" w:uiPriority="71"/>
-    <w:lsdException w:name="Colorful List Accent 1" w:uiPriority="72"/>
-    <w:lsdException w:name="Colorful Grid Accent 1" w:uiPriority="73"/>
-    <w:lsdException w:name="Light Shading Accent 2" w:uiPriority="60"/>
-    <w:lsdException w:name="Light List Accent 2" w:uiPriority="61"/>
-    <w:lsdException w:name="Light Grid Accent 2" w:uiPriority="62"/>
-    <w:lsdException w:name="Medium Shading 1 Accent 2" w:uiPriority="63"/>
-    <w:lsdException w:name="Medium Shading 2 Accent 2" w:uiPriority="64"/>
-    <w:lsdException w:name="Medium List 1 Accent 2" w:uiPriority="65"/>
-    <w:lsdException w:name="Medium List 2 Accent 2" w:uiPriority="66"/>
-    <w:lsdException w:name="Medium Grid 1 Accent 2" w:uiPriority="67"/>
-    <w:lsdException w:name="Medium Grid 2 Accent 2" w:uiPriority="68"/>
-    <w:lsdException w:name="Medium Grid 3 Accent 2" w:uiPriority="69"/>
-    <w:lsdException w:name="Dark List Accent 2" w:uiPriority="70"/>
-    <w:lsdException w:name="Colorful Shading Accent 2" w:uiPriority="71"/>
-    <w:lsdException w:name="Colorful List Accent 2" w:uiPriority="72"/>
-    <w:lsdException w:name="Colorful Grid Accent 2" w:uiPriority="73"/>
-    <w:lsdException w:name="Light Shading Accent 3" w:uiPriority="60"/>
-    <w:lsdException w:name="Light List Accent 3" w:uiPriority="61"/>
-    <w:lsdException w:name="Light Grid Accent 3" w:uiPriority="62"/>
-    <w:lsdException w:name="Medium Shading 1 Accent 3" w:uiPriority="63"/>
-    <w:lsdException w:name="Medium Shading 2 Accent 3" w:uiPriority="64"/>
-    <w:lsdException w:name="Medium List 1 Accent 3" w:uiPriority="65"/>
-    <w:lsdException w:name="Medium List 2 Accent 3" w:uiPriority="66"/>
-    <w:lsdException w:name="Medium Grid 1 Accent 3" w:uiPriority="67"/>
-    <w:lsdException w:name="Medium Grid 2 Accent 3" w:uiPriority="68"/>
-    <w:lsdException w:name="Medium Grid 3 Accent 3" w:uiPriority="69"/>
-    <w:lsdException w:name="Dark List Accent 3" w:uiPriority="70"/>
-    <w:lsdException w:name="Colorful Shading Accent 3" w:uiPriority="71"/>
-    <w:lsdException w:name="Colorful List Accent 3" w:uiPriority="72"/>
-    <w:lsdException w:name="Colorful Grid Accent 3" w:uiPriority="73"/>
-    <w:lsdException w:name="Light Shading Accent 4" w:uiPriority="60"/>
-    <w:lsdException w:name="Light List Accent 4" w:uiPriority="61"/>
-    <w:lsdException w:name="Light Grid Accent 4" w:uiPriority="62"/>
-    <w:lsdException w:name="Medium Shading 1 Accent 4" w:uiPriority="63"/>
-    <w:lsdException w:name="Medium Shading 2 Accent 4" w:uiPriority="64"/>
-    <w:lsdException w:name="Medium List 1 Accent 4" w:uiPriority="65"/>
-    <w:lsdException w:name="Medium List 2 Accent 4" w:uiPriority="66"/>
-    <w:lsdException w:name="Medium Grid 1 Accent 4" w:uiPriority="67"/>
-    <w:lsdException w:name="Medium Grid 2 Accent 4" w:uiPriority="68"/>
-    <w:lsdException w:name="Medium Grid 3 Accent 4" w:uiPriority="69"/>
-    <w:lsdException w:name="Dark List Accent 4" w:uiPriority="70"/>
-    <w:lsdException w:name="Colorful Shading Accent 4" w:uiPriority="71"/>
-    <w:lsdException w:name="Colorful List Accent 4" w:uiPriority="72"/>
-    <w:lsdException w:name="Colorful Grid Accent 4" w:uiPriority="73"/>
-    <w:lsdException w:name="Light Shading Accent 5" w:uiPriority="60"/>
-    <w:lsdException w:name="Light List Accent 5" w:uiPriority="61"/>
-    <w:lsdException w:name="Light Grid Accent 5" w:uiPriority="62"/>
-    <w:lsdException w:name="Medium Shading 1 Accent 5" w:uiPriority="63"/>
-    <w:lsdException w:name="Medium Shading 2 Accent 5" w:uiPriority="64"/>
-    <w:lsdException w:name="Medium List 1 Accent 5" w:uiPriority="65"/>
-    <w:lsdException w:name="Medium List 2 Accent 5" w:uiPriority="66"/>
-    <w:lsdException w:name="Medium Grid 1 Accent 5" w:uiPriority="67"/>
-    <w:lsdException w:name="Medium Grid 2 Accent 5" w:uiPriority="68"/>
-    <w:lsdException w:name="Medium Grid 3 Accent 5" w:uiPriority="69"/>
-    <w:lsdException w:name="Dark List Accent 5" w:uiPriority="70"/>
-    <w:lsdException w:name="Colorful Shading Accent 5" w:uiPriority="71"/>
-    <w:lsdException w:name="Colorful List Accent 5" w:uiPriority="72"/>
-    <w:lsdException w:name="Colorful Grid Accent 5" w:uiPriority="73"/>
-    <w:lsdException w:name="Light Shading Accent 6" w:uiPriority="60"/>
-    <w:lsdException w:name="Light List Accent 6" w:uiPriority="61"/>
-    <w:lsdException w:name="Light Grid Accent 6" w:uiPriority="62"/>
-    <w:lsdException w:name="Medium Shading 1 Accent 6" w:uiPriority="63"/>
-    <w:lsdException w:name="Medium Shading 2 Accent 6" w:uiPriority="64"/>
-    <w:lsdException w:name="Medium List 1 Accent 6" w:uiPriority="65"/>
-    <w:lsdException w:name="Medium List 2 Accent 6" w:uiPriority="66"/>
-    <w:lsdException w:name="Medium Grid 1 Accent 6" w:uiPriority="67"/>
-    <w:lsdException w:name="Medium Grid 2 Accent 6" w:uiPriority="68"/>
-    <w:lsdException w:name="Medium Grid 3 Accent 6" w:uiPriority="69"/>
-    <w:lsdException w:name="Dark List Accent 6" w:uiPriority="70"/>
-    <w:lsdException w:name="Colorful Shading Accent 6" w:uiPriority="71"/>
-    <w:lsdException w:name="Colorful List Accent 6" w:uiPriority="72"/>
-    <w:lsdException w:name="Colorful Grid Accent 6" w:uiPriority="73"/>
-    <w:lsdException w:name="Subtle Emphasis" w:uiPriority="19" w:qFormat="1"/>
-    <w:lsdException w:name="Intense Emphasis" w:uiPriority="21" w:qFormat="1"/>
-    <w:lsdException w:name="Subtle Reference" w:uiPriority="31" w:qFormat="1"/>
-    <w:lsdException w:name="Intense Reference" w:uiPriority="32" w:qFormat="1"/>
-    <w:lsdException w:name="Book Title" w:uiPriority="33" w:qFormat="1"/>
-    <w:lsdException w:name="Bibliography" w:semiHidden="1" w:uiPriority="37" w:unhideWhenUsed="1"/>
-    <w:lsdException w:name="TOC Heading" w:semiHidden="1" w:uiPriority="39" w:unhideWhenUsed="1" w:qFormat="1"/>
-    <w:lsdException w:name="Plain Table 1" w:uiPriority="41"/>
-    <w:lsdException w:name="Plain Table 2" w:uiPriority="42"/>
-    <w:lsdException w:name="Plain Table 3" w:uiPriority="43"/>
-    <w:lsdException w:name="Plain Table 4" w:uiPriority="44"/>
-    <w:lsdException w:name="Plain Table 5" w:uiPriority="45"/>
-    <w:lsdException w:name="Grid Table Light" w:uiPriority="40"/>
-    <w:lsdException w:name="Grid Table 1 Light" w:uiPriority="46"/>
-    <w:lsdException w:name="Grid Table 2" w:uiPriority="47"/>
-    <w:lsdException w:name="Grid Table 3" w:uiPriority="48"/>
-    <w:lsdException w:name="Grid Table 4" w:uiPriority="49"/>
-    <w:lsdException w:name="Grid Table 5 Dark" w:uiPriority="50"/>
-    <w:lsdException w:name="Grid Table 6 Colorful" w:uiPriority="51"/>
-    <w:lsdException w:name="Grid Table 7 Colorful" w:uiPriority="52"/>
-    <w:lsdException w:name="Grid Table 1 Light Accent 1" w:uiPriority="46"/>
-    <w:lsdException w:name="Grid Table 2 Accent 1" w:uiPriority="47"/>
-    <w:lsdException w:name="Grid Table 3 Accent 1" w:uiPriority="48"/>
-    <w:lsdException w:name="Grid Table 4 Accent 1" w:uiPriority="49"/>
-    <w:lsdException w:name="Grid Table 5 Dark Accent 1" w:uiPriority="50"/>
-    <w:lsdException w:name="Grid Table 6 Colorful Accent 1" w:uiPriority="51"/>
-    <w:lsdException w:name="Grid Table 7 Colorful Accent 1" w:uiPriority="52"/>
-    <w:lsdException w:name="Grid Table 1 Light Accent 2" w:uiPriority="46"/>
-    <w:lsdException w:name="Grid Table 2 Accent 2" w:uiPriority="47"/>
-    <w:lsdException w:name="Grid Table 3 Accent 2" w:uiPriority="48"/>
-    <w:lsdException w:name="Grid Table 4 Accent 2" w:uiPriority="49"/>
-    <w:lsdException w:name="Grid Table 5 Dark Accent 2" w:uiPriority="50"/>
-    <w:lsdException w:name="Grid Table 6 Colorful Accent 2" w:uiPriority="51"/>
-    <w:lsdException w:name="Grid Table 7 Colorful Accent 2" w:uiPriority="52"/>
-    <w:lsdException w:name="Grid Table 1 Light Accent 3" w:uiPriority="46"/>
-    <w:lsdException w:name="Grid Table 2 Accent 3" w:uiPriority="47"/>
-    <w:lsdException w:name="Grid Table 3 Accent 3" w:uiPriority="48"/>
-    <w:lsdException w:name="Grid Table 4 Accent 3" w:uiPriority="49"/>
-    <w:lsdException w:name="Grid Table 5 Dark Accent 3" w:uiPriority="50"/>
-    <w:lsdException w:name="Grid Table 6 Colorful Accent 3" w:uiPriority="51"/>
-    <w:lsdException w:name="Grid Table 7 Colorful Accent 3" w:uiPriority="52"/>
-    <w:lsdException w:name="Grid Table 1 Light Accent 4" w:uiPriority="46"/>
-    <w:lsdException w:name="Grid Table 2 Accent 4" w:uiPriority="47"/>
-    <w:lsdException w:name="Grid Table 3 Accent 4" w:uiPriority="48"/>
-    <w:lsdException w:name="Grid Table 4 Accent 4" w:uiPriority="49"/>
-    <w:lsdException w:name="Grid Table 5 Dark Accent 4" w:uiPriority="50"/>
-    <w:lsdException w:name="Grid Table 6 Colorful Accent 4" w:uiPriority="51"/>
-    <w:lsdException w:name="Grid Table 7 Colorful Accent 4" w:uiPriority="52"/>
-    <w:lsdException w:name="Grid Table 1 Light Accent 5" w:uiPriority="46"/>
-    <w:lsdException w:name="Grid Table 2 Accent 5" w:uiPriority="47"/>
-    <w:lsdException w:name="Grid Table 3 Accent 5" w:uiPriority="48"/>
-    <w:lsdException w:name="Grid Table 4 Accent 5" w:uiPriority="49"/>
-    <w:lsdException w:name="Grid Table 5 Dark Accent 5" w:uiPriority="50"/>
-    <w:lsdException w:name="Grid Table 6 Colorful Accent 5" w:uiPriority="51"/>
-    <w:lsdException w:name="Grid Table 7 Colorful Accent 5" w:uiPriority="52"/>
-    <w:lsdException w:name="Grid Table 1 Light Accent 6" w:uiPriority="46"/>
-    <w:lsdException w:name="Grid Table 2 Accent 6" w:uiPriority="47"/>
-    <w:lsdException w:name="Grid Table 3 Accent 6" w:uiPriority="48"/>
-    <w:lsdException w:name="Grid Table 4 Accent 6" w:uiPriority="49"/>
-    <w:lsdException w:name="Grid Table 5 Dark Accent 6" w:uiPriority="50"/>
-    <w:lsdException w:name="Grid Table 6 Colorful Accent 6" w:uiPriority="51"/>
-    <w:lsdException w:name="Grid Table 7 Colorful Accent 6" w:uiPriority="52"/>
-    <w:lsdException w:name="List Table 1 Light" w:uiPriority="46"/>
-    <w:lsdException w:name="List Table 2" w:uiPriority="47"/>
-    <w:lsdException w:name="List Table 3" w:uiPriority="48"/>
-    <w:lsdException w:name="List Table 4" w:uiPriority="49"/>
-    <w:lsdException w:name="List Table 5 Dark" w:uiPriority="50"/>
-    <w:lsdException w:name="List Table 6 Colorful" w:uiPriority="51"/>
-    <w:lsdException w:name="List Table 7 Colorful" w:uiPriority="52"/>
-    <w:lsdException w:name="List Table 1 Light Accent 1" w:uiPriority="46"/>
-    <w:lsdException w:name="List Table 2 Accent 1" w:uiPriority="47"/>
-    <w:lsdException w:name="List Table 3 Accent 1" w:uiPriority="48"/>
-    <w:lsdException w:name="List Table 4 Accent 1" w:uiPriority="49"/>
-    <w:lsdException w:name="List Table 5 Dark Accent 1" w:uiPriority="50"/>
-    <w:lsdException w:name="List Table 6 Colorful Accent 1" w:uiPriority="51"/>
-    <w:lsdException w:name="List Table 7 Colorful Accent 1" w:uiPriority="52"/>
-    <w:lsdException w:name="List Table 1 Light Accent 2" w:uiPriority="46"/>
-    <w:lsdException w:name="List Table 2 Accent 2" w:uiPriority="47"/>
-    <w:lsdException w:name="List Table 3 Accent 2" w:uiPriority="48"/>
-    <w:lsdException w:name="List Table 4 Accent 2" w:uiPriority="49"/>
-    <w:lsdException w:name="List Table 5 Dark Accent 2" w:uiPriority="50"/>
-    <w:lsdException w:name="List Table 6 Colorful Accent 2" w:uiPriority="51"/>
-    <w:lsdException w:name="List Table 7 Colorful Accent 2" w:uiPriority="52"/>
-    <w:lsdException w:name="List Table 1 Light Accent 3" w:uiPriority="46"/>
-    <w:lsdException w:name="List Table 2 Accent 3" w:uiPriority="47"/>
-    <w:lsdException w:name="List Table 3 Accent 3" w:uiPriority="48"/>
-    <w:lsdException w:name="List Table 4 Accent 3" w:uiPriority="49"/>
-    <w:lsdException w:name="List Table 5 Dark Accent 3" w:uiPriority="50"/>
-    <w:lsdException w:name="List Table 6 Colorful Accent 3" w:uiPriority="51"/>
-    <w:lsdException w:name="List Table 7 Colorful Accent 3" w:uiPriority="52"/>
-    <w:lsdException w:name="List Table 1 Light Accent 4" w:uiPriority="46"/>
-    <w:lsdException w:name="List Table 2 Accent 4" w:uiPriority="47"/>
-    <w:lsdException w:name="List Table 3 Accent 4" w:uiPriority="48"/>
-    <w:lsdException w:name="List Table 4 Accent 4" w:uiPriority="49"/>
-    <w:lsdException w:name="List Table 5 Dark Accent 4" w:uiPriority="50"/>
-    <w:lsdException w:name="List Table 6 Colorful Accent 4" w:uiPriority="51"/>
-    <w:lsdException w:name="List Table 7 Colorful Accent 4" w:uiPriority="52"/>
-    <w:lsdException w:name="List Table 1 Light Accent 5" w:uiPriority="46"/>
-    <w:lsdException w:name="List Table 2 Accent 5" w:uiPriority="47"/>
-    <w:lsdException w:name="List Table 3 Accent 5" w:uiPriority="48"/>
-    <w:lsdException w:name="List Table 4 Accent 5" w:uiPriority="49"/>
-    <w:lsdException w:name="List Table 5 Dark Accent 5" w:uiPriority="50"/>
-    <w:lsdException w:name="List Table 6 Colorful Accent 5" w:uiPriority="51"/>
-    <w:lsdException w:name="List Table 7 Colorful Accent 5" w:uiPriority="52"/>
-    <w:lsdException w:name="List Table 1 Light Accent 6" w:uiPriority="46"/>
-    <w:lsdException w:name="List Table 2 Accent 6" w:uiPriority="47"/>
-    <w:lsdException w:name="List Table 3 Accent 6" w:uiPriority="48"/>
-    <w:lsdException w:name="List Table 4 Accent 6" w:uiPriority="49"/>
-    <w:lsdException w:name="List Table 5 Dark Accent 6" w:uiPriority="50"/>
-    <w:lsdException w:name="List Table 6 Colorful Accent 6" w:uiPriority="51"/>
-    <w:lsdException w:name="List Table 7 Colorful Accent 6" w:uiPriority="52"/>
-    <w:lsdException w:name="Mention" w:semiHidden="1" w:unhideWhenUsed="1"/>
-    <w:lsdException w:name="Smart Hyperlink" w:semiHidden="1" w:unhideWhenUsed="1"/>
-    <w:lsdException w:name="Hashtag" w:semiHidden="1" w:unhideWhenUsed="1"/>
-    <w:lsdException w:name="Unresolved Mention" w:semiHidden="1" w:unhideWhenUsed="1"/>
+  <w:latentStyles w:defLockedState="0" w:defUIPriority="99" w:defSemiHidden="1" w:defUnhideWhenUsed="1" w:defQFormat="0" w:count="267">
+    <w:lsdException w:name="Normal" w:semiHidden="0" w:uiPriority="0" w:unhideWhenUsed="0" w:qFormat="1"/>
+    <w:lsdException w:name="heading 1" w:semiHidden="0" w:uiPriority="9" w:unhideWhenUsed="0" w:qFormat="1"/>
+    <w:lsdException w:name="heading 2" w:uiPriority="9" w:qFormat="1"/>
+    <w:lsdException w:name="heading 3" w:uiPriority="9" w:qFormat="1"/>
+    <w:lsdException w:name="heading 4" w:uiPriority="9" w:qFormat="1"/>
+    <w:lsdException w:name="heading 5" w:uiPriority="9" w:qFormat="1"/>
+    <w:lsdException w:name="heading 6" w:uiPriority="9" w:qFormat="1"/>
+    <w:lsdException w:name="heading 7" w:uiPriority="9" w:qFormat="1"/>
+    <w:lsdException w:name="heading 8" w:uiPriority="9" w:qFormat="1"/>
+    <w:lsdException w:name="heading 9" w:uiPriority="9" w:qFormat="1"/>
+    <w:lsdException w:name="toc 1" w:uiPriority="39"/>
+    <w:lsdException w:name="toc 2" w:uiPriority="39"/>
+    <w:lsdException w:name="toc 3" w:uiPriority="39"/>
+    <w:lsdException w:name="toc 4" w:uiPriority="39"/>
+    <w:lsdException w:name="toc 5" w:uiPriority="39"/>
+    <w:lsdException w:name="toc 6" w:uiPriority="39"/>
+    <w:lsdException w:name="toc 7" w:uiPriority="39"/>
+    <w:lsdException w:name="toc 8" w:uiPriority="39"/>
+    <w:lsdException w:name="toc 9" w:uiPriority="39"/>
+    <w:lsdException w:name="caption" w:uiPriority="35" w:qFormat="1"/>
+    <w:lsdException w:name="Title" w:semiHidden="0" w:uiPriority="10" w:unhideWhenUsed="0" w:qFormat="1"/>
+    <w:lsdException w:name="Default Paragraph Font" w:uiPriority="1"/>
+    <w:lsdException w:name="Subtitle" w:semiHidden="0" w:uiPriority="11" w:unhideWhenUsed="0" w:qFormat="1"/>
+    <w:lsdException w:name="Strong" w:semiHidden="0" w:uiPriority="22" w:unhideWhenUsed="0" w:qFormat="1"/>
+    <w:lsdException w:name="Emphasis" w:semiHidden="0" w:uiPriority="20" w:unhideWhenUsed="0" w:qFormat="1"/>
+    <w:lsdException w:name="Table Grid" w:uiPriority="59"/>
+    <w:lsdException w:name="Placeholder Text" w:unhideWhenUsed="0"/>
+    <w:lsdException w:name="No Spacing" w:semiHidden="0" w:uiPriority="1" w:unhideWhenUsed="0" w:qFormat="1"/>
+    <w:lsdException w:name="Light Shading" w:semiHidden="0" w:uiPriority="60" w:unhideWhenUsed="0"/>
+    <w:lsdException w:name="Light List" w:semiHidden="0" w:uiPriority="61" w:unhideWhenUsed="0"/>
+    <w:lsdException w:name="Light Grid" w:semiHidden="0" w:uiPriority="62" w:unhideWhenUsed="0"/>
+    <w:lsdException w:name="Medium Shading 1" w:semiHidden="0" w:uiPriority="63" w:unhideWhenUsed="0"/>
+    <w:lsdException w:name="Medium Shading 2" w:semiHidden="0" w:uiPriority="64" w:unhideWhenUsed="0"/>
+    <w:lsdException w:name="Medium List 1" w:semiHidden="0" w:uiPriority="65" w:unhideWhenUsed="0"/>
+    <w:lsdException w:name="Medium List 2" w:semiHidden="0" w:uiPriority="66" w:unhideWhenUsed="0"/>
+    <w:lsdException w:name="Medium Grid 1" w:semiHidden="0" w:uiPriority="67" w:unhideWhenUsed="0"/>
+    <w:lsdException w:name="Medium Grid 2" w:semiHidden="0" w:uiPriority="68" w:unhideWhenUsed="0"/>
+    <w:lsdException w:name="Medium Grid 3" w:semiHidden="0" w:uiPriority="69" w:unhideWhenUsed="0"/>
+    <w:lsdException w:name="Dark List" w:semiHidden="0" w:uiPriority="70" w:unhideWhenUsed="0"/>
+    <w:lsdException w:name="Colorful Shading" w:semiHidden="0" w:uiPriority="71" w:unhideWhenUsed="0"/>
+    <w:lsdException w:name="Colorful List" w:semiHidden="0" w:uiPriority="72" w:unhideWhenUsed="0"/>
+    <w:lsdException w:name="Colorful Grid" w:semiHidden="0" w:uiPriority="73" w:unhideWhenUsed="0"/>
+    <w:lsdException w:name="Light Shading Accent 1" w:semiHidden="0" w:uiPriority="60" w:unhideWhenUsed="0"/>
+    <w:lsdException w:name="Light List Accent 1" w:semiHidden="0" w:uiPriority="61" w:unhideWhenUsed="0"/>
+    <w:lsdException w:name="Light Grid Accent 1" w:semiHidden="0" w:uiPriority="62" w:unhideWhenUsed="0"/>
+    <w:lsdException w:name="Medium Shading 1 Accent 1" w:semiHidden="0" w:uiPriority="63" w:unhideWhenUsed="0"/>
+    <w:lsdException w:name="Medium Shading 2 Accent 1" w:semiHidden="0" w:uiPriority="64" w:unhideWhenUsed="0"/>
+    <w:lsdException w:name="Medium List 1 Accent 1" w:semiHidden="0" w:uiPriority="65" w:unhideWhenUsed="0"/>
+    <w:lsdException w:name="Revision" w:unhideWhenUsed="0"/>
+    <w:lsdException w:name="List Paragraph" w:semiHidden="0" w:uiPriority="34" w:unhideWhenUsed="0" w:qFormat="1"/>
+    <w:lsdException w:name="Quote" w:semiHidden="0" w:uiPriority="29" w:unhideWhenUsed="0" w:qFormat="1"/>
+    <w:lsdException w:name="Intense Quote" w:semiHidden="0" w:uiPriority="30" w:unhideWhenUsed="0" w:qFormat="1"/>
+    <w:lsdException w:name="Medium List 2 Accent 1" w:semiHidden="0" w:uiPriority="66" w:unhideWhenUsed="0"/>
+    <w:lsdException w:name="Medium Grid 1 Accent 1" w:semiHidden="0" w:uiPriority="67" w:unhideWhenUsed="0"/>
+    <w:lsdException w:name="Medium Grid 2 Accent 1" w:semiHidden="0" w:uiPriority="68" w:unhideWhenUsed="0"/>
+    <w:lsdException w:name="Medium Grid 3 Accent 1" w:semiHidden="0" w:uiPriority="69" w:unhideWhenUsed="0"/>
+    <w:lsdException w:name="Dark List Accent 1" w:semiHidden="0" w:uiPriority="70" w:unhideWhenUsed="0"/>
+    <w:lsdException w:name="Colorful Shading Accent 1" w:semiHidden="0" w:uiPriority="71" w:unhideWhenUsed="0"/>
+    <w:lsdException w:name="Colorful List Accent 1" w:semiHidden="0" w:uiPriority="72" w:unhideWhenUsed="0"/>
+    <w:lsdException w:name="Colorful Grid Accent 1" w:semiHidden="0" w:uiPriority="73" w:unhideWhenUsed="0"/>
+    <w:lsdException w:name="Light Shading Accent 2" w:semiHidden="0" w:uiPriority="60" w:unhideWhenUsed="0"/>
+    <w:lsdException w:name="Light List Accent 2" w:semiHidden="0" w:uiPriority="61" w:unhideWhenUsed="0"/>
+    <w:lsdException w:name="Light Grid Accent 2" w:semiHidden="0" w:uiPriority="62" w:unhideWhenUsed="0"/>
+    <w:lsdException w:name="Medium Shading 1 Accent 2" w:semiHidden="0" w:uiPriority="63" w:unhideWhenUsed="0"/>
+    <w:lsdException w:name="Medium Shading 2 Accent 2" w:semiHidden="0" w:uiPriority="64" w:unhideWhenUsed="0"/>
+    <w:lsdException w:name="Medium List 1 Accent 2" w:semiHidden="0" w:uiPriority="65" w:unhideWhenUsed="0"/>
+    <w:lsdException w:name="Medium List 2 Accent 2" w:semiHidden="0" w:uiPriority="66" w:unhideWhenUsed="0"/>
+    <w:lsdException w:name="Medium Grid 1 Accent 2" w:semiHidden="0" w:uiPriority="67" w:unhideWhenUsed="0"/>
+    <w:lsdException w:name="Medium Grid 2 Accent 2" w:semiHidden="0" w:uiPriority="68" w:unhideWhenUsed="0"/>
+    <w:lsdException w:name="Medium Grid 3 Accent 2" w:semiHidden="0" w:uiPriority="69" w:unhideWhenUsed="0"/>
+    <w:lsdException w:name="Dark List Accent 2" w:semiHidden="0" w:uiPriority="70" w:unhideWhenUsed="0"/>
+    <w:lsdException w:name="Colorful Shading Accent 2" w:semiHidden="0" w:uiPriority="71" w:unhideWhenUsed="0"/>
+    <w:lsdException w:name="Colorful List Accent 2" w:semiHidden="0" w:uiPriority="72" w:unhideWhenUsed="0"/>
+    <w:lsdException w:name="Colorful Grid Accent 2" w:semiHidden="0" w:uiPriority="73" w:unhideWhenUsed="0"/>
+    <w:lsdException w:name="Light Shading Accent 3" w:semiHidden="0" w:uiPriority="60" w:unhideWhenUsed="0"/>
+    <w:lsdException w:name="Light List Accent 3" w:semiHidden="0" w:uiPriority="61" w:unhideWhenUsed="0"/>
+    <w:lsdException w:name="Light Grid Accent 3" w:semiHidden="0" w:uiPriority="62" w:unhideWhenUsed="0"/>
+    <w:lsdException w:name="Medium Shading 1 Accent 3" w:semiHidden="0" w:uiPriority="63" w:unhideWhenUsed="0"/>
+    <w:lsdException w:name="Medium Shading 2 Accent 3" w:semiHidden="0" w:uiPriority="64" w:unhideWhenUsed="0"/>
+    <w:lsdException w:name="Medium List 1 Accent 3" w:semiHidden="0" w:uiPriority="65" w:unhideWhenUsed="0"/>
+    <w:lsdException w:name="Medium List 2 Accent 3" w:semiHidden="0" w:uiPriority="66" w:unhideWhenUsed="0"/>
+    <w:lsdException w:name="Medium Grid 1 Accent 3" w:semiHidden="0" w:uiPriority="67" w:unhideWhenUsed="0"/>
+    <w:lsdException w:name="Medium Grid 2 Accent 3" w:semiHidden="0" w:uiPriority="68" w:unhideWhenUsed="0"/>
+    <w:lsdException w:name="Medium Grid 3 Accent 3" w:semiHidden="0" w:uiPriority="69" w:unhideWhenUsed="0"/>
+    <w:lsdException w:name="Dark List Accent 3" w:semiHidden="0" w:uiPriority="70" w:unhideWhenUsed="0"/>
+    <w:lsdException w:name="Colorful Shading Accent 3" w:semiHidden="0" w:uiPriority="71" w:unhideWhenUsed="0"/>
+    <w:lsdException w:name="Colorful List Accent 3" w:semiHidden="0" w:uiPriority="72" w:unhideWhenUsed="0"/>
+    <w:lsdException w:name="Colorful Grid Accent 3" w:semiHidden="0" w:uiPriority="73" w:unhideWhenUsed="0"/>
+    <w:lsdException w:name="Light Shading Accent 4" w:semiHidden="0" w:uiPriority="60" w:unhideWhenUsed="0"/>
+    <w:lsdException w:name="Light List Accent 4" w:semiHidden="0" w:uiPriority="61" w:unhideWhenUsed="0"/>
+    <w:lsdException w:name="Light Grid Accent 4" w:semiHidden="0" w:uiPriority="62" w:unhideWhenUsed="0"/>
+    <w:lsdException w:name="Medium Shading 1 Accent 4" w:semiHidden="0" w:uiPriority="63" w:unhideWhenUsed="0"/>
+    <w:lsdException w:name="Medium Shading 2 Accent 4" w:semiHidden="0" w:uiPriority="64" w:unhideWhenUsed="0"/>
+    <w:lsdException w:name="Medium List 1 Accent 4" w:semiHidden="0" w:uiPriority="65" w:unhideWhenUsed="0"/>
+    <w:lsdException w:name="Medium List 2 Accent 4" w:semiHidden="0" w:uiPriority="66" w:unhideWhenUsed="0"/>
+    <w:lsdException w:name="Medium Grid 1 Accent 4" w:semiHidden="0" w:uiPriority="67" w:unhideWhenUsed="0"/>
+    <w:lsdException w:name="Medium Grid 2 Accent 4" w:semiHidden="0" w:uiPriority="68" w:unhideWhenUsed="0"/>
+    <w:lsdException w:name="Medium Grid 3 Accent 4" w:semiHidden="0" w:uiPriority="69" w:unhideWhenUsed="0"/>
+    <w:lsdException w:name="Dark List Accent 4" w:semiHidden="0" w:uiPriority="70" w:unhideWhenUsed="0"/>
+    <w:lsdException w:name="Colorful Shading Accent 4" w:semiHidden="0" w:uiPriority="71" w:unhideWhenUsed="0"/>
+    <w:lsdException w:name="Colorful List Accent 4" w:semiHidden="0" w:uiPriority="72" w:unhideWhenUsed="0"/>
+    <w:lsdException w:name="Colorful Grid Accent 4" w:semiHidden="0" w:uiPriority="73" w:unhideWhenUsed="0"/>
+    <w:lsdException w:name="Light Shading Accent 5" w:semiHidden="0" w:uiPriority="60" w:unhideWhenUsed="0"/>
+    <w:lsdException w:name="Light List Accent 5" w:semiHidden="0" w:uiPriority="61" w:unhideWhenUsed="0"/>
+    <w:lsdException w:name="Light Grid Accent 5" w:semiHidden="0" w:uiPriority="62" w:unhideWhenUsed="0"/>
+    <w:lsdException w:name="Medium Shading 1 Accent 5" w:semiHidden="0" w:uiPriority="63" w:unhideWhenUsed="0"/>
+    <w:lsdException w:name="Medium Shading 2 Accent 5" w:semiHidden="0" w:uiPriority="64" w:unhideWhenUsed="0"/>
+    <w:lsdException w:name="Medium List 1 Accent 5" w:semiHidden="0" w:uiPriority="65" w:unhideWhenUsed="0"/>
+    <w:lsdException w:name="Medium List 2 Accent 5" w:semiHidden="0" w:uiPriority="66" w:unhideWhenUsed="0"/>
+    <w:lsdException w:name="Medium Grid 1 Accent 5" w:semiHidden="0" w:uiPriority="67" w:unhideWhenUsed="0"/>
+    <w:lsdException w:name="Medium Grid 2 Accent 5" w:semiHidden="0" w:uiPriority="68" w:unhideWhenUsed="0"/>
+    <w:lsdException w:name="Medium Grid 3 Accent 5" w:semiHidden="0" w:uiPriority="69" w:unhideWhenUsed="0"/>
+    <w:lsdException w:name="Dark List Accent 5" w:semiHidden="0" w:uiPriority="70" w:unhideWhenUsed="0"/>
+    <w:lsdException w:name="Colorful Shading Accent 5" w:semiHidden="0" w:uiPriority="71" w:unhideWhenUsed="0"/>
+    <w:lsdException w:name="Colorful List Accent 5" w:semiHidden="0" w:uiPriority="72" w:unhideWhenUsed="0"/>
+    <w:lsdException w:name="Colorful Grid Accent 5" w:semiHidden="0" w:uiPriority="73" w:unhideWhenUsed="0"/>
+    <w:lsdException w:name="Light Shading Accent 6" w:semiHidden="0" w:uiPriority="60" w:unhideWhenUsed="0"/>
+    <w:lsdException w:name="Light List Accent 6" w:semiHidden="0" w:uiPriority="61" w:unhideWhenUsed="0"/>
+    <w:lsdException w:name="Light Grid Accent 6" w:semiHidden="0" w:uiPriority="62" w:unhideWhenUsed="0"/>
+    <w:lsdException w:name="Medium Shading 1 Accent 6" w:semiHidden="0" w:uiPriority="63" w:unhideWhenUsed="0"/>
+    <w:lsdException w:name="Medium Shading 2 Accent 6" w:semiHidden="0" w:uiPriority="64" w:unhideWhenUsed="0"/>
+    <w:lsdException w:name="Medium List 1 Accent 6" w:semiHidden="0" w:uiPriority="65" w:unhideWhenUsed="0"/>
+    <w:lsdException w:name="Medium List 2 Accent 6" w:semiHidden="0" w:uiPriority="66" w:unhideWhenUsed="0"/>
+    <w:lsdException w:name="Medium Grid 1 Accent 6" w:semiHidden="0" w:uiPriority="67" w:unhideWhenUsed="0"/>
+    <w:lsdException w:name="Medium Grid 2 Accent 6" w:semiHidden="0" w:uiPriority="68" w:unhideWhenUsed="0"/>
+    <w:lsdException w:name="Medium Grid 3 Accent 6" w:semiHidden="0" w:uiPriority="69" w:unhideWhenUsed="0"/>
+    <w:lsdException w:name="Dark List Accent 6" w:semiHidden="0" w:uiPriority="70" w:unhideWhenUsed="0"/>
+    <w:lsdException w:name="Colorful Shading Accent 6" w:semiHidden="0" w:uiPriority="71" w:unhideWhenUsed="0"/>
+    <w:lsdException w:name="Colorful List Accent 6" w:semiHidden="0" w:uiPriority="72" w:unhideWhenUsed="0"/>
+    <w:lsdException w:name="Colorful Grid Accent 6" w:semiHidden="0" w:uiPriority="73" w:unhideWhenUsed="0"/>
+    <w:lsdException w:name="Subtle Emphasis" w:semiHidden="0" w:uiPriority="19" w:unhideWhenUsed="0" w:qFormat="1"/>
+    <w:lsdException w:name="Intense Emphasis" w:semiHidden="0" w:uiPriority="21" w:unhideWhenUsed="0" w:qFormat="1"/>
+    <w:lsdException w:name="Subtle Reference" w:semiHidden="0" w:uiPriority="31" w:unhideWhenUsed="0" w:qFormat="1"/>
+    <w:lsdException w:name="Intense Reference" w:semiHidden="0" w:uiPriority="32" w:unhideWhenUsed="0" w:qFormat="1"/>
+    <w:lsdException w:name="Book Title" w:semiHidden="0" w:uiPriority="33" w:unhideWhenUsed="0" w:qFormat="1"/>
+    <w:lsdException w:name="Bibliography" w:uiPriority="37"/>
+    <w:lsdException w:name="TOC Heading" w:uiPriority="39" w:qFormat="1"/>
   </w:latentStyles>
   <w:style w:type="paragraph" w:default="1" w:styleId="Normal">
     <w:name w:val="Normal"/>
@@ -9051,7 +8722,7 @@
       <w:rFonts w:ascii="Arial" w:hAnsi="Arial"/>
     </w:rPr>
   </w:style>
-  <w:style w:type="paragraph" w:styleId="Titre1">
+  <w:style w:type="paragraph" w:styleId="Heading1">
     <w:name w:val="heading 1"/>
     <w:basedOn w:val="Normal"/>
     <w:uiPriority w:val="1"/>
@@ -9069,11 +8740,11 @@
       <w:szCs w:val="31"/>
     </w:rPr>
   </w:style>
-  <w:style w:type="paragraph" w:styleId="Titre2">
+  <w:style w:type="paragraph" w:styleId="Heading2">
     <w:name w:val="heading 2"/>
     <w:basedOn w:val="Normal"/>
     <w:next w:val="Normal"/>
-    <w:link w:val="Titre2Car"/>
+    <w:link w:val="Heading2Char"/>
     <w:uiPriority w:val="9"/>
     <w:unhideWhenUsed/>
     <w:qFormat/>
@@ -9093,11 +8764,11 @@
       <w:szCs w:val="26"/>
     </w:rPr>
   </w:style>
-  <w:style w:type="paragraph" w:styleId="Titre3">
+  <w:style w:type="paragraph" w:styleId="Heading3">
     <w:name w:val="heading 3"/>
     <w:basedOn w:val="Normal"/>
     <w:next w:val="Normal"/>
-    <w:link w:val="Titre3Car"/>
+    <w:link w:val="Heading3Char"/>
     <w:uiPriority w:val="9"/>
     <w:unhideWhenUsed/>
     <w:qFormat/>
@@ -9115,13 +8786,13 @@
       <w:color w:val="4F81BD" w:themeColor="accent1"/>
     </w:rPr>
   </w:style>
-  <w:style w:type="character" w:default="1" w:styleId="Policepardfaut">
+  <w:style w:type="character" w:default="1" w:styleId="DefaultParagraphFont">
     <w:name w:val="Default Paragraph Font"/>
     <w:uiPriority w:val="1"/>
     <w:semiHidden/>
     <w:unhideWhenUsed/>
   </w:style>
-  <w:style w:type="table" w:default="1" w:styleId="TableauNormal">
+  <w:style w:type="table" w:default="1" w:styleId="TableNormal">
     <w:name w:val="Normal Table"/>
     <w:uiPriority w:val="99"/>
     <w:semiHidden/>
@@ -9136,13 +8807,13 @@
       </w:tblCellMar>
     </w:tblPr>
   </w:style>
-  <w:style w:type="numbering" w:default="1" w:styleId="Aucuneliste">
+  <w:style w:type="numbering" w:default="1" w:styleId="NoList">
     <w:name w:val="No List"/>
     <w:uiPriority w:val="99"/>
     <w:semiHidden/>
     <w:unhideWhenUsed/>
   </w:style>
-  <w:style w:type="paragraph" w:styleId="Corpsdetexte">
+  <w:style w:type="paragraph" w:styleId="BodyText">
     <w:name w:val="Body Text"/>
     <w:basedOn w:val="Normal"/>
     <w:uiPriority w:val="1"/>
@@ -9158,7 +8829,7 @@
       <w:szCs w:val="28"/>
     </w:rPr>
   </w:style>
-  <w:style w:type="paragraph" w:styleId="Paragraphedeliste">
+  <w:style w:type="paragraph" w:styleId="ListParagraph">
     <w:name w:val="List Paragraph"/>
     <w:basedOn w:val="Normal"/>
     <w:uiPriority w:val="1"/>
@@ -9170,10 +8841,10 @@
     <w:uiPriority w:val="1"/>
     <w:qFormat/>
   </w:style>
-  <w:style w:type="paragraph" w:styleId="Textedebulles">
+  <w:style w:type="paragraph" w:styleId="BalloonText">
     <w:name w:val="Balloon Text"/>
     <w:basedOn w:val="Normal"/>
-    <w:link w:val="TextedebullesCar"/>
+    <w:link w:val="BalloonTextChar"/>
     <w:uiPriority w:val="99"/>
     <w:semiHidden/>
     <w:unhideWhenUsed/>
@@ -9184,10 +8855,10 @@
       <w:szCs w:val="16"/>
     </w:rPr>
   </w:style>
-  <w:style w:type="character" w:customStyle="1" w:styleId="TextedebullesCar">
-    <w:name w:val="Texte de bulles Car"/>
-    <w:basedOn w:val="Policepardfaut"/>
-    <w:link w:val="Textedebulles"/>
+  <w:style w:type="character" w:customStyle="1" w:styleId="BalloonTextChar">
+    <w:name w:val="Balloon Text Char"/>
+    <w:basedOn w:val="DefaultParagraphFont"/>
+    <w:link w:val="BalloonText"/>
     <w:uiPriority w:val="99"/>
     <w:semiHidden/>
     <w:rsid w:val="00620D06"/>
@@ -9197,10 +8868,10 @@
       <w:szCs w:val="16"/>
     </w:rPr>
   </w:style>
-  <w:style w:type="character" w:customStyle="1" w:styleId="Titre2Car">
-    <w:name w:val="Titre 2 Car"/>
-    <w:basedOn w:val="Policepardfaut"/>
-    <w:link w:val="Titre2"/>
+  <w:style w:type="character" w:customStyle="1" w:styleId="Heading2Char">
+    <w:name w:val="Heading 2 Char"/>
+    <w:basedOn w:val="DefaultParagraphFont"/>
+    <w:link w:val="Heading2"/>
     <w:uiPriority w:val="9"/>
     <w:rsid w:val="008921FC"/>
     <w:rPr>
@@ -9212,10 +8883,10 @@
       <w:szCs w:val="26"/>
     </w:rPr>
   </w:style>
-  <w:style w:type="paragraph" w:styleId="En-tte">
+  <w:style w:type="paragraph" w:styleId="Header">
     <w:name w:val="header"/>
     <w:basedOn w:val="Normal"/>
-    <w:link w:val="En-tteCar"/>
+    <w:link w:val="HeaderChar"/>
     <w:uiPriority w:val="99"/>
     <w:unhideWhenUsed/>
     <w:rsid w:val="008921FC"/>
@@ -9226,20 +8897,20 @@
       </w:tabs>
     </w:pPr>
   </w:style>
-  <w:style w:type="character" w:customStyle="1" w:styleId="En-tteCar">
-    <w:name w:val="En-tête Car"/>
-    <w:basedOn w:val="Policepardfaut"/>
-    <w:link w:val="En-tte"/>
+  <w:style w:type="character" w:customStyle="1" w:styleId="HeaderChar">
+    <w:name w:val="Header Char"/>
+    <w:basedOn w:val="DefaultParagraphFont"/>
+    <w:link w:val="Header"/>
     <w:uiPriority w:val="99"/>
     <w:rsid w:val="008921FC"/>
     <w:rPr>
       <w:rFonts w:ascii="Arial" w:hAnsi="Arial"/>
     </w:rPr>
   </w:style>
-  <w:style w:type="paragraph" w:styleId="Pieddepage">
+  <w:style w:type="paragraph" w:styleId="Footer">
     <w:name w:val="footer"/>
     <w:basedOn w:val="Normal"/>
-    <w:link w:val="PieddepageCar"/>
+    <w:link w:val="FooterChar"/>
     <w:uiPriority w:val="99"/>
     <w:unhideWhenUsed/>
     <w:rsid w:val="008921FC"/>
@@ -9250,19 +8921,19 @@
       </w:tabs>
     </w:pPr>
   </w:style>
-  <w:style w:type="character" w:customStyle="1" w:styleId="PieddepageCar">
-    <w:name w:val="Pied de page Car"/>
-    <w:basedOn w:val="Policepardfaut"/>
-    <w:link w:val="Pieddepage"/>
+  <w:style w:type="character" w:customStyle="1" w:styleId="FooterChar">
+    <w:name w:val="Footer Char"/>
+    <w:basedOn w:val="DefaultParagraphFont"/>
+    <w:link w:val="Footer"/>
     <w:uiPriority w:val="99"/>
     <w:rsid w:val="008921FC"/>
     <w:rPr>
       <w:rFonts w:ascii="Arial" w:hAnsi="Arial"/>
     </w:rPr>
   </w:style>
-  <w:style w:type="paragraph" w:styleId="En-ttedetabledesmatires">
+  <w:style w:type="paragraph" w:styleId="TOCHeading">
     <w:name w:val="TOC Heading"/>
-    <w:basedOn w:val="Titre1"/>
+    <w:basedOn w:val="Heading1"/>
     <w:next w:val="Normal"/>
     <w:uiPriority w:val="39"/>
     <w:semiHidden/>
@@ -9286,7 +8957,7 @@
       <w:lang w:eastAsia="ja-JP"/>
     </w:rPr>
   </w:style>
-  <w:style w:type="paragraph" w:styleId="TM1">
+  <w:style w:type="paragraph" w:styleId="TOC1">
     <w:name w:val="toc 1"/>
     <w:basedOn w:val="Normal"/>
     <w:next w:val="Normal"/>
@@ -9298,9 +8969,9 @@
       <w:spacing w:after="100"/>
     </w:pPr>
   </w:style>
-  <w:style w:type="character" w:styleId="Lienhypertexte">
+  <w:style w:type="character" w:styleId="Hyperlink">
     <w:name w:val="Hyperlink"/>
-    <w:basedOn w:val="Policepardfaut"/>
+    <w:basedOn w:val="DefaultParagraphFont"/>
     <w:uiPriority w:val="99"/>
     <w:unhideWhenUsed/>
     <w:rsid w:val="00201CDF"/>
@@ -9309,7 +8980,7 @@
       <w:u w:val="single"/>
     </w:rPr>
   </w:style>
-  <w:style w:type="paragraph" w:styleId="Lgende">
+  <w:style w:type="paragraph" w:styleId="Caption">
     <w:name w:val="caption"/>
     <w:basedOn w:val="Normal"/>
     <w:next w:val="Normal"/>
@@ -9328,9 +8999,9 @@
       <w:szCs w:val="18"/>
     </w:rPr>
   </w:style>
-  <w:style w:type="character" w:styleId="Textedelespacerserv">
+  <w:style w:type="character" w:styleId="PlaceholderText">
     <w:name w:val="Placeholder Text"/>
-    <w:basedOn w:val="Policepardfaut"/>
+    <w:basedOn w:val="DefaultParagraphFont"/>
     <w:uiPriority w:val="99"/>
     <w:semiHidden/>
     <w:rsid w:val="00704D5E"/>
@@ -9338,7 +9009,7 @@
       <w:color w:val="808080"/>
     </w:rPr>
   </w:style>
-  <w:style w:type="paragraph" w:styleId="TM2">
+  <w:style w:type="paragraph" w:styleId="TOC2">
     <w:name w:val="toc 2"/>
     <w:basedOn w:val="Normal"/>
     <w:next w:val="Normal"/>
@@ -9351,9 +9022,9 @@
       <w:ind w:left="220"/>
     </w:pPr>
   </w:style>
-  <w:style w:type="table" w:styleId="Grilledutableau">
+  <w:style w:type="table" w:styleId="TableGrid">
     <w:name w:val="Table Grid"/>
-    <w:basedOn w:val="TableauNormal"/>
+    <w:basedOn w:val="TableNormal"/>
     <w:uiPriority w:val="59"/>
     <w:rsid w:val="003A425F"/>
     <w:tblPr>
@@ -9367,10 +9038,10 @@
       </w:tblBorders>
     </w:tblPr>
   </w:style>
-  <w:style w:type="character" w:customStyle="1" w:styleId="Titre3Car">
-    <w:name w:val="Titre 3 Car"/>
-    <w:basedOn w:val="Policepardfaut"/>
-    <w:link w:val="Titre3"/>
+  <w:style w:type="character" w:customStyle="1" w:styleId="Heading3Char">
+    <w:name w:val="Heading 3 Char"/>
+    <w:basedOn w:val="DefaultParagraphFont"/>
+    <w:link w:val="Heading3"/>
     <w:uiPriority w:val="9"/>
     <w:rsid w:val="003D32C2"/>
     <w:rPr>
@@ -9380,7 +9051,521 @@
       <w:color w:val="4F81BD" w:themeColor="accent1"/>
     </w:rPr>
   </w:style>
-  <w:style w:type="paragraph" w:styleId="TM3">
+  <w:style w:type="paragraph" w:styleId="TOC3">
+    <w:name w:val="toc 3"/>
+    <w:basedOn w:val="Normal"/>
+    <w:next w:val="Normal"/>
+    <w:autoRedefine/>
+    <w:uiPriority w:val="39"/>
+    <w:unhideWhenUsed/>
+    <w:rsid w:val="008A7FD7"/>
+    <w:pPr>
+      <w:spacing w:after="100"/>
+      <w:ind w:left="440"/>
+    </w:pPr>
+  </w:style>
+</w:styles>
+</file>
+
+<file path=word/stylesWithEffects.xml><?xml version="1.0" encoding="utf-8"?>
+<w:styles xmlns:wpc="http://schemas.microsoft.com/office/word/2010/wordprocessingCanvas" xmlns:mc="http://schemas.openxmlformats.org/markup-compatibility/2006" xmlns:o="urn:schemas-microsoft-com:office:office" xmlns:r="http://schemas.openxmlformats.org/officeDocument/2006/relationships" xmlns:m="http://schemas.openxmlformats.org/officeDocument/2006/math" xmlns:v="urn:schemas-microsoft-com:vml" xmlns:wp14="http://schemas.microsoft.com/office/word/2010/wordprocessingDrawing" xmlns:wp="http://schemas.openxmlformats.org/drawingml/2006/wordprocessingDrawing" xmlns:w10="urn:schemas-microsoft-com:office:word" xmlns:w="http://schemas.openxmlformats.org/wordprocessingml/2006/main" xmlns:w14="http://schemas.microsoft.com/office/word/2010/wordml" xmlns:wpg="http://schemas.microsoft.com/office/word/2010/wordprocessingGroup" xmlns:wpi="http://schemas.microsoft.com/office/word/2010/wordprocessingInk" xmlns:wne="http://schemas.microsoft.com/office/word/2006/wordml" xmlns:wps="http://schemas.microsoft.com/office/word/2010/wordprocessingShape" mc:Ignorable="w14 wp14">
+  <w:docDefaults>
+    <w:rPrDefault>
+      <w:rPr>
+        <w:rFonts w:asciiTheme="minorHAnsi" w:eastAsiaTheme="minorHAnsi" w:hAnsiTheme="minorHAnsi" w:cstheme="minorBidi"/>
+        <w:sz w:val="22"/>
+        <w:szCs w:val="22"/>
+        <w:lang w:val="en-US" w:eastAsia="en-US" w:bidi="ar-SA"/>
+      </w:rPr>
+    </w:rPrDefault>
+    <w:pPrDefault>
+      <w:pPr>
+        <w:widowControl w:val="0"/>
+      </w:pPr>
+    </w:pPrDefault>
+  </w:docDefaults>
+  <w:latentStyles w:defLockedState="0" w:defUIPriority="99" w:defSemiHidden="1" w:defUnhideWhenUsed="1" w:defQFormat="0" w:count="267">
+    <w:lsdException w:name="Normal" w:semiHidden="0" w:uiPriority="0" w:unhideWhenUsed="0" w:qFormat="1"/>
+    <w:lsdException w:name="heading 1" w:semiHidden="0" w:uiPriority="9" w:unhideWhenUsed="0" w:qFormat="1"/>
+    <w:lsdException w:name="heading 2" w:uiPriority="9" w:qFormat="1"/>
+    <w:lsdException w:name="heading 3" w:uiPriority="9" w:qFormat="1"/>
+    <w:lsdException w:name="heading 4" w:uiPriority="9" w:qFormat="1"/>
+    <w:lsdException w:name="heading 5" w:uiPriority="9" w:qFormat="1"/>
+    <w:lsdException w:name="heading 6" w:uiPriority="9" w:qFormat="1"/>
+    <w:lsdException w:name="heading 7" w:uiPriority="9" w:qFormat="1"/>
+    <w:lsdException w:name="heading 8" w:uiPriority="9" w:qFormat="1"/>
+    <w:lsdException w:name="heading 9" w:uiPriority="9" w:qFormat="1"/>
+    <w:lsdException w:name="toc 1" w:uiPriority="39"/>
+    <w:lsdException w:name="toc 2" w:uiPriority="39"/>
+    <w:lsdException w:name="toc 3" w:uiPriority="39"/>
+    <w:lsdException w:name="toc 4" w:uiPriority="39"/>
+    <w:lsdException w:name="toc 5" w:uiPriority="39"/>
+    <w:lsdException w:name="toc 6" w:uiPriority="39"/>
+    <w:lsdException w:name="toc 7" w:uiPriority="39"/>
+    <w:lsdException w:name="toc 8" w:uiPriority="39"/>
+    <w:lsdException w:name="toc 9" w:uiPriority="39"/>
+    <w:lsdException w:name="caption" w:uiPriority="35" w:qFormat="1"/>
+    <w:lsdException w:name="Title" w:semiHidden="0" w:uiPriority="10" w:unhideWhenUsed="0" w:qFormat="1"/>
+    <w:lsdException w:name="Default Paragraph Font" w:uiPriority="1"/>
+    <w:lsdException w:name="Subtitle" w:semiHidden="0" w:uiPriority="11" w:unhideWhenUsed="0" w:qFormat="1"/>
+    <w:lsdException w:name="Strong" w:semiHidden="0" w:uiPriority="22" w:unhideWhenUsed="0" w:qFormat="1"/>
+    <w:lsdException w:name="Emphasis" w:semiHidden="0" w:uiPriority="20" w:unhideWhenUsed="0" w:qFormat="1"/>
+    <w:lsdException w:name="Table Grid" w:uiPriority="59"/>
+    <w:lsdException w:name="Placeholder Text" w:unhideWhenUsed="0"/>
+    <w:lsdException w:name="No Spacing" w:semiHidden="0" w:uiPriority="1" w:unhideWhenUsed="0" w:qFormat="1"/>
+    <w:lsdException w:name="Light Shading" w:semiHidden="0" w:uiPriority="60" w:unhideWhenUsed="0"/>
+    <w:lsdException w:name="Light List" w:semiHidden="0" w:uiPriority="61" w:unhideWhenUsed="0"/>
+    <w:lsdException w:name="Light Grid" w:semiHidden="0" w:uiPriority="62" w:unhideWhenUsed="0"/>
+    <w:lsdException w:name="Medium Shading 1" w:semiHidden="0" w:uiPriority="63" w:unhideWhenUsed="0"/>
+    <w:lsdException w:name="Medium Shading 2" w:semiHidden="0" w:uiPriority="64" w:unhideWhenUsed="0"/>
+    <w:lsdException w:name="Medium List 1" w:semiHidden="0" w:uiPriority="65" w:unhideWhenUsed="0"/>
+    <w:lsdException w:name="Medium List 2" w:semiHidden="0" w:uiPriority="66" w:unhideWhenUsed="0"/>
+    <w:lsdException w:name="Medium Grid 1" w:semiHidden="0" w:uiPriority="67" w:unhideWhenUsed="0"/>
+    <w:lsdException w:name="Medium Grid 2" w:semiHidden="0" w:uiPriority="68" w:unhideWhenUsed="0"/>
+    <w:lsdException w:name="Medium Grid 3" w:semiHidden="0" w:uiPriority="69" w:unhideWhenUsed="0"/>
+    <w:lsdException w:name="Dark List" w:semiHidden="0" w:uiPriority="70" w:unhideWhenUsed="0"/>
+    <w:lsdException w:name="Colorful Shading" w:semiHidden="0" w:uiPriority="71" w:unhideWhenUsed="0"/>
+    <w:lsdException w:name="Colorful List" w:semiHidden="0" w:uiPriority="72" w:unhideWhenUsed="0"/>
+    <w:lsdException w:name="Colorful Grid" w:semiHidden="0" w:uiPriority="73" w:unhideWhenUsed="0"/>
+    <w:lsdException w:name="Light Shading Accent 1" w:semiHidden="0" w:uiPriority="60" w:unhideWhenUsed="0"/>
+    <w:lsdException w:name="Light List Accent 1" w:semiHidden="0" w:uiPriority="61" w:unhideWhenUsed="0"/>
+    <w:lsdException w:name="Light Grid Accent 1" w:semiHidden="0" w:uiPriority="62" w:unhideWhenUsed="0"/>
+    <w:lsdException w:name="Medium Shading 1 Accent 1" w:semiHidden="0" w:uiPriority="63" w:unhideWhenUsed="0"/>
+    <w:lsdException w:name="Medium Shading 2 Accent 1" w:semiHidden="0" w:uiPriority="64" w:unhideWhenUsed="0"/>
+    <w:lsdException w:name="Medium List 1 Accent 1" w:semiHidden="0" w:uiPriority="65" w:unhideWhenUsed="0"/>
+    <w:lsdException w:name="Revision" w:unhideWhenUsed="0"/>
+    <w:lsdException w:name="List Paragraph" w:semiHidden="0" w:uiPriority="34" w:unhideWhenUsed="0" w:qFormat="1"/>
+    <w:lsdException w:name="Quote" w:semiHidden="0" w:uiPriority="29" w:unhideWhenUsed="0" w:qFormat="1"/>
+    <w:lsdException w:name="Intense Quote" w:semiHidden="0" w:uiPriority="30" w:unhideWhenUsed="0" w:qFormat="1"/>
+    <w:lsdException w:name="Medium List 2 Accent 1" w:semiHidden="0" w:uiPriority="66" w:unhideWhenUsed="0"/>
+    <w:lsdException w:name="Medium Grid 1 Accent 1" w:semiHidden="0" w:uiPriority="67" w:unhideWhenUsed="0"/>
+    <w:lsdException w:name="Medium Grid 2 Accent 1" w:semiHidden="0" w:uiPriority="68" w:unhideWhenUsed="0"/>
+    <w:lsdException w:name="Medium Grid 3 Accent 1" w:semiHidden="0" w:uiPriority="69" w:unhideWhenUsed="0"/>
+    <w:lsdException w:name="Dark List Accent 1" w:semiHidden="0" w:uiPriority="70" w:unhideWhenUsed="0"/>
+    <w:lsdException w:name="Colorful Shading Accent 1" w:semiHidden="0" w:uiPriority="71" w:unhideWhenUsed="0"/>
+    <w:lsdException w:name="Colorful List Accent 1" w:semiHidden="0" w:uiPriority="72" w:unhideWhenUsed="0"/>
+    <w:lsdException w:name="Colorful Grid Accent 1" w:semiHidden="0" w:uiPriority="73" w:unhideWhenUsed="0"/>
+    <w:lsdException w:name="Light Shading Accent 2" w:semiHidden="0" w:uiPriority="60" w:unhideWhenUsed="0"/>
+    <w:lsdException w:name="Light List Accent 2" w:semiHidden="0" w:uiPriority="61" w:unhideWhenUsed="0"/>
+    <w:lsdException w:name="Light Grid Accent 2" w:semiHidden="0" w:uiPriority="62" w:unhideWhenUsed="0"/>
+    <w:lsdException w:name="Medium Shading 1 Accent 2" w:semiHidden="0" w:uiPriority="63" w:unhideWhenUsed="0"/>
+    <w:lsdException w:name="Medium Shading 2 Accent 2" w:semiHidden="0" w:uiPriority="64" w:unhideWhenUsed="0"/>
+    <w:lsdException w:name="Medium List 1 Accent 2" w:semiHidden="0" w:uiPriority="65" w:unhideWhenUsed="0"/>
+    <w:lsdException w:name="Medium List 2 Accent 2" w:semiHidden="0" w:uiPriority="66" w:unhideWhenUsed="0"/>
+    <w:lsdException w:name="Medium Grid 1 Accent 2" w:semiHidden="0" w:uiPriority="67" w:unhideWhenUsed="0"/>
+    <w:lsdException w:name="Medium Grid 2 Accent 2" w:semiHidden="0" w:uiPriority="68" w:unhideWhenUsed="0"/>
+    <w:lsdException w:name="Medium Grid 3 Accent 2" w:semiHidden="0" w:uiPriority="69" w:unhideWhenUsed="0"/>
+    <w:lsdException w:name="Dark List Accent 2" w:semiHidden="0" w:uiPriority="70" w:unhideWhenUsed="0"/>
+    <w:lsdException w:name="Colorful Shading Accent 2" w:semiHidden="0" w:uiPriority="71" w:unhideWhenUsed="0"/>
+    <w:lsdException w:name="Colorful List Accent 2" w:semiHidden="0" w:uiPriority="72" w:unhideWhenUsed="0"/>
+    <w:lsdException w:name="Colorful Grid Accent 2" w:semiHidden="0" w:uiPriority="73" w:unhideWhenUsed="0"/>
+    <w:lsdException w:name="Light Shading Accent 3" w:semiHidden="0" w:uiPriority="60" w:unhideWhenUsed="0"/>
+    <w:lsdException w:name="Light List Accent 3" w:semiHidden="0" w:uiPriority="61" w:unhideWhenUsed="0"/>
+    <w:lsdException w:name="Light Grid Accent 3" w:semiHidden="0" w:uiPriority="62" w:unhideWhenUsed="0"/>
+    <w:lsdException w:name="Medium Shading 1 Accent 3" w:semiHidden="0" w:uiPriority="63" w:unhideWhenUsed="0"/>
+    <w:lsdException w:name="Medium Shading 2 Accent 3" w:semiHidden="0" w:uiPriority="64" w:unhideWhenUsed="0"/>
+    <w:lsdException w:name="Medium List 1 Accent 3" w:semiHidden="0" w:uiPriority="65" w:unhideWhenUsed="0"/>
+    <w:lsdException w:name="Medium List 2 Accent 3" w:semiHidden="0" w:uiPriority="66" w:unhideWhenUsed="0"/>
+    <w:lsdException w:name="Medium Grid 1 Accent 3" w:semiHidden="0" w:uiPriority="67" w:unhideWhenUsed="0"/>
+    <w:lsdException w:name="Medium Grid 2 Accent 3" w:semiHidden="0" w:uiPriority="68" w:unhideWhenUsed="0"/>
+    <w:lsdException w:name="Medium Grid 3 Accent 3" w:semiHidden="0" w:uiPriority="69" w:unhideWhenUsed="0"/>
+    <w:lsdException w:name="Dark List Accent 3" w:semiHidden="0" w:uiPriority="70" w:unhideWhenUsed="0"/>
+    <w:lsdException w:name="Colorful Shading Accent 3" w:semiHidden="0" w:uiPriority="71" w:unhideWhenUsed="0"/>
+    <w:lsdException w:name="Colorful List Accent 3" w:semiHidden="0" w:uiPriority="72" w:unhideWhenUsed="0"/>
+    <w:lsdException w:name="Colorful Grid Accent 3" w:semiHidden="0" w:uiPriority="73" w:unhideWhenUsed="0"/>
+    <w:lsdException w:name="Light Shading Accent 4" w:semiHidden="0" w:uiPriority="60" w:unhideWhenUsed="0"/>
+    <w:lsdException w:name="Light List Accent 4" w:semiHidden="0" w:uiPriority="61" w:unhideWhenUsed="0"/>
+    <w:lsdException w:name="Light Grid Accent 4" w:semiHidden="0" w:uiPriority="62" w:unhideWhenUsed="0"/>
+    <w:lsdException w:name="Medium Shading 1 Accent 4" w:semiHidden="0" w:uiPriority="63" w:unhideWhenUsed="0"/>
+    <w:lsdException w:name="Medium Shading 2 Accent 4" w:semiHidden="0" w:uiPriority="64" w:unhideWhenUsed="0"/>
+    <w:lsdException w:name="Medium List 1 Accent 4" w:semiHidden="0" w:uiPriority="65" w:unhideWhenUsed="0"/>
+    <w:lsdException w:name="Medium List 2 Accent 4" w:semiHidden="0" w:uiPriority="66" w:unhideWhenUsed="0"/>
+    <w:lsdException w:name="Medium Grid 1 Accent 4" w:semiHidden="0" w:uiPriority="67" w:unhideWhenUsed="0"/>
+    <w:lsdException w:name="Medium Grid 2 Accent 4" w:semiHidden="0" w:uiPriority="68" w:unhideWhenUsed="0"/>
+    <w:lsdException w:name="Medium Grid 3 Accent 4" w:semiHidden="0" w:uiPriority="69" w:unhideWhenUsed="0"/>
+    <w:lsdException w:name="Dark List Accent 4" w:semiHidden="0" w:uiPriority="70" w:unhideWhenUsed="0"/>
+    <w:lsdException w:name="Colorful Shading Accent 4" w:semiHidden="0" w:uiPriority="71" w:unhideWhenUsed="0"/>
+    <w:lsdException w:name="Colorful List Accent 4" w:semiHidden="0" w:uiPriority="72" w:unhideWhenUsed="0"/>
+    <w:lsdException w:name="Colorful Grid Accent 4" w:semiHidden="0" w:uiPriority="73" w:unhideWhenUsed="0"/>
+    <w:lsdException w:name="Light Shading Accent 5" w:semiHidden="0" w:uiPriority="60" w:unhideWhenUsed="0"/>
+    <w:lsdException w:name="Light List Accent 5" w:semiHidden="0" w:uiPriority="61" w:unhideWhenUsed="0"/>
+    <w:lsdException w:name="Light Grid Accent 5" w:semiHidden="0" w:uiPriority="62" w:unhideWhenUsed="0"/>
+    <w:lsdException w:name="Medium Shading 1 Accent 5" w:semiHidden="0" w:uiPriority="63" w:unhideWhenUsed="0"/>
+    <w:lsdException w:name="Medium Shading 2 Accent 5" w:semiHidden="0" w:uiPriority="64" w:unhideWhenUsed="0"/>
+    <w:lsdException w:name="Medium List 1 Accent 5" w:semiHidden="0" w:uiPriority="65" w:unhideWhenUsed="0"/>
+    <w:lsdException w:name="Medium List 2 Accent 5" w:semiHidden="0" w:uiPriority="66" w:unhideWhenUsed="0"/>
+    <w:lsdException w:name="Medium Grid 1 Accent 5" w:semiHidden="0" w:uiPriority="67" w:unhideWhenUsed="0"/>
+    <w:lsdException w:name="Medium Grid 2 Accent 5" w:semiHidden="0" w:uiPriority="68" w:unhideWhenUsed="0"/>
+    <w:lsdException w:name="Medium Grid 3 Accent 5" w:semiHidden="0" w:uiPriority="69" w:unhideWhenUsed="0"/>
+    <w:lsdException w:name="Dark List Accent 5" w:semiHidden="0" w:uiPriority="70" w:unhideWhenUsed="0"/>
+    <w:lsdException w:name="Colorful Shading Accent 5" w:semiHidden="0" w:uiPriority="71" w:unhideWhenUsed="0"/>
+    <w:lsdException w:name="Colorful List Accent 5" w:semiHidden="0" w:uiPriority="72" w:unhideWhenUsed="0"/>
+    <w:lsdException w:name="Colorful Grid Accent 5" w:semiHidden="0" w:uiPriority="73" w:unhideWhenUsed="0"/>
+    <w:lsdException w:name="Light Shading Accent 6" w:semiHidden="0" w:uiPriority="60" w:unhideWhenUsed="0"/>
+    <w:lsdException w:name="Light List Accent 6" w:semiHidden="0" w:uiPriority="61" w:unhideWhenUsed="0"/>
+    <w:lsdException w:name="Light Grid Accent 6" w:semiHidden="0" w:uiPriority="62" w:unhideWhenUsed="0"/>
+    <w:lsdException w:name="Medium Shading 1 Accent 6" w:semiHidden="0" w:uiPriority="63" w:unhideWhenUsed="0"/>
+    <w:lsdException w:name="Medium Shading 2 Accent 6" w:semiHidden="0" w:uiPriority="64" w:unhideWhenUsed="0"/>
+    <w:lsdException w:name="Medium List 1 Accent 6" w:semiHidden="0" w:uiPriority="65" w:unhideWhenUsed="0"/>
+    <w:lsdException w:name="Medium List 2 Accent 6" w:semiHidden="0" w:uiPriority="66" w:unhideWhenUsed="0"/>
+    <w:lsdException w:name="Medium Grid 1 Accent 6" w:semiHidden="0" w:uiPriority="67" w:unhideWhenUsed="0"/>
+    <w:lsdException w:name="Medium Grid 2 Accent 6" w:semiHidden="0" w:uiPriority="68" w:unhideWhenUsed="0"/>
+    <w:lsdException w:name="Medium Grid 3 Accent 6" w:semiHidden="0" w:uiPriority="69" w:unhideWhenUsed="0"/>
+    <w:lsdException w:name="Dark List Accent 6" w:semiHidden="0" w:uiPriority="70" w:unhideWhenUsed="0"/>
+    <w:lsdException w:name="Colorful Shading Accent 6" w:semiHidden="0" w:uiPriority="71" w:unhideWhenUsed="0"/>
+    <w:lsdException w:name="Colorful List Accent 6" w:semiHidden="0" w:uiPriority="72" w:unhideWhenUsed="0"/>
+    <w:lsdException w:name="Colorful Grid Accent 6" w:semiHidden="0" w:uiPriority="73" w:unhideWhenUsed="0"/>
+    <w:lsdException w:name="Subtle Emphasis" w:semiHidden="0" w:uiPriority="19" w:unhideWhenUsed="0" w:qFormat="1"/>
+    <w:lsdException w:name="Intense Emphasis" w:semiHidden="0" w:uiPriority="21" w:unhideWhenUsed="0" w:qFormat="1"/>
+    <w:lsdException w:name="Subtle Reference" w:semiHidden="0" w:uiPriority="31" w:unhideWhenUsed="0" w:qFormat="1"/>
+    <w:lsdException w:name="Intense Reference" w:semiHidden="0" w:uiPriority="32" w:unhideWhenUsed="0" w:qFormat="1"/>
+    <w:lsdException w:name="Book Title" w:semiHidden="0" w:uiPriority="33" w:unhideWhenUsed="0" w:qFormat="1"/>
+    <w:lsdException w:name="Bibliography" w:uiPriority="37"/>
+    <w:lsdException w:name="TOC Heading" w:uiPriority="39" w:qFormat="1"/>
+  </w:latentStyles>
+  <w:style w:type="paragraph" w:default="1" w:styleId="Normal">
+    <w:name w:val="Normal"/>
+    <w:uiPriority w:val="1"/>
+    <w:qFormat/>
+    <w:rsid w:val="00E773EA"/>
+    <w:pPr>
+      <w:spacing w:line="360" w:lineRule="auto"/>
+      <w:jc w:val="both"/>
+    </w:pPr>
+    <w:rPr>
+      <w:rFonts w:ascii="Arial" w:hAnsi="Arial"/>
+    </w:rPr>
+  </w:style>
+  <w:style w:type="paragraph" w:styleId="Heading1">
+    <w:name w:val="heading 1"/>
+    <w:basedOn w:val="Normal"/>
+    <w:uiPriority w:val="1"/>
+    <w:qFormat/>
+    <w:pPr>
+      <w:spacing w:before="15"/>
+      <w:ind w:left="650"/>
+      <w:outlineLvl w:val="0"/>
+    </w:pPr>
+    <w:rPr>
+      <w:rFonts w:ascii="Cambria" w:eastAsia="Cambria" w:hAnsi="Cambria"/>
+      <w:b/>
+      <w:bCs/>
+      <w:sz w:val="31"/>
+      <w:szCs w:val="31"/>
+    </w:rPr>
+  </w:style>
+  <w:style w:type="paragraph" w:styleId="Heading2">
+    <w:name w:val="heading 2"/>
+    <w:basedOn w:val="Normal"/>
+    <w:next w:val="Normal"/>
+    <w:link w:val="Heading2Char"/>
+    <w:uiPriority w:val="9"/>
+    <w:unhideWhenUsed/>
+    <w:qFormat/>
+    <w:rsid w:val="008921FC"/>
+    <w:pPr>
+      <w:keepNext/>
+      <w:keepLines/>
+      <w:spacing w:before="200"/>
+      <w:outlineLvl w:val="1"/>
+    </w:pPr>
+    <w:rPr>
+      <w:rFonts w:asciiTheme="majorHAnsi" w:eastAsiaTheme="majorEastAsia" w:hAnsiTheme="majorHAnsi" w:cstheme="majorBidi"/>
+      <w:b/>
+      <w:bCs/>
+      <w:color w:val="4F81BD" w:themeColor="accent1"/>
+      <w:sz w:val="26"/>
+      <w:szCs w:val="26"/>
+    </w:rPr>
+  </w:style>
+  <w:style w:type="paragraph" w:styleId="Heading3">
+    <w:name w:val="heading 3"/>
+    <w:basedOn w:val="Normal"/>
+    <w:next w:val="Normal"/>
+    <w:link w:val="Heading3Char"/>
+    <w:uiPriority w:val="9"/>
+    <w:unhideWhenUsed/>
+    <w:qFormat/>
+    <w:rsid w:val="003D32C2"/>
+    <w:pPr>
+      <w:keepNext/>
+      <w:keepLines/>
+      <w:spacing w:before="200"/>
+      <w:outlineLvl w:val="2"/>
+    </w:pPr>
+    <w:rPr>
+      <w:rFonts w:asciiTheme="majorHAnsi" w:eastAsiaTheme="majorEastAsia" w:hAnsiTheme="majorHAnsi" w:cstheme="majorBidi"/>
+      <w:b/>
+      <w:bCs/>
+      <w:color w:val="4F81BD" w:themeColor="accent1"/>
+    </w:rPr>
+  </w:style>
+  <w:style w:type="character" w:default="1" w:styleId="DefaultParagraphFont">
+    <w:name w:val="Default Paragraph Font"/>
+    <w:uiPriority w:val="1"/>
+    <w:semiHidden/>
+    <w:unhideWhenUsed/>
+  </w:style>
+  <w:style w:type="table" w:default="1" w:styleId="TableNormal">
+    <w:name w:val="Normal Table"/>
+    <w:uiPriority w:val="99"/>
+    <w:semiHidden/>
+    <w:unhideWhenUsed/>
+    <w:tblPr>
+      <w:tblInd w:w="0" w:type="dxa"/>
+      <w:tblCellMar>
+        <w:top w:w="0" w:type="dxa"/>
+        <w:left w:w="108" w:type="dxa"/>
+        <w:bottom w:w="0" w:type="dxa"/>
+        <w:right w:w="108" w:type="dxa"/>
+      </w:tblCellMar>
+    </w:tblPr>
+  </w:style>
+  <w:style w:type="numbering" w:default="1" w:styleId="NoList">
+    <w:name w:val="No List"/>
+    <w:uiPriority w:val="99"/>
+    <w:semiHidden/>
+    <w:unhideWhenUsed/>
+  </w:style>
+  <w:style w:type="paragraph" w:styleId="BodyText">
+    <w:name w:val="Body Text"/>
+    <w:basedOn w:val="Normal"/>
+    <w:uiPriority w:val="1"/>
+    <w:qFormat/>
+    <w:pPr>
+      <w:ind w:left="216"/>
+    </w:pPr>
+    <w:rPr>
+      <w:rFonts w:ascii="Cambria" w:eastAsia="Cambria" w:hAnsi="Cambria"/>
+      <w:b/>
+      <w:bCs/>
+      <w:sz w:val="28"/>
+      <w:szCs w:val="28"/>
+    </w:rPr>
+  </w:style>
+  <w:style w:type="paragraph" w:styleId="ListParagraph">
+    <w:name w:val="List Paragraph"/>
+    <w:basedOn w:val="Normal"/>
+    <w:uiPriority w:val="1"/>
+    <w:qFormat/>
+  </w:style>
+  <w:style w:type="paragraph" w:customStyle="1" w:styleId="TableParagraph">
+    <w:name w:val="Table Paragraph"/>
+    <w:basedOn w:val="Normal"/>
+    <w:uiPriority w:val="1"/>
+    <w:qFormat/>
+  </w:style>
+  <w:style w:type="paragraph" w:styleId="BalloonText">
+    <w:name w:val="Balloon Text"/>
+    <w:basedOn w:val="Normal"/>
+    <w:link w:val="BalloonTextChar"/>
+    <w:uiPriority w:val="99"/>
+    <w:semiHidden/>
+    <w:unhideWhenUsed/>
+    <w:rsid w:val="00620D06"/>
+    <w:rPr>
+      <w:rFonts w:ascii="Tahoma" w:hAnsi="Tahoma" w:cs="Tahoma"/>
+      <w:sz w:val="16"/>
+      <w:szCs w:val="16"/>
+    </w:rPr>
+  </w:style>
+  <w:style w:type="character" w:customStyle="1" w:styleId="BalloonTextChar">
+    <w:name w:val="Balloon Text Char"/>
+    <w:basedOn w:val="DefaultParagraphFont"/>
+    <w:link w:val="BalloonText"/>
+    <w:uiPriority w:val="99"/>
+    <w:semiHidden/>
+    <w:rsid w:val="00620D06"/>
+    <w:rPr>
+      <w:rFonts w:ascii="Tahoma" w:hAnsi="Tahoma" w:cs="Tahoma"/>
+      <w:sz w:val="16"/>
+      <w:szCs w:val="16"/>
+    </w:rPr>
+  </w:style>
+  <w:style w:type="character" w:customStyle="1" w:styleId="Heading2Char">
+    <w:name w:val="Heading 2 Char"/>
+    <w:basedOn w:val="DefaultParagraphFont"/>
+    <w:link w:val="Heading2"/>
+    <w:uiPriority w:val="9"/>
+    <w:rsid w:val="008921FC"/>
+    <w:rPr>
+      <w:rFonts w:asciiTheme="majorHAnsi" w:eastAsiaTheme="majorEastAsia" w:hAnsiTheme="majorHAnsi" w:cstheme="majorBidi"/>
+      <w:b/>
+      <w:bCs/>
+      <w:color w:val="4F81BD" w:themeColor="accent1"/>
+      <w:sz w:val="26"/>
+      <w:szCs w:val="26"/>
+    </w:rPr>
+  </w:style>
+  <w:style w:type="paragraph" w:styleId="Header">
+    <w:name w:val="header"/>
+    <w:basedOn w:val="Normal"/>
+    <w:link w:val="HeaderChar"/>
+    <w:uiPriority w:val="99"/>
+    <w:unhideWhenUsed/>
+    <w:rsid w:val="008921FC"/>
+    <w:pPr>
+      <w:tabs>
+        <w:tab w:val="center" w:pos="4680"/>
+        <w:tab w:val="right" w:pos="9360"/>
+      </w:tabs>
+    </w:pPr>
+  </w:style>
+  <w:style w:type="character" w:customStyle="1" w:styleId="HeaderChar">
+    <w:name w:val="Header Char"/>
+    <w:basedOn w:val="DefaultParagraphFont"/>
+    <w:link w:val="Header"/>
+    <w:uiPriority w:val="99"/>
+    <w:rsid w:val="008921FC"/>
+    <w:rPr>
+      <w:rFonts w:ascii="Arial" w:hAnsi="Arial"/>
+    </w:rPr>
+  </w:style>
+  <w:style w:type="paragraph" w:styleId="Footer">
+    <w:name w:val="footer"/>
+    <w:basedOn w:val="Normal"/>
+    <w:link w:val="FooterChar"/>
+    <w:uiPriority w:val="99"/>
+    <w:unhideWhenUsed/>
+    <w:rsid w:val="008921FC"/>
+    <w:pPr>
+      <w:tabs>
+        <w:tab w:val="center" w:pos="4680"/>
+        <w:tab w:val="right" w:pos="9360"/>
+      </w:tabs>
+    </w:pPr>
+  </w:style>
+  <w:style w:type="character" w:customStyle="1" w:styleId="FooterChar">
+    <w:name w:val="Footer Char"/>
+    <w:basedOn w:val="DefaultParagraphFont"/>
+    <w:link w:val="Footer"/>
+    <w:uiPriority w:val="99"/>
+    <w:rsid w:val="008921FC"/>
+    <w:rPr>
+      <w:rFonts w:ascii="Arial" w:hAnsi="Arial"/>
+    </w:rPr>
+  </w:style>
+  <w:style w:type="paragraph" w:styleId="TOCHeading">
+    <w:name w:val="TOC Heading"/>
+    <w:basedOn w:val="Heading1"/>
+    <w:next w:val="Normal"/>
+    <w:uiPriority w:val="39"/>
+    <w:semiHidden/>
+    <w:unhideWhenUsed/>
+    <w:qFormat/>
+    <w:rsid w:val="00201CDF"/>
+    <w:pPr>
+      <w:keepNext/>
+      <w:keepLines/>
+      <w:widowControl/>
+      <w:spacing w:before="480" w:line="276" w:lineRule="auto"/>
+      <w:ind w:left="0"/>
+      <w:jc w:val="left"/>
+      <w:outlineLvl w:val="9"/>
+    </w:pPr>
+    <w:rPr>
+      <w:rFonts w:asciiTheme="majorHAnsi" w:eastAsiaTheme="majorEastAsia" w:hAnsiTheme="majorHAnsi" w:cstheme="majorBidi"/>
+      <w:color w:val="365F91" w:themeColor="accent1" w:themeShade="BF"/>
+      <w:sz w:val="28"/>
+      <w:szCs w:val="28"/>
+      <w:lang w:eastAsia="ja-JP"/>
+    </w:rPr>
+  </w:style>
+  <w:style w:type="paragraph" w:styleId="TOC1">
+    <w:name w:val="toc 1"/>
+    <w:basedOn w:val="Normal"/>
+    <w:next w:val="Normal"/>
+    <w:autoRedefine/>
+    <w:uiPriority w:val="39"/>
+    <w:unhideWhenUsed/>
+    <w:rsid w:val="00201CDF"/>
+    <w:pPr>
+      <w:spacing w:after="100"/>
+    </w:pPr>
+  </w:style>
+  <w:style w:type="character" w:styleId="Hyperlink">
+    <w:name w:val="Hyperlink"/>
+    <w:basedOn w:val="DefaultParagraphFont"/>
+    <w:uiPriority w:val="99"/>
+    <w:unhideWhenUsed/>
+    <w:rsid w:val="00201CDF"/>
+    <w:rPr>
+      <w:color w:val="0000FF" w:themeColor="hyperlink"/>
+      <w:u w:val="single"/>
+    </w:rPr>
+  </w:style>
+  <w:style w:type="paragraph" w:styleId="Caption">
+    <w:name w:val="caption"/>
+    <w:basedOn w:val="Normal"/>
+    <w:next w:val="Normal"/>
+    <w:uiPriority w:val="35"/>
+    <w:unhideWhenUsed/>
+    <w:qFormat/>
+    <w:rsid w:val="00B06758"/>
+    <w:pPr>
+      <w:spacing w:after="200" w:line="240" w:lineRule="auto"/>
+    </w:pPr>
+    <w:rPr>
+      <w:i/>
+      <w:iCs/>
+      <w:color w:val="1F497D" w:themeColor="text2"/>
+      <w:sz w:val="18"/>
+      <w:szCs w:val="18"/>
+    </w:rPr>
+  </w:style>
+  <w:style w:type="character" w:styleId="PlaceholderText">
+    <w:name w:val="Placeholder Text"/>
+    <w:basedOn w:val="DefaultParagraphFont"/>
+    <w:uiPriority w:val="99"/>
+    <w:semiHidden/>
+    <w:rsid w:val="00704D5E"/>
+    <w:rPr>
+      <w:color w:val="808080"/>
+    </w:rPr>
+  </w:style>
+  <w:style w:type="paragraph" w:styleId="TOC2">
+    <w:name w:val="toc 2"/>
+    <w:basedOn w:val="Normal"/>
+    <w:next w:val="Normal"/>
+    <w:autoRedefine/>
+    <w:uiPriority w:val="39"/>
+    <w:unhideWhenUsed/>
+    <w:rsid w:val="002A483C"/>
+    <w:pPr>
+      <w:spacing w:after="100"/>
+      <w:ind w:left="220"/>
+    </w:pPr>
+  </w:style>
+  <w:style w:type="table" w:styleId="TableGrid">
+    <w:name w:val="Table Grid"/>
+    <w:basedOn w:val="TableNormal"/>
+    <w:uiPriority w:val="59"/>
+    <w:rsid w:val="003A425F"/>
+    <w:tblPr>
+      <w:tblBorders>
+        <w:top w:val="single" w:sz="4" w:space="0" w:color="auto"/>
+        <w:left w:val="single" w:sz="4" w:space="0" w:color="auto"/>
+        <w:bottom w:val="single" w:sz="4" w:space="0" w:color="auto"/>
+        <w:right w:val="single" w:sz="4" w:space="0" w:color="auto"/>
+        <w:insideH w:val="single" w:sz="4" w:space="0" w:color="auto"/>
+        <w:insideV w:val="single" w:sz="4" w:space="0" w:color="auto"/>
+      </w:tblBorders>
+    </w:tblPr>
+  </w:style>
+  <w:style w:type="character" w:customStyle="1" w:styleId="Heading3Char">
+    <w:name w:val="Heading 3 Char"/>
+    <w:basedOn w:val="DefaultParagraphFont"/>
+    <w:link w:val="Heading3"/>
+    <w:uiPriority w:val="9"/>
+    <w:rsid w:val="003D32C2"/>
+    <w:rPr>
+      <w:rFonts w:asciiTheme="majorHAnsi" w:eastAsiaTheme="majorEastAsia" w:hAnsiTheme="majorHAnsi" w:cstheme="majorBidi"/>
+      <w:b/>
+      <w:bCs/>
+      <w:color w:val="4F81BD" w:themeColor="accent1"/>
+    </w:rPr>
+  </w:style>
+  <w:style w:type="paragraph" w:styleId="TOC3">
     <w:name w:val="toc 3"/>
     <w:basedOn w:val="Normal"/>
     <w:next w:val="Normal"/>
@@ -9684,7 +9869,7 @@
 </file>
 
 <file path=customXml/itemProps1.xml><?xml version="1.0" encoding="utf-8"?>
-<ds:datastoreItem xmlns:ds="http://schemas.openxmlformats.org/officeDocument/2006/customXml" ds:itemID="{5A9FB172-0B91-4199-A8A5-A50D57CD39C4}">
+<ds:datastoreItem xmlns:ds="http://schemas.openxmlformats.org/officeDocument/2006/customXml" ds:itemID="{6CE7D5AC-EFF7-45A1-B55B-C4DC179AF285}">
   <ds:schemaRefs>
     <ds:schemaRef ds:uri="http://schemas.openxmlformats.org/officeDocument/2006/bibliography"/>
   </ds:schemaRefs>

</xml_diff>

<commit_message>
Rapport: Justification de la théorie de mouvement
</commit_message>
<xml_diff>
--- a/TP2/Rapport/phs4700_devoir2_rapport.docx
+++ b/TP2/Rapport/phs4700_devoir2_rapport.docx
@@ -1,6 +1,6 @@
 
 <file path=word/document.xml><?xml version="1.0" encoding="utf-8"?>
-<w:document xmlns:wpc="http://schemas.microsoft.com/office/word/2010/wordprocessingCanvas" xmlns:mc="http://schemas.openxmlformats.org/markup-compatibility/2006" xmlns:o="urn:schemas-microsoft-com:office:office" xmlns:r="http://schemas.openxmlformats.org/officeDocument/2006/relationships" xmlns:m="http://schemas.openxmlformats.org/officeDocument/2006/math" xmlns:v="urn:schemas-microsoft-com:vml" xmlns:wp14="http://schemas.microsoft.com/office/word/2010/wordprocessingDrawing" xmlns:wp="http://schemas.openxmlformats.org/drawingml/2006/wordprocessingDrawing" xmlns:w10="urn:schemas-microsoft-com:office:word" xmlns:w="http://schemas.openxmlformats.org/wordprocessingml/2006/main" xmlns:w14="http://schemas.microsoft.com/office/word/2010/wordml" xmlns:wpg="http://schemas.microsoft.com/office/word/2010/wordprocessingGroup" xmlns:wpi="http://schemas.microsoft.com/office/word/2010/wordprocessingInk" xmlns:wne="http://schemas.microsoft.com/office/word/2006/wordml" xmlns:wps="http://schemas.microsoft.com/office/word/2010/wordprocessingShape" mc:Ignorable="w14 wp14">
+<w:document xmlns:wpc="http://schemas.microsoft.com/office/word/2010/wordprocessingCanvas" xmlns:cx="http://schemas.microsoft.com/office/drawing/2014/chartex" xmlns:cx1="http://schemas.microsoft.com/office/drawing/2015/9/8/chartex" xmlns:cx2="http://schemas.microsoft.com/office/drawing/2015/10/21/chartex" xmlns:cx3="http://schemas.microsoft.com/office/drawing/2016/5/9/chartex" xmlns:cx4="http://schemas.microsoft.com/office/drawing/2016/5/10/chartex" xmlns:cx5="http://schemas.microsoft.com/office/drawing/2016/5/11/chartex" xmlns:cx6="http://schemas.microsoft.com/office/drawing/2016/5/12/chartex" xmlns:cx7="http://schemas.microsoft.com/office/drawing/2016/5/13/chartex" xmlns:cx8="http://schemas.microsoft.com/office/drawing/2016/5/14/chartex" xmlns:mc="http://schemas.openxmlformats.org/markup-compatibility/2006" xmlns:aink="http://schemas.microsoft.com/office/drawing/2016/ink" xmlns:am3d="http://schemas.microsoft.com/office/drawing/2017/model3d" xmlns:o="urn:schemas-microsoft-com:office:office" xmlns:r="http://schemas.openxmlformats.org/officeDocument/2006/relationships" xmlns:m="http://schemas.openxmlformats.org/officeDocument/2006/math" xmlns:v="urn:schemas-microsoft-com:vml" xmlns:wp14="http://schemas.microsoft.com/office/word/2010/wordprocessingDrawing" xmlns:wp="http://schemas.openxmlformats.org/drawingml/2006/wordprocessingDrawing" xmlns:w10="urn:schemas-microsoft-com:office:word" xmlns:w="http://schemas.openxmlformats.org/wordprocessingml/2006/main" xmlns:w14="http://schemas.microsoft.com/office/word/2010/wordml" xmlns:w15="http://schemas.microsoft.com/office/word/2012/wordml" xmlns:w16se="http://schemas.microsoft.com/office/word/2015/wordml/symex" xmlns:wpg="http://schemas.microsoft.com/office/word/2010/wordprocessingGroup" xmlns:wpi="http://schemas.microsoft.com/office/word/2010/wordprocessingInk" xmlns:wne="http://schemas.microsoft.com/office/word/2006/wordml" xmlns:wps="http://schemas.microsoft.com/office/word/2010/wordprocessingShape" mc:Ignorable="w14 w15 w16se wp14">
   <w:body>
     <w:p>
       <w:pPr>
@@ -46,7 +46,7 @@
                     <pic:cNvPicPr/>
                   </pic:nvPicPr>
                   <pic:blipFill>
-                    <a:blip r:embed="rId8" cstate="print"/>
+                    <a:blip r:embed="rId7" cstate="print"/>
                     <a:stretch>
                       <a:fillRect/>
                     </a:stretch>
@@ -393,7 +393,7 @@
     </w:p>
     <w:p>
       <w:pPr>
-        <w:pStyle w:val="BodyText"/>
+        <w:pStyle w:val="Corpsdetexte"/>
         <w:spacing w:line="464" w:lineRule="auto"/>
         <w:ind w:right="-21"/>
         <w:rPr>
@@ -454,7 +454,7 @@
     </w:p>
     <w:p>
       <w:pPr>
-        <w:pStyle w:val="BodyText"/>
+        <w:pStyle w:val="Corpsdetexte"/>
         <w:spacing w:line="464" w:lineRule="auto"/>
         <w:ind w:right="-21"/>
         <w:rPr>
@@ -527,7 +527,7 @@
     </w:p>
     <w:p>
       <w:pPr>
-        <w:pStyle w:val="BodyText"/>
+        <w:pStyle w:val="Corpsdetexte"/>
         <w:spacing w:line="464" w:lineRule="auto"/>
         <w:ind w:right="-21"/>
         <w:rPr>
@@ -932,23 +932,7 @@
                 <w:rFonts w:ascii="Cambria" w:hAnsi="Cambria"/>
                 <w:sz w:val="24"/>
               </w:rPr>
-              <w:t xml:space="preserve"> Kevin </w:t>
-            </w:r>
-            <w:proofErr w:type="spellStart"/>
-            <w:r>
-              <w:rPr>
-                <w:rFonts w:ascii="Cambria" w:hAnsi="Cambria"/>
-                <w:sz w:val="24"/>
-              </w:rPr>
-              <w:t>Ka</w:t>
-            </w:r>
-            <w:proofErr w:type="spellEnd"/>
-            <w:r>
-              <w:rPr>
-                <w:rFonts w:ascii="Cambria" w:hAnsi="Cambria"/>
-                <w:sz w:val="24"/>
-              </w:rPr>
-              <w:t xml:space="preserve"> </w:t>
+              <w:t xml:space="preserve"> Kevin Ka </w:t>
             </w:r>
             <w:proofErr w:type="spellStart"/>
             <w:r>
@@ -1147,7 +1131,7 @@
                           <pic:cNvPicPr/>
                         </pic:nvPicPr>
                         <pic:blipFill>
-                          <a:blip r:embed="rId9" cstate="print">
+                          <a:blip r:embed="rId8" cstate="print">
                             <a:extLst>
                               <a:ext uri="{28A0092B-C50C-407E-A947-70E740481C1C}">
                                 <a14:useLocalDpi xmlns:a14="http://schemas.microsoft.com/office/drawing/2010/main" val="0"/>
@@ -1462,17 +1446,8 @@
                 <w:rFonts w:ascii="Cambria" w:hAnsi="Cambria"/>
                 <w:sz w:val="24"/>
               </w:rPr>
-              <w:t xml:space="preserve"> </w:t>
-            </w:r>
-            <w:proofErr w:type="spellStart"/>
-            <w:r>
-              <w:rPr>
-                <w:rFonts w:ascii="Cambria" w:hAnsi="Cambria"/>
-                <w:sz w:val="24"/>
-              </w:rPr>
-              <w:t>Nuno</w:t>
-            </w:r>
-            <w:proofErr w:type="spellEnd"/>
+              <w:t xml:space="preserve"> Nuno</w:t>
+            </w:r>
           </w:p>
         </w:tc>
         <w:tc>
@@ -1633,7 +1608,7 @@
       <w:sdtContent>
         <w:p>
           <w:pPr>
-            <w:pStyle w:val="TOCHeading"/>
+            <w:pStyle w:val="En-ttedetabledesmatires"/>
           </w:pPr>
           <w:r>
             <w:t xml:space="preserve">Table des </w:t>
@@ -1646,7 +1621,7 @@
         </w:p>
         <w:p>
           <w:pPr>
-            <w:pStyle w:val="TOC1"/>
+            <w:pStyle w:val="TM1"/>
             <w:tabs>
               <w:tab w:val="right" w:leader="dot" w:pos="9350"/>
             </w:tabs>
@@ -1668,7 +1643,7 @@
           <w:hyperlink w:anchor="_Toc496477306" w:history="1">
             <w:r>
               <w:rPr>
-                <w:rStyle w:val="Hyperlink"/>
+                <w:rStyle w:val="Lienhypertexte"/>
                 <w:noProof/>
                 <w:lang w:val="fr-CA"/>
               </w:rPr>
@@ -1726,7 +1701,7 @@
         </w:p>
         <w:p>
           <w:pPr>
-            <w:pStyle w:val="TOC1"/>
+            <w:pStyle w:val="TM1"/>
             <w:tabs>
               <w:tab w:val="right" w:leader="dot" w:pos="9350"/>
             </w:tabs>
@@ -1739,7 +1714,7 @@
           <w:hyperlink w:anchor="_Toc496477307" w:history="1">
             <w:r>
               <w:rPr>
-                <w:rStyle w:val="Hyperlink"/>
+                <w:rStyle w:val="Lienhypertexte"/>
                 <w:noProof/>
                 <w:lang w:val="fr-CA"/>
               </w:rPr>
@@ -1797,7 +1772,7 @@
         </w:p>
         <w:p>
           <w:pPr>
-            <w:pStyle w:val="TOC2"/>
+            <w:pStyle w:val="TM2"/>
             <w:tabs>
               <w:tab w:val="right" w:leader="dot" w:pos="9350"/>
             </w:tabs>
@@ -1810,7 +1785,7 @@
           <w:hyperlink w:anchor="_Toc496477308" w:history="1">
             <w:r>
               <w:rPr>
-                <w:rStyle w:val="Hyperlink"/>
+                <w:rStyle w:val="Lienhypertexte"/>
                 <w:noProof/>
                 <w:lang w:val="fr-CA"/>
               </w:rPr>
@@ -1868,7 +1843,7 @@
         </w:p>
         <w:p>
           <w:pPr>
-            <w:pStyle w:val="TOC2"/>
+            <w:pStyle w:val="TM2"/>
             <w:tabs>
               <w:tab w:val="right" w:leader="dot" w:pos="9350"/>
             </w:tabs>
@@ -1881,7 +1856,7 @@
           <w:hyperlink w:anchor="_Toc496477309" w:history="1">
             <w:r>
               <w:rPr>
-                <w:rStyle w:val="Hyperlink"/>
+                <w:rStyle w:val="Lienhypertexte"/>
                 <w:noProof/>
                 <w:lang w:val="fr-CA"/>
               </w:rPr>
@@ -1939,7 +1914,7 @@
         </w:p>
         <w:p>
           <w:pPr>
-            <w:pStyle w:val="TOC2"/>
+            <w:pStyle w:val="TM2"/>
             <w:tabs>
               <w:tab w:val="right" w:leader="dot" w:pos="9350"/>
             </w:tabs>
@@ -1952,7 +1927,7 @@
           <w:hyperlink w:anchor="_Toc496477310" w:history="1">
             <w:r>
               <w:rPr>
-                <w:rStyle w:val="Hyperlink"/>
+                <w:rStyle w:val="Lienhypertexte"/>
                 <w:noProof/>
                 <w:lang w:val="fr-CA"/>
               </w:rPr>
@@ -2010,7 +1985,7 @@
         </w:p>
         <w:p>
           <w:pPr>
-            <w:pStyle w:val="TOC2"/>
+            <w:pStyle w:val="TM2"/>
             <w:tabs>
               <w:tab w:val="right" w:leader="dot" w:pos="9350"/>
             </w:tabs>
@@ -2023,7 +1998,7 @@
           <w:hyperlink w:anchor="_Toc496477311" w:history="1">
             <w:r>
               <w:rPr>
-                <w:rStyle w:val="Hyperlink"/>
+                <w:rStyle w:val="Lienhypertexte"/>
                 <w:noProof/>
                 <w:lang w:val="fr-CA"/>
               </w:rPr>
@@ -2081,7 +2056,7 @@
         </w:p>
         <w:p>
           <w:pPr>
-            <w:pStyle w:val="TOC2"/>
+            <w:pStyle w:val="TM2"/>
             <w:tabs>
               <w:tab w:val="right" w:leader="dot" w:pos="9350"/>
             </w:tabs>
@@ -2094,7 +2069,7 @@
           <w:hyperlink w:anchor="_Toc496477312" w:history="1">
             <w:r>
               <w:rPr>
-                <w:rStyle w:val="Hyperlink"/>
+                <w:rStyle w:val="Lienhypertexte"/>
                 <w:noProof/>
                 <w:lang w:val="fr-CA"/>
               </w:rPr>
@@ -2106,7 +2081,7 @@
                   <m:sty m:val="b"/>
                 </m:rPr>
                 <w:rPr>
-                  <w:rStyle w:val="Hyperlink"/>
+                  <w:rStyle w:val="Lienhypertexte"/>
                   <w:rFonts w:ascii="Cambria Math" w:hAnsi="Cambria Math"/>
                   <w:noProof/>
                   <w:lang w:val="fr-FR"/>
@@ -2116,7 +2091,7 @@
             </m:oMath>
             <w:r>
               <w:rPr>
-                <w:rStyle w:val="Hyperlink"/>
+                <w:rStyle w:val="Lienhypertexte"/>
                 <w:noProof/>
                 <w:lang w:val="fr-FR"/>
               </w:rPr>
@@ -2124,7 +2099,7 @@
             </w:r>
             <w:r>
               <w:rPr>
-                <w:rStyle w:val="Hyperlink"/>
+                <w:rStyle w:val="Lienhypertexte"/>
                 <w:noProof/>
                 <w:lang w:val="fr-CA"/>
               </w:rPr>
@@ -2182,7 +2157,7 @@
         </w:p>
         <w:p>
           <w:pPr>
-            <w:pStyle w:val="TOC1"/>
+            <w:pStyle w:val="TM1"/>
             <w:tabs>
               <w:tab w:val="right" w:leader="dot" w:pos="9350"/>
             </w:tabs>
@@ -2195,7 +2170,7 @@
           <w:hyperlink w:anchor="_Toc496477313" w:history="1">
             <w:r>
               <w:rPr>
-                <w:rStyle w:val="Hyperlink"/>
+                <w:rStyle w:val="Lienhypertexte"/>
                 <w:noProof/>
                 <w:lang w:val="fr-CA"/>
               </w:rPr>
@@ -2253,7 +2228,7 @@
         </w:p>
         <w:p>
           <w:pPr>
-            <w:pStyle w:val="TOC3"/>
+            <w:pStyle w:val="TM3"/>
             <w:tabs>
               <w:tab w:val="right" w:leader="dot" w:pos="9350"/>
             </w:tabs>
@@ -2266,7 +2241,7 @@
           <w:hyperlink w:anchor="_Toc496477314" w:history="1">
             <w:r>
               <w:rPr>
-                <w:rStyle w:val="Hyperlink"/>
+                <w:rStyle w:val="Lienhypertexte"/>
                 <w:noProof/>
                 <w:lang w:val="fr-CA"/>
               </w:rPr>
@@ -2324,7 +2299,7 @@
         </w:p>
         <w:p>
           <w:pPr>
-            <w:pStyle w:val="TOC2"/>
+            <w:pStyle w:val="TM2"/>
             <w:tabs>
               <w:tab w:val="right" w:leader="dot" w:pos="9350"/>
             </w:tabs>
@@ -2337,7 +2312,7 @@
           <w:hyperlink w:anchor="_Toc496477315" w:history="1">
             <w:r>
               <w:rPr>
-                <w:rStyle w:val="Hyperlink"/>
+                <w:rStyle w:val="Lienhypertexte"/>
                 <w:noProof/>
                 <w:lang w:val="fr-CA"/>
               </w:rPr>
@@ -2395,7 +2370,7 @@
         </w:p>
         <w:p>
           <w:pPr>
-            <w:pStyle w:val="TOC2"/>
+            <w:pStyle w:val="TM2"/>
             <w:tabs>
               <w:tab w:val="right" w:leader="dot" w:pos="9350"/>
             </w:tabs>
@@ -2408,7 +2383,7 @@
           <w:hyperlink w:anchor="_Toc496477316" w:history="1">
             <w:r>
               <w:rPr>
-                <w:rStyle w:val="Hyperlink"/>
+                <w:rStyle w:val="Lienhypertexte"/>
                 <w:noProof/>
                 <w:lang w:val="fr-CA"/>
               </w:rPr>
@@ -2466,7 +2441,7 @@
         </w:p>
         <w:p>
           <w:pPr>
-            <w:pStyle w:val="TOC2"/>
+            <w:pStyle w:val="TM2"/>
             <w:tabs>
               <w:tab w:val="right" w:leader="dot" w:pos="9350"/>
             </w:tabs>
@@ -2479,7 +2454,7 @@
           <w:hyperlink w:anchor="_Toc496477317" w:history="1">
             <w:r>
               <w:rPr>
-                <w:rStyle w:val="Hyperlink"/>
+                <w:rStyle w:val="Lienhypertexte"/>
                 <w:noProof/>
                 <w:lang w:val="fr-CA"/>
               </w:rPr>
@@ -2537,7 +2512,7 @@
         </w:p>
         <w:p>
           <w:pPr>
-            <w:pStyle w:val="TOC1"/>
+            <w:pStyle w:val="TM1"/>
             <w:tabs>
               <w:tab w:val="right" w:leader="dot" w:pos="9350"/>
             </w:tabs>
@@ -2550,7 +2525,7 @@
           <w:hyperlink w:anchor="_Toc496477318" w:history="1">
             <w:r>
               <w:rPr>
-                <w:rStyle w:val="Hyperlink"/>
+                <w:rStyle w:val="Lienhypertexte"/>
                 <w:noProof/>
                 <w:lang w:val="fr-CA"/>
               </w:rPr>
@@ -2621,8 +2596,8 @@
     <w:p>
       <w:pPr>
         <w:sectPr>
-          <w:headerReference w:type="default" r:id="rId10"/>
-          <w:footerReference w:type="default" r:id="rId11"/>
+          <w:headerReference w:type="default" r:id="rId9"/>
+          <w:footerReference w:type="default" r:id="rId10"/>
           <w:pgSz w:w="12240" w:h="15840"/>
           <w:pgMar w:top="1440" w:right="1440" w:bottom="1440" w:left="1440" w:header="720" w:footer="720" w:gutter="0"/>
           <w:pgNumType w:start="1"/>
@@ -2633,7 +2608,7 @@
     </w:p>
     <w:p>
       <w:pPr>
-        <w:pStyle w:val="Heading1"/>
+        <w:pStyle w:val="Titre1"/>
         <w:ind w:left="0"/>
         <w:rPr>
           <w:lang w:val="fr-CA"/>
@@ -2849,21 +2824,7 @@
         <w:rPr>
           <w:lang w:val="fr-CA"/>
         </w:rPr>
-        <w:t xml:space="preserve">, </w:t>
-      </w:r>
-      <w:proofErr w:type="gramStart"/>
-      <w:r>
-        <w:rPr>
-          <w:lang w:val="fr-CA"/>
-        </w:rPr>
-        <w:t>le vecteur</w:t>
-      </w:r>
-      <w:proofErr w:type="gramEnd"/>
-      <w:r>
-        <w:rPr>
-          <w:lang w:val="fr-CA"/>
-        </w:rPr>
-        <w:t xml:space="preserve"> vitesse final du centr</w:t>
+        <w:t>, le vecteur vitesse final du centr</w:t>
       </w:r>
       <w:r>
         <w:rPr>
@@ -2945,7 +2906,7 @@
     </w:p>
     <w:p>
       <w:pPr>
-        <w:pStyle w:val="Heading1"/>
+        <w:pStyle w:val="Titre1"/>
         <w:ind w:left="0"/>
         <w:rPr>
           <w:lang w:val="fr-CA"/>
@@ -2963,24 +2924,55 @@
     </w:p>
     <w:p>
       <w:pPr>
-        <w:pStyle w:val="Heading2"/>
+        <w:pStyle w:val="Titre2"/>
         <w:rPr>
           <w:lang w:val="fr-CA"/>
         </w:rPr>
       </w:pPr>
-      <w:bookmarkStart w:id="2" w:name="_Toc496477308"/>
-      <w:r>
-        <w:rPr>
-          <w:lang w:val="fr-CA"/>
-        </w:rPr>
-        <w:t>Équations théoriques</w:t>
-      </w:r>
-      <w:bookmarkEnd w:id="2"/>
+      <w:r>
+        <w:rPr>
+          <w:lang w:val="fr-CA"/>
+        </w:rPr>
+        <w:t>Équations du mouvement à résoudre</w:t>
+      </w:r>
     </w:p>
     <w:p>
       <w:pPr>
         <w:ind w:firstLine="720"/>
         <w:rPr>
+          <w:lang w:val="fr-CA"/>
+        </w:rPr>
+      </w:pPr>
+      <w:r>
+        <w:rPr>
+          <w:lang w:val="fr-CA"/>
+        </w:rPr>
+        <w:t>Trois forces sont appliquées à la balle </w:t>
+      </w:r>
+      <w:r>
+        <w:rPr>
+          <w:lang w:val="fr-CA"/>
+        </w:rPr>
+        <w:t>dans nos simulations</w:t>
+      </w:r>
+      <w:r>
+        <w:rPr>
+          <w:lang w:val="fr-CA"/>
+        </w:rPr>
+        <w:t>: la force gravitationnelle, la force de frottement visqueux et l’effet Magnus.</w:t>
+      </w:r>
+    </w:p>
+    <w:p>
+      <w:pPr>
+        <w:rPr>
+          <w:lang w:val="fr-CA"/>
+        </w:rPr>
+      </w:pPr>
+    </w:p>
+    <w:p>
+      <w:pPr>
+        <w:ind w:firstLine="720"/>
+        <w:rPr>
           <w:rFonts w:cs="Arial"/>
           <w:lang w:val="fr-CA"/>
         </w:rPr>
@@ -3004,7 +2996,21 @@
           <w:rFonts w:cs="Arial"/>
           <w:lang w:val="fr-CA"/>
         </w:rPr>
-        <w:t>. Celle-ci indique que la force ne s’applique sur l’axe des z.</w:t>
+        <w:t>.</w:t>
+      </w:r>
+      <w:r>
+        <w:rPr>
+          <w:rFonts w:cs="Arial"/>
+          <w:lang w:val="fr-CA"/>
+        </w:rPr>
+        <w:t xml:space="preserve"> Elle correspond à l’interaction gravitationnel entre la balle qui est attiré par la Terre. </w:t>
+      </w:r>
+      <w:r>
+        <w:rPr>
+          <w:rFonts w:cs="Arial"/>
+          <w:lang w:val="fr-CA"/>
+        </w:rPr>
+        <w:t xml:space="preserve"> Celle-ci indique que la force ne s’applique sur l’axe des z.</w:t>
       </w:r>
       <w:r>
         <w:rPr>
@@ -3032,6 +3038,464 @@
             <wp:extent cx="2324100" cy="409575"/>
             <wp:effectExtent l="0" t="0" r="0" b="9525"/>
             <wp:docPr id="31" name="Picture 31"/>
+            <wp:cNvGraphicFramePr>
+              <a:graphicFrameLocks xmlns:a="http://schemas.openxmlformats.org/drawingml/2006/main" noChangeAspect="1"/>
+            </wp:cNvGraphicFramePr>
+            <a:graphic xmlns:a="http://schemas.openxmlformats.org/drawingml/2006/main">
+              <a:graphicData uri="http://schemas.openxmlformats.org/drawingml/2006/picture">
+                <pic:pic xmlns:pic="http://schemas.openxmlformats.org/drawingml/2006/picture">
+                  <pic:nvPicPr>
+                    <pic:cNvPr id="0" name=""/>
+                    <pic:cNvPicPr/>
+                  </pic:nvPicPr>
+                  <pic:blipFill>
+                    <a:blip r:embed="rId11"/>
+                    <a:stretch>
+                      <a:fillRect/>
+                    </a:stretch>
+                  </pic:blipFill>
+                  <pic:spPr>
+                    <a:xfrm>
+                      <a:off x="0" y="0"/>
+                      <a:ext cx="2324100" cy="409575"/>
+                    </a:xfrm>
+                    <a:prstGeom prst="rect">
+                      <a:avLst/>
+                    </a:prstGeom>
+                  </pic:spPr>
+                </pic:pic>
+              </a:graphicData>
+            </a:graphic>
+          </wp:inline>
+        </w:drawing>
+      </w:r>
+    </w:p>
+    <w:p>
+      <w:pPr>
+        <w:pStyle w:val="Lgende"/>
+        <w:jc w:val="center"/>
+        <w:rPr>
+          <w:rFonts w:cs="Arial"/>
+          <w:sz w:val="22"/>
+          <w:szCs w:val="22"/>
+          <w:lang w:val="fr-CA"/>
+        </w:rPr>
+      </w:pPr>
+      <w:r>
+        <w:rPr>
+          <w:rFonts w:cs="Arial"/>
+          <w:sz w:val="22"/>
+          <w:szCs w:val="22"/>
+          <w:lang w:val="fr-CA"/>
+        </w:rPr>
+        <w:t xml:space="preserve">Équation </w:t>
+      </w:r>
+      <w:r>
+        <w:rPr>
+          <w:rFonts w:cs="Arial"/>
+          <w:sz w:val="22"/>
+          <w:szCs w:val="22"/>
+          <w:lang w:val="fr-CA"/>
+        </w:rPr>
+        <w:fldChar w:fldCharType="begin"/>
+      </w:r>
+      <w:r>
+        <w:rPr>
+          <w:rFonts w:cs="Arial"/>
+          <w:sz w:val="22"/>
+          <w:szCs w:val="22"/>
+          <w:lang w:val="fr-CA"/>
+        </w:rPr>
+        <w:instrText xml:space="preserve"> SEQ Equation \* ARABIC </w:instrText>
+      </w:r>
+      <w:r>
+        <w:rPr>
+          <w:rFonts w:cs="Arial"/>
+          <w:sz w:val="22"/>
+          <w:szCs w:val="22"/>
+          <w:lang w:val="fr-CA"/>
+        </w:rPr>
+        <w:fldChar w:fldCharType="separate"/>
+      </w:r>
+      <w:r>
+        <w:rPr>
+          <w:rFonts w:cs="Arial"/>
+          <w:noProof/>
+          <w:sz w:val="22"/>
+          <w:szCs w:val="22"/>
+          <w:lang w:val="fr-CA"/>
+        </w:rPr>
+        <w:t>1</w:t>
+      </w:r>
+      <w:r>
+        <w:rPr>
+          <w:rFonts w:cs="Arial"/>
+          <w:sz w:val="22"/>
+          <w:szCs w:val="22"/>
+          <w:lang w:val="fr-CA"/>
+        </w:rPr>
+        <w:fldChar w:fldCharType="end"/>
+      </w:r>
+    </w:p>
+    <w:p>
+      <w:pPr>
+        <w:ind w:firstLine="720"/>
+        <w:rPr>
+          <w:rFonts w:cs="Arial"/>
+          <w:lang w:val="fr-CA"/>
+        </w:rPr>
+      </w:pPr>
+      <w:r>
+        <w:rPr>
+          <w:rFonts w:cs="Arial"/>
+          <w:lang w:val="fr-CA"/>
+        </w:rPr>
+        <w:t>La force</w:t>
+      </w:r>
+      <w:r>
+        <w:rPr>
+          <w:rFonts w:cs="Arial"/>
+          <w:lang w:val="fr-CA"/>
+        </w:rPr>
+        <w:t xml:space="preserve"> de frottement visqueux est </w:t>
+      </w:r>
+      <w:r>
+        <w:rPr>
+          <w:rFonts w:cs="Arial"/>
+          <w:lang w:val="fr-CA"/>
+        </w:rPr>
+        <w:t xml:space="preserve">donnée par l’équation </w:t>
+      </w:r>
+      <w:r>
+        <w:rPr>
+          <w:rFonts w:cs="Arial"/>
+          <w:lang w:val="fr-CA"/>
+        </w:rPr>
+        <w:t>2</w:t>
+      </w:r>
+      <w:r>
+        <w:rPr>
+          <w:rFonts w:cs="Arial"/>
+          <w:lang w:val="fr-CA"/>
+        </w:rPr>
+        <w:t xml:space="preserve">. </w:t>
+      </w:r>
+      <w:r>
+        <w:rPr>
+          <w:rFonts w:cs="Arial"/>
+          <w:lang w:val="fr-CA"/>
+        </w:rPr>
+        <w:t xml:space="preserve">La balle étant un solide se déplaçant dans un fluide, soit l’air, elle subit </w:t>
+      </w:r>
+      <w:r>
+        <w:rPr>
+          <w:rFonts w:cs="Arial"/>
+          <w:lang w:val="fr-CA"/>
+        </w:rPr>
+        <w:t>des collisions élastiques et inélastiques avec les molécules de l’air. Cela résulte par une</w:t>
+      </w:r>
+      <w:r>
+        <w:rPr>
+          <w:rFonts w:cs="Arial"/>
+          <w:lang w:val="fr-CA"/>
+        </w:rPr>
+        <w:t xml:space="preserve"> force de frottement. </w:t>
+      </w:r>
+      <w:r>
+        <w:rPr>
+          <w:rFonts w:cs="Arial"/>
+          <w:lang w:val="fr-CA"/>
+        </w:rPr>
+        <w:t xml:space="preserve">Elle ne s’applique que sur la partie immergée de la balle, ce qui donne alors lieu à un mouvement de rotation. </w:t>
+      </w:r>
+      <w:r>
+        <w:rPr>
+          <w:rFonts w:cs="Arial"/>
+          <w:lang w:val="fr-CA"/>
+        </w:rPr>
+        <w:t xml:space="preserve">Certaines valeurs ont été fournies dans l’énoncé du devoir : la masse volumique de l’air </w:t>
+      </w:r>
+      <w:r>
+        <w:rPr>
+          <w:rFonts w:cs="Arial"/>
+          <w:lang w:val="fr-CA"/>
+        </w:rPr>
+        <w:t>(</w:t>
+      </w:r>
+      <m:oMath>
+        <m:r>
+          <w:rPr>
+            <w:rFonts w:ascii="Cambria Math" w:hAnsi="Cambria Math"/>
+            <w:szCs w:val="24"/>
+          </w:rPr>
+          <m:t>ρ</m:t>
+        </m:r>
+      </m:oMath>
+      <w:r>
+        <w:rPr>
+          <w:szCs w:val="24"/>
+          <w:vertAlign w:val="subscript"/>
+          <w:lang w:val="fr-CA"/>
+        </w:rPr>
+        <w:t>air</w:t>
+      </w:r>
+      <w:r>
+        <w:rPr>
+          <w:szCs w:val="24"/>
+          <w:lang w:val="fr-CA"/>
+        </w:rPr>
+        <w:t xml:space="preserve"> = 1</w:t>
+      </w:r>
+      <w:r>
+        <w:rPr>
+          <w:szCs w:val="24"/>
+          <w:lang w:val="fr-CA"/>
+        </w:rPr>
+        <w:t>.</w:t>
+      </w:r>
+      <w:r>
+        <w:rPr>
+          <w:szCs w:val="24"/>
+          <w:lang w:val="fr-CA"/>
+        </w:rPr>
+        <w:t>2 kg/m</w:t>
+      </w:r>
+      <w:r>
+        <w:rPr>
+          <w:szCs w:val="24"/>
+          <w:vertAlign w:val="superscript"/>
+          <w:lang w:val="fr-CA"/>
+        </w:rPr>
+        <w:t>3</w:t>
+      </w:r>
+      <w:r>
+        <w:rPr>
+          <w:szCs w:val="24"/>
+          <w:lang w:val="fr-CA"/>
+        </w:rPr>
+        <w:t>)</w:t>
+      </w:r>
+      <w:r>
+        <w:rPr>
+          <w:rFonts w:eastAsiaTheme="minorEastAsia"/>
+          <w:szCs w:val="24"/>
+          <w:lang w:val="fr-CA"/>
+        </w:rPr>
+        <w:t>,</w:t>
+      </w:r>
+      <w:r>
+        <w:rPr>
+          <w:rFonts w:eastAsiaTheme="minorEastAsia"/>
+          <w:szCs w:val="24"/>
+          <w:lang w:val="fr-CA"/>
+        </w:rPr>
+        <w:t xml:space="preserve"> </w:t>
+      </w:r>
+      <w:r>
+        <w:rPr>
+          <w:szCs w:val="24"/>
+          <w:lang w:val="fr-CA"/>
+        </w:rPr>
+        <w:t>l’aire</w:t>
+      </w:r>
+      <w:r>
+        <w:rPr>
+          <w:szCs w:val="24"/>
+          <w:lang w:val="fr-CA"/>
+        </w:rPr>
+        <w:t xml:space="preserve"> efficace de la balle</w:t>
+      </w:r>
+      <w:r>
+        <w:rPr>
+          <w:szCs w:val="24"/>
+          <w:lang w:val="fr-CA"/>
+        </w:rPr>
+        <w:t xml:space="preserve"> de la balle </w:t>
+      </w:r>
+      <w:proofErr w:type="gramStart"/>
+      <w:r>
+        <w:rPr>
+          <w:szCs w:val="24"/>
+          <w:lang w:val="fr-CA"/>
+        </w:rPr>
+        <w:t>( A</w:t>
+      </w:r>
+      <w:proofErr w:type="gramEnd"/>
+      <w:r>
+        <w:rPr>
+          <w:szCs w:val="24"/>
+          <w:lang w:val="fr-CA"/>
+        </w:rPr>
+        <w:t xml:space="preserve"> = </w:t>
+      </w:r>
+      <w:r>
+        <w:rPr>
+          <w:szCs w:val="24"/>
+          <w:lang w:val="fr-CA"/>
+        </w:rPr>
+        <w:t>(</w:t>
+      </w:r>
+      <m:oMath>
+        <m:r>
+          <w:rPr>
+            <w:rFonts w:ascii="Cambria Math" w:hAnsi="Cambria Math"/>
+            <w:szCs w:val="24"/>
+          </w:rPr>
+          <m:t>π</m:t>
+        </m:r>
+      </m:oMath>
+      <w:r>
+        <w:rPr>
+          <w:szCs w:val="24"/>
+          <w:lang w:val="fr-CA"/>
+        </w:rPr>
+        <w:t xml:space="preserve"> </w:t>
+      </w:r>
+      <w:r>
+        <w:rPr>
+          <w:szCs w:val="24"/>
+          <w:lang w:val="fr-CA"/>
+        </w:rPr>
+        <w:t>R</w:t>
+      </w:r>
+      <w:r>
+        <w:rPr>
+          <w:szCs w:val="24"/>
+          <w:vertAlign w:val="superscript"/>
+          <w:lang w:val="fr-CA"/>
+        </w:rPr>
+        <w:t>2</w:t>
+      </w:r>
+      <w:r>
+        <w:rPr>
+          <w:szCs w:val="24"/>
+          <w:vertAlign w:val="subscript"/>
+          <w:lang w:val="fr-CA"/>
+        </w:rPr>
+        <w:t>b</w:t>
+      </w:r>
+      <w:r>
+        <w:rPr>
+          <w:szCs w:val="24"/>
+          <w:lang w:val="fr-CA"/>
+        </w:rPr>
+        <w:t>)</w:t>
+      </w:r>
+      <w:r>
+        <w:rPr>
+          <w:szCs w:val="24"/>
+          <w:lang w:val="fr-CA"/>
+        </w:rPr>
+        <w:t xml:space="preserve"> )</w:t>
+      </w:r>
+      <w:r>
+        <w:rPr>
+          <w:szCs w:val="24"/>
+          <w:lang w:val="fr-CA"/>
+        </w:rPr>
+        <w:t xml:space="preserve"> ainsi que C</w:t>
+      </w:r>
+      <w:r>
+        <w:rPr>
+          <w:szCs w:val="24"/>
+          <w:vertAlign w:val="subscript"/>
+          <w:lang w:val="fr-CA"/>
+        </w:rPr>
+        <w:t>v</w:t>
+      </w:r>
+      <w:r>
+        <w:rPr>
+          <w:szCs w:val="24"/>
+          <w:lang w:val="fr-CA"/>
+        </w:rPr>
+        <w:t xml:space="preserve"> = 0.5. </w:t>
+      </w:r>
+      <m:oMath>
+        <m:acc>
+          <m:accPr>
+            <m:chr m:val="⃗"/>
+            <m:ctrlPr>
+              <w:rPr>
+                <w:rFonts w:ascii="Cambria Math" w:hAnsi="Cambria Math"/>
+                <w:i/>
+                <w:szCs w:val="24"/>
+              </w:rPr>
+            </m:ctrlPr>
+          </m:accPr>
+          <m:e>
+            <m:r>
+              <w:rPr>
+                <w:rFonts w:ascii="Cambria Math" w:hAnsi="Cambria Math"/>
+                <w:szCs w:val="24"/>
+              </w:rPr>
+              <m:t>v</m:t>
+            </m:r>
+          </m:e>
+        </m:acc>
+      </m:oMath>
+      <w:proofErr w:type="gramStart"/>
+      <w:r>
+        <w:rPr>
+          <w:rFonts w:eastAsiaTheme="minorEastAsia"/>
+          <w:szCs w:val="24"/>
+          <w:vertAlign w:val="subscript"/>
+          <w:lang w:val="fr-CA"/>
+        </w:rPr>
+        <w:t>b</w:t>
+      </w:r>
+      <w:proofErr w:type="gramEnd"/>
+      <w:r>
+        <w:rPr>
+          <w:rFonts w:eastAsiaTheme="minorEastAsia"/>
+          <w:szCs w:val="24"/>
+          <w:lang w:val="fr-CA"/>
+        </w:rPr>
+        <w:t xml:space="preserve"> correspond à la vitesse de la balle</w:t>
+      </w:r>
+      <w:r>
+        <w:rPr>
+          <w:rFonts w:eastAsiaTheme="minorEastAsia"/>
+          <w:szCs w:val="24"/>
+          <w:lang w:val="fr-CA"/>
+        </w:rPr>
+        <w:t>.</w:t>
+      </w:r>
+      <w:r>
+        <w:rPr>
+          <w:rFonts w:eastAsiaTheme="minorEastAsia"/>
+          <w:szCs w:val="24"/>
+          <w:lang w:val="fr-CA"/>
+        </w:rPr>
+        <w:t xml:space="preserve"> Cette équation est utilisée dans la situation 2 et la situation 3.</w:t>
+      </w:r>
+    </w:p>
+    <w:p>
+      <w:pPr>
+        <w:keepNext/>
+        <w:jc w:val="center"/>
+        <w:rPr>
+          <w:rFonts w:cs="Arial"/>
+          <w:lang w:val="fr-CA"/>
+        </w:rPr>
+      </w:pPr>
+      <w:r>
+        <w:rPr>
+          <w:rFonts w:cs="Arial"/>
+          <w:noProof/>
+          <w:lang w:val="fr-CA"/>
+        </w:rPr>
+        <w:t xml:space="preserve"> </w:t>
+      </w:r>
+      <w:r>
+        <w:rPr>
+          <w:noProof/>
+          <w:lang w:val="en-CA" w:eastAsia="en-CA"/>
+        </w:rPr>
+        <w:drawing>
+          <wp:inline distT="0" distB="0" distL="0" distR="0" wp14:anchorId="7A008F77" wp14:editId="028CBC00">
+            <wp:extent cx="3429000" cy="723900"/>
+            <wp:effectExtent l="0" t="0" r="0" b="0"/>
+            <wp:docPr id="32" name="Picture 32"/>
             <wp:cNvGraphicFramePr>
               <a:graphicFrameLocks xmlns:a="http://schemas.openxmlformats.org/drawingml/2006/main" noChangeAspect="1"/>
             </wp:cNvGraphicFramePr>
@@ -3051,429 +3515,6 @@
                   <pic:spPr>
                     <a:xfrm>
                       <a:off x="0" y="0"/>
-                      <a:ext cx="2324100" cy="409575"/>
-                    </a:xfrm>
-                    <a:prstGeom prst="rect">
-                      <a:avLst/>
-                    </a:prstGeom>
-                  </pic:spPr>
-                </pic:pic>
-              </a:graphicData>
-            </a:graphic>
-          </wp:inline>
-        </w:drawing>
-      </w:r>
-    </w:p>
-    <w:p>
-      <w:pPr>
-        <w:pStyle w:val="Caption"/>
-        <w:jc w:val="center"/>
-        <w:rPr>
-          <w:rFonts w:cs="Arial"/>
-          <w:sz w:val="22"/>
-          <w:szCs w:val="22"/>
-          <w:lang w:val="fr-CA"/>
-        </w:rPr>
-      </w:pPr>
-      <w:r>
-        <w:rPr>
-          <w:rFonts w:cs="Arial"/>
-          <w:sz w:val="22"/>
-          <w:szCs w:val="22"/>
-          <w:lang w:val="fr-CA"/>
-        </w:rPr>
-        <w:t xml:space="preserve">Équation </w:t>
-      </w:r>
-      <w:r>
-        <w:rPr>
-          <w:rFonts w:cs="Arial"/>
-          <w:sz w:val="22"/>
-          <w:szCs w:val="22"/>
-          <w:lang w:val="fr-CA"/>
-        </w:rPr>
-        <w:fldChar w:fldCharType="begin"/>
-      </w:r>
-      <w:r>
-        <w:rPr>
-          <w:rFonts w:cs="Arial"/>
-          <w:sz w:val="22"/>
-          <w:szCs w:val="22"/>
-          <w:lang w:val="fr-CA"/>
-        </w:rPr>
-        <w:instrText xml:space="preserve"> SEQ Equation \* ARABIC </w:instrText>
-      </w:r>
-      <w:r>
-        <w:rPr>
-          <w:rFonts w:cs="Arial"/>
-          <w:sz w:val="22"/>
-          <w:szCs w:val="22"/>
-          <w:lang w:val="fr-CA"/>
-        </w:rPr>
-        <w:fldChar w:fldCharType="separate"/>
-      </w:r>
-      <w:r>
-        <w:rPr>
-          <w:rFonts w:cs="Arial"/>
-          <w:noProof/>
-          <w:sz w:val="22"/>
-          <w:szCs w:val="22"/>
-          <w:lang w:val="fr-CA"/>
-        </w:rPr>
-        <w:t>1</w:t>
-      </w:r>
-      <w:r>
-        <w:rPr>
-          <w:rFonts w:cs="Arial"/>
-          <w:sz w:val="22"/>
-          <w:szCs w:val="22"/>
-          <w:lang w:val="fr-CA"/>
-        </w:rPr>
-        <w:fldChar w:fldCharType="end"/>
-      </w:r>
-    </w:p>
-    <w:p>
-      <w:pPr>
-        <w:ind w:firstLine="720"/>
-        <w:rPr>
-          <w:rFonts w:cs="Arial"/>
-          <w:lang w:val="fr-CA"/>
-        </w:rPr>
-      </w:pPr>
-      <w:r>
-        <w:rPr>
-          <w:rFonts w:cs="Arial"/>
-          <w:lang w:val="fr-CA"/>
-        </w:rPr>
-        <w:t>La force</w:t>
-      </w:r>
-      <w:r>
-        <w:rPr>
-          <w:rFonts w:cs="Arial"/>
-          <w:lang w:val="fr-CA"/>
-        </w:rPr>
-        <w:t xml:space="preserve"> de frottement visqueux est </w:t>
-      </w:r>
-      <w:r>
-        <w:rPr>
-          <w:rFonts w:cs="Arial"/>
-          <w:lang w:val="fr-CA"/>
-        </w:rPr>
-        <w:t xml:space="preserve">donnée par l’équation </w:t>
-      </w:r>
-      <w:r>
-        <w:rPr>
-          <w:rFonts w:cs="Arial"/>
-          <w:lang w:val="fr-CA"/>
-        </w:rPr>
-        <w:t>2</w:t>
-      </w:r>
-      <w:r>
-        <w:rPr>
-          <w:rFonts w:cs="Arial"/>
-          <w:lang w:val="fr-CA"/>
-        </w:rPr>
-        <w:t xml:space="preserve">. Certaines valeurs ont été fournies dans l’énoncé du devoir : la masse volumique de l’air </w:t>
-      </w:r>
-      <w:r>
-        <w:rPr>
-          <w:rFonts w:cs="Arial"/>
-          <w:lang w:val="fr-CA"/>
-        </w:rPr>
-        <w:t>(</w:t>
-      </w:r>
-      <m:oMath>
-        <m:r>
-          <w:rPr>
-            <w:rFonts w:ascii="Cambria Math" w:hAnsi="Cambria Math"/>
-            <w:szCs w:val="24"/>
-          </w:rPr>
-          <m:t>ρ</m:t>
-        </m:r>
-      </m:oMath>
-      <w:r>
-        <w:rPr>
-          <w:szCs w:val="24"/>
-          <w:vertAlign w:val="subscript"/>
-          <w:lang w:val="fr-CA"/>
-        </w:rPr>
-        <w:t>air</w:t>
-      </w:r>
-      <w:r>
-        <w:rPr>
-          <w:szCs w:val="24"/>
-          <w:lang w:val="fr-CA"/>
-        </w:rPr>
-        <w:t xml:space="preserve"> = 1</w:t>
-      </w:r>
-      <w:r>
-        <w:rPr>
-          <w:szCs w:val="24"/>
-          <w:lang w:val="fr-CA"/>
-        </w:rPr>
-        <w:t>.</w:t>
-      </w:r>
-      <w:r>
-        <w:rPr>
-          <w:szCs w:val="24"/>
-          <w:lang w:val="fr-CA"/>
-        </w:rPr>
-        <w:t>2 kg/m</w:t>
-      </w:r>
-      <w:r>
-        <w:rPr>
-          <w:szCs w:val="24"/>
-          <w:vertAlign w:val="superscript"/>
-          <w:lang w:val="fr-CA"/>
-        </w:rPr>
-        <w:t>3</w:t>
-      </w:r>
-      <w:r>
-        <w:rPr>
-          <w:szCs w:val="24"/>
-          <w:lang w:val="fr-CA"/>
-        </w:rPr>
-        <w:t>)</w:t>
-      </w:r>
-      <w:r>
-        <w:rPr>
-          <w:rFonts w:eastAsiaTheme="minorEastAsia"/>
-          <w:szCs w:val="24"/>
-          <w:lang w:val="fr-CA"/>
-        </w:rPr>
-        <w:t>,</w:t>
-      </w:r>
-      <w:r>
-        <w:rPr>
-          <w:rFonts w:eastAsiaTheme="minorEastAsia"/>
-          <w:szCs w:val="24"/>
-          <w:lang w:val="fr-CA"/>
-        </w:rPr>
-        <w:t xml:space="preserve"> </w:t>
-      </w:r>
-      <w:r>
-        <w:rPr>
-          <w:szCs w:val="24"/>
-          <w:lang w:val="fr-CA"/>
-        </w:rPr>
-        <w:t>l’aire</w:t>
-      </w:r>
-      <w:r>
-        <w:rPr>
-          <w:szCs w:val="24"/>
-          <w:lang w:val="fr-CA"/>
-        </w:rPr>
-        <w:t xml:space="preserve"> efficace de la balle</w:t>
-      </w:r>
-      <w:r>
-        <w:rPr>
-          <w:szCs w:val="24"/>
-          <w:lang w:val="fr-CA"/>
-        </w:rPr>
-        <w:t xml:space="preserve"> de la balle </w:t>
-      </w:r>
-      <w:proofErr w:type="gramStart"/>
-      <w:r>
-        <w:rPr>
-          <w:szCs w:val="24"/>
-          <w:lang w:val="fr-CA"/>
-        </w:rPr>
-        <w:t>( A</w:t>
-      </w:r>
-      <w:proofErr w:type="gramEnd"/>
-      <w:r>
-        <w:rPr>
-          <w:szCs w:val="24"/>
-          <w:lang w:val="fr-CA"/>
-        </w:rPr>
-        <w:t xml:space="preserve"> = </w:t>
-      </w:r>
-      <w:r>
-        <w:rPr>
-          <w:szCs w:val="24"/>
-          <w:lang w:val="fr-CA"/>
-        </w:rPr>
-        <w:t>(</w:t>
-      </w:r>
-      <m:oMath>
-        <m:r>
-          <w:rPr>
-            <w:rFonts w:ascii="Cambria Math" w:hAnsi="Cambria Math"/>
-            <w:szCs w:val="24"/>
-          </w:rPr>
-          <m:t>π</m:t>
-        </m:r>
-      </m:oMath>
-      <w:r>
-        <w:rPr>
-          <w:szCs w:val="24"/>
-          <w:lang w:val="fr-CA"/>
-        </w:rPr>
-        <w:t xml:space="preserve"> </w:t>
-      </w:r>
-      <w:r>
-        <w:rPr>
-          <w:szCs w:val="24"/>
-          <w:lang w:val="fr-CA"/>
-        </w:rPr>
-        <w:t>R</w:t>
-      </w:r>
-      <w:r>
-        <w:rPr>
-          <w:szCs w:val="24"/>
-          <w:vertAlign w:val="superscript"/>
-          <w:lang w:val="fr-CA"/>
-        </w:rPr>
-        <w:t>2</w:t>
-      </w:r>
-      <w:r>
-        <w:rPr>
-          <w:szCs w:val="24"/>
-          <w:vertAlign w:val="subscript"/>
-          <w:lang w:val="fr-CA"/>
-        </w:rPr>
-        <w:t>b</w:t>
-      </w:r>
-      <w:r>
-        <w:rPr>
-          <w:szCs w:val="24"/>
-          <w:lang w:val="fr-CA"/>
-        </w:rPr>
-        <w:t>)</w:t>
-      </w:r>
-      <w:r>
-        <w:rPr>
-          <w:szCs w:val="24"/>
-          <w:lang w:val="fr-CA"/>
-        </w:rPr>
-        <w:t xml:space="preserve"> )</w:t>
-      </w:r>
-      <w:r>
-        <w:rPr>
-          <w:szCs w:val="24"/>
-          <w:lang w:val="fr-CA"/>
-        </w:rPr>
-        <w:t xml:space="preserve"> ainsi que C</w:t>
-      </w:r>
-      <w:r>
-        <w:rPr>
-          <w:szCs w:val="24"/>
-          <w:vertAlign w:val="subscript"/>
-          <w:lang w:val="fr-CA"/>
-        </w:rPr>
-        <w:t>v</w:t>
-      </w:r>
-      <w:r>
-        <w:rPr>
-          <w:szCs w:val="24"/>
-          <w:lang w:val="fr-CA"/>
-        </w:rPr>
-        <w:t xml:space="preserve"> = 0.5. </w:t>
-      </w:r>
-      <m:oMath>
-        <m:acc>
-          <m:accPr>
-            <m:chr m:val="⃗"/>
-            <m:ctrlPr>
-              <w:rPr>
-                <w:rFonts w:ascii="Cambria Math" w:hAnsi="Cambria Math"/>
-                <w:i/>
-                <w:szCs w:val="24"/>
-              </w:rPr>
-            </m:ctrlPr>
-          </m:accPr>
-          <m:e>
-            <m:r>
-              <w:rPr>
-                <w:rFonts w:ascii="Cambria Math" w:hAnsi="Cambria Math"/>
-                <w:szCs w:val="24"/>
-              </w:rPr>
-              <m:t>v</m:t>
-            </m:r>
-          </m:e>
-        </m:acc>
-      </m:oMath>
-      <w:proofErr w:type="gramStart"/>
-      <w:r>
-        <w:rPr>
-          <w:rFonts w:eastAsiaTheme="minorEastAsia"/>
-          <w:szCs w:val="24"/>
-          <w:vertAlign w:val="subscript"/>
-          <w:lang w:val="fr-CA"/>
-        </w:rPr>
-        <w:t>b</w:t>
-      </w:r>
-      <w:proofErr w:type="gramEnd"/>
-      <w:r>
-        <w:rPr>
-          <w:rFonts w:eastAsiaTheme="minorEastAsia"/>
-          <w:szCs w:val="24"/>
-          <w:lang w:val="fr-CA"/>
-        </w:rPr>
-        <w:t xml:space="preserve"> correspond à la vitesse de la balle</w:t>
-      </w:r>
-      <w:r>
-        <w:rPr>
-          <w:rFonts w:eastAsiaTheme="minorEastAsia"/>
-          <w:szCs w:val="24"/>
-          <w:lang w:val="fr-CA"/>
-        </w:rPr>
-        <w:t>.</w:t>
-      </w:r>
-      <w:r>
-        <w:rPr>
-          <w:rFonts w:eastAsiaTheme="minorEastAsia"/>
-          <w:szCs w:val="24"/>
-          <w:lang w:val="fr-CA"/>
-        </w:rPr>
-        <w:t xml:space="preserve"> Cette équation est utilisée dans la situation 2 et la situation 3.</w:t>
-      </w:r>
-    </w:p>
-    <w:p>
-      <w:pPr>
-        <w:keepNext/>
-        <w:jc w:val="center"/>
-        <w:rPr>
-          <w:rFonts w:cs="Arial"/>
-          <w:lang w:val="fr-CA"/>
-        </w:rPr>
-      </w:pPr>
-      <w:r>
-        <w:rPr>
-          <w:rFonts w:cs="Arial"/>
-          <w:noProof/>
-          <w:lang w:val="fr-CA"/>
-        </w:rPr>
-        <w:t xml:space="preserve"> </w:t>
-      </w:r>
-      <w:r>
-        <w:rPr>
-          <w:noProof/>
-          <w:lang w:val="en-CA" w:eastAsia="en-CA"/>
-        </w:rPr>
-        <w:drawing>
-          <wp:inline distT="0" distB="0" distL="0" distR="0" wp14:anchorId="7A008F77" wp14:editId="028CBC00">
-            <wp:extent cx="3429000" cy="723900"/>
-            <wp:effectExtent l="0" t="0" r="0" b="0"/>
-            <wp:docPr id="32" name="Picture 32"/>
-            <wp:cNvGraphicFramePr>
-              <a:graphicFrameLocks xmlns:a="http://schemas.openxmlformats.org/drawingml/2006/main" noChangeAspect="1"/>
-            </wp:cNvGraphicFramePr>
-            <a:graphic xmlns:a="http://schemas.openxmlformats.org/drawingml/2006/main">
-              <a:graphicData uri="http://schemas.openxmlformats.org/drawingml/2006/picture">
-                <pic:pic xmlns:pic="http://schemas.openxmlformats.org/drawingml/2006/picture">
-                  <pic:nvPicPr>
-                    <pic:cNvPr id="0" name=""/>
-                    <pic:cNvPicPr/>
-                  </pic:nvPicPr>
-                  <pic:blipFill>
-                    <a:blip r:embed="rId13"/>
-                    <a:stretch>
-                      <a:fillRect/>
-                    </a:stretch>
-                  </pic:blipFill>
-                  <pic:spPr>
-                    <a:xfrm>
-                      <a:off x="0" y="0"/>
                       <a:ext cx="3429000" cy="723900"/>
                     </a:xfrm>
                     <a:prstGeom prst="rect">
@@ -3489,7 +3530,7 @@
     </w:p>
     <w:p>
       <w:pPr>
-        <w:pStyle w:val="Caption"/>
+        <w:pStyle w:val="Lgende"/>
         <w:jc w:val="center"/>
         <w:rPr>
           <w:rFonts w:cs="Arial"/>
@@ -3565,11 +3606,78 @@
       </w:pPr>
       <w:r>
         <w:rPr>
+          <w:noProof/>
+        </w:rPr>
+        <w:drawing>
+          <wp:anchor distT="0" distB="0" distL="114300" distR="114300" simplePos="0" relativeHeight="251656192" behindDoc="0" locked="0" layoutInCell="1" allowOverlap="1" wp14:anchorId="1C153CF2" wp14:editId="4A860C17">
+            <wp:simplePos x="0" y="0"/>
+            <wp:positionH relativeFrom="column">
+              <wp:posOffset>-164171</wp:posOffset>
+            </wp:positionH>
+            <wp:positionV relativeFrom="paragraph">
+              <wp:posOffset>373001</wp:posOffset>
+            </wp:positionV>
+            <wp:extent cx="1610360" cy="1808480"/>
+            <wp:effectExtent l="0" t="0" r="8890" b="1270"/>
+            <wp:wrapSquare wrapText="bothSides"/>
+            <wp:docPr id="3" name="Image 3"/>
+            <wp:cNvGraphicFramePr>
+              <a:graphicFrameLocks xmlns:a="http://schemas.openxmlformats.org/drawingml/2006/main" noChangeAspect="1"/>
+            </wp:cNvGraphicFramePr>
+            <a:graphic xmlns:a="http://schemas.openxmlformats.org/drawingml/2006/main">
+              <a:graphicData uri="http://schemas.openxmlformats.org/drawingml/2006/picture">
+                <pic:pic xmlns:pic="http://schemas.openxmlformats.org/drawingml/2006/picture">
+                  <pic:nvPicPr>
+                    <pic:cNvPr id="1" name=""/>
+                    <pic:cNvPicPr/>
+                  </pic:nvPicPr>
+                  <pic:blipFill rotWithShape="1">
+                    <a:blip r:embed="rId13">
+                      <a:extLst>
+                        <a:ext uri="{28A0092B-C50C-407E-A947-70E740481C1C}">
+                          <a14:useLocalDpi xmlns:a14="http://schemas.microsoft.com/office/drawing/2010/main" val="0"/>
+                        </a:ext>
+                      </a:extLst>
+                    </a:blip>
+                    <a:srcRect l="6349"/>
+                    <a:stretch/>
+                  </pic:blipFill>
+                  <pic:spPr bwMode="auto">
+                    <a:xfrm>
+                      <a:off x="0" y="0"/>
+                      <a:ext cx="1610360" cy="1808480"/>
+                    </a:xfrm>
+                    <a:prstGeom prst="rect">
+                      <a:avLst/>
+                    </a:prstGeom>
+                    <a:ln>
+                      <a:noFill/>
+                    </a:ln>
+                    <a:extLst>
+                      <a:ext uri="{53640926-AAD7-44D8-BBD7-CCE9431645EC}">
+                        <a14:shadowObscured xmlns:a14="http://schemas.microsoft.com/office/drawing/2010/main"/>
+                      </a:ext>
+                    </a:extLst>
+                  </pic:spPr>
+                </pic:pic>
+              </a:graphicData>
+            </a:graphic>
+            <wp14:sizeRelH relativeFrom="margin">
+              <wp14:pctWidth>0</wp14:pctWidth>
+            </wp14:sizeRelH>
+            <wp14:sizeRelV relativeFrom="margin">
+              <wp14:pctHeight>0</wp14:pctHeight>
+            </wp14:sizeRelV>
+          </wp:anchor>
+        </w:drawing>
+      </w:r>
+      <w:r>
+        <w:rPr>
           <w:rFonts w:cs="Arial"/>
           <w:noProof/>
           <w:lang w:val="fr-CA"/>
         </w:rPr>
-        <w:t>La force de Ma</w:t>
+        <w:t>L’effet</w:t>
       </w:r>
       <w:r>
         <w:rPr>
@@ -3577,7 +3685,7 @@
           <w:noProof/>
           <w:lang w:val="fr-CA"/>
         </w:rPr>
-        <w:t>g</w:t>
+        <w:t xml:space="preserve"> de Ma</w:t>
       </w:r>
       <w:r>
         <w:rPr>
@@ -3585,7 +3693,191 @@
           <w:noProof/>
           <w:lang w:val="fr-CA"/>
         </w:rPr>
-        <w:t>nus est donnée par l’équation 3. La valeur de C</w:t>
+        <w:t>g</w:t>
+      </w:r>
+      <w:r>
+        <w:rPr>
+          <w:rFonts w:cs="Arial"/>
+          <w:noProof/>
+          <w:lang w:val="fr-CA"/>
+        </w:rPr>
+        <w:t>nus est donnée par l’équation 3.</w:t>
+      </w:r>
+      <w:r>
+        <w:rPr>
+          <w:rFonts w:cs="Arial"/>
+          <w:noProof/>
+          <w:lang w:val="fr-CA"/>
+        </w:rPr>
+        <w:t xml:space="preserve"> Elle est engendré</w:t>
+      </w:r>
+      <w:r>
+        <w:rPr>
+          <w:rFonts w:cs="Arial"/>
+          <w:noProof/>
+          <w:lang w:val="fr-CA"/>
+        </w:rPr>
+        <w:t>e</w:t>
+      </w:r>
+      <w:r>
+        <w:rPr>
+          <w:rFonts w:cs="Arial"/>
+          <w:noProof/>
+          <w:lang w:val="fr-CA"/>
+        </w:rPr>
+        <w:t xml:space="preserve"> quand un solide en rotation (la balle)</w:t>
+      </w:r>
+      <w:r>
+        <w:rPr>
+          <w:rFonts w:cs="Arial"/>
+          <w:noProof/>
+          <w:lang w:val="fr-CA"/>
+        </w:rPr>
+        <w:t xml:space="preserve"> se déplaçant </w:t>
+      </w:r>
+      <w:r>
+        <w:rPr>
+          <w:rFonts w:cs="Arial"/>
+          <w:noProof/>
+          <w:lang w:val="fr-CA"/>
+        </w:rPr>
+        <w:t>dans un fluide (l’air).</w:t>
+      </w:r>
+      <w:r>
+        <w:rPr>
+          <w:rFonts w:cs="Arial"/>
+          <w:noProof/>
+          <w:lang w:val="fr-CA"/>
+        </w:rPr>
+        <w:t xml:space="preserve"> </w:t>
+      </w:r>
+      <w:r>
+        <w:rPr>
+          <w:lang w:val="fr-CA"/>
+        </w:rPr>
+        <w:t>Avec le frottement visqueux, son effet va changer</w:t>
+      </w:r>
+      <w:r>
+        <w:rPr>
+          <w:lang w:val="fr-CA"/>
+        </w:rPr>
+        <w:t xml:space="preserve"> la vitesse du courant d’air </w:t>
+      </w:r>
+      <w:r>
+        <w:rPr>
+          <w:lang w:val="fr-CA"/>
+        </w:rPr>
+        <w:t>entourant la balle</w:t>
+      </w:r>
+      <w:r>
+        <w:rPr>
+          <w:lang w:val="fr-CA"/>
+        </w:rPr>
+        <w:t>. Cette perturbation sera</w:t>
+      </w:r>
+      <w:r>
+        <w:rPr>
+          <w:lang w:val="fr-CA"/>
+        </w:rPr>
+        <w:t xml:space="preserve"> propor</w:t>
+      </w:r>
+      <w:r>
+        <w:rPr>
+          <w:lang w:val="fr-CA"/>
+        </w:rPr>
+        <w:t>tionnelle à la vitesse de la balle par rapport à l’air. Comme la balle est</w:t>
+      </w:r>
+      <w:r>
+        <w:rPr>
+          <w:lang w:val="fr-CA"/>
+        </w:rPr>
+        <w:t xml:space="preserve"> en rotation, l’effet</w:t>
+      </w:r>
+      <w:r>
+        <w:rPr>
+          <w:lang w:val="fr-CA"/>
+        </w:rPr>
+        <w:t xml:space="preserve"> Magnus sera </w:t>
+      </w:r>
+      <w:r>
+        <w:rPr>
+          <w:lang w:val="fr-CA"/>
+        </w:rPr>
+        <w:t xml:space="preserve">dissymétrique. Cet effet est </w:t>
+      </w:r>
+      <w:r>
+        <w:rPr>
+          <w:lang w:val="fr-CA"/>
+        </w:rPr>
+        <w:t>causé par le</w:t>
+      </w:r>
+      <w:r>
+        <w:rPr>
+          <w:lang w:val="fr-CA"/>
+        </w:rPr>
+        <w:t xml:space="preserve"> ralentissement (accélération) </w:t>
+      </w:r>
+      <w:r>
+        <w:rPr>
+          <w:lang w:val="fr-CA"/>
+        </w:rPr>
+        <w:t>du fluide en contact avec la balle dû au mouvement de rotation et</w:t>
+      </w:r>
+      <w:r>
+        <w:rPr>
+          <w:lang w:val="fr-CA"/>
+        </w:rPr>
+        <w:t xml:space="preserve"> qui </w:t>
+      </w:r>
+      <w:r>
+        <w:rPr>
+          <w:lang w:val="fr-CA"/>
+        </w:rPr>
+        <w:t xml:space="preserve">en plus est en opposition ou en </w:t>
+      </w:r>
+      <w:r>
+        <w:rPr>
+          <w:lang w:val="fr-CA"/>
+        </w:rPr>
+        <w:t>combin</w:t>
+      </w:r>
+      <w:r>
+        <w:rPr>
+          <w:lang w:val="fr-CA"/>
+        </w:rPr>
+        <w:t>aisons avec le</w:t>
+      </w:r>
+      <w:r>
+        <w:rPr>
+          <w:lang w:val="fr-CA"/>
+        </w:rPr>
+        <w:t xml:space="preserve"> mouvement du </w:t>
+      </w:r>
+      <w:r>
+        <w:rPr>
+          <w:lang w:val="fr-CA"/>
+        </w:rPr>
+        <w:t>fluid</w:t>
+      </w:r>
+      <w:r>
+        <w:rPr>
+          <w:lang w:val="fr-CA"/>
+        </w:rPr>
+        <w:t>e</w:t>
+      </w:r>
+      <w:r>
+        <w:rPr>
+          <w:lang w:val="fr-CA"/>
+        </w:rPr>
+        <w:t xml:space="preserve">. </w:t>
+      </w:r>
+      <w:r>
+        <w:rPr>
+          <w:rFonts w:cs="Arial"/>
+          <w:noProof/>
+          <w:lang w:val="fr-CA"/>
+        </w:rPr>
+        <w:t>La valeur de C</w:t>
       </w:r>
       <w:r>
         <w:rPr>
@@ -3636,7 +3928,17 @@
           <w:szCs w:val="24"/>
           <w:lang w:val="fr-CA"/>
         </w:rPr>
-        <w:t xml:space="preserve"> correspond à la masse volumique de l’air : c’est la même qu’à l’équation 2. </w:t>
+        <w:t xml:space="preserve"> correspond à la masse volumique de l’air : c’est la même qu’à </w:t>
+      </w:r>
+      <w:r>
+        <w:rPr>
+          <w:rFonts w:eastAsiaTheme="minorEastAsia" w:cs="Arial"/>
+          <w:noProof/>
+          <w:szCs w:val="24"/>
+          <w:lang w:val="fr-CA"/>
+        </w:rPr>
+        <w:lastRenderedPageBreak/>
+        <w:t xml:space="preserve">l’équation 2. </w:t>
       </w:r>
       <w:r>
         <w:rPr>
@@ -3801,13 +4103,12 @@
     </w:p>
     <w:p>
       <w:pPr>
-        <w:pStyle w:val="Caption"/>
+        <w:pStyle w:val="Lgende"/>
         <w:jc w:val="center"/>
         <w:rPr>
           <w:rFonts w:cs="Arial"/>
           <w:sz w:val="22"/>
           <w:szCs w:val="22"/>
-          <w:lang w:val="fr-CA"/>
         </w:rPr>
       </w:pPr>
       <w:r>
@@ -3863,66 +4164,166 @@
         <w:fldChar w:fldCharType="end"/>
       </w:r>
     </w:p>
+    <w:p/>
     <w:p>
       <w:pPr>
-        <w:pStyle w:val="Heading2"/>
         <w:rPr>
           <w:lang w:val="fr-CA"/>
         </w:rPr>
       </w:pPr>
-      <w:bookmarkStart w:id="3" w:name="_Toc496477309"/>
-      <w:r>
-        <w:rPr>
-          <w:lang w:val="fr-CA"/>
-        </w:rPr>
-        <w:t>Équations du mouvement à résoudre</w:t>
-      </w:r>
-      <w:bookmarkEnd w:id="3"/>
+      <w:r>
+        <w:rPr>
+          <w:lang w:val="fr-CA"/>
+        </w:rPr>
+        <w:t xml:space="preserve">Pour </w:t>
+      </w:r>
+      <w:r>
+        <w:rPr>
+          <w:lang w:val="fr-CA"/>
+        </w:rPr>
+        <w:t>isoler</w:t>
+      </w:r>
+      <w:r>
+        <w:rPr>
+          <w:lang w:val="fr-CA"/>
+        </w:rPr>
+        <w:t xml:space="preserve"> </w:t>
+      </w:r>
+      <w:r>
+        <w:rPr>
+          <w:lang w:val="fr-CA"/>
+        </w:rPr>
+        <w:t>l’</w:t>
+      </w:r>
+      <w:r>
+        <w:rPr>
+          <w:lang w:val="fr-CA"/>
+        </w:rPr>
+        <w:t xml:space="preserve">accélération de la balle, </w:t>
+      </w:r>
+      <w:r>
+        <w:rPr>
+          <w:lang w:val="fr-CA"/>
+        </w:rPr>
+        <w:t>on applique la relation fondamentale de la dynamique. Puisque la balle a une masse m et qu’un vecteur de force F agit sur celle-ci, la balle aura un vecteur d’accélération a dans la même direction.</w:t>
+      </w:r>
     </w:p>
     <w:p>
       <w:pPr>
         <w:rPr>
+          <w:rFonts w:eastAsiaTheme="minorEastAsia"/>
+          <w:color w:val="17365D" w:themeColor="text2" w:themeShade="BF"/>
+          <w:sz w:val="44"/>
+          <w:szCs w:val="44"/>
           <w:lang w:val="fr-CA"/>
         </w:rPr>
       </w:pPr>
+      <m:oMathPara>
+        <m:oMath>
+          <m:acc>
+            <m:accPr>
+              <m:chr m:val="⃗"/>
+              <m:ctrlPr>
+                <w:rPr>
+                  <w:rFonts w:ascii="Cambria Math" w:hAnsi="Cambria Math"/>
+                  <w:i/>
+                  <w:color w:val="17365D" w:themeColor="text2" w:themeShade="BF"/>
+                  <w:sz w:val="44"/>
+                  <w:szCs w:val="44"/>
+                  <w:lang w:val="fr-CA"/>
+                </w:rPr>
+              </m:ctrlPr>
+            </m:accPr>
+            <m:e>
+              <m:r>
+                <w:rPr>
+                  <w:rFonts w:ascii="Cambria Math" w:hAnsi="Cambria Math"/>
+                  <w:color w:val="17365D" w:themeColor="text2" w:themeShade="BF"/>
+                  <w:sz w:val="44"/>
+                  <w:szCs w:val="44"/>
+                  <w:lang w:val="fr-CA"/>
+                </w:rPr>
+                <m:t>F</m:t>
+              </m:r>
+            </m:e>
+          </m:acc>
+          <m:r>
+            <w:rPr>
+              <w:rFonts w:ascii="Cambria Math" w:hAnsi="Cambria Math"/>
+              <w:color w:val="17365D" w:themeColor="text2" w:themeShade="BF"/>
+              <w:sz w:val="44"/>
+              <w:szCs w:val="44"/>
+              <w:lang w:val="fr-CA"/>
+            </w:rPr>
+            <m:t>=m</m:t>
+          </m:r>
+          <m:acc>
+            <m:accPr>
+              <m:chr m:val="⃗"/>
+              <m:ctrlPr>
+                <w:rPr>
+                  <w:rFonts w:ascii="Cambria Math" w:hAnsi="Cambria Math"/>
+                  <w:i/>
+                  <w:color w:val="17365D" w:themeColor="text2" w:themeShade="BF"/>
+                  <w:sz w:val="44"/>
+                  <w:szCs w:val="44"/>
+                  <w:lang w:val="fr-CA"/>
+                </w:rPr>
+              </m:ctrlPr>
+            </m:accPr>
+            <m:e>
+              <m:r>
+                <w:rPr>
+                  <w:rFonts w:ascii="Cambria Math" w:hAnsi="Cambria Math"/>
+                  <w:color w:val="17365D" w:themeColor="text2" w:themeShade="BF"/>
+                  <w:sz w:val="44"/>
+                  <w:szCs w:val="44"/>
+                  <w:lang w:val="fr-CA"/>
+                </w:rPr>
+                <m:t>a</m:t>
+              </m:r>
+            </m:e>
+          </m:acc>
+        </m:oMath>
+      </m:oMathPara>
     </w:p>
     <w:p>
       <w:pPr>
-        <w:rPr>
-          <w:lang w:val="fr-CA"/>
+        <w:pStyle w:val="Lgende"/>
+        <w:jc w:val="center"/>
+        <w:rPr>
+          <w:rFonts w:cs="Arial"/>
+          <w:sz w:val="22"/>
+          <w:szCs w:val="22"/>
         </w:rPr>
       </w:pPr>
+      <w:r>
+        <w:rPr>
+          <w:rFonts w:cs="Arial"/>
+          <w:sz w:val="22"/>
+          <w:szCs w:val="22"/>
+          <w:lang w:val="fr-CA"/>
+        </w:rPr>
+        <w:t xml:space="preserve">Équation </w:t>
+      </w:r>
+      <w:r>
+        <w:rPr>
+          <w:rFonts w:cs="Arial"/>
+          <w:sz w:val="22"/>
+          <w:szCs w:val="22"/>
+        </w:rPr>
+        <w:t>4</w:t>
+      </w:r>
     </w:p>
+    <w:p/>
     <w:p>
       <w:pPr>
+        <w:pStyle w:val="Titre2"/>
         <w:rPr>
           <w:lang w:val="fr-CA"/>
         </w:rPr>
       </w:pPr>
-    </w:p>
-    <w:p>
-      <w:pPr>
-        <w:rPr>
-          <w:lang w:val="fr-CA"/>
-        </w:rPr>
-      </w:pPr>
-    </w:p>
-    <w:p>
-      <w:pPr>
-        <w:pStyle w:val="Heading2"/>
-        <w:rPr>
-          <w:lang w:val="fr-CA"/>
-        </w:rPr>
-      </w:pPr>
-    </w:p>
-    <w:p>
-      <w:pPr>
-        <w:pStyle w:val="Heading2"/>
-        <w:rPr>
-          <w:lang w:val="fr-CA"/>
-        </w:rPr>
-      </w:pPr>
-      <w:bookmarkStart w:id="4" w:name="_Toc496477310"/>
+      <w:bookmarkStart w:id="2" w:name="_Toc496477310"/>
       <w:r>
         <w:rPr>
           <w:lang w:val="fr-CA"/>
@@ -3935,7 +4336,7 @@
         </w:rPr>
         <w:t xml:space="preserve"> (collision)</w:t>
       </w:r>
-      <w:bookmarkEnd w:id="4"/>
+      <w:bookmarkEnd w:id="2"/>
     </w:p>
     <w:p>
       <w:pPr>
@@ -4385,12 +4786,12 @@
     </w:p>
     <w:p>
       <w:pPr>
-        <w:pStyle w:val="Heading2"/>
+        <w:pStyle w:val="Titre2"/>
         <w:rPr>
           <w:lang w:val="fr-CA"/>
         </w:rPr>
       </w:pPr>
-      <w:bookmarkStart w:id="5" w:name="_Toc496477311"/>
+      <w:bookmarkStart w:id="3" w:name="_Toc496477311"/>
       <w:r>
         <w:rPr>
           <w:lang w:val="fr-CA"/>
@@ -4403,20 +4804,561 @@
         </w:rPr>
         <w:t xml:space="preserve"> et justification</w:t>
       </w:r>
-      <w:bookmarkEnd w:id="5"/>
+      <w:bookmarkEnd w:id="3"/>
     </w:p>
     <w:p>
       <w:pPr>
-        <w:pStyle w:val="Heading2"/>
         <w:rPr>
           <w:lang w:val="fr-CA"/>
         </w:rPr>
       </w:pPr>
-      <w:bookmarkStart w:id="6" w:name="_Toc496477312"/>
-      <w:r>
-        <w:rPr>
-          <w:lang w:val="fr-CA"/>
-        </w:rPr>
+    </w:p>
+    <w:p>
+      <w:pPr>
+        <w:rPr>
+          <w:lang w:val="fr-CA"/>
+        </w:rPr>
+      </w:pPr>
+      <w:r>
+        <w:rPr>
+          <w:noProof/>
+        </w:rPr>
+        <w:drawing>
+          <wp:anchor distT="0" distB="0" distL="114300" distR="114300" simplePos="0" relativeHeight="251659264" behindDoc="0" locked="0" layoutInCell="1" allowOverlap="1" wp14:anchorId="23B52C12" wp14:editId="18EF3063">
+            <wp:simplePos x="0" y="0"/>
+            <wp:positionH relativeFrom="column">
+              <wp:posOffset>-68570</wp:posOffset>
+            </wp:positionH>
+            <wp:positionV relativeFrom="paragraph">
+              <wp:posOffset>1034074</wp:posOffset>
+            </wp:positionV>
+            <wp:extent cx="5657850" cy="1377950"/>
+            <wp:effectExtent l="0" t="0" r="0" b="0"/>
+            <wp:wrapTopAndBottom/>
+            <wp:docPr id="4" name="Image 4"/>
+            <wp:cNvGraphicFramePr>
+              <a:graphicFrameLocks xmlns:a="http://schemas.openxmlformats.org/drawingml/2006/main" noChangeAspect="1"/>
+            </wp:cNvGraphicFramePr>
+            <a:graphic xmlns:a="http://schemas.openxmlformats.org/drawingml/2006/main">
+              <a:graphicData uri="http://schemas.openxmlformats.org/drawingml/2006/picture">
+                <pic:pic xmlns:pic="http://schemas.openxmlformats.org/drawingml/2006/picture">
+                  <pic:nvPicPr>
+                    <pic:cNvPr id="1" name=""/>
+                    <pic:cNvPicPr/>
+                  </pic:nvPicPr>
+                  <pic:blipFill rotWithShape="1">
+                    <a:blip r:embed="rId15">
+                      <a:extLst>
+                        <a:ext uri="{28A0092B-C50C-407E-A947-70E740481C1C}">
+                          <a14:useLocalDpi xmlns:a14="http://schemas.microsoft.com/office/drawing/2010/main" val="0"/>
+                        </a:ext>
+                      </a:extLst>
+                    </a:blip>
+                    <a:srcRect b="2875"/>
+                    <a:stretch/>
+                  </pic:blipFill>
+                  <pic:spPr bwMode="auto">
+                    <a:xfrm>
+                      <a:off x="0" y="0"/>
+                      <a:ext cx="5657850" cy="1377950"/>
+                    </a:xfrm>
+                    <a:prstGeom prst="rect">
+                      <a:avLst/>
+                    </a:prstGeom>
+                    <a:ln>
+                      <a:noFill/>
+                    </a:ln>
+                    <a:extLst>
+                      <a:ext uri="{53640926-AAD7-44D8-BBD7-CCE9431645EC}">
+                        <a14:shadowObscured xmlns:a14="http://schemas.microsoft.com/office/drawing/2010/main"/>
+                      </a:ext>
+                    </a:extLst>
+                  </pic:spPr>
+                </pic:pic>
+              </a:graphicData>
+            </a:graphic>
+            <wp14:sizeRelV relativeFrom="margin">
+              <wp14:pctHeight>0</wp14:pctHeight>
+            </wp14:sizeRelV>
+          </wp:anchor>
+        </w:drawing>
+      </w:r>
+      <w:r>
+        <w:rPr>
+          <w:noProof/>
+        </w:rPr>
+        <w:drawing>
+          <wp:anchor distT="0" distB="0" distL="114300" distR="114300" simplePos="0" relativeHeight="251662336" behindDoc="0" locked="0" layoutInCell="1" allowOverlap="1" wp14:anchorId="4411D0D8" wp14:editId="46CA2EDC">
+            <wp:simplePos x="0" y="0"/>
+            <wp:positionH relativeFrom="column">
+              <wp:posOffset>-265</wp:posOffset>
+            </wp:positionH>
+            <wp:positionV relativeFrom="paragraph">
+              <wp:posOffset>2389363</wp:posOffset>
+            </wp:positionV>
+            <wp:extent cx="5638800" cy="1757680"/>
+            <wp:effectExtent l="0" t="0" r="0" b="0"/>
+            <wp:wrapTopAndBottom/>
+            <wp:docPr id="5" name="Image 5"/>
+            <wp:cNvGraphicFramePr>
+              <a:graphicFrameLocks xmlns:a="http://schemas.openxmlformats.org/drawingml/2006/main" noChangeAspect="1"/>
+            </wp:cNvGraphicFramePr>
+            <a:graphic xmlns:a="http://schemas.openxmlformats.org/drawingml/2006/main">
+              <a:graphicData uri="http://schemas.openxmlformats.org/drawingml/2006/picture">
+                <pic:pic xmlns:pic="http://schemas.openxmlformats.org/drawingml/2006/picture">
+                  <pic:nvPicPr>
+                    <pic:cNvPr id="1" name=""/>
+                    <pic:cNvPicPr/>
+                  </pic:nvPicPr>
+                  <pic:blipFill rotWithShape="1">
+                    <a:blip r:embed="rId16">
+                      <a:extLst>
+                        <a:ext uri="{28A0092B-C50C-407E-A947-70E740481C1C}">
+                          <a14:useLocalDpi xmlns:a14="http://schemas.microsoft.com/office/drawing/2010/main" val="0"/>
+                        </a:ext>
+                      </a:extLst>
+                    </a:blip>
+                    <a:srcRect t="5840"/>
+                    <a:stretch/>
+                  </pic:blipFill>
+                  <pic:spPr bwMode="auto">
+                    <a:xfrm>
+                      <a:off x="0" y="0"/>
+                      <a:ext cx="5638800" cy="1757680"/>
+                    </a:xfrm>
+                    <a:prstGeom prst="rect">
+                      <a:avLst/>
+                    </a:prstGeom>
+                    <a:ln>
+                      <a:noFill/>
+                    </a:ln>
+                    <a:extLst>
+                      <a:ext uri="{53640926-AAD7-44D8-BBD7-CCE9431645EC}">
+                        <a14:shadowObscured xmlns:a14="http://schemas.microsoft.com/office/drawing/2010/main"/>
+                      </a:ext>
+                    </a:extLst>
+                  </pic:spPr>
+                </pic:pic>
+              </a:graphicData>
+            </a:graphic>
+            <wp14:sizeRelV relativeFrom="margin">
+              <wp14:pctHeight>0</wp14:pctHeight>
+            </wp14:sizeRelV>
+          </wp:anchor>
+        </w:drawing>
+      </w:r>
+      <w:r>
+        <w:rPr>
+          <w:lang w:val="fr-CA"/>
+        </w:rPr>
+        <w:t xml:space="preserve">Pour résoudre </w:t>
+      </w:r>
+      <w:r>
+        <w:rPr>
+          <w:lang w:val="fr-CA"/>
+        </w:rPr>
+        <w:t>nos équations différentielles</w:t>
+      </w:r>
+      <w:r>
+        <w:rPr>
+          <w:lang w:val="fr-CA"/>
+        </w:rPr>
+        <w:t xml:space="preserve"> de mouvements nous avons fait appel à la méthode de Runge-</w:t>
+      </w:r>
+      <w:proofErr w:type="spellStart"/>
+      <w:r>
+        <w:rPr>
+          <w:lang w:val="fr-CA"/>
+        </w:rPr>
+        <w:t>Kutta</w:t>
+      </w:r>
+      <w:proofErr w:type="spellEnd"/>
+      <w:r>
+        <w:rPr>
+          <w:lang w:val="fr-CA"/>
+        </w:rPr>
+        <w:t xml:space="preserve"> classique d’ordre 4.</w:t>
+      </w:r>
+      <w:r>
+        <w:rPr>
+          <w:lang w:val="fr-CA"/>
+        </w:rPr>
+        <w:t xml:space="preserve"> Pour faire simple, l’algorithme se base</w:t>
+      </w:r>
+      <w:r>
+        <w:rPr>
+          <w:lang w:val="fr-CA"/>
+        </w:rPr>
+        <w:t xml:space="preserve"> </w:t>
+      </w:r>
+      <w:r>
+        <w:rPr>
+          <w:lang w:val="fr-CA"/>
+        </w:rPr>
+        <w:t>sur une méthode itérative qui prédit puis corrige l</w:t>
+      </w:r>
+      <w:r>
+        <w:rPr>
+          <w:lang w:val="fr-CA"/>
+        </w:rPr>
+        <w:t xml:space="preserve">es estimations </w:t>
+      </w:r>
+      <w:r>
+        <w:rPr>
+          <w:lang w:val="fr-CA"/>
+        </w:rPr>
+        <w:t>d’une solution. Cela tend à la rendre de plus en plus précise.</w:t>
+      </w:r>
+      <w:r>
+        <w:rPr>
+          <w:lang w:val="fr-CA"/>
+        </w:rPr>
+        <w:t xml:space="preserve"> </w:t>
+      </w:r>
+      <w:r>
+        <w:rPr>
+          <w:lang w:val="fr-CA"/>
+        </w:rPr>
+        <w:t>Une procédure de résolution avec l’algorithme existe sur MATHLAB.</w:t>
+      </w:r>
+    </w:p>
+    <w:p>
+      <w:pPr>
+        <w:rPr>
+          <w:lang w:val="fr-CA"/>
+        </w:rPr>
+      </w:pPr>
+    </w:p>
+    <w:p>
+      <w:pPr>
+        <w:ind w:firstLine="720"/>
+        <w:rPr>
+          <w:lang w:val="fr-FR"/>
+        </w:rPr>
+      </w:pPr>
+      <w:r>
+        <w:rPr>
+          <w:lang w:val="fr-FR"/>
+        </w:rPr>
+        <w:t>Notre</w:t>
+      </w:r>
+      <w:r>
+        <w:rPr>
+          <w:lang w:val="fr-FR"/>
+        </w:rPr>
+        <w:t xml:space="preserve"> fonction « </w:t>
+      </w:r>
+      <w:r>
+        <w:rPr>
+          <w:lang w:val="fr-FR"/>
+        </w:rPr>
+        <w:t>SEDRK</w:t>
+      </w:r>
+      <w:r>
+        <w:rPr>
+          <w:lang w:val="fr-FR"/>
+        </w:rPr>
+        <w:t>4 »</w:t>
+      </w:r>
+      <w:r>
+        <w:rPr>
+          <w:lang w:val="fr-FR"/>
+        </w:rPr>
+        <w:t xml:space="preserve"> </w:t>
+      </w:r>
+      <w:r>
+        <w:rPr>
+          <w:lang w:val="fr-FR"/>
+        </w:rPr>
+        <w:t>appelle ainsi Runge-</w:t>
+      </w:r>
+      <w:proofErr w:type="spellStart"/>
+      <w:r>
+        <w:rPr>
+          <w:lang w:val="fr-FR"/>
+        </w:rPr>
+        <w:t>Kutta</w:t>
+      </w:r>
+      <w:proofErr w:type="spellEnd"/>
+      <w:r>
+        <w:rPr>
+          <w:lang w:val="fr-FR"/>
+        </w:rPr>
+        <w:t xml:space="preserve"> d’ordre 4</w:t>
+      </w:r>
+      <w:r>
+        <w:rPr>
+          <w:lang w:val="fr-FR"/>
+        </w:rPr>
+        <w:t>. Elle prend</w:t>
+      </w:r>
+      <w:r>
+        <w:rPr>
+          <w:lang w:val="fr-FR"/>
+        </w:rPr>
+        <w:t xml:space="preserve"> en paramètre une fonction (g1, g2 ou g3)</w:t>
+      </w:r>
+      <w:r>
+        <w:rPr>
+          <w:lang w:val="fr-FR"/>
+        </w:rPr>
+        <w:t>. Celle-ci donne</w:t>
+      </w:r>
+      <w:r>
+        <w:rPr>
+          <w:lang w:val="fr-FR"/>
+        </w:rPr>
+        <w:t xml:space="preserve"> </w:t>
+      </w:r>
+      <w:r>
+        <w:rPr>
+          <w:lang w:val="fr-FR"/>
+        </w:rPr>
+        <w:t>les vecteurs d’accélération et de</w:t>
+      </w:r>
+      <w:r>
+        <w:rPr>
+          <w:lang w:val="fr-FR"/>
+        </w:rPr>
+        <w:t xml:space="preserve"> vitesse en fonction du temps. « </w:t>
+      </w:r>
+      <w:proofErr w:type="gramStart"/>
+      <w:r>
+        <w:rPr>
+          <w:lang w:val="fr-FR"/>
+        </w:rPr>
+        <w:t>g</w:t>
+      </w:r>
+      <w:proofErr w:type="gramEnd"/>
+      <w:r>
+        <w:rPr>
+          <w:lang w:val="fr-FR"/>
+        </w:rPr>
+        <w:t xml:space="preserve">1 » </w:t>
+      </w:r>
+      <w:r>
+        <w:rPr>
+          <w:lang w:val="fr-FR"/>
+        </w:rPr>
+        <w:t>correspond</w:t>
+      </w:r>
+      <w:r>
+        <w:rPr>
+          <w:lang w:val="fr-FR"/>
+        </w:rPr>
+        <w:t xml:space="preserve"> l’équation </w:t>
+      </w:r>
+      <w:r>
+        <w:rPr>
+          <w:lang w:val="fr-FR"/>
+        </w:rPr>
+        <w:t>ne</w:t>
+      </w:r>
+      <w:r>
+        <w:rPr>
+          <w:lang w:val="fr-FR"/>
+        </w:rPr>
+        <w:t xml:space="preserve"> considérant uniquement</w:t>
+      </w:r>
+      <w:r>
+        <w:rPr>
+          <w:lang w:val="fr-FR"/>
+        </w:rPr>
+        <w:t xml:space="preserve"> que</w:t>
+      </w:r>
+      <w:r>
+        <w:rPr>
+          <w:lang w:val="fr-FR"/>
+        </w:rPr>
+        <w:t xml:space="preserve"> la gravité</w:t>
+      </w:r>
+      <w:r>
+        <w:rPr>
+          <w:lang w:val="fr-FR"/>
+        </w:rPr>
+        <w:t xml:space="preserve"> pour le calcul de la vitesse et de l’accélération</w:t>
+      </w:r>
+      <w:r>
+        <w:rPr>
+          <w:lang w:val="fr-FR"/>
+        </w:rPr>
+        <w:t>. « </w:t>
+      </w:r>
+      <w:proofErr w:type="gramStart"/>
+      <w:r>
+        <w:rPr>
+          <w:lang w:val="fr-FR"/>
+        </w:rPr>
+        <w:t>g</w:t>
+      </w:r>
+      <w:proofErr w:type="gramEnd"/>
+      <w:r>
+        <w:rPr>
+          <w:lang w:val="fr-FR"/>
+        </w:rPr>
+        <w:t>2 » ajoute</w:t>
+      </w:r>
+      <w:r>
+        <w:rPr>
+          <w:lang w:val="fr-FR"/>
+        </w:rPr>
+        <w:t xml:space="preserve"> au calcul des forces le frottement</w:t>
+      </w:r>
+      <w:r>
+        <w:rPr>
+          <w:lang w:val="fr-FR"/>
+        </w:rPr>
+        <w:t xml:space="preserve"> visqueux. Enfin « g3 » </w:t>
+      </w:r>
+      <w:r>
+        <w:rPr>
+          <w:lang w:val="fr-FR"/>
+        </w:rPr>
+        <w:t xml:space="preserve">prend en plus en compte </w:t>
+      </w:r>
+      <w:r>
+        <w:rPr>
+          <w:lang w:val="fr-FR"/>
+        </w:rPr>
+        <w:t>le calcul de l</w:t>
+      </w:r>
+      <w:r>
+        <w:rPr>
+          <w:lang w:val="fr-FR"/>
+        </w:rPr>
+        <w:t>’effet</w:t>
+      </w:r>
+      <w:r>
+        <w:rPr>
+          <w:lang w:val="fr-FR"/>
+        </w:rPr>
+        <w:t xml:space="preserve"> de Magnus.</w:t>
+      </w:r>
+      <w:r>
+        <w:rPr>
+          <w:lang w:val="fr-FR"/>
+        </w:rPr>
+        <w:t xml:space="preserve"> Pour trouver l’accélération </w:t>
+      </w:r>
+      <w:r>
+        <w:rPr>
+          <w:lang w:val="fr-FR"/>
+        </w:rPr>
+        <w:t>de la balle, on divise la force appliqué sur celle-ci par sa masse</w:t>
+      </w:r>
+      <w:r>
+        <w:rPr>
+          <w:lang w:val="fr-FR"/>
+        </w:rPr>
+        <w:t>. Le paramètre q0 de Runge-</w:t>
+      </w:r>
+      <w:proofErr w:type="spellStart"/>
+      <w:r>
+        <w:rPr>
+          <w:lang w:val="fr-FR"/>
+        </w:rPr>
+        <w:t>Kutta</w:t>
+      </w:r>
+      <w:proofErr w:type="spellEnd"/>
+      <w:r>
+        <w:rPr>
+          <w:lang w:val="fr-FR"/>
+        </w:rPr>
+        <w:t xml:space="preserve"> est un tableau contenant la vitesse et les positions </w:t>
+      </w:r>
+      <w:r>
+        <w:rPr>
+          <w:lang w:val="fr-FR"/>
+        </w:rPr>
+        <w:t>initiale</w:t>
+      </w:r>
+      <w:bookmarkStart w:id="4" w:name="_GoBack"/>
+      <w:bookmarkEnd w:id="4"/>
+      <w:r>
+        <w:rPr>
+          <w:lang w:val="fr-FR"/>
+        </w:rPr>
+        <w:t xml:space="preserve">s </w:t>
+      </w:r>
+      <w:r>
+        <w:rPr>
+          <w:lang w:val="fr-FR"/>
+        </w:rPr>
+        <w:t xml:space="preserve">x, y et z de la balle. Pour le </w:t>
+      </w:r>
+      <w:proofErr w:type="spellStart"/>
+      <w:r>
+        <w:rPr>
+          <w:lang w:val="fr-FR"/>
+        </w:rPr>
+        <w:t>DeltaT</w:t>
+      </w:r>
+      <w:proofErr w:type="spellEnd"/>
+      <w:r>
+        <w:rPr>
+          <w:lang w:val="fr-FR"/>
+        </w:rPr>
+        <w:t>, on prend le temps écoulé auquel on rajoute une variation de temps après une itération (le pas).</w:t>
+      </w:r>
+      <w:r>
+        <w:rPr>
+          <w:lang w:val="fr-FR"/>
+        </w:rPr>
+        <w:t xml:space="preserve"> La solution </w:t>
+      </w:r>
+      <w:proofErr w:type="spellStart"/>
+      <w:r>
+        <w:rPr>
+          <w:lang w:val="fr-FR"/>
+        </w:rPr>
+        <w:t>qs</w:t>
+      </w:r>
+      <w:proofErr w:type="spellEnd"/>
+      <w:r>
+        <w:rPr>
+          <w:lang w:val="fr-FR"/>
+        </w:rPr>
+        <w:t xml:space="preserve">, sera un tableau avec </w:t>
+      </w:r>
+      <w:r>
+        <w:rPr>
+          <w:lang w:val="fr-FR"/>
+        </w:rPr>
+        <w:t xml:space="preserve">la vitesse et les positions </w:t>
+      </w:r>
+      <w:r>
+        <w:rPr>
+          <w:lang w:val="fr-FR"/>
+        </w:rPr>
+        <w:t>finales</w:t>
+      </w:r>
+      <w:r>
+        <w:rPr>
+          <w:lang w:val="fr-FR"/>
+        </w:rPr>
+        <w:t xml:space="preserve"> x, y et z de la balle</w:t>
+      </w:r>
+    </w:p>
+    <w:p>
+      <w:pPr>
+        <w:rPr>
+          <w:lang w:val="fr-FR"/>
+        </w:rPr>
+      </w:pPr>
+    </w:p>
+    <w:p>
+      <w:pPr>
+        <w:pStyle w:val="Titre2"/>
+        <w:rPr>
+          <w:lang w:val="fr-CA"/>
+        </w:rPr>
+      </w:pPr>
+      <w:bookmarkStart w:id="5" w:name="_Toc496477312"/>
+      <w:r>
+        <w:rPr>
+          <w:lang w:val="fr-CA"/>
+        </w:rPr>
+        <w:lastRenderedPageBreak/>
         <w:t>I</w:t>
       </w:r>
       <w:r>
@@ -4461,7 +5403,7 @@
         </w:rPr>
         <w:t>choisis pour la résolution et justification</w:t>
       </w:r>
-      <w:bookmarkEnd w:id="6"/>
+      <w:bookmarkEnd w:id="5"/>
     </w:p>
     <w:p>
       <w:pPr>
@@ -4798,13 +5740,13 @@
     </w:p>
     <w:p>
       <w:pPr>
-        <w:pStyle w:val="Heading1"/>
+        <w:pStyle w:val="Titre1"/>
         <w:ind w:left="0"/>
         <w:rPr>
           <w:lang w:val="fr-CA"/>
         </w:rPr>
       </w:pPr>
-      <w:bookmarkStart w:id="7" w:name="_Toc496477313"/>
+      <w:bookmarkStart w:id="6" w:name="_Toc496477313"/>
       <w:r>
         <w:rPr>
           <w:lang w:val="fr-CA"/>
@@ -4812,7 +5754,7 @@
         <w:lastRenderedPageBreak/>
         <w:t>Présentation et analyse des résultats</w:t>
       </w:r>
-      <w:bookmarkEnd w:id="7"/>
+      <w:bookmarkEnd w:id="6"/>
     </w:p>
     <w:p>
       <w:pPr>
@@ -4839,7 +5781,7 @@
     </w:p>
     <w:tbl>
       <w:tblPr>
-        <w:tblStyle w:val="TableGrid"/>
+        <w:tblStyle w:val="Grilledutableau"/>
         <w:tblW w:w="0" w:type="auto"/>
         <w:tblLayout w:type="fixed"/>
         <w:tblLook w:val="04A0" w:firstRow="1" w:lastRow="0" w:firstColumn="1" w:lastColumn="0" w:noHBand="0" w:noVBand="1"/>
@@ -5423,7 +6365,7 @@
     </w:p>
     <w:tbl>
       <w:tblPr>
-        <w:tblStyle w:val="TableGrid"/>
+        <w:tblStyle w:val="Grilledutableau"/>
         <w:tblW w:w="9574" w:type="dxa"/>
         <w:tblLayout w:type="fixed"/>
         <w:tblLook w:val="04A0" w:firstRow="1" w:lastRow="0" w:firstColumn="1" w:lastColumn="0" w:noHBand="0" w:noVBand="1"/>
@@ -5615,8 +6557,6 @@
               </w:rPr>
               <w:t xml:space="preserve"> (m)</w:t>
             </w:r>
-            <w:bookmarkStart w:id="8" w:name="_GoBack"/>
-            <w:bookmarkEnd w:id="8"/>
           </w:p>
           <w:p>
             <w:pPr>
@@ -7839,7 +8779,7 @@
     </w:tbl>
     <w:p>
       <w:pPr>
-        <w:pStyle w:val="Heading3"/>
+        <w:pStyle w:val="Titre3"/>
         <w:rPr>
           <w:sz w:val="26"/>
           <w:szCs w:val="26"/>
@@ -7855,14 +8795,14 @@
     </w:p>
     <w:p>
       <w:pPr>
-        <w:pStyle w:val="Heading3"/>
+        <w:pStyle w:val="Titre3"/>
         <w:rPr>
           <w:sz w:val="26"/>
           <w:szCs w:val="26"/>
           <w:lang w:val="fr-CA"/>
         </w:rPr>
       </w:pPr>
-      <w:bookmarkStart w:id="9" w:name="_Toc496477314"/>
+      <w:bookmarkStart w:id="7" w:name="_Toc496477314"/>
       <w:r>
         <w:rPr>
           <w:sz w:val="26"/>
@@ -7872,11 +8812,11 @@
         <w:lastRenderedPageBreak/>
         <w:t>Option 1 : Force gravitationnelle seulement</w:t>
       </w:r>
-      <w:bookmarkEnd w:id="9"/>
+      <w:bookmarkEnd w:id="7"/>
     </w:p>
     <w:p>
       <w:pPr>
-        <w:pStyle w:val="Heading2"/>
+        <w:pStyle w:val="Titre2"/>
         <w:rPr>
           <w:lang w:val="fr-CA"/>
         </w:rPr>
@@ -7890,12 +8830,12 @@
     </w:p>
     <w:p>
       <w:pPr>
-        <w:pStyle w:val="Heading2"/>
+        <w:pStyle w:val="Titre2"/>
         <w:rPr>
           <w:lang w:val="fr-CA"/>
         </w:rPr>
       </w:pPr>
-      <w:bookmarkStart w:id="10" w:name="_Toc496477315"/>
+      <w:bookmarkStart w:id="8" w:name="_Toc496477315"/>
       <w:r>
         <w:rPr>
           <w:lang w:val="fr-CA"/>
@@ -7903,11 +8843,11 @@
         <w:lastRenderedPageBreak/>
         <w:t>Option 2 : Force gravitationnelle et force visqueuse</w:t>
       </w:r>
-      <w:bookmarkEnd w:id="10"/>
+      <w:bookmarkEnd w:id="8"/>
     </w:p>
     <w:p>
       <w:pPr>
-        <w:pStyle w:val="Heading2"/>
+        <w:pStyle w:val="Titre2"/>
         <w:rPr>
           <w:lang w:val="fr-CA"/>
         </w:rPr>
@@ -7921,12 +8861,12 @@
     </w:p>
     <w:p>
       <w:pPr>
-        <w:pStyle w:val="Heading2"/>
+        <w:pStyle w:val="Titre2"/>
         <w:rPr>
           <w:lang w:val="fr-CA"/>
         </w:rPr>
       </w:pPr>
-      <w:bookmarkStart w:id="11" w:name="_Toc496477316"/>
+      <w:bookmarkStart w:id="9" w:name="_Toc496477316"/>
       <w:r>
         <w:rPr>
           <w:lang w:val="fr-CA"/>
@@ -7934,7 +8874,7 @@
         <w:lastRenderedPageBreak/>
         <w:t>Option 3 : Force gravitationnelle, force visqueuse et force de Magnus</w:t>
       </w:r>
-      <w:bookmarkEnd w:id="11"/>
+      <w:bookmarkEnd w:id="9"/>
     </w:p>
     <w:p>
       <w:pPr>
@@ -7945,7 +8885,7 @@
     </w:p>
     <w:p>
       <w:pPr>
-        <w:pStyle w:val="Heading2"/>
+        <w:pStyle w:val="Titre2"/>
         <w:rPr>
           <w:lang w:val="fr-CA"/>
         </w:rPr>
@@ -7959,12 +8899,12 @@
     </w:p>
     <w:p>
       <w:pPr>
-        <w:pStyle w:val="Heading2"/>
+        <w:pStyle w:val="Titre2"/>
         <w:rPr>
           <w:lang w:val="fr-CA"/>
         </w:rPr>
       </w:pPr>
-      <w:bookmarkStart w:id="12" w:name="_Toc496477317"/>
+      <w:bookmarkStart w:id="10" w:name="_Toc496477317"/>
       <w:r>
         <w:rPr>
           <w:lang w:val="fr-CA"/>
@@ -7972,7 +8912,7 @@
         <w:lastRenderedPageBreak/>
         <w:t>Vérifications effectuées pour assurer la précision de nos simulations</w:t>
       </w:r>
-      <w:bookmarkEnd w:id="12"/>
+      <w:bookmarkEnd w:id="10"/>
     </w:p>
     <w:p>
       <w:pPr>
@@ -8118,13 +9058,13 @@
     </w:p>
     <w:p>
       <w:pPr>
-        <w:pStyle w:val="Heading1"/>
+        <w:pStyle w:val="Titre1"/>
         <w:ind w:hanging="650"/>
         <w:rPr>
           <w:lang w:val="fr-CA"/>
         </w:rPr>
       </w:pPr>
-      <w:bookmarkStart w:id="13" w:name="_Toc496477318"/>
+      <w:bookmarkStart w:id="11" w:name="_Toc496477318"/>
       <w:r>
         <w:rPr>
           <w:lang w:val="fr-CA"/>
@@ -8132,7 +9072,7 @@
         <w:lastRenderedPageBreak/>
         <w:t>Conclusion</w:t>
       </w:r>
-      <w:bookmarkEnd w:id="13"/>
+      <w:bookmarkEnd w:id="11"/>
     </w:p>
     <w:p>
       <w:pPr>
@@ -8295,7 +9235,7 @@
 </file>
 
 <file path=word/endnotes.xml><?xml version="1.0" encoding="utf-8"?>
-<w:endnotes xmlns:wpc="http://schemas.microsoft.com/office/word/2010/wordprocessingCanvas" xmlns:mc="http://schemas.openxmlformats.org/markup-compatibility/2006" xmlns:o="urn:schemas-microsoft-com:office:office" xmlns:r="http://schemas.openxmlformats.org/officeDocument/2006/relationships" xmlns:m="http://schemas.openxmlformats.org/officeDocument/2006/math" xmlns:v="urn:schemas-microsoft-com:vml" xmlns:wp14="http://schemas.microsoft.com/office/word/2010/wordprocessingDrawing" xmlns:wp="http://schemas.openxmlformats.org/drawingml/2006/wordprocessingDrawing" xmlns:w10="urn:schemas-microsoft-com:office:word" xmlns:w="http://schemas.openxmlformats.org/wordprocessingml/2006/main" xmlns:w14="http://schemas.microsoft.com/office/word/2010/wordml" xmlns:wpg="http://schemas.microsoft.com/office/word/2010/wordprocessingGroup" xmlns:wpi="http://schemas.microsoft.com/office/word/2010/wordprocessingInk" xmlns:wne="http://schemas.microsoft.com/office/word/2006/wordml" xmlns:wps="http://schemas.microsoft.com/office/word/2010/wordprocessingShape" mc:Ignorable="w14 wp14">
+<w:endnotes xmlns:wpc="http://schemas.microsoft.com/office/word/2010/wordprocessingCanvas" xmlns:cx="http://schemas.microsoft.com/office/drawing/2014/chartex" xmlns:cx1="http://schemas.microsoft.com/office/drawing/2015/9/8/chartex" xmlns:cx2="http://schemas.microsoft.com/office/drawing/2015/10/21/chartex" xmlns:cx3="http://schemas.microsoft.com/office/drawing/2016/5/9/chartex" xmlns:cx4="http://schemas.microsoft.com/office/drawing/2016/5/10/chartex" xmlns:cx5="http://schemas.microsoft.com/office/drawing/2016/5/11/chartex" xmlns:cx6="http://schemas.microsoft.com/office/drawing/2016/5/12/chartex" xmlns:cx7="http://schemas.microsoft.com/office/drawing/2016/5/13/chartex" xmlns:cx8="http://schemas.microsoft.com/office/drawing/2016/5/14/chartex" xmlns:mc="http://schemas.openxmlformats.org/markup-compatibility/2006" xmlns:aink="http://schemas.microsoft.com/office/drawing/2016/ink" xmlns:am3d="http://schemas.microsoft.com/office/drawing/2017/model3d" xmlns:o="urn:schemas-microsoft-com:office:office" xmlns:r="http://schemas.openxmlformats.org/officeDocument/2006/relationships" xmlns:m="http://schemas.openxmlformats.org/officeDocument/2006/math" xmlns:v="urn:schemas-microsoft-com:vml" xmlns:wp14="http://schemas.microsoft.com/office/word/2010/wordprocessingDrawing" xmlns:wp="http://schemas.openxmlformats.org/drawingml/2006/wordprocessingDrawing" xmlns:w10="urn:schemas-microsoft-com:office:word" xmlns:w="http://schemas.openxmlformats.org/wordprocessingml/2006/main" xmlns:w14="http://schemas.microsoft.com/office/word/2010/wordml" xmlns:w15="http://schemas.microsoft.com/office/word/2012/wordml" xmlns:w16se="http://schemas.microsoft.com/office/word/2015/wordml/symex" xmlns:wpg="http://schemas.microsoft.com/office/word/2010/wordprocessingGroup" xmlns:wpi="http://schemas.microsoft.com/office/word/2010/wordprocessingInk" xmlns:wne="http://schemas.microsoft.com/office/word/2006/wordml" xmlns:wps="http://schemas.microsoft.com/office/word/2010/wordprocessingShape" mc:Ignorable="w14 w15 w16se wp14">
   <w:endnote w:type="separator" w:id="-1">
     <w:p>
       <w:pPr>
@@ -8320,7 +9260,7 @@
 </file>
 
 <file path=word/footer1.xml><?xml version="1.0" encoding="utf-8"?>
-<w:ftr xmlns:wpc="http://schemas.microsoft.com/office/word/2010/wordprocessingCanvas" xmlns:mc="http://schemas.openxmlformats.org/markup-compatibility/2006" xmlns:o="urn:schemas-microsoft-com:office:office" xmlns:r="http://schemas.openxmlformats.org/officeDocument/2006/relationships" xmlns:m="http://schemas.openxmlformats.org/officeDocument/2006/math" xmlns:v="urn:schemas-microsoft-com:vml" xmlns:wp14="http://schemas.microsoft.com/office/word/2010/wordprocessingDrawing" xmlns:wp="http://schemas.openxmlformats.org/drawingml/2006/wordprocessingDrawing" xmlns:w10="urn:schemas-microsoft-com:office:word" xmlns:w="http://schemas.openxmlformats.org/wordprocessingml/2006/main" xmlns:w14="http://schemas.microsoft.com/office/word/2010/wordml" xmlns:wpg="http://schemas.microsoft.com/office/word/2010/wordprocessingGroup" xmlns:wpi="http://schemas.microsoft.com/office/word/2010/wordprocessingInk" xmlns:wne="http://schemas.microsoft.com/office/word/2006/wordml" xmlns:wps="http://schemas.microsoft.com/office/word/2010/wordprocessingShape" mc:Ignorable="w14 wp14">
+<w:ftr xmlns:wpc="http://schemas.microsoft.com/office/word/2010/wordprocessingCanvas" xmlns:cx="http://schemas.microsoft.com/office/drawing/2014/chartex" xmlns:cx1="http://schemas.microsoft.com/office/drawing/2015/9/8/chartex" xmlns:cx2="http://schemas.microsoft.com/office/drawing/2015/10/21/chartex" xmlns:cx3="http://schemas.microsoft.com/office/drawing/2016/5/9/chartex" xmlns:cx4="http://schemas.microsoft.com/office/drawing/2016/5/10/chartex" xmlns:cx5="http://schemas.microsoft.com/office/drawing/2016/5/11/chartex" xmlns:cx6="http://schemas.microsoft.com/office/drawing/2016/5/12/chartex" xmlns:cx7="http://schemas.microsoft.com/office/drawing/2016/5/13/chartex" xmlns:cx8="http://schemas.microsoft.com/office/drawing/2016/5/14/chartex" xmlns:mc="http://schemas.openxmlformats.org/markup-compatibility/2006" xmlns:aink="http://schemas.microsoft.com/office/drawing/2016/ink" xmlns:am3d="http://schemas.microsoft.com/office/drawing/2017/model3d" xmlns:o="urn:schemas-microsoft-com:office:office" xmlns:r="http://schemas.openxmlformats.org/officeDocument/2006/relationships" xmlns:m="http://schemas.openxmlformats.org/officeDocument/2006/math" xmlns:v="urn:schemas-microsoft-com:vml" xmlns:wp14="http://schemas.microsoft.com/office/word/2010/wordprocessingDrawing" xmlns:wp="http://schemas.openxmlformats.org/drawingml/2006/wordprocessingDrawing" xmlns:w10="urn:schemas-microsoft-com:office:word" xmlns:w="http://schemas.openxmlformats.org/wordprocessingml/2006/main" xmlns:w14="http://schemas.microsoft.com/office/word/2010/wordml" xmlns:w15="http://schemas.microsoft.com/office/word/2012/wordml" xmlns:w16se="http://schemas.microsoft.com/office/word/2015/wordml/symex" xmlns:wpg="http://schemas.microsoft.com/office/word/2010/wordprocessingGroup" xmlns:wpi="http://schemas.microsoft.com/office/word/2010/wordprocessingInk" xmlns:wne="http://schemas.microsoft.com/office/word/2006/wordml" xmlns:wps="http://schemas.microsoft.com/office/word/2010/wordprocessingShape" mc:Ignorable="w14 w15 w16se wp14">
   <w:sdt>
     <w:sdtPr>
       <w:id w:val="781839963"/>
@@ -8333,7 +9273,7 @@
     <w:sdtContent>
       <w:p>
         <w:pPr>
-          <w:pStyle w:val="Footer"/>
+          <w:pStyle w:val="Pieddepage"/>
         </w:pPr>
         <w:r>
           <w:rPr>
@@ -8419,7 +9359,7 @@
                                   <w:noProof/>
                                   <w:color w:val="C0504D" w:themeColor="accent2"/>
                                 </w:rPr>
-                                <w:t>5</w:t>
+                                <w:t>12</w:t>
                               </w:r>
                               <w:r>
                                 <w:rPr>
@@ -8448,7 +9388,7 @@
             </mc:Choice>
             <mc:Fallback>
               <w:pict>
-                <v:rect id="Rectangle 650" o:spid="_x0000_s1026" style="position:absolute;left:0;text-align:left;margin-left:0;margin-top:0;width:44.55pt;height:15.1pt;rotation:180;flip:x;z-index:251659264;visibility:visible;mso-wrap-style:square;mso-width-percent:0;mso-height-percent:0;mso-wrap-distance-left:9pt;mso-wrap-distance-top:0;mso-wrap-distance-right:9pt;mso-wrap-distance-bottom:0;mso-position-horizontal:center;mso-position-horizontal-relative:right-margin-area;mso-position-vertical:center;mso-position-vertical-relative:bottom-margin-area;mso-width-percent:0;mso-height-percent:0;mso-width-relative:page;mso-height-relative:bottom-margin-area;v-text-anchor:top" o:gfxdata="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" filled="f" fillcolor="#c0504d" stroked="f" strokecolor="#5c83b4" strokeweight="2.25pt">
+                <v:rect w14:anchorId="295F7B99" id="Rectangle 650" o:spid="_x0000_s1026" style="position:absolute;left:0;text-align:left;margin-left:0;margin-top:0;width:44.55pt;height:15.1pt;rotation:180;flip:x;z-index:251659264;visibility:visible;mso-wrap-style:square;mso-width-percent:0;mso-height-percent:0;mso-wrap-distance-left:9pt;mso-wrap-distance-top:0;mso-wrap-distance-right:9pt;mso-wrap-distance-bottom:0;mso-position-horizontal:center;mso-position-horizontal-relative:right-margin-area;mso-position-vertical:center;mso-position-vertical-relative:bottom-margin-area;mso-width-percent:0;mso-height-percent:0;mso-width-relative:page;mso-height-relative:bottom-margin-area;v-text-anchor:top" o:gfxdata="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" filled="f" fillcolor="#c0504d" stroked="f" strokecolor="#5c83b4" strokeweight="2.25pt">
                   <v:textbox inset=",0,,0">
                     <w:txbxContent>
                       <w:p>
@@ -8475,7 +9415,7 @@
                             <w:noProof/>
                             <w:color w:val="C0504D" w:themeColor="accent2"/>
                           </w:rPr>
-                          <w:t>5</w:t>
+                          <w:t>12</w:t>
                         </w:r>
                         <w:r>
                           <w:rPr>
@@ -8500,7 +9440,7 @@
 </file>
 
 <file path=word/footnotes.xml><?xml version="1.0" encoding="utf-8"?>
-<w:footnotes xmlns:wpc="http://schemas.microsoft.com/office/word/2010/wordprocessingCanvas" xmlns:mc="http://schemas.openxmlformats.org/markup-compatibility/2006" xmlns:o="urn:schemas-microsoft-com:office:office" xmlns:r="http://schemas.openxmlformats.org/officeDocument/2006/relationships" xmlns:m="http://schemas.openxmlformats.org/officeDocument/2006/math" xmlns:v="urn:schemas-microsoft-com:vml" xmlns:wp14="http://schemas.microsoft.com/office/word/2010/wordprocessingDrawing" xmlns:wp="http://schemas.openxmlformats.org/drawingml/2006/wordprocessingDrawing" xmlns:w10="urn:schemas-microsoft-com:office:word" xmlns:w="http://schemas.openxmlformats.org/wordprocessingml/2006/main" xmlns:w14="http://schemas.microsoft.com/office/word/2010/wordml" xmlns:wpg="http://schemas.microsoft.com/office/word/2010/wordprocessingGroup" xmlns:wpi="http://schemas.microsoft.com/office/word/2010/wordprocessingInk" xmlns:wne="http://schemas.microsoft.com/office/word/2006/wordml" xmlns:wps="http://schemas.microsoft.com/office/word/2010/wordprocessingShape" mc:Ignorable="w14 wp14">
+<w:footnotes xmlns:wpc="http://schemas.microsoft.com/office/word/2010/wordprocessingCanvas" xmlns:cx="http://schemas.microsoft.com/office/drawing/2014/chartex" xmlns:cx1="http://schemas.microsoft.com/office/drawing/2015/9/8/chartex" xmlns:cx2="http://schemas.microsoft.com/office/drawing/2015/10/21/chartex" xmlns:cx3="http://schemas.microsoft.com/office/drawing/2016/5/9/chartex" xmlns:cx4="http://schemas.microsoft.com/office/drawing/2016/5/10/chartex" xmlns:cx5="http://schemas.microsoft.com/office/drawing/2016/5/11/chartex" xmlns:cx6="http://schemas.microsoft.com/office/drawing/2016/5/12/chartex" xmlns:cx7="http://schemas.microsoft.com/office/drawing/2016/5/13/chartex" xmlns:cx8="http://schemas.microsoft.com/office/drawing/2016/5/14/chartex" xmlns:mc="http://schemas.openxmlformats.org/markup-compatibility/2006" xmlns:aink="http://schemas.microsoft.com/office/drawing/2016/ink" xmlns:am3d="http://schemas.microsoft.com/office/drawing/2017/model3d" xmlns:o="urn:schemas-microsoft-com:office:office" xmlns:r="http://schemas.openxmlformats.org/officeDocument/2006/relationships" xmlns:m="http://schemas.openxmlformats.org/officeDocument/2006/math" xmlns:v="urn:schemas-microsoft-com:vml" xmlns:wp14="http://schemas.microsoft.com/office/word/2010/wordprocessingDrawing" xmlns:wp="http://schemas.openxmlformats.org/drawingml/2006/wordprocessingDrawing" xmlns:w10="urn:schemas-microsoft-com:office:word" xmlns:w="http://schemas.openxmlformats.org/wordprocessingml/2006/main" xmlns:w14="http://schemas.microsoft.com/office/word/2010/wordml" xmlns:w15="http://schemas.microsoft.com/office/word/2012/wordml" xmlns:w16se="http://schemas.microsoft.com/office/word/2015/wordml/symex" xmlns:wpg="http://schemas.microsoft.com/office/word/2010/wordprocessingGroup" xmlns:wpi="http://schemas.microsoft.com/office/word/2010/wordprocessingInk" xmlns:wne="http://schemas.microsoft.com/office/word/2006/wordml" xmlns:wps="http://schemas.microsoft.com/office/word/2010/wordprocessingShape" mc:Ignorable="w14 w15 w16se wp14">
   <w:footnote w:type="separator" w:id="-1">
     <w:p>
       <w:pPr>
@@ -8525,10 +9465,10 @@
 </file>
 
 <file path=word/header1.xml><?xml version="1.0" encoding="utf-8"?>
-<w:hdr xmlns:wpc="http://schemas.microsoft.com/office/word/2010/wordprocessingCanvas" xmlns:mc="http://schemas.openxmlformats.org/markup-compatibility/2006" xmlns:o="urn:schemas-microsoft-com:office:office" xmlns:r="http://schemas.openxmlformats.org/officeDocument/2006/relationships" xmlns:m="http://schemas.openxmlformats.org/officeDocument/2006/math" xmlns:v="urn:schemas-microsoft-com:vml" xmlns:wp14="http://schemas.microsoft.com/office/word/2010/wordprocessingDrawing" xmlns:wp="http://schemas.openxmlformats.org/drawingml/2006/wordprocessingDrawing" xmlns:w10="urn:schemas-microsoft-com:office:word" xmlns:w="http://schemas.openxmlformats.org/wordprocessingml/2006/main" xmlns:w14="http://schemas.microsoft.com/office/word/2010/wordml" xmlns:wpg="http://schemas.microsoft.com/office/word/2010/wordprocessingGroup" xmlns:wpi="http://schemas.microsoft.com/office/word/2010/wordprocessingInk" xmlns:wne="http://schemas.microsoft.com/office/word/2006/wordml" xmlns:wps="http://schemas.microsoft.com/office/word/2010/wordprocessingShape" mc:Ignorable="w14 wp14">
+<w:hdr xmlns:wpc="http://schemas.microsoft.com/office/word/2010/wordprocessingCanvas" xmlns:cx="http://schemas.microsoft.com/office/drawing/2014/chartex" xmlns:cx1="http://schemas.microsoft.com/office/drawing/2015/9/8/chartex" xmlns:cx2="http://schemas.microsoft.com/office/drawing/2015/10/21/chartex" xmlns:cx3="http://schemas.microsoft.com/office/drawing/2016/5/9/chartex" xmlns:cx4="http://schemas.microsoft.com/office/drawing/2016/5/10/chartex" xmlns:cx5="http://schemas.microsoft.com/office/drawing/2016/5/11/chartex" xmlns:cx6="http://schemas.microsoft.com/office/drawing/2016/5/12/chartex" xmlns:cx7="http://schemas.microsoft.com/office/drawing/2016/5/13/chartex" xmlns:cx8="http://schemas.microsoft.com/office/drawing/2016/5/14/chartex" xmlns:mc="http://schemas.openxmlformats.org/markup-compatibility/2006" xmlns:aink="http://schemas.microsoft.com/office/drawing/2016/ink" xmlns:am3d="http://schemas.microsoft.com/office/drawing/2017/model3d" xmlns:o="urn:schemas-microsoft-com:office:office" xmlns:r="http://schemas.openxmlformats.org/officeDocument/2006/relationships" xmlns:m="http://schemas.openxmlformats.org/officeDocument/2006/math" xmlns:v="urn:schemas-microsoft-com:vml" xmlns:wp14="http://schemas.microsoft.com/office/word/2010/wordprocessingDrawing" xmlns:wp="http://schemas.openxmlformats.org/drawingml/2006/wordprocessingDrawing" xmlns:w10="urn:schemas-microsoft-com:office:word" xmlns:w="http://schemas.openxmlformats.org/wordprocessingml/2006/main" xmlns:w14="http://schemas.microsoft.com/office/word/2010/wordml" xmlns:w15="http://schemas.microsoft.com/office/word/2012/wordml" xmlns:w16se="http://schemas.microsoft.com/office/word/2015/wordml/symex" xmlns:wpg="http://schemas.microsoft.com/office/word/2010/wordprocessingGroup" xmlns:wpi="http://schemas.microsoft.com/office/word/2010/wordprocessingInk" xmlns:wne="http://schemas.microsoft.com/office/word/2006/wordml" xmlns:wps="http://schemas.microsoft.com/office/word/2010/wordprocessingShape" mc:Ignorable="w14 w15 w16se wp14">
   <w:p>
     <w:pPr>
-      <w:pStyle w:val="Header"/>
+      <w:pStyle w:val="En-tte"/>
       <w:jc w:val="right"/>
       <w:rPr>
         <w:rFonts w:asciiTheme="majorHAnsi" w:hAnsiTheme="majorHAnsi"/>
@@ -8554,7 +9494,7 @@
 </file>
 
 <file path=word/styles.xml><?xml version="1.0" encoding="utf-8"?>
-<w:styles xmlns:mc="http://schemas.openxmlformats.org/markup-compatibility/2006" xmlns:r="http://schemas.openxmlformats.org/officeDocument/2006/relationships" xmlns:w="http://schemas.openxmlformats.org/wordprocessingml/2006/main" xmlns:w14="http://schemas.microsoft.com/office/word/2010/wordml" mc:Ignorable="w14">
+<w:styles xmlns:mc="http://schemas.openxmlformats.org/markup-compatibility/2006" xmlns:r="http://schemas.openxmlformats.org/officeDocument/2006/relationships" xmlns:w="http://schemas.openxmlformats.org/wordprocessingml/2006/main" xmlns:w14="http://schemas.microsoft.com/office/word/2010/wordml" xmlns:w15="http://schemas.microsoft.com/office/word/2012/wordml" xmlns:w16se="http://schemas.microsoft.com/office/word/2015/wordml/symex" mc:Ignorable="w14 w15 w16se">
   <w:docDefaults>
     <w:rPrDefault>
       <w:rPr>
@@ -8570,144 +9510,382 @@
       </w:pPr>
     </w:pPrDefault>
   </w:docDefaults>
-  <w:latentStyles w:defLockedState="0" w:defUIPriority="99" w:defSemiHidden="1" w:defUnhideWhenUsed="1" w:defQFormat="0" w:count="267">
-    <w:lsdException w:name="Normal" w:semiHidden="0" w:uiPriority="0" w:unhideWhenUsed="0" w:qFormat="1"/>
-    <w:lsdException w:name="heading 1" w:semiHidden="0" w:uiPriority="9" w:unhideWhenUsed="0" w:qFormat="1"/>
-    <w:lsdException w:name="heading 2" w:uiPriority="9" w:qFormat="1"/>
-    <w:lsdException w:name="heading 3" w:uiPriority="9" w:qFormat="1"/>
-    <w:lsdException w:name="heading 4" w:uiPriority="9" w:qFormat="1"/>
-    <w:lsdException w:name="heading 5" w:uiPriority="9" w:qFormat="1"/>
-    <w:lsdException w:name="heading 6" w:uiPriority="9" w:qFormat="1"/>
-    <w:lsdException w:name="heading 7" w:uiPriority="9" w:qFormat="1"/>
-    <w:lsdException w:name="heading 8" w:uiPriority="9" w:qFormat="1"/>
-    <w:lsdException w:name="heading 9" w:uiPriority="9" w:qFormat="1"/>
-    <w:lsdException w:name="toc 1" w:uiPriority="39"/>
-    <w:lsdException w:name="toc 2" w:uiPriority="39"/>
-    <w:lsdException w:name="toc 3" w:uiPriority="39"/>
-    <w:lsdException w:name="toc 4" w:uiPriority="39"/>
-    <w:lsdException w:name="toc 5" w:uiPriority="39"/>
-    <w:lsdException w:name="toc 6" w:uiPriority="39"/>
-    <w:lsdException w:name="toc 7" w:uiPriority="39"/>
-    <w:lsdException w:name="toc 8" w:uiPriority="39"/>
-    <w:lsdException w:name="toc 9" w:uiPriority="39"/>
-    <w:lsdException w:name="caption" w:uiPriority="35" w:qFormat="1"/>
-    <w:lsdException w:name="Title" w:semiHidden="0" w:uiPriority="10" w:unhideWhenUsed="0" w:qFormat="1"/>
-    <w:lsdException w:name="Default Paragraph Font" w:uiPriority="1"/>
-    <w:lsdException w:name="Subtitle" w:semiHidden="0" w:uiPriority="11" w:unhideWhenUsed="0" w:qFormat="1"/>
-    <w:lsdException w:name="Strong" w:semiHidden="0" w:uiPriority="22" w:unhideWhenUsed="0" w:qFormat="1"/>
-    <w:lsdException w:name="Emphasis" w:semiHidden="0" w:uiPriority="20" w:unhideWhenUsed="0" w:qFormat="1"/>
-    <w:lsdException w:name="Table Grid" w:uiPriority="59"/>
-    <w:lsdException w:name="Placeholder Text" w:unhideWhenUsed="0"/>
-    <w:lsdException w:name="No Spacing" w:semiHidden="0" w:uiPriority="1" w:unhideWhenUsed="0" w:qFormat="1"/>
-    <w:lsdException w:name="Light Shading" w:semiHidden="0" w:uiPriority="60" w:unhideWhenUsed="0"/>
-    <w:lsdException w:name="Light List" w:semiHidden="0" w:uiPriority="61" w:unhideWhenUsed="0"/>
-    <w:lsdException w:name="Light Grid" w:semiHidden="0" w:uiPriority="62" w:unhideWhenUsed="0"/>
-    <w:lsdException w:name="Medium Shading 1" w:semiHidden="0" w:uiPriority="63" w:unhideWhenUsed="0"/>
-    <w:lsdException w:name="Medium Shading 2" w:semiHidden="0" w:uiPriority="64" w:unhideWhenUsed="0"/>
-    <w:lsdException w:name="Medium List 1" w:semiHidden="0" w:uiPriority="65" w:unhideWhenUsed="0"/>
-    <w:lsdException w:name="Medium List 2" w:semiHidden="0" w:uiPriority="66" w:unhideWhenUsed="0"/>
-    <w:lsdException w:name="Medium Grid 1" w:semiHidden="0" w:uiPriority="67" w:unhideWhenUsed="0"/>
-    <w:lsdException w:name="Medium Grid 2" w:semiHidden="0" w:uiPriority="68" w:unhideWhenUsed="0"/>
-    <w:lsdException w:name="Medium Grid 3" w:semiHidden="0" w:uiPriority="69" w:unhideWhenUsed="0"/>
-    <w:lsdException w:name="Dark List" w:semiHidden="0" w:uiPriority="70" w:unhideWhenUsed="0"/>
-    <w:lsdException w:name="Colorful Shading" w:semiHidden="0" w:uiPriority="71" w:unhideWhenUsed="0"/>
-    <w:lsdException w:name="Colorful List" w:semiHidden="0" w:uiPriority="72" w:unhideWhenUsed="0"/>
-    <w:lsdException w:name="Colorful Grid" w:semiHidden="0" w:uiPriority="73" w:unhideWhenUsed="0"/>
-    <w:lsdException w:name="Light Shading Accent 1" w:semiHidden="0" w:uiPriority="60" w:unhideWhenUsed="0"/>
-    <w:lsdException w:name="Light List Accent 1" w:semiHidden="0" w:uiPriority="61" w:unhideWhenUsed="0"/>
-    <w:lsdException w:name="Light Grid Accent 1" w:semiHidden="0" w:uiPriority="62" w:unhideWhenUsed="0"/>
-    <w:lsdException w:name="Medium Shading 1 Accent 1" w:semiHidden="0" w:uiPriority="63" w:unhideWhenUsed="0"/>
-    <w:lsdException w:name="Medium Shading 2 Accent 1" w:semiHidden="0" w:uiPriority="64" w:unhideWhenUsed="0"/>
-    <w:lsdException w:name="Medium List 1 Accent 1" w:semiHidden="0" w:uiPriority="65" w:unhideWhenUsed="0"/>
-    <w:lsdException w:name="Revision" w:unhideWhenUsed="0"/>
-    <w:lsdException w:name="List Paragraph" w:semiHidden="0" w:uiPriority="34" w:unhideWhenUsed="0" w:qFormat="1"/>
-    <w:lsdException w:name="Quote" w:semiHidden="0" w:uiPriority="29" w:unhideWhenUsed="0" w:qFormat="1"/>
-    <w:lsdException w:name="Intense Quote" w:semiHidden="0" w:uiPriority="30" w:unhideWhenUsed="0" w:qFormat="1"/>
-    <w:lsdException w:name="Medium List 2 Accent 1" w:semiHidden="0" w:uiPriority="66" w:unhideWhenUsed="0"/>
-    <w:lsdException w:name="Medium Grid 1 Accent 1" w:semiHidden="0" w:uiPriority="67" w:unhideWhenUsed="0"/>
-    <w:lsdException w:name="Medium Grid 2 Accent 1" w:semiHidden="0" w:uiPriority="68" w:unhideWhenUsed="0"/>
-    <w:lsdException w:name="Medium Grid 3 Accent 1" w:semiHidden="0" w:uiPriority="69" w:unhideWhenUsed="0"/>
-    <w:lsdException w:name="Dark List Accent 1" w:semiHidden="0" w:uiPriority="70" w:unhideWhenUsed="0"/>
-    <w:lsdException w:name="Colorful Shading Accent 1" w:semiHidden="0" w:uiPriority="71" w:unhideWhenUsed="0"/>
-    <w:lsdException w:name="Colorful List Accent 1" w:semiHidden="0" w:uiPriority="72" w:unhideWhenUsed="0"/>
-    <w:lsdException w:name="Colorful Grid Accent 1" w:semiHidden="0" w:uiPriority="73" w:unhideWhenUsed="0"/>
-    <w:lsdException w:name="Light Shading Accent 2" w:semiHidden="0" w:uiPriority="60" w:unhideWhenUsed="0"/>
-    <w:lsdException w:name="Light List Accent 2" w:semiHidden="0" w:uiPriority="61" w:unhideWhenUsed="0"/>
-    <w:lsdException w:name="Light Grid Accent 2" w:semiHidden="0" w:uiPriority="62" w:unhideWhenUsed="0"/>
-    <w:lsdException w:name="Medium Shading 1 Accent 2" w:semiHidden="0" w:uiPriority="63" w:unhideWhenUsed="0"/>
-    <w:lsdException w:name="Medium Shading 2 Accent 2" w:semiHidden="0" w:uiPriority="64" w:unhideWhenUsed="0"/>
-    <w:lsdException w:name="Medium List 1 Accent 2" w:semiHidden="0" w:uiPriority="65" w:unhideWhenUsed="0"/>
-    <w:lsdException w:name="Medium List 2 Accent 2" w:semiHidden="0" w:uiPriority="66" w:unhideWhenUsed="0"/>
-    <w:lsdException w:name="Medium Grid 1 Accent 2" w:semiHidden="0" w:uiPriority="67" w:unhideWhenUsed="0"/>
-    <w:lsdException w:name="Medium Grid 2 Accent 2" w:semiHidden="0" w:uiPriority="68" w:unhideWhenUsed="0"/>
-    <w:lsdException w:name="Medium Grid 3 Accent 2" w:semiHidden="0" w:uiPriority="69" w:unhideWhenUsed="0"/>
-    <w:lsdException w:name="Dark List Accent 2" w:semiHidden="0" w:uiPriority="70" w:unhideWhenUsed="0"/>
-    <w:lsdException w:name="Colorful Shading Accent 2" w:semiHidden="0" w:uiPriority="71" w:unhideWhenUsed="0"/>
-    <w:lsdException w:name="Colorful List Accent 2" w:semiHidden="0" w:uiPriority="72" w:unhideWhenUsed="0"/>
-    <w:lsdException w:name="Colorful Grid Accent 2" w:semiHidden="0" w:uiPriority="73" w:unhideWhenUsed="0"/>
-    <w:lsdException w:name="Light Shading Accent 3" w:semiHidden="0" w:uiPriority="60" w:unhideWhenUsed="0"/>
-    <w:lsdException w:name="Light List Accent 3" w:semiHidden="0" w:uiPriority="61" w:unhideWhenUsed="0"/>
-    <w:lsdException w:name="Light Grid Accent 3" w:semiHidden="0" w:uiPriority="62" w:unhideWhenUsed="0"/>
-    <w:lsdException w:name="Medium Shading 1 Accent 3" w:semiHidden="0" w:uiPriority="63" w:unhideWhenUsed="0"/>
-    <w:lsdException w:name="Medium Shading 2 Accent 3" w:semiHidden="0" w:uiPriority="64" w:unhideWhenUsed="0"/>
-    <w:lsdException w:name="Medium List 1 Accent 3" w:semiHidden="0" w:uiPriority="65" w:unhideWhenUsed="0"/>
-    <w:lsdException w:name="Medium List 2 Accent 3" w:semiHidden="0" w:uiPriority="66" w:unhideWhenUsed="0"/>
-    <w:lsdException w:name="Medium Grid 1 Accent 3" w:semiHidden="0" w:uiPriority="67" w:unhideWhenUsed="0"/>
-    <w:lsdException w:name="Medium Grid 2 Accent 3" w:semiHidden="0" w:uiPriority="68" w:unhideWhenUsed="0"/>
-    <w:lsdException w:name="Medium Grid 3 Accent 3" w:semiHidden="0" w:uiPriority="69" w:unhideWhenUsed="0"/>
-    <w:lsdException w:name="Dark List Accent 3" w:semiHidden="0" w:uiPriority="70" w:unhideWhenUsed="0"/>
-    <w:lsdException w:name="Colorful Shading Accent 3" w:semiHidden="0" w:uiPriority="71" w:unhideWhenUsed="0"/>
-    <w:lsdException w:name="Colorful List Accent 3" w:semiHidden="0" w:uiPriority="72" w:unhideWhenUsed="0"/>
-    <w:lsdException w:name="Colorful Grid Accent 3" w:semiHidden="0" w:uiPriority="73" w:unhideWhenUsed="0"/>
-    <w:lsdException w:name="Light Shading Accent 4" w:semiHidden="0" w:uiPriority="60" w:unhideWhenUsed="0"/>
-    <w:lsdException w:name="Light List Accent 4" w:semiHidden="0" w:uiPriority="61" w:unhideWhenUsed="0"/>
-    <w:lsdException w:name="Light Grid Accent 4" w:semiHidden="0" w:uiPriority="62" w:unhideWhenUsed="0"/>
-    <w:lsdException w:name="Medium Shading 1 Accent 4" w:semiHidden="0" w:uiPriority="63" w:unhideWhenUsed="0"/>
-    <w:lsdException w:name="Medium Shading 2 Accent 4" w:semiHidden="0" w:uiPriority="64" w:unhideWhenUsed="0"/>
-    <w:lsdException w:name="Medium List 1 Accent 4" w:semiHidden="0" w:uiPriority="65" w:unhideWhenUsed="0"/>
-    <w:lsdException w:name="Medium List 2 Accent 4" w:semiHidden="0" w:uiPriority="66" w:unhideWhenUsed="0"/>
-    <w:lsdException w:name="Medium Grid 1 Accent 4" w:semiHidden="0" w:uiPriority="67" w:unhideWhenUsed="0"/>
-    <w:lsdException w:name="Medium Grid 2 Accent 4" w:semiHidden="0" w:uiPriority="68" w:unhideWhenUsed="0"/>
-    <w:lsdException w:name="Medium Grid 3 Accent 4" w:semiHidden="0" w:uiPriority="69" w:unhideWhenUsed="0"/>
-    <w:lsdException w:name="Dark List Accent 4" w:semiHidden="0" w:uiPriority="70" w:unhideWhenUsed="0"/>
-    <w:lsdException w:name="Colorful Shading Accent 4" w:semiHidden="0" w:uiPriority="71" w:unhideWhenUsed="0"/>
-    <w:lsdException w:name="Colorful List Accent 4" w:semiHidden="0" w:uiPriority="72" w:unhideWhenUsed="0"/>
-    <w:lsdException w:name="Colorful Grid Accent 4" w:semiHidden="0" w:uiPriority="73" w:unhideWhenUsed="0"/>
-    <w:lsdException w:name="Light Shading Accent 5" w:semiHidden="0" w:uiPriority="60" w:unhideWhenUsed="0"/>
-    <w:lsdException w:name="Light List Accent 5" w:semiHidden="0" w:uiPriority="61" w:unhideWhenUsed="0"/>
-    <w:lsdException w:name="Light Grid Accent 5" w:semiHidden="0" w:uiPriority="62" w:unhideWhenUsed="0"/>
-    <w:lsdException w:name="Medium Shading 1 Accent 5" w:semiHidden="0" w:uiPriority="63" w:unhideWhenUsed="0"/>
-    <w:lsdException w:name="Medium Shading 2 Accent 5" w:semiHidden="0" w:uiPriority="64" w:unhideWhenUsed="0"/>
-    <w:lsdException w:name="Medium List 1 Accent 5" w:semiHidden="0" w:uiPriority="65" w:unhideWhenUsed="0"/>
-    <w:lsdException w:name="Medium List 2 Accent 5" w:semiHidden="0" w:uiPriority="66" w:unhideWhenUsed="0"/>
-    <w:lsdException w:name="Medium Grid 1 Accent 5" w:semiHidden="0" w:uiPriority="67" w:unhideWhenUsed="0"/>
-    <w:lsdException w:name="Medium Grid 2 Accent 5" w:semiHidden="0" w:uiPriority="68" w:unhideWhenUsed="0"/>
-    <w:lsdException w:name="Medium Grid 3 Accent 5" w:semiHidden="0" w:uiPriority="69" w:unhideWhenUsed="0"/>
-    <w:lsdException w:name="Dark List Accent 5" w:semiHidden="0" w:uiPriority="70" w:unhideWhenUsed="0"/>
-    <w:lsdException w:name="Colorful Shading Accent 5" w:semiHidden="0" w:uiPriority="71" w:unhideWhenUsed="0"/>
-    <w:lsdException w:name="Colorful List Accent 5" w:semiHidden="0" w:uiPriority="72" w:unhideWhenUsed="0"/>
-    <w:lsdException w:name="Colorful Grid Accent 5" w:semiHidden="0" w:uiPriority="73" w:unhideWhenUsed="0"/>
-    <w:lsdException w:name="Light Shading Accent 6" w:semiHidden="0" w:uiPriority="60" w:unhideWhenUsed="0"/>
-    <w:lsdException w:name="Light List Accent 6" w:semiHidden="0" w:uiPriority="61" w:unhideWhenUsed="0"/>
-    <w:lsdException w:name="Light Grid Accent 6" w:semiHidden="0" w:uiPriority="62" w:unhideWhenUsed="0"/>
-    <w:lsdException w:name="Medium Shading 1 Accent 6" w:semiHidden="0" w:uiPriority="63" w:unhideWhenUsed="0"/>
-    <w:lsdException w:name="Medium Shading 2 Accent 6" w:semiHidden="0" w:uiPriority="64" w:unhideWhenUsed="0"/>
-    <w:lsdException w:name="Medium List 1 Accent 6" w:semiHidden="0" w:uiPriority="65" w:unhideWhenUsed="0"/>
-    <w:lsdException w:name="Medium List 2 Accent 6" w:semiHidden="0" w:uiPriority="66" w:unhideWhenUsed="0"/>
-    <w:lsdException w:name="Medium Grid 1 Accent 6" w:semiHidden="0" w:uiPriority="67" w:unhideWhenUsed="0"/>
-    <w:lsdException w:name="Medium Grid 2 Accent 6" w:semiHidden="0" w:uiPriority="68" w:unhideWhenUsed="0"/>
-    <w:lsdException w:name="Medium Grid 3 Accent 6" w:semiHidden="0" w:uiPriority="69" w:unhideWhenUsed="0"/>
-    <w:lsdException w:name="Dark List Accent 6" w:semiHidden="0" w:uiPriority="70" w:unhideWhenUsed="0"/>
-    <w:lsdException w:name="Colorful Shading Accent 6" w:semiHidden="0" w:uiPriority="71" w:unhideWhenUsed="0"/>
-    <w:lsdException w:name="Colorful List Accent 6" w:semiHidden="0" w:uiPriority="72" w:unhideWhenUsed="0"/>
-    <w:lsdException w:name="Colorful Grid Accent 6" w:semiHidden="0" w:uiPriority="73" w:unhideWhenUsed="0"/>
-    <w:lsdException w:name="Subtle Emphasis" w:semiHidden="0" w:uiPriority="19" w:unhideWhenUsed="0" w:qFormat="1"/>
-    <w:lsdException w:name="Intense Emphasis" w:semiHidden="0" w:uiPriority="21" w:unhideWhenUsed="0" w:qFormat="1"/>
-    <w:lsdException w:name="Subtle Reference" w:semiHidden="0" w:uiPriority="31" w:unhideWhenUsed="0" w:qFormat="1"/>
-    <w:lsdException w:name="Intense Reference" w:semiHidden="0" w:uiPriority="32" w:unhideWhenUsed="0" w:qFormat="1"/>
-    <w:lsdException w:name="Book Title" w:semiHidden="0" w:uiPriority="33" w:unhideWhenUsed="0" w:qFormat="1"/>
-    <w:lsdException w:name="Bibliography" w:uiPriority="37"/>
-    <w:lsdException w:name="TOC Heading" w:uiPriority="39" w:qFormat="1"/>
+  <w:latentStyles w:defLockedState="0" w:defUIPriority="99" w:defSemiHidden="0" w:defUnhideWhenUsed="0" w:defQFormat="0" w:count="375">
+    <w:lsdException w:name="Normal" w:uiPriority="0" w:qFormat="1"/>
+    <w:lsdException w:name="heading 1" w:uiPriority="9" w:qFormat="1"/>
+    <w:lsdException w:name="heading 2" w:semiHidden="1" w:uiPriority="9" w:unhideWhenUsed="1" w:qFormat="1"/>
+    <w:lsdException w:name="heading 3" w:semiHidden="1" w:uiPriority="9" w:unhideWhenUsed="1" w:qFormat="1"/>
+    <w:lsdException w:name="heading 4" w:semiHidden="1" w:uiPriority="9" w:unhideWhenUsed="1" w:qFormat="1"/>
+    <w:lsdException w:name="heading 5" w:semiHidden="1" w:uiPriority="9" w:unhideWhenUsed="1" w:qFormat="1"/>
+    <w:lsdException w:name="heading 6" w:semiHidden="1" w:uiPriority="9" w:unhideWhenUsed="1" w:qFormat="1"/>
+    <w:lsdException w:name="heading 7" w:semiHidden="1" w:uiPriority="9" w:unhideWhenUsed="1" w:qFormat="1"/>
+    <w:lsdException w:name="heading 8" w:semiHidden="1" w:uiPriority="9" w:unhideWhenUsed="1" w:qFormat="1"/>
+    <w:lsdException w:name="heading 9" w:semiHidden="1" w:uiPriority="9" w:unhideWhenUsed="1" w:qFormat="1"/>
+    <w:lsdException w:name="index 1" w:semiHidden="1" w:unhideWhenUsed="1"/>
+    <w:lsdException w:name="index 2" w:semiHidden="1" w:unhideWhenUsed="1"/>
+    <w:lsdException w:name="index 3" w:semiHidden="1" w:unhideWhenUsed="1"/>
+    <w:lsdException w:name="index 4" w:semiHidden="1" w:unhideWhenUsed="1"/>
+    <w:lsdException w:name="index 5" w:semiHidden="1" w:unhideWhenUsed="1"/>
+    <w:lsdException w:name="index 6" w:semiHidden="1" w:unhideWhenUsed="1"/>
+    <w:lsdException w:name="index 7" w:semiHidden="1" w:unhideWhenUsed="1"/>
+    <w:lsdException w:name="index 8" w:semiHidden="1" w:unhideWhenUsed="1"/>
+    <w:lsdException w:name="index 9" w:semiHidden="1" w:unhideWhenUsed="1"/>
+    <w:lsdException w:name="toc 1" w:semiHidden="1" w:uiPriority="39" w:unhideWhenUsed="1"/>
+    <w:lsdException w:name="toc 2" w:semiHidden="1" w:uiPriority="39" w:unhideWhenUsed="1"/>
+    <w:lsdException w:name="toc 3" w:semiHidden="1" w:uiPriority="39" w:unhideWhenUsed="1"/>
+    <w:lsdException w:name="toc 4" w:semiHidden="1" w:uiPriority="39" w:unhideWhenUsed="1"/>
+    <w:lsdException w:name="toc 5" w:semiHidden="1" w:uiPriority="39" w:unhideWhenUsed="1"/>
+    <w:lsdException w:name="toc 6" w:semiHidden="1" w:uiPriority="39" w:unhideWhenUsed="1"/>
+    <w:lsdException w:name="toc 7" w:semiHidden="1" w:uiPriority="39" w:unhideWhenUsed="1"/>
+    <w:lsdException w:name="toc 8" w:semiHidden="1" w:uiPriority="39" w:unhideWhenUsed="1"/>
+    <w:lsdException w:name="toc 9" w:semiHidden="1" w:uiPriority="39" w:unhideWhenUsed="1"/>
+    <w:lsdException w:name="Normal Indent" w:semiHidden="1" w:unhideWhenUsed="1"/>
+    <w:lsdException w:name="footnote text" w:semiHidden="1" w:unhideWhenUsed="1"/>
+    <w:lsdException w:name="annotation text" w:semiHidden="1" w:unhideWhenUsed="1"/>
+    <w:lsdException w:name="header" w:semiHidden="1" w:unhideWhenUsed="1"/>
+    <w:lsdException w:name="footer" w:semiHidden="1" w:unhideWhenUsed="1"/>
+    <w:lsdException w:name="index heading" w:semiHidden="1" w:unhideWhenUsed="1"/>
+    <w:lsdException w:name="caption" w:semiHidden="1" w:uiPriority="35" w:unhideWhenUsed="1" w:qFormat="1"/>
+    <w:lsdException w:name="table of figures" w:semiHidden="1" w:unhideWhenUsed="1"/>
+    <w:lsdException w:name="envelope address" w:semiHidden="1" w:unhideWhenUsed="1"/>
+    <w:lsdException w:name="envelope return" w:semiHidden="1" w:unhideWhenUsed="1"/>
+    <w:lsdException w:name="footnote reference" w:semiHidden="1" w:unhideWhenUsed="1"/>
+    <w:lsdException w:name="annotation reference" w:semiHidden="1" w:unhideWhenUsed="1"/>
+    <w:lsdException w:name="line number" w:semiHidden="1" w:unhideWhenUsed="1"/>
+    <w:lsdException w:name="page number" w:semiHidden="1" w:unhideWhenUsed="1"/>
+    <w:lsdException w:name="endnote reference" w:semiHidden="1" w:unhideWhenUsed="1"/>
+    <w:lsdException w:name="endnote text" w:semiHidden="1" w:unhideWhenUsed="1"/>
+    <w:lsdException w:name="table of authorities" w:semiHidden="1" w:unhideWhenUsed="1"/>
+    <w:lsdException w:name="macro" w:semiHidden="1" w:unhideWhenUsed="1"/>
+    <w:lsdException w:name="toa heading" w:semiHidden="1" w:unhideWhenUsed="1"/>
+    <w:lsdException w:name="List" w:semiHidden="1" w:unhideWhenUsed="1"/>
+    <w:lsdException w:name="List Bullet" w:semiHidden="1" w:unhideWhenUsed="1"/>
+    <w:lsdException w:name="List Number" w:semiHidden="1" w:unhideWhenUsed="1"/>
+    <w:lsdException w:name="List 2" w:semiHidden="1" w:unhideWhenUsed="1"/>
+    <w:lsdException w:name="List 3" w:semiHidden="1" w:unhideWhenUsed="1"/>
+    <w:lsdException w:name="List 4" w:semiHidden="1" w:unhideWhenUsed="1"/>
+    <w:lsdException w:name="List 5" w:semiHidden="1" w:unhideWhenUsed="1"/>
+    <w:lsdException w:name="List Bullet 2" w:semiHidden="1" w:unhideWhenUsed="1"/>
+    <w:lsdException w:name="List Bullet 3" w:semiHidden="1" w:unhideWhenUsed="1"/>
+    <w:lsdException w:name="List Bullet 4" w:semiHidden="1" w:unhideWhenUsed="1"/>
+    <w:lsdException w:name="List Bullet 5" w:semiHidden="1" w:unhideWhenUsed="1"/>
+    <w:lsdException w:name="List Number 2" w:semiHidden="1" w:unhideWhenUsed="1"/>
+    <w:lsdException w:name="List Number 3" w:semiHidden="1" w:unhideWhenUsed="1"/>
+    <w:lsdException w:name="List Number 4" w:semiHidden="1" w:unhideWhenUsed="1"/>
+    <w:lsdException w:name="List Number 5" w:semiHidden="1" w:unhideWhenUsed="1"/>
+    <w:lsdException w:name="Title" w:uiPriority="10" w:qFormat="1"/>
+    <w:lsdException w:name="Closing" w:semiHidden="1" w:unhideWhenUsed="1"/>
+    <w:lsdException w:name="Signature" w:semiHidden="1" w:unhideWhenUsed="1"/>
+    <w:lsdException w:name="Default Paragraph Font" w:semiHidden="1" w:uiPriority="1" w:unhideWhenUsed="1"/>
+    <w:lsdException w:name="Body Text" w:semiHidden="1" w:unhideWhenUsed="1"/>
+    <w:lsdException w:name="Body Text Indent" w:semiHidden="1" w:unhideWhenUsed="1"/>
+    <w:lsdException w:name="List Continue" w:semiHidden="1" w:unhideWhenUsed="1"/>
+    <w:lsdException w:name="List Continue 2" w:semiHidden="1" w:unhideWhenUsed="1"/>
+    <w:lsdException w:name="List Continue 3" w:semiHidden="1" w:unhideWhenUsed="1"/>
+    <w:lsdException w:name="List Continue 4" w:semiHidden="1" w:unhideWhenUsed="1"/>
+    <w:lsdException w:name="List Continue 5" w:semiHidden="1" w:unhideWhenUsed="1"/>
+    <w:lsdException w:name="Message Header" w:semiHidden="1" w:unhideWhenUsed="1"/>
+    <w:lsdException w:name="Subtitle" w:uiPriority="11" w:qFormat="1"/>
+    <w:lsdException w:name="Salutation" w:semiHidden="1" w:unhideWhenUsed="1"/>
+    <w:lsdException w:name="Date" w:semiHidden="1" w:unhideWhenUsed="1"/>
+    <w:lsdException w:name="Body Text First Indent" w:semiHidden="1" w:unhideWhenUsed="1"/>
+    <w:lsdException w:name="Body Text First Indent 2" w:semiHidden="1" w:unhideWhenUsed="1"/>
+    <w:lsdException w:name="Note Heading" w:semiHidden="1" w:unhideWhenUsed="1"/>
+    <w:lsdException w:name="Body Text 2" w:semiHidden="1" w:unhideWhenUsed="1"/>
+    <w:lsdException w:name="Body Text 3" w:semiHidden="1" w:unhideWhenUsed="1"/>
+    <w:lsdException w:name="Body Text Indent 2" w:semiHidden="1" w:unhideWhenUsed="1"/>
+    <w:lsdException w:name="Body Text Indent 3" w:semiHidden="1" w:unhideWhenUsed="1"/>
+    <w:lsdException w:name="Block Text" w:semiHidden="1" w:unhideWhenUsed="1"/>
+    <w:lsdException w:name="Hyperlink" w:semiHidden="1" w:unhideWhenUsed="1"/>
+    <w:lsdException w:name="FollowedHyperlink" w:semiHidden="1" w:unhideWhenUsed="1"/>
+    <w:lsdException w:name="Strong" w:uiPriority="22" w:qFormat="1"/>
+    <w:lsdException w:name="Emphasis" w:uiPriority="20" w:qFormat="1"/>
+    <w:lsdException w:name="Document Map" w:semiHidden="1" w:unhideWhenUsed="1"/>
+    <w:lsdException w:name="Plain Text" w:semiHidden="1" w:unhideWhenUsed="1"/>
+    <w:lsdException w:name="E-mail Signature" w:semiHidden="1" w:unhideWhenUsed="1"/>
+    <w:lsdException w:name="HTML Top of Form" w:semiHidden="1" w:unhideWhenUsed="1"/>
+    <w:lsdException w:name="HTML Bottom of Form" w:semiHidden="1" w:unhideWhenUsed="1"/>
+    <w:lsdException w:name="Normal (Web)" w:semiHidden="1" w:unhideWhenUsed="1"/>
+    <w:lsdException w:name="HTML Acronym" w:semiHidden="1" w:unhideWhenUsed="1"/>
+    <w:lsdException w:name="HTML Address" w:semiHidden="1" w:unhideWhenUsed="1"/>
+    <w:lsdException w:name="HTML Cite" w:semiHidden="1" w:unhideWhenUsed="1"/>
+    <w:lsdException w:name="HTML Code" w:semiHidden="1" w:unhideWhenUsed="1"/>
+    <w:lsdException w:name="HTML Definition" w:semiHidden="1" w:unhideWhenUsed="1"/>
+    <w:lsdException w:name="HTML Keyboard" w:semiHidden="1" w:unhideWhenUsed="1"/>
+    <w:lsdException w:name="HTML Preformatted" w:semiHidden="1" w:unhideWhenUsed="1"/>
+    <w:lsdException w:name="HTML Sample" w:semiHidden="1" w:unhideWhenUsed="1"/>
+    <w:lsdException w:name="HTML Typewriter" w:semiHidden="1" w:unhideWhenUsed="1"/>
+    <w:lsdException w:name="HTML Variable" w:semiHidden="1" w:unhideWhenUsed="1"/>
+    <w:lsdException w:name="Normal Table" w:semiHidden="1" w:unhideWhenUsed="1"/>
+    <w:lsdException w:name="annotation subject" w:semiHidden="1" w:unhideWhenUsed="1"/>
+    <w:lsdException w:name="No List" w:semiHidden="1" w:unhideWhenUsed="1"/>
+    <w:lsdException w:name="Outline List 1" w:semiHidden="1" w:unhideWhenUsed="1"/>
+    <w:lsdException w:name="Outline List 2" w:semiHidden="1" w:unhideWhenUsed="1"/>
+    <w:lsdException w:name="Outline List 3" w:semiHidden="1" w:unhideWhenUsed="1"/>
+    <w:lsdException w:name="Table Simple 1" w:semiHidden="1" w:unhideWhenUsed="1"/>
+    <w:lsdException w:name="Table Simple 2" w:semiHidden="1" w:unhideWhenUsed="1"/>
+    <w:lsdException w:name="Table Simple 3" w:semiHidden="1" w:unhideWhenUsed="1"/>
+    <w:lsdException w:name="Table Classic 1" w:semiHidden="1" w:unhideWhenUsed="1"/>
+    <w:lsdException w:name="Table Classic 2" w:semiHidden="1" w:unhideWhenUsed="1"/>
+    <w:lsdException w:name="Table Classic 3" w:semiHidden="1" w:unhideWhenUsed="1"/>
+    <w:lsdException w:name="Table Classic 4" w:semiHidden="1" w:unhideWhenUsed="1"/>
+    <w:lsdException w:name="Table Colorful 1" w:semiHidden="1" w:unhideWhenUsed="1"/>
+    <w:lsdException w:name="Table Colorful 2" w:semiHidden="1" w:unhideWhenUsed="1"/>
+    <w:lsdException w:name="Table Colorful 3" w:semiHidden="1" w:unhideWhenUsed="1"/>
+    <w:lsdException w:name="Table Columns 1" w:semiHidden="1" w:unhideWhenUsed="1"/>
+    <w:lsdException w:name="Table Columns 2" w:semiHidden="1" w:unhideWhenUsed="1"/>
+    <w:lsdException w:name="Table Columns 3" w:semiHidden="1" w:unhideWhenUsed="1"/>
+    <w:lsdException w:name="Table Columns 4" w:semiHidden="1" w:unhideWhenUsed="1"/>
+    <w:lsdException w:name="Table Columns 5" w:semiHidden="1" w:unhideWhenUsed="1"/>
+    <w:lsdException w:name="Table Grid 1" w:semiHidden="1" w:unhideWhenUsed="1"/>
+    <w:lsdException w:name="Table Grid 2" w:semiHidden="1" w:unhideWhenUsed="1"/>
+    <w:lsdException w:name="Table Grid 3" w:semiHidden="1" w:unhideWhenUsed="1"/>
+    <w:lsdException w:name="Table Grid 4" w:semiHidden="1" w:unhideWhenUsed="1"/>
+    <w:lsdException w:name="Table Grid 5" w:semiHidden="1" w:unhideWhenUsed="1"/>
+    <w:lsdException w:name="Table Grid 6" w:semiHidden="1" w:unhideWhenUsed="1"/>
+    <w:lsdException w:name="Table Grid 7" w:semiHidden="1" w:unhideWhenUsed="1"/>
+    <w:lsdException w:name="Table Grid 8" w:semiHidden="1" w:unhideWhenUsed="1"/>
+    <w:lsdException w:name="Table List 1" w:semiHidden="1" w:unhideWhenUsed="1"/>
+    <w:lsdException w:name="Table List 2" w:semiHidden="1" w:unhideWhenUsed="1"/>
+    <w:lsdException w:name="Table List 3" w:semiHidden="1" w:unhideWhenUsed="1"/>
+    <w:lsdException w:name="Table List 4" w:semiHidden="1" w:unhideWhenUsed="1"/>
+    <w:lsdException w:name="Table List 5" w:semiHidden="1" w:unhideWhenUsed="1"/>
+    <w:lsdException w:name="Table List 6" w:semiHidden="1" w:unhideWhenUsed="1"/>
+    <w:lsdException w:name="Table List 7" w:semiHidden="1" w:unhideWhenUsed="1"/>
+    <w:lsdException w:name="Table List 8" w:semiHidden="1" w:unhideWhenUsed="1"/>
+    <w:lsdException w:name="Table 3D effects 1" w:semiHidden="1" w:unhideWhenUsed="1"/>
+    <w:lsdException w:name="Table 3D effects 2" w:semiHidden="1" w:unhideWhenUsed="1"/>
+    <w:lsdException w:name="Table 3D effects 3" w:semiHidden="1" w:unhideWhenUsed="1"/>
+    <w:lsdException w:name="Table Contemporary" w:semiHidden="1" w:unhideWhenUsed="1"/>
+    <w:lsdException w:name="Table Elegant" w:semiHidden="1" w:unhideWhenUsed="1"/>
+    <w:lsdException w:name="Table Professional" w:semiHidden="1" w:unhideWhenUsed="1"/>
+    <w:lsdException w:name="Table Subtle 1" w:semiHidden="1" w:unhideWhenUsed="1"/>
+    <w:lsdException w:name="Table Subtle 2" w:semiHidden="1" w:unhideWhenUsed="1"/>
+    <w:lsdException w:name="Table Web 1" w:semiHidden="1" w:unhideWhenUsed="1"/>
+    <w:lsdException w:name="Table Web 2" w:semiHidden="1" w:unhideWhenUsed="1"/>
+    <w:lsdException w:name="Table Web 3" w:semiHidden="1" w:unhideWhenUsed="1"/>
+    <w:lsdException w:name="Balloon Text" w:semiHidden="1" w:unhideWhenUsed="1"/>
+    <w:lsdException w:name="Table Grid" w:semiHidden="1" w:uiPriority="59" w:unhideWhenUsed="1"/>
+    <w:lsdException w:name="Table Theme" w:semiHidden="1" w:unhideWhenUsed="1"/>
+    <w:lsdException w:name="Placeholder Text" w:semiHidden="1"/>
+    <w:lsdException w:name="No Spacing" w:uiPriority="1" w:qFormat="1"/>
+    <w:lsdException w:name="Light Shading" w:uiPriority="60"/>
+    <w:lsdException w:name="Light List" w:uiPriority="61"/>
+    <w:lsdException w:name="Light Grid" w:uiPriority="62"/>
+    <w:lsdException w:name="Medium Shading 1" w:uiPriority="63"/>
+    <w:lsdException w:name="Medium Shading 2" w:uiPriority="64"/>
+    <w:lsdException w:name="Medium List 1" w:uiPriority="65"/>
+    <w:lsdException w:name="Medium List 2" w:uiPriority="66"/>
+    <w:lsdException w:name="Medium Grid 1" w:uiPriority="67"/>
+    <w:lsdException w:name="Medium Grid 2" w:uiPriority="68"/>
+    <w:lsdException w:name="Medium Grid 3" w:uiPriority="69"/>
+    <w:lsdException w:name="Dark List" w:uiPriority="70"/>
+    <w:lsdException w:name="Colorful Shading" w:uiPriority="71"/>
+    <w:lsdException w:name="Colorful List" w:uiPriority="72"/>
+    <w:lsdException w:name="Colorful Grid" w:uiPriority="73"/>
+    <w:lsdException w:name="Light Shading Accent 1" w:uiPriority="60"/>
+    <w:lsdException w:name="Light List Accent 1" w:uiPriority="61"/>
+    <w:lsdException w:name="Light Grid Accent 1" w:uiPriority="62"/>
+    <w:lsdException w:name="Medium Shading 1 Accent 1" w:uiPriority="63"/>
+    <w:lsdException w:name="Medium Shading 2 Accent 1" w:uiPriority="64"/>
+    <w:lsdException w:name="Medium List 1 Accent 1" w:uiPriority="65"/>
+    <w:lsdException w:name="Revision" w:semiHidden="1"/>
+    <w:lsdException w:name="List Paragraph" w:uiPriority="34" w:qFormat="1"/>
+    <w:lsdException w:name="Quote" w:uiPriority="29" w:qFormat="1"/>
+    <w:lsdException w:name="Intense Quote" w:uiPriority="30" w:qFormat="1"/>
+    <w:lsdException w:name="Medium List 2 Accent 1" w:uiPriority="66"/>
+    <w:lsdException w:name="Medium Grid 1 Accent 1" w:uiPriority="67"/>
+    <w:lsdException w:name="Medium Grid 2 Accent 1" w:uiPriority="68"/>
+    <w:lsdException w:name="Medium Grid 3 Accent 1" w:uiPriority="69"/>
+    <w:lsdException w:name="Dark List Accent 1" w:uiPriority="70"/>
+    <w:lsdException w:name="Colorful Shading Accent 1" w:uiPriority="71"/>
+    <w:lsdException w:name="Colorful List Accent 1" w:uiPriority="72"/>
+    <w:lsdException w:name="Colorful Grid Accent 1" w:uiPriority="73"/>
+    <w:lsdException w:name="Light Shading Accent 2" w:uiPriority="60"/>
+    <w:lsdException w:name="Light List Accent 2" w:uiPriority="61"/>
+    <w:lsdException w:name="Light Grid Accent 2" w:uiPriority="62"/>
+    <w:lsdException w:name="Medium Shading 1 Accent 2" w:uiPriority="63"/>
+    <w:lsdException w:name="Medium Shading 2 Accent 2" w:uiPriority="64"/>
+    <w:lsdException w:name="Medium List 1 Accent 2" w:uiPriority="65"/>
+    <w:lsdException w:name="Medium List 2 Accent 2" w:uiPriority="66"/>
+    <w:lsdException w:name="Medium Grid 1 Accent 2" w:uiPriority="67"/>
+    <w:lsdException w:name="Medium Grid 2 Accent 2" w:uiPriority="68"/>
+    <w:lsdException w:name="Medium Grid 3 Accent 2" w:uiPriority="69"/>
+    <w:lsdException w:name="Dark List Accent 2" w:uiPriority="70"/>
+    <w:lsdException w:name="Colorful Shading Accent 2" w:uiPriority="71"/>
+    <w:lsdException w:name="Colorful List Accent 2" w:uiPriority="72"/>
+    <w:lsdException w:name="Colorful Grid Accent 2" w:uiPriority="73"/>
+    <w:lsdException w:name="Light Shading Accent 3" w:uiPriority="60"/>
+    <w:lsdException w:name="Light List Accent 3" w:uiPriority="61"/>
+    <w:lsdException w:name="Light Grid Accent 3" w:uiPriority="62"/>
+    <w:lsdException w:name="Medium Shading 1 Accent 3" w:uiPriority="63"/>
+    <w:lsdException w:name="Medium Shading 2 Accent 3" w:uiPriority="64"/>
+    <w:lsdException w:name="Medium List 1 Accent 3" w:uiPriority="65"/>
+    <w:lsdException w:name="Medium List 2 Accent 3" w:uiPriority="66"/>
+    <w:lsdException w:name="Medium Grid 1 Accent 3" w:uiPriority="67"/>
+    <w:lsdException w:name="Medium Grid 2 Accent 3" w:uiPriority="68"/>
+    <w:lsdException w:name="Medium Grid 3 Accent 3" w:uiPriority="69"/>
+    <w:lsdException w:name="Dark List Accent 3" w:uiPriority="70"/>
+    <w:lsdException w:name="Colorful Shading Accent 3" w:uiPriority="71"/>
+    <w:lsdException w:name="Colorful List Accent 3" w:uiPriority="72"/>
+    <w:lsdException w:name="Colorful Grid Accent 3" w:uiPriority="73"/>
+    <w:lsdException w:name="Light Shading Accent 4" w:uiPriority="60"/>
+    <w:lsdException w:name="Light List Accent 4" w:uiPriority="61"/>
+    <w:lsdException w:name="Light Grid Accent 4" w:uiPriority="62"/>
+    <w:lsdException w:name="Medium Shading 1 Accent 4" w:uiPriority="63"/>
+    <w:lsdException w:name="Medium Shading 2 Accent 4" w:uiPriority="64"/>
+    <w:lsdException w:name="Medium List 1 Accent 4" w:uiPriority="65"/>
+    <w:lsdException w:name="Medium List 2 Accent 4" w:uiPriority="66"/>
+    <w:lsdException w:name="Medium Grid 1 Accent 4" w:uiPriority="67"/>
+    <w:lsdException w:name="Medium Grid 2 Accent 4" w:uiPriority="68"/>
+    <w:lsdException w:name="Medium Grid 3 Accent 4" w:uiPriority="69"/>
+    <w:lsdException w:name="Dark List Accent 4" w:uiPriority="70"/>
+    <w:lsdException w:name="Colorful Shading Accent 4" w:uiPriority="71"/>
+    <w:lsdException w:name="Colorful List Accent 4" w:uiPriority="72"/>
+    <w:lsdException w:name="Colorful Grid Accent 4" w:uiPriority="73"/>
+    <w:lsdException w:name="Light Shading Accent 5" w:uiPriority="60"/>
+    <w:lsdException w:name="Light List Accent 5" w:uiPriority="61"/>
+    <w:lsdException w:name="Light Grid Accent 5" w:uiPriority="62"/>
+    <w:lsdException w:name="Medium Shading 1 Accent 5" w:uiPriority="63"/>
+    <w:lsdException w:name="Medium Shading 2 Accent 5" w:uiPriority="64"/>
+    <w:lsdException w:name="Medium List 1 Accent 5" w:uiPriority="65"/>
+    <w:lsdException w:name="Medium List 2 Accent 5" w:uiPriority="66"/>
+    <w:lsdException w:name="Medium Grid 1 Accent 5" w:uiPriority="67"/>
+    <w:lsdException w:name="Medium Grid 2 Accent 5" w:uiPriority="68"/>
+    <w:lsdException w:name="Medium Grid 3 Accent 5" w:uiPriority="69"/>
+    <w:lsdException w:name="Dark List Accent 5" w:uiPriority="70"/>
+    <w:lsdException w:name="Colorful Shading Accent 5" w:uiPriority="71"/>
+    <w:lsdException w:name="Colorful List Accent 5" w:uiPriority="72"/>
+    <w:lsdException w:name="Colorful Grid Accent 5" w:uiPriority="73"/>
+    <w:lsdException w:name="Light Shading Accent 6" w:uiPriority="60"/>
+    <w:lsdException w:name="Light List Accent 6" w:uiPriority="61"/>
+    <w:lsdException w:name="Light Grid Accent 6" w:uiPriority="62"/>
+    <w:lsdException w:name="Medium Shading 1 Accent 6" w:uiPriority="63"/>
+    <w:lsdException w:name="Medium Shading 2 Accent 6" w:uiPriority="64"/>
+    <w:lsdException w:name="Medium List 1 Accent 6" w:uiPriority="65"/>
+    <w:lsdException w:name="Medium List 2 Accent 6" w:uiPriority="66"/>
+    <w:lsdException w:name="Medium Grid 1 Accent 6" w:uiPriority="67"/>
+    <w:lsdException w:name="Medium Grid 2 Accent 6" w:uiPriority="68"/>
+    <w:lsdException w:name="Medium Grid 3 Accent 6" w:uiPriority="69"/>
+    <w:lsdException w:name="Dark List Accent 6" w:uiPriority="70"/>
+    <w:lsdException w:name="Colorful Shading Accent 6" w:uiPriority="71"/>
+    <w:lsdException w:name="Colorful List Accent 6" w:uiPriority="72"/>
+    <w:lsdException w:name="Colorful Grid Accent 6" w:uiPriority="73"/>
+    <w:lsdException w:name="Subtle Emphasis" w:uiPriority="19" w:qFormat="1"/>
+    <w:lsdException w:name="Intense Emphasis" w:uiPriority="21" w:qFormat="1"/>
+    <w:lsdException w:name="Subtle Reference" w:uiPriority="31" w:qFormat="1"/>
+    <w:lsdException w:name="Intense Reference" w:uiPriority="32" w:qFormat="1"/>
+    <w:lsdException w:name="Book Title" w:uiPriority="33" w:qFormat="1"/>
+    <w:lsdException w:name="Bibliography" w:semiHidden="1" w:uiPriority="37" w:unhideWhenUsed="1"/>
+    <w:lsdException w:name="TOC Heading" w:semiHidden="1" w:uiPriority="39" w:unhideWhenUsed="1" w:qFormat="1"/>
+    <w:lsdException w:name="Plain Table 1" w:uiPriority="41"/>
+    <w:lsdException w:name="Plain Table 2" w:uiPriority="42"/>
+    <w:lsdException w:name="Plain Table 3" w:uiPriority="43"/>
+    <w:lsdException w:name="Plain Table 4" w:uiPriority="44"/>
+    <w:lsdException w:name="Plain Table 5" w:uiPriority="45"/>
+    <w:lsdException w:name="Grid Table Light" w:uiPriority="40"/>
+    <w:lsdException w:name="Grid Table 1 Light" w:uiPriority="46"/>
+    <w:lsdException w:name="Grid Table 2" w:uiPriority="47"/>
+    <w:lsdException w:name="Grid Table 3" w:uiPriority="48"/>
+    <w:lsdException w:name="Grid Table 4" w:uiPriority="49"/>
+    <w:lsdException w:name="Grid Table 5 Dark" w:uiPriority="50"/>
+    <w:lsdException w:name="Grid Table 6 Colorful" w:uiPriority="51"/>
+    <w:lsdException w:name="Grid Table 7 Colorful" w:uiPriority="52"/>
+    <w:lsdException w:name="Grid Table 1 Light Accent 1" w:uiPriority="46"/>
+    <w:lsdException w:name="Grid Table 2 Accent 1" w:uiPriority="47"/>
+    <w:lsdException w:name="Grid Table 3 Accent 1" w:uiPriority="48"/>
+    <w:lsdException w:name="Grid Table 4 Accent 1" w:uiPriority="49"/>
+    <w:lsdException w:name="Grid Table 5 Dark Accent 1" w:uiPriority="50"/>
+    <w:lsdException w:name="Grid Table 6 Colorful Accent 1" w:uiPriority="51"/>
+    <w:lsdException w:name="Grid Table 7 Colorful Accent 1" w:uiPriority="52"/>
+    <w:lsdException w:name="Grid Table 1 Light Accent 2" w:uiPriority="46"/>
+    <w:lsdException w:name="Grid Table 2 Accent 2" w:uiPriority="47"/>
+    <w:lsdException w:name="Grid Table 3 Accent 2" w:uiPriority="48"/>
+    <w:lsdException w:name="Grid Table 4 Accent 2" w:uiPriority="49"/>
+    <w:lsdException w:name="Grid Table 5 Dark Accent 2" w:uiPriority="50"/>
+    <w:lsdException w:name="Grid Table 6 Colorful Accent 2" w:uiPriority="51"/>
+    <w:lsdException w:name="Grid Table 7 Colorful Accent 2" w:uiPriority="52"/>
+    <w:lsdException w:name="Grid Table 1 Light Accent 3" w:uiPriority="46"/>
+    <w:lsdException w:name="Grid Table 2 Accent 3" w:uiPriority="47"/>
+    <w:lsdException w:name="Grid Table 3 Accent 3" w:uiPriority="48"/>
+    <w:lsdException w:name="Grid Table 4 Accent 3" w:uiPriority="49"/>
+    <w:lsdException w:name="Grid Table 5 Dark Accent 3" w:uiPriority="50"/>
+    <w:lsdException w:name="Grid Table 6 Colorful Accent 3" w:uiPriority="51"/>
+    <w:lsdException w:name="Grid Table 7 Colorful Accent 3" w:uiPriority="52"/>
+    <w:lsdException w:name="Grid Table 1 Light Accent 4" w:uiPriority="46"/>
+    <w:lsdException w:name="Grid Table 2 Accent 4" w:uiPriority="47"/>
+    <w:lsdException w:name="Grid Table 3 Accent 4" w:uiPriority="48"/>
+    <w:lsdException w:name="Grid Table 4 Accent 4" w:uiPriority="49"/>
+    <w:lsdException w:name="Grid Table 5 Dark Accent 4" w:uiPriority="50"/>
+    <w:lsdException w:name="Grid Table 6 Colorful Accent 4" w:uiPriority="51"/>
+    <w:lsdException w:name="Grid Table 7 Colorful Accent 4" w:uiPriority="52"/>
+    <w:lsdException w:name="Grid Table 1 Light Accent 5" w:uiPriority="46"/>
+    <w:lsdException w:name="Grid Table 2 Accent 5" w:uiPriority="47"/>
+    <w:lsdException w:name="Grid Table 3 Accent 5" w:uiPriority="48"/>
+    <w:lsdException w:name="Grid Table 4 Accent 5" w:uiPriority="49"/>
+    <w:lsdException w:name="Grid Table 5 Dark Accent 5" w:uiPriority="50"/>
+    <w:lsdException w:name="Grid Table 6 Colorful Accent 5" w:uiPriority="51"/>
+    <w:lsdException w:name="Grid Table 7 Colorful Accent 5" w:uiPriority="52"/>
+    <w:lsdException w:name="Grid Table 1 Light Accent 6" w:uiPriority="46"/>
+    <w:lsdException w:name="Grid Table 2 Accent 6" w:uiPriority="47"/>
+    <w:lsdException w:name="Grid Table 3 Accent 6" w:uiPriority="48"/>
+    <w:lsdException w:name="Grid Table 4 Accent 6" w:uiPriority="49"/>
+    <w:lsdException w:name="Grid Table 5 Dark Accent 6" w:uiPriority="50"/>
+    <w:lsdException w:name="Grid Table 6 Colorful Accent 6" w:uiPriority="51"/>
+    <w:lsdException w:name="Grid Table 7 Colorful Accent 6" w:uiPriority="52"/>
+    <w:lsdException w:name="List Table 1 Light" w:uiPriority="46"/>
+    <w:lsdException w:name="List Table 2" w:uiPriority="47"/>
+    <w:lsdException w:name="List Table 3" w:uiPriority="48"/>
+    <w:lsdException w:name="List Table 4" w:uiPriority="49"/>
+    <w:lsdException w:name="List Table 5 Dark" w:uiPriority="50"/>
+    <w:lsdException w:name="List Table 6 Colorful" w:uiPriority="51"/>
+    <w:lsdException w:name="List Table 7 Colorful" w:uiPriority="52"/>
+    <w:lsdException w:name="List Table 1 Light Accent 1" w:uiPriority="46"/>
+    <w:lsdException w:name="List Table 2 Accent 1" w:uiPriority="47"/>
+    <w:lsdException w:name="List Table 3 Accent 1" w:uiPriority="48"/>
+    <w:lsdException w:name="List Table 4 Accent 1" w:uiPriority="49"/>
+    <w:lsdException w:name="List Table 5 Dark Accent 1" w:uiPriority="50"/>
+    <w:lsdException w:name="List Table 6 Colorful Accent 1" w:uiPriority="51"/>
+    <w:lsdException w:name="List Table 7 Colorful Accent 1" w:uiPriority="52"/>
+    <w:lsdException w:name="List Table 1 Light Accent 2" w:uiPriority="46"/>
+    <w:lsdException w:name="List Table 2 Accent 2" w:uiPriority="47"/>
+    <w:lsdException w:name="List Table 3 Accent 2" w:uiPriority="48"/>
+    <w:lsdException w:name="List Table 4 Accent 2" w:uiPriority="49"/>
+    <w:lsdException w:name="List Table 5 Dark Accent 2" w:uiPriority="50"/>
+    <w:lsdException w:name="List Table 6 Colorful Accent 2" w:uiPriority="51"/>
+    <w:lsdException w:name="List Table 7 Colorful Accent 2" w:uiPriority="52"/>
+    <w:lsdException w:name="List Table 1 Light Accent 3" w:uiPriority="46"/>
+    <w:lsdException w:name="List Table 2 Accent 3" w:uiPriority="47"/>
+    <w:lsdException w:name="List Table 3 Accent 3" w:uiPriority="48"/>
+    <w:lsdException w:name="List Table 4 Accent 3" w:uiPriority="49"/>
+    <w:lsdException w:name="List Table 5 Dark Accent 3" w:uiPriority="50"/>
+    <w:lsdException w:name="List Table 6 Colorful Accent 3" w:uiPriority="51"/>
+    <w:lsdException w:name="List Table 7 Colorful Accent 3" w:uiPriority="52"/>
+    <w:lsdException w:name="List Table 1 Light Accent 4" w:uiPriority="46"/>
+    <w:lsdException w:name="List Table 2 Accent 4" w:uiPriority="47"/>
+    <w:lsdException w:name="List Table 3 Accent 4" w:uiPriority="48"/>
+    <w:lsdException w:name="List Table 4 Accent 4" w:uiPriority="49"/>
+    <w:lsdException w:name="List Table 5 Dark Accent 4" w:uiPriority="50"/>
+    <w:lsdException w:name="List Table 6 Colorful Accent 4" w:uiPriority="51"/>
+    <w:lsdException w:name="List Table 7 Colorful Accent 4" w:uiPriority="52"/>
+    <w:lsdException w:name="List Table 1 Light Accent 5" w:uiPriority="46"/>
+    <w:lsdException w:name="List Table 2 Accent 5" w:uiPriority="47"/>
+    <w:lsdException w:name="List Table 3 Accent 5" w:uiPriority="48"/>
+    <w:lsdException w:name="List Table 4 Accent 5" w:uiPriority="49"/>
+    <w:lsdException w:name="List Table 5 Dark Accent 5" w:uiPriority="50"/>
+    <w:lsdException w:name="List Table 6 Colorful Accent 5" w:uiPriority="51"/>
+    <w:lsdException w:name="List Table 7 Colorful Accent 5" w:uiPriority="52"/>
+    <w:lsdException w:name="List Table 1 Light Accent 6" w:uiPriority="46"/>
+    <w:lsdException w:name="List Table 2 Accent 6" w:uiPriority="47"/>
+    <w:lsdException w:name="List Table 3 Accent 6" w:uiPriority="48"/>
+    <w:lsdException w:name="List Table 4 Accent 6" w:uiPriority="49"/>
+    <w:lsdException w:name="List Table 5 Dark Accent 6" w:uiPriority="50"/>
+    <w:lsdException w:name="List Table 6 Colorful Accent 6" w:uiPriority="51"/>
+    <w:lsdException w:name="List Table 7 Colorful Accent 6" w:uiPriority="52"/>
+    <w:lsdException w:name="Mention" w:semiHidden="1" w:unhideWhenUsed="1"/>
+    <w:lsdException w:name="Smart Hyperlink" w:semiHidden="1" w:unhideWhenUsed="1"/>
+    <w:lsdException w:name="Hashtag" w:semiHidden="1" w:unhideWhenUsed="1"/>
+    <w:lsdException w:name="Unresolved Mention" w:semiHidden="1" w:unhideWhenUsed="1"/>
   </w:latentStyles>
   <w:style w:type="paragraph" w:default="1" w:styleId="Normal">
     <w:name w:val="Normal"/>
@@ -8722,7 +9900,7 @@
       <w:rFonts w:ascii="Arial" w:hAnsi="Arial"/>
     </w:rPr>
   </w:style>
-  <w:style w:type="paragraph" w:styleId="Heading1">
+  <w:style w:type="paragraph" w:styleId="Titre1">
     <w:name w:val="heading 1"/>
     <w:basedOn w:val="Normal"/>
     <w:uiPriority w:val="1"/>
@@ -8740,11 +9918,11 @@
       <w:szCs w:val="31"/>
     </w:rPr>
   </w:style>
-  <w:style w:type="paragraph" w:styleId="Heading2">
+  <w:style w:type="paragraph" w:styleId="Titre2">
     <w:name w:val="heading 2"/>
     <w:basedOn w:val="Normal"/>
     <w:next w:val="Normal"/>
-    <w:link w:val="Heading2Char"/>
+    <w:link w:val="Titre2Car"/>
     <w:uiPriority w:val="9"/>
     <w:unhideWhenUsed/>
     <w:qFormat/>
@@ -8764,11 +9942,11 @@
       <w:szCs w:val="26"/>
     </w:rPr>
   </w:style>
-  <w:style w:type="paragraph" w:styleId="Heading3">
+  <w:style w:type="paragraph" w:styleId="Titre3">
     <w:name w:val="heading 3"/>
     <w:basedOn w:val="Normal"/>
     <w:next w:val="Normal"/>
-    <w:link w:val="Heading3Char"/>
+    <w:link w:val="Titre3Car"/>
     <w:uiPriority w:val="9"/>
     <w:unhideWhenUsed/>
     <w:qFormat/>
@@ -8786,13 +9964,13 @@
       <w:color w:val="4F81BD" w:themeColor="accent1"/>
     </w:rPr>
   </w:style>
-  <w:style w:type="character" w:default="1" w:styleId="DefaultParagraphFont">
+  <w:style w:type="character" w:default="1" w:styleId="Policepardfaut">
     <w:name w:val="Default Paragraph Font"/>
     <w:uiPriority w:val="1"/>
     <w:semiHidden/>
     <w:unhideWhenUsed/>
   </w:style>
-  <w:style w:type="table" w:default="1" w:styleId="TableNormal">
+  <w:style w:type="table" w:default="1" w:styleId="TableauNormal">
     <w:name w:val="Normal Table"/>
     <w:uiPriority w:val="99"/>
     <w:semiHidden/>
@@ -8807,13 +9985,13 @@
       </w:tblCellMar>
     </w:tblPr>
   </w:style>
-  <w:style w:type="numbering" w:default="1" w:styleId="NoList">
+  <w:style w:type="numbering" w:default="1" w:styleId="Aucuneliste">
     <w:name w:val="No List"/>
     <w:uiPriority w:val="99"/>
     <w:semiHidden/>
     <w:unhideWhenUsed/>
   </w:style>
-  <w:style w:type="paragraph" w:styleId="BodyText">
+  <w:style w:type="paragraph" w:styleId="Corpsdetexte">
     <w:name w:val="Body Text"/>
     <w:basedOn w:val="Normal"/>
     <w:uiPriority w:val="1"/>
@@ -8829,7 +10007,7 @@
       <w:szCs w:val="28"/>
     </w:rPr>
   </w:style>
-  <w:style w:type="paragraph" w:styleId="ListParagraph">
+  <w:style w:type="paragraph" w:styleId="Paragraphedeliste">
     <w:name w:val="List Paragraph"/>
     <w:basedOn w:val="Normal"/>
     <w:uiPriority w:val="1"/>
@@ -8841,10 +10019,10 @@
     <w:uiPriority w:val="1"/>
     <w:qFormat/>
   </w:style>
-  <w:style w:type="paragraph" w:styleId="BalloonText">
+  <w:style w:type="paragraph" w:styleId="Textedebulles">
     <w:name w:val="Balloon Text"/>
     <w:basedOn w:val="Normal"/>
-    <w:link w:val="BalloonTextChar"/>
+    <w:link w:val="TextedebullesCar"/>
     <w:uiPriority w:val="99"/>
     <w:semiHidden/>
     <w:unhideWhenUsed/>
@@ -8855,10 +10033,10 @@
       <w:szCs w:val="16"/>
     </w:rPr>
   </w:style>
-  <w:style w:type="character" w:customStyle="1" w:styleId="BalloonTextChar">
-    <w:name w:val="Balloon Text Char"/>
-    <w:basedOn w:val="DefaultParagraphFont"/>
-    <w:link w:val="BalloonText"/>
+  <w:style w:type="character" w:customStyle="1" w:styleId="TextedebullesCar">
+    <w:name w:val="Texte de bulles Car"/>
+    <w:basedOn w:val="Policepardfaut"/>
+    <w:link w:val="Textedebulles"/>
     <w:uiPriority w:val="99"/>
     <w:semiHidden/>
     <w:rsid w:val="00620D06"/>
@@ -8868,10 +10046,10 @@
       <w:szCs w:val="16"/>
     </w:rPr>
   </w:style>
-  <w:style w:type="character" w:customStyle="1" w:styleId="Heading2Char">
-    <w:name w:val="Heading 2 Char"/>
-    <w:basedOn w:val="DefaultParagraphFont"/>
-    <w:link w:val="Heading2"/>
+  <w:style w:type="character" w:customStyle="1" w:styleId="Titre2Car">
+    <w:name w:val="Titre 2 Car"/>
+    <w:basedOn w:val="Policepardfaut"/>
+    <w:link w:val="Titre2"/>
     <w:uiPriority w:val="9"/>
     <w:rsid w:val="008921FC"/>
     <w:rPr>
@@ -8883,10 +10061,10 @@
       <w:szCs w:val="26"/>
     </w:rPr>
   </w:style>
-  <w:style w:type="paragraph" w:styleId="Header">
+  <w:style w:type="paragraph" w:styleId="En-tte">
     <w:name w:val="header"/>
     <w:basedOn w:val="Normal"/>
-    <w:link w:val="HeaderChar"/>
+    <w:link w:val="En-tteCar"/>
     <w:uiPriority w:val="99"/>
     <w:unhideWhenUsed/>
     <w:rsid w:val="008921FC"/>
@@ -8897,20 +10075,20 @@
       </w:tabs>
     </w:pPr>
   </w:style>
-  <w:style w:type="character" w:customStyle="1" w:styleId="HeaderChar">
-    <w:name w:val="Header Char"/>
-    <w:basedOn w:val="DefaultParagraphFont"/>
-    <w:link w:val="Header"/>
+  <w:style w:type="character" w:customStyle="1" w:styleId="En-tteCar">
+    <w:name w:val="En-tête Car"/>
+    <w:basedOn w:val="Policepardfaut"/>
+    <w:link w:val="En-tte"/>
     <w:uiPriority w:val="99"/>
     <w:rsid w:val="008921FC"/>
     <w:rPr>
       <w:rFonts w:ascii="Arial" w:hAnsi="Arial"/>
     </w:rPr>
   </w:style>
-  <w:style w:type="paragraph" w:styleId="Footer">
+  <w:style w:type="paragraph" w:styleId="Pieddepage">
     <w:name w:val="footer"/>
     <w:basedOn w:val="Normal"/>
-    <w:link w:val="FooterChar"/>
+    <w:link w:val="PieddepageCar"/>
     <w:uiPriority w:val="99"/>
     <w:unhideWhenUsed/>
     <w:rsid w:val="008921FC"/>
@@ -8921,19 +10099,19 @@
       </w:tabs>
     </w:pPr>
   </w:style>
-  <w:style w:type="character" w:customStyle="1" w:styleId="FooterChar">
-    <w:name w:val="Footer Char"/>
-    <w:basedOn w:val="DefaultParagraphFont"/>
-    <w:link w:val="Footer"/>
+  <w:style w:type="character" w:customStyle="1" w:styleId="PieddepageCar">
+    <w:name w:val="Pied de page Car"/>
+    <w:basedOn w:val="Policepardfaut"/>
+    <w:link w:val="Pieddepage"/>
     <w:uiPriority w:val="99"/>
     <w:rsid w:val="008921FC"/>
     <w:rPr>
       <w:rFonts w:ascii="Arial" w:hAnsi="Arial"/>
     </w:rPr>
   </w:style>
-  <w:style w:type="paragraph" w:styleId="TOCHeading">
+  <w:style w:type="paragraph" w:styleId="En-ttedetabledesmatires">
     <w:name w:val="TOC Heading"/>
-    <w:basedOn w:val="Heading1"/>
+    <w:basedOn w:val="Titre1"/>
     <w:next w:val="Normal"/>
     <w:uiPriority w:val="39"/>
     <w:semiHidden/>
@@ -8957,7 +10135,7 @@
       <w:lang w:eastAsia="ja-JP"/>
     </w:rPr>
   </w:style>
-  <w:style w:type="paragraph" w:styleId="TOC1">
+  <w:style w:type="paragraph" w:styleId="TM1">
     <w:name w:val="toc 1"/>
     <w:basedOn w:val="Normal"/>
     <w:next w:val="Normal"/>
@@ -8969,9 +10147,9 @@
       <w:spacing w:after="100"/>
     </w:pPr>
   </w:style>
-  <w:style w:type="character" w:styleId="Hyperlink">
+  <w:style w:type="character" w:styleId="Lienhypertexte">
     <w:name w:val="Hyperlink"/>
-    <w:basedOn w:val="DefaultParagraphFont"/>
+    <w:basedOn w:val="Policepardfaut"/>
     <w:uiPriority w:val="99"/>
     <w:unhideWhenUsed/>
     <w:rsid w:val="00201CDF"/>
@@ -8980,7 +10158,7 @@
       <w:u w:val="single"/>
     </w:rPr>
   </w:style>
-  <w:style w:type="paragraph" w:styleId="Caption">
+  <w:style w:type="paragraph" w:styleId="Lgende">
     <w:name w:val="caption"/>
     <w:basedOn w:val="Normal"/>
     <w:next w:val="Normal"/>
@@ -8999,9 +10177,9 @@
       <w:szCs w:val="18"/>
     </w:rPr>
   </w:style>
-  <w:style w:type="character" w:styleId="PlaceholderText">
+  <w:style w:type="character" w:styleId="Textedelespacerserv">
     <w:name w:val="Placeholder Text"/>
-    <w:basedOn w:val="DefaultParagraphFont"/>
+    <w:basedOn w:val="Policepardfaut"/>
     <w:uiPriority w:val="99"/>
     <w:semiHidden/>
     <w:rsid w:val="00704D5E"/>
@@ -9009,7 +10187,7 @@
       <w:color w:val="808080"/>
     </w:rPr>
   </w:style>
-  <w:style w:type="paragraph" w:styleId="TOC2">
+  <w:style w:type="paragraph" w:styleId="TM2">
     <w:name w:val="toc 2"/>
     <w:basedOn w:val="Normal"/>
     <w:next w:val="Normal"/>
@@ -9022,9 +10200,9 @@
       <w:ind w:left="220"/>
     </w:pPr>
   </w:style>
-  <w:style w:type="table" w:styleId="TableGrid">
+  <w:style w:type="table" w:styleId="Grilledutableau">
     <w:name w:val="Table Grid"/>
-    <w:basedOn w:val="TableNormal"/>
+    <w:basedOn w:val="TableauNormal"/>
     <w:uiPriority w:val="59"/>
     <w:rsid w:val="003A425F"/>
     <w:tblPr>
@@ -9038,10 +10216,10 @@
       </w:tblBorders>
     </w:tblPr>
   </w:style>
-  <w:style w:type="character" w:customStyle="1" w:styleId="Heading3Char">
-    <w:name w:val="Heading 3 Char"/>
-    <w:basedOn w:val="DefaultParagraphFont"/>
-    <w:link w:val="Heading3"/>
+  <w:style w:type="character" w:customStyle="1" w:styleId="Titre3Car">
+    <w:name w:val="Titre 3 Car"/>
+    <w:basedOn w:val="Policepardfaut"/>
+    <w:link w:val="Titre3"/>
     <w:uiPriority w:val="9"/>
     <w:rsid w:val="003D32C2"/>
     <w:rPr>
@@ -9051,7 +10229,7 @@
       <w:color w:val="4F81BD" w:themeColor="accent1"/>
     </w:rPr>
   </w:style>
-  <w:style w:type="paragraph" w:styleId="TOC3">
+  <w:style w:type="paragraph" w:styleId="TM3">
     <w:name w:val="toc 3"/>
     <w:basedOn w:val="Normal"/>
     <w:next w:val="Normal"/>
@@ -9067,246 +10245,518 @@
 </w:styles>
 </file>
 
-<file path=word/stylesWithEffects.xml><?xml version="1.0" encoding="utf-8"?>
-<w:styles xmlns:wpc="http://schemas.microsoft.com/office/word/2010/wordprocessingCanvas" xmlns:mc="http://schemas.openxmlformats.org/markup-compatibility/2006" xmlns:o="urn:schemas-microsoft-com:office:office" xmlns:r="http://schemas.openxmlformats.org/officeDocument/2006/relationships" xmlns:m="http://schemas.openxmlformats.org/officeDocument/2006/math" xmlns:v="urn:schemas-microsoft-com:vml" xmlns:wp14="http://schemas.microsoft.com/office/word/2010/wordprocessingDrawing" xmlns:wp="http://schemas.openxmlformats.org/drawingml/2006/wordprocessingDrawing" xmlns:w10="urn:schemas-microsoft-com:office:word" xmlns:w="http://schemas.openxmlformats.org/wordprocessingml/2006/main" xmlns:w14="http://schemas.microsoft.com/office/word/2010/wordml" xmlns:wpg="http://schemas.microsoft.com/office/word/2010/wordprocessingGroup" xmlns:wpi="http://schemas.microsoft.com/office/word/2010/wordprocessingInk" xmlns:wne="http://schemas.microsoft.com/office/word/2006/wordml" xmlns:wps="http://schemas.microsoft.com/office/word/2010/wordprocessingShape" mc:Ignorable="w14 wp14">
+<file path=word/glossary/document.xml><?xml version="1.0" encoding="utf-8"?>
+<w:glossaryDocument xmlns:wpc="http://schemas.microsoft.com/office/word/2010/wordprocessingCanvas" xmlns:cx="http://schemas.microsoft.com/office/drawing/2014/chartex" xmlns:cx1="http://schemas.microsoft.com/office/drawing/2015/9/8/chartex" xmlns:cx2="http://schemas.microsoft.com/office/drawing/2015/10/21/chartex" xmlns:cx3="http://schemas.microsoft.com/office/drawing/2016/5/9/chartex" xmlns:cx4="http://schemas.microsoft.com/office/drawing/2016/5/10/chartex" xmlns:cx5="http://schemas.microsoft.com/office/drawing/2016/5/11/chartex" xmlns:cx6="http://schemas.microsoft.com/office/drawing/2016/5/12/chartex" xmlns:cx7="http://schemas.microsoft.com/office/drawing/2016/5/13/chartex" xmlns:cx8="http://schemas.microsoft.com/office/drawing/2016/5/14/chartex" xmlns:mc="http://schemas.openxmlformats.org/markup-compatibility/2006" xmlns:aink="http://schemas.microsoft.com/office/drawing/2016/ink" xmlns:am3d="http://schemas.microsoft.com/office/drawing/2017/model3d" xmlns:o="urn:schemas-microsoft-com:office:office" xmlns:r="http://schemas.openxmlformats.org/officeDocument/2006/relationships" xmlns:m="http://schemas.openxmlformats.org/officeDocument/2006/math" xmlns:v="urn:schemas-microsoft-com:vml" xmlns:wp14="http://schemas.microsoft.com/office/word/2010/wordprocessingDrawing" xmlns:wp="http://schemas.openxmlformats.org/drawingml/2006/wordprocessingDrawing" xmlns:w10="urn:schemas-microsoft-com:office:word" xmlns:w="http://schemas.openxmlformats.org/wordprocessingml/2006/main" xmlns:w14="http://schemas.microsoft.com/office/word/2010/wordml" xmlns:w15="http://schemas.microsoft.com/office/word/2012/wordml" xmlns:w16se="http://schemas.microsoft.com/office/word/2015/wordml/symex" xmlns:wpg="http://schemas.microsoft.com/office/word/2010/wordprocessingGroup" xmlns:wpi="http://schemas.microsoft.com/office/word/2010/wordprocessingInk" xmlns:wne="http://schemas.microsoft.com/office/word/2006/wordml" xmlns:wps="http://schemas.microsoft.com/office/word/2010/wordprocessingShape" mc:Ignorable="w14 w15 w16se wp14"/>
+</file>
+
+<file path=word/glossary/fontTable.xml><?xml version="1.0" encoding="utf-8"?>
+<w:fonts xmlns:mc="http://schemas.openxmlformats.org/markup-compatibility/2006" xmlns:r="http://schemas.openxmlformats.org/officeDocument/2006/relationships" xmlns:w="http://schemas.openxmlformats.org/wordprocessingml/2006/main" xmlns:w14="http://schemas.microsoft.com/office/word/2010/wordml" xmlns:w15="http://schemas.microsoft.com/office/word/2012/wordml" xmlns:w16se="http://schemas.microsoft.com/office/word/2015/wordml/symex" mc:Ignorable="w14 w15 w16se">
+  <w:font w:name="Calibri">
+    <w:panose1 w:val="020F0502020204030204"/>
+    <w:charset w:val="00"/>
+    <w:family w:val="swiss"/>
+    <w:pitch w:val="variable"/>
+    <w:sig w:usb0="E0002AFF" w:usb1="C000247B" w:usb2="00000009" w:usb3="00000000" w:csb0="000001FF" w:csb1="00000000"/>
+  </w:font>
+  <w:font w:name="Times New Roman">
+    <w:panose1 w:val="02020603050405020304"/>
+    <w:charset w:val="00"/>
+    <w:family w:val="roman"/>
+    <w:pitch w:val="variable"/>
+    <w:sig w:usb0="E0002EFF" w:usb1="C000785B" w:usb2="00000009" w:usb3="00000000" w:csb0="000001FF" w:csb1="00000000"/>
+  </w:font>
+  <w:font w:name="Arial">
+    <w:panose1 w:val="020B0604020202020204"/>
+    <w:charset w:val="00"/>
+    <w:family w:val="swiss"/>
+    <w:pitch w:val="variable"/>
+    <w:sig w:usb0="E0002EFF" w:usb1="C0007843" w:usb2="00000009" w:usb3="00000000" w:csb0="000001FF" w:csb1="00000000"/>
+  </w:font>
+  <w:font w:name="Cambria">
+    <w:panose1 w:val="02040503050406030204"/>
+    <w:charset w:val="00"/>
+    <w:family w:val="roman"/>
+    <w:pitch w:val="variable"/>
+    <w:sig w:usb0="E00002FF" w:usb1="400004FF" w:usb2="00000000" w:usb3="00000000" w:csb0="0000019F" w:csb1="00000000"/>
+  </w:font>
+  <w:font w:name="PMingLiU">
+    <w:altName w:val="新細明體"/>
+    <w:panose1 w:val="02010601000101010101"/>
+    <w:charset w:val="88"/>
+    <w:family w:val="auto"/>
+    <w:notTrueType/>
+    <w:pitch w:val="variable"/>
+    <w:sig w:usb0="00000001" w:usb1="08080000" w:usb2="00000010" w:usb3="00000000" w:csb0="00100000" w:csb1="00000000"/>
+  </w:font>
+  <w:font w:name="Tahoma">
+    <w:panose1 w:val="020B0604030504040204"/>
+    <w:charset w:val="00"/>
+    <w:family w:val="swiss"/>
+    <w:pitch w:val="variable"/>
+    <w:sig w:usb0="E1002EFF" w:usb1="C000605B" w:usb2="00000029" w:usb3="00000000" w:csb0="000101FF" w:csb1="00000000"/>
+  </w:font>
+  <w:font w:name="Cambria Math">
+    <w:panose1 w:val="02040503050406030204"/>
+    <w:charset w:val="00"/>
+    <w:family w:val="roman"/>
+    <w:pitch w:val="variable"/>
+    <w:sig w:usb0="E00002FF" w:usb1="420024FF" w:usb2="00000000" w:usb3="00000000" w:csb0="0000019F" w:csb1="00000000"/>
+  </w:font>
+  <w:font w:name="Calibri Light">
+    <w:panose1 w:val="020F0302020204030204"/>
+    <w:charset w:val="00"/>
+    <w:family w:val="swiss"/>
+    <w:pitch w:val="variable"/>
+    <w:sig w:usb0="E0002AFF" w:usb1="C000247B" w:usb2="00000009" w:usb3="00000000" w:csb0="000001FF" w:csb1="00000000"/>
+  </w:font>
+</w:fonts>
+</file>
+
+<file path=word/glossary/settings.xml><?xml version="1.0" encoding="utf-8"?>
+<w:settings xmlns:mc="http://schemas.openxmlformats.org/markup-compatibility/2006" xmlns:o="urn:schemas-microsoft-com:office:office" xmlns:r="http://schemas.openxmlformats.org/officeDocument/2006/relationships" xmlns:m="http://schemas.openxmlformats.org/officeDocument/2006/math" xmlns:v="urn:schemas-microsoft-com:vml" xmlns:w10="urn:schemas-microsoft-com:office:word" xmlns:w="http://schemas.openxmlformats.org/wordprocessingml/2006/main" xmlns:w14="http://schemas.microsoft.com/office/word/2010/wordml" xmlns:w15="http://schemas.microsoft.com/office/word/2012/wordml" xmlns:w16se="http://schemas.microsoft.com/office/word/2015/wordml/symex" xmlns:sl="http://schemas.openxmlformats.org/schemaLibrary/2006/main" mc:Ignorable="w14 w15 w16se">
+  <w:view w:val="normal"/>
+  <w:defaultTabStop w:val="708"/>
+  <w:hyphenationZone w:val="425"/>
+  <w:characterSpacingControl w:val="doNotCompress"/>
+  <w:compat>
+    <w:useFELayout/>
+    <w:compatSetting w:name="compatibilityMode" w:uri="http://schemas.microsoft.com/office/word" w:val="15"/>
+    <w:compatSetting w:name="overrideTableStyleFontSizeAndJustification" w:uri="http://schemas.microsoft.com/office/word" w:val="1"/>
+    <w:compatSetting w:name="enableOpenTypeFeatures" w:uri="http://schemas.microsoft.com/office/word" w:val="1"/>
+    <w:compatSetting w:name="doNotFlipMirrorIndents" w:uri="http://schemas.microsoft.com/office/word" w:val="1"/>
+    <w:compatSetting w:name="differentiateMultirowTableHeaders" w:uri="http://schemas.microsoft.com/office/word" w:val="1"/>
+  </w:compat>
+  <w:rsids>
+    <w:rsidRoot w:val="00485674"/>
+    <w:rsid w:val="00485674"/>
+    <w:rsid w:val="00A2434E"/>
+  </w:rsids>
+  <m:mathPr>
+    <m:mathFont m:val="Cambria Math"/>
+    <m:brkBin m:val="before"/>
+    <m:brkBinSub m:val="--"/>
+    <m:smallFrac m:val="0"/>
+    <m:dispDef/>
+    <m:lMargin m:val="0"/>
+    <m:rMargin m:val="0"/>
+    <m:defJc m:val="centerGroup"/>
+    <m:wrapIndent m:val="1440"/>
+    <m:intLim m:val="subSup"/>
+    <m:naryLim m:val="undOvr"/>
+  </m:mathPr>
+  <w:themeFontLang w:val="fr-CA"/>
+  <w:clrSchemeMapping w:bg1="light1" w:t1="dark1" w:bg2="light2" w:t2="dark2" w:accent1="accent1" w:accent2="accent2" w:accent3="accent3" w:accent4="accent4" w:accent5="accent5" w:accent6="accent6" w:hyperlink="hyperlink" w:followedHyperlink="followedHyperlink"/>
+  <w:decimalSymbol w:val=","/>
+  <w:listSeparator w:val=";"/>
+  <w15:chartTrackingRefBased/>
+</w:settings>
+</file>
+
+<file path=word/glossary/styles.xml><?xml version="1.0" encoding="utf-8"?>
+<w:styles xmlns:mc="http://schemas.openxmlformats.org/markup-compatibility/2006" xmlns:r="http://schemas.openxmlformats.org/officeDocument/2006/relationships" xmlns:w="http://schemas.openxmlformats.org/wordprocessingml/2006/main" xmlns:w14="http://schemas.microsoft.com/office/word/2010/wordml" xmlns:w15="http://schemas.microsoft.com/office/word/2012/wordml" xmlns:w16se="http://schemas.microsoft.com/office/word/2015/wordml/symex" mc:Ignorable="w14 w15 w16se">
   <w:docDefaults>
     <w:rPrDefault>
       <w:rPr>
-        <w:rFonts w:asciiTheme="minorHAnsi" w:eastAsiaTheme="minorHAnsi" w:hAnsiTheme="minorHAnsi" w:cstheme="minorBidi"/>
+        <w:rFonts w:asciiTheme="minorHAnsi" w:eastAsiaTheme="minorEastAsia" w:hAnsiTheme="minorHAnsi" w:cstheme="minorBidi"/>
         <w:sz w:val="22"/>
         <w:szCs w:val="22"/>
-        <w:lang w:val="en-US" w:eastAsia="en-US" w:bidi="ar-SA"/>
+        <w:lang w:val="fr-CA" w:eastAsia="fr-CA" w:bidi="ar-SA"/>
       </w:rPr>
     </w:rPrDefault>
     <w:pPrDefault>
       <w:pPr>
-        <w:widowControl w:val="0"/>
+        <w:spacing w:after="160" w:line="259" w:lineRule="auto"/>
       </w:pPr>
     </w:pPrDefault>
   </w:docDefaults>
-  <w:latentStyles w:defLockedState="0" w:defUIPriority="99" w:defSemiHidden="1" w:defUnhideWhenUsed="1" w:defQFormat="0" w:count="267">
-    <w:lsdException w:name="Normal" w:semiHidden="0" w:uiPriority="0" w:unhideWhenUsed="0" w:qFormat="1"/>
-    <w:lsdException w:name="heading 1" w:semiHidden="0" w:uiPriority="9" w:unhideWhenUsed="0" w:qFormat="1"/>
-    <w:lsdException w:name="heading 2" w:uiPriority="9" w:qFormat="1"/>
-    <w:lsdException w:name="heading 3" w:uiPriority="9" w:qFormat="1"/>
-    <w:lsdException w:name="heading 4" w:uiPriority="9" w:qFormat="1"/>
-    <w:lsdException w:name="heading 5" w:uiPriority="9" w:qFormat="1"/>
-    <w:lsdException w:name="heading 6" w:uiPriority="9" w:qFormat="1"/>
-    <w:lsdException w:name="heading 7" w:uiPriority="9" w:qFormat="1"/>
-    <w:lsdException w:name="heading 8" w:uiPriority="9" w:qFormat="1"/>
-    <w:lsdException w:name="heading 9" w:uiPriority="9" w:qFormat="1"/>
-    <w:lsdException w:name="toc 1" w:uiPriority="39"/>
-    <w:lsdException w:name="toc 2" w:uiPriority="39"/>
-    <w:lsdException w:name="toc 3" w:uiPriority="39"/>
-    <w:lsdException w:name="toc 4" w:uiPriority="39"/>
-    <w:lsdException w:name="toc 5" w:uiPriority="39"/>
-    <w:lsdException w:name="toc 6" w:uiPriority="39"/>
-    <w:lsdException w:name="toc 7" w:uiPriority="39"/>
-    <w:lsdException w:name="toc 8" w:uiPriority="39"/>
-    <w:lsdException w:name="toc 9" w:uiPriority="39"/>
-    <w:lsdException w:name="caption" w:uiPriority="35" w:qFormat="1"/>
-    <w:lsdException w:name="Title" w:semiHidden="0" w:uiPriority="10" w:unhideWhenUsed="0" w:qFormat="1"/>
-    <w:lsdException w:name="Default Paragraph Font" w:uiPriority="1"/>
-    <w:lsdException w:name="Subtitle" w:semiHidden="0" w:uiPriority="11" w:unhideWhenUsed="0" w:qFormat="1"/>
-    <w:lsdException w:name="Strong" w:semiHidden="0" w:uiPriority="22" w:unhideWhenUsed="0" w:qFormat="1"/>
-    <w:lsdException w:name="Emphasis" w:semiHidden="0" w:uiPriority="20" w:unhideWhenUsed="0" w:qFormat="1"/>
-    <w:lsdException w:name="Table Grid" w:uiPriority="59"/>
-    <w:lsdException w:name="Placeholder Text" w:unhideWhenUsed="0"/>
-    <w:lsdException w:name="No Spacing" w:semiHidden="0" w:uiPriority="1" w:unhideWhenUsed="0" w:qFormat="1"/>
-    <w:lsdException w:name="Light Shading" w:semiHidden="0" w:uiPriority="60" w:unhideWhenUsed="0"/>
-    <w:lsdException w:name="Light List" w:semiHidden="0" w:uiPriority="61" w:unhideWhenUsed="0"/>
-    <w:lsdException w:name="Light Grid" w:semiHidden="0" w:uiPriority="62" w:unhideWhenUsed="0"/>
-    <w:lsdException w:name="Medium Shading 1" w:semiHidden="0" w:uiPriority="63" w:unhideWhenUsed="0"/>
-    <w:lsdException w:name="Medium Shading 2" w:semiHidden="0" w:uiPriority="64" w:unhideWhenUsed="0"/>
-    <w:lsdException w:name="Medium List 1" w:semiHidden="0" w:uiPriority="65" w:unhideWhenUsed="0"/>
-    <w:lsdException w:name="Medium List 2" w:semiHidden="0" w:uiPriority="66" w:unhideWhenUsed="0"/>
-    <w:lsdException w:name="Medium Grid 1" w:semiHidden="0" w:uiPriority="67" w:unhideWhenUsed="0"/>
-    <w:lsdException w:name="Medium Grid 2" w:semiHidden="0" w:uiPriority="68" w:unhideWhenUsed="0"/>
-    <w:lsdException w:name="Medium Grid 3" w:semiHidden="0" w:uiPriority="69" w:unhideWhenUsed="0"/>
-    <w:lsdException w:name="Dark List" w:semiHidden="0" w:uiPriority="70" w:unhideWhenUsed="0"/>
-    <w:lsdException w:name="Colorful Shading" w:semiHidden="0" w:uiPriority="71" w:unhideWhenUsed="0"/>
-    <w:lsdException w:name="Colorful List" w:semiHidden="0" w:uiPriority="72" w:unhideWhenUsed="0"/>
-    <w:lsdException w:name="Colorful Grid" w:semiHidden="0" w:uiPriority="73" w:unhideWhenUsed="0"/>
-    <w:lsdException w:name="Light Shading Accent 1" w:semiHidden="0" w:uiPriority="60" w:unhideWhenUsed="0"/>
-    <w:lsdException w:name="Light List Accent 1" w:semiHidden="0" w:uiPriority="61" w:unhideWhenUsed="0"/>
-    <w:lsdException w:name="Light Grid Accent 1" w:semiHidden="0" w:uiPriority="62" w:unhideWhenUsed="0"/>
-    <w:lsdException w:name="Medium Shading 1 Accent 1" w:semiHidden="0" w:uiPriority="63" w:unhideWhenUsed="0"/>
-    <w:lsdException w:name="Medium Shading 2 Accent 1" w:semiHidden="0" w:uiPriority="64" w:unhideWhenUsed="0"/>
-    <w:lsdException w:name="Medium List 1 Accent 1" w:semiHidden="0" w:uiPriority="65" w:unhideWhenUsed="0"/>
-    <w:lsdException w:name="Revision" w:unhideWhenUsed="0"/>
-    <w:lsdException w:name="List Paragraph" w:semiHidden="0" w:uiPriority="34" w:unhideWhenUsed="0" w:qFormat="1"/>
-    <w:lsdException w:name="Quote" w:semiHidden="0" w:uiPriority="29" w:unhideWhenUsed="0" w:qFormat="1"/>
-    <w:lsdException w:name="Intense Quote" w:semiHidden="0" w:uiPriority="30" w:unhideWhenUsed="0" w:qFormat="1"/>
-    <w:lsdException w:name="Medium List 2 Accent 1" w:semiHidden="0" w:uiPriority="66" w:unhideWhenUsed="0"/>
-    <w:lsdException w:name="Medium Grid 1 Accent 1" w:semiHidden="0" w:uiPriority="67" w:unhideWhenUsed="0"/>
-    <w:lsdException w:name="Medium Grid 2 Accent 1" w:semiHidden="0" w:uiPriority="68" w:unhideWhenUsed="0"/>
-    <w:lsdException w:name="Medium Grid 3 Accent 1" w:semiHidden="0" w:uiPriority="69" w:unhideWhenUsed="0"/>
-    <w:lsdException w:name="Dark List Accent 1" w:semiHidden="0" w:uiPriority="70" w:unhideWhenUsed="0"/>
-    <w:lsdException w:name="Colorful Shading Accent 1" w:semiHidden="0" w:uiPriority="71" w:unhideWhenUsed="0"/>
-    <w:lsdException w:name="Colorful List Accent 1" w:semiHidden="0" w:uiPriority="72" w:unhideWhenUsed="0"/>
-    <w:lsdException w:name="Colorful Grid Accent 1" w:semiHidden="0" w:uiPriority="73" w:unhideWhenUsed="0"/>
-    <w:lsdException w:name="Light Shading Accent 2" w:semiHidden="0" w:uiPriority="60" w:unhideWhenUsed="0"/>
-    <w:lsdException w:name="Light List Accent 2" w:semiHidden="0" w:uiPriority="61" w:unhideWhenUsed="0"/>
-    <w:lsdException w:name="Light Grid Accent 2" w:semiHidden="0" w:uiPriority="62" w:unhideWhenUsed="0"/>
-    <w:lsdException w:name="Medium Shading 1 Accent 2" w:semiHidden="0" w:uiPriority="63" w:unhideWhenUsed="0"/>
-    <w:lsdException w:name="Medium Shading 2 Accent 2" w:semiHidden="0" w:uiPriority="64" w:unhideWhenUsed="0"/>
-    <w:lsdException w:name="Medium List 1 Accent 2" w:semiHidden="0" w:uiPriority="65" w:unhideWhenUsed="0"/>
-    <w:lsdException w:name="Medium List 2 Accent 2" w:semiHidden="0" w:uiPriority="66" w:unhideWhenUsed="0"/>
-    <w:lsdException w:name="Medium Grid 1 Accent 2" w:semiHidden="0" w:uiPriority="67" w:unhideWhenUsed="0"/>
-    <w:lsdException w:name="Medium Grid 2 Accent 2" w:semiHidden="0" w:uiPriority="68" w:unhideWhenUsed="0"/>
-    <w:lsdException w:name="Medium Grid 3 Accent 2" w:semiHidden="0" w:uiPriority="69" w:unhideWhenUsed="0"/>
-    <w:lsdException w:name="Dark List Accent 2" w:semiHidden="0" w:uiPriority="70" w:unhideWhenUsed="0"/>
-    <w:lsdException w:name="Colorful Shading Accent 2" w:semiHidden="0" w:uiPriority="71" w:unhideWhenUsed="0"/>
-    <w:lsdException w:name="Colorful List Accent 2" w:semiHidden="0" w:uiPriority="72" w:unhideWhenUsed="0"/>
-    <w:lsdException w:name="Colorful Grid Accent 2" w:semiHidden="0" w:uiPriority="73" w:unhideWhenUsed="0"/>
-    <w:lsdException w:name="Light Shading Accent 3" w:semiHidden="0" w:uiPriority="60" w:unhideWhenUsed="0"/>
-    <w:lsdException w:name="Light List Accent 3" w:semiHidden="0" w:uiPriority="61" w:unhideWhenUsed="0"/>
-    <w:lsdException w:name="Light Grid Accent 3" w:semiHidden="0" w:uiPriority="62" w:unhideWhenUsed="0"/>
-    <w:lsdException w:name="Medium Shading 1 Accent 3" w:semiHidden="0" w:uiPriority="63" w:unhideWhenUsed="0"/>
-    <w:lsdException w:name="Medium Shading 2 Accent 3" w:semiHidden="0" w:uiPriority="64" w:unhideWhenUsed="0"/>
-    <w:lsdException w:name="Medium List 1 Accent 3" w:semiHidden="0" w:uiPriority="65" w:unhideWhenUsed="0"/>
-    <w:lsdException w:name="Medium List 2 Accent 3" w:semiHidden="0" w:uiPriority="66" w:unhideWhenUsed="0"/>
-    <w:lsdException w:name="Medium Grid 1 Accent 3" w:semiHidden="0" w:uiPriority="67" w:unhideWhenUsed="0"/>
-    <w:lsdException w:name="Medium Grid 2 Accent 3" w:semiHidden="0" w:uiPriority="68" w:unhideWhenUsed="0"/>
-    <w:lsdException w:name="Medium Grid 3 Accent 3" w:semiHidden="0" w:uiPriority="69" w:unhideWhenUsed="0"/>
-    <w:lsdException w:name="Dark List Accent 3" w:semiHidden="0" w:uiPriority="70" w:unhideWhenUsed="0"/>
-    <w:lsdException w:name="Colorful Shading Accent 3" w:semiHidden="0" w:uiPriority="71" w:unhideWhenUsed="0"/>
-    <w:lsdException w:name="Colorful List Accent 3" w:semiHidden="0" w:uiPriority="72" w:unhideWhenUsed="0"/>
-    <w:lsdException w:name="Colorful Grid Accent 3" w:semiHidden="0" w:uiPriority="73" w:unhideWhenUsed="0"/>
-    <w:lsdException w:name="Light Shading Accent 4" w:semiHidden="0" w:uiPriority="60" w:unhideWhenUsed="0"/>
-    <w:lsdException w:name="Light List Accent 4" w:semiHidden="0" w:uiPriority="61" w:unhideWhenUsed="0"/>
-    <w:lsdException w:name="Light Grid Accent 4" w:semiHidden="0" w:uiPriority="62" w:unhideWhenUsed="0"/>
-    <w:lsdException w:name="Medium Shading 1 Accent 4" w:semiHidden="0" w:uiPriority="63" w:unhideWhenUsed="0"/>
-    <w:lsdException w:name="Medium Shading 2 Accent 4" w:semiHidden="0" w:uiPriority="64" w:unhideWhenUsed="0"/>
-    <w:lsdException w:name="Medium List 1 Accent 4" w:semiHidden="0" w:uiPriority="65" w:unhideWhenUsed="0"/>
-    <w:lsdException w:name="Medium List 2 Accent 4" w:semiHidden="0" w:uiPriority="66" w:unhideWhenUsed="0"/>
-    <w:lsdException w:name="Medium Grid 1 Accent 4" w:semiHidden="0" w:uiPriority="67" w:unhideWhenUsed="0"/>
-    <w:lsdException w:name="Medium Grid 2 Accent 4" w:semiHidden="0" w:uiPriority="68" w:unhideWhenUsed="0"/>
-    <w:lsdException w:name="Medium Grid 3 Accent 4" w:semiHidden="0" w:uiPriority="69" w:unhideWhenUsed="0"/>
-    <w:lsdException w:name="Dark List Accent 4" w:semiHidden="0" w:uiPriority="70" w:unhideWhenUsed="0"/>
-    <w:lsdException w:name="Colorful Shading Accent 4" w:semiHidden="0" w:uiPriority="71" w:unhideWhenUsed="0"/>
-    <w:lsdException w:name="Colorful List Accent 4" w:semiHidden="0" w:uiPriority="72" w:unhideWhenUsed="0"/>
-    <w:lsdException w:name="Colorful Grid Accent 4" w:semiHidden="0" w:uiPriority="73" w:unhideWhenUsed="0"/>
-    <w:lsdException w:name="Light Shading Accent 5" w:semiHidden="0" w:uiPriority="60" w:unhideWhenUsed="0"/>
-    <w:lsdException w:name="Light List Accent 5" w:semiHidden="0" w:uiPriority="61" w:unhideWhenUsed="0"/>
-    <w:lsdException w:name="Light Grid Accent 5" w:semiHidden="0" w:uiPriority="62" w:unhideWhenUsed="0"/>
-    <w:lsdException w:name="Medium Shading 1 Accent 5" w:semiHidden="0" w:uiPriority="63" w:unhideWhenUsed="0"/>
-    <w:lsdException w:name="Medium Shading 2 Accent 5" w:semiHidden="0" w:uiPriority="64" w:unhideWhenUsed="0"/>
-    <w:lsdException w:name="Medium List 1 Accent 5" w:semiHidden="0" w:uiPriority="65" w:unhideWhenUsed="0"/>
-    <w:lsdException w:name="Medium List 2 Accent 5" w:semiHidden="0" w:uiPriority="66" w:unhideWhenUsed="0"/>
-    <w:lsdException w:name="Medium Grid 1 Accent 5" w:semiHidden="0" w:uiPriority="67" w:unhideWhenUsed="0"/>
-    <w:lsdException w:name="Medium Grid 2 Accent 5" w:semiHidden="0" w:uiPriority="68" w:unhideWhenUsed="0"/>
-    <w:lsdException w:name="Medium Grid 3 Accent 5" w:semiHidden="0" w:uiPriority="69" w:unhideWhenUsed="0"/>
-    <w:lsdException w:name="Dark List Accent 5" w:semiHidden="0" w:uiPriority="70" w:unhideWhenUsed="0"/>
-    <w:lsdException w:name="Colorful Shading Accent 5" w:semiHidden="0" w:uiPriority="71" w:unhideWhenUsed="0"/>
-    <w:lsdException w:name="Colorful List Accent 5" w:semiHidden="0" w:uiPriority="72" w:unhideWhenUsed="0"/>
-    <w:lsdException w:name="Colorful Grid Accent 5" w:semiHidden="0" w:uiPriority="73" w:unhideWhenUsed="0"/>
-    <w:lsdException w:name="Light Shading Accent 6" w:semiHidden="0" w:uiPriority="60" w:unhideWhenUsed="0"/>
-    <w:lsdException w:name="Light List Accent 6" w:semiHidden="0" w:uiPriority="61" w:unhideWhenUsed="0"/>
-    <w:lsdException w:name="Light Grid Accent 6" w:semiHidden="0" w:uiPriority="62" w:unhideWhenUsed="0"/>
-    <w:lsdException w:name="Medium Shading 1 Accent 6" w:semiHidden="0" w:uiPriority="63" w:unhideWhenUsed="0"/>
-    <w:lsdException w:name="Medium Shading 2 Accent 6" w:semiHidden="0" w:uiPriority="64" w:unhideWhenUsed="0"/>
-    <w:lsdException w:name="Medium List 1 Accent 6" w:semiHidden="0" w:uiPriority="65" w:unhideWhenUsed="0"/>
-    <w:lsdException w:name="Medium List 2 Accent 6" w:semiHidden="0" w:uiPriority="66" w:unhideWhenUsed="0"/>
-    <w:lsdException w:name="Medium Grid 1 Accent 6" w:semiHidden="0" w:uiPriority="67" w:unhideWhenUsed="0"/>
-    <w:lsdException w:name="Medium Grid 2 Accent 6" w:semiHidden="0" w:uiPriority="68" w:unhideWhenUsed="0"/>
-    <w:lsdException w:name="Medium Grid 3 Accent 6" w:semiHidden="0" w:uiPriority="69" w:unhideWhenUsed="0"/>
-    <w:lsdException w:name="Dark List Accent 6" w:semiHidden="0" w:uiPriority="70" w:unhideWhenUsed="0"/>
-    <w:lsdException w:name="Colorful Shading Accent 6" w:semiHidden="0" w:uiPriority="71" w:unhideWhenUsed="0"/>
-    <w:lsdException w:name="Colorful List Accent 6" w:semiHidden="0" w:uiPriority="72" w:unhideWhenUsed="0"/>
-    <w:lsdException w:name="Colorful Grid Accent 6" w:semiHidden="0" w:uiPriority="73" w:unhideWhenUsed="0"/>
-    <w:lsdException w:name="Subtle Emphasis" w:semiHidden="0" w:uiPriority="19" w:unhideWhenUsed="0" w:qFormat="1"/>
-    <w:lsdException w:name="Intense Emphasis" w:semiHidden="0" w:uiPriority="21" w:unhideWhenUsed="0" w:qFormat="1"/>
-    <w:lsdException w:name="Subtle Reference" w:semiHidden="0" w:uiPriority="31" w:unhideWhenUsed="0" w:qFormat="1"/>
-    <w:lsdException w:name="Intense Reference" w:semiHidden="0" w:uiPriority="32" w:unhideWhenUsed="0" w:qFormat="1"/>
-    <w:lsdException w:name="Book Title" w:semiHidden="0" w:uiPriority="33" w:unhideWhenUsed="0" w:qFormat="1"/>
-    <w:lsdException w:name="Bibliography" w:uiPriority="37"/>
-    <w:lsdException w:name="TOC Heading" w:uiPriority="39" w:qFormat="1"/>
+  <w:latentStyles w:defLockedState="0" w:defUIPriority="99" w:defSemiHidden="0" w:defUnhideWhenUsed="0" w:defQFormat="0" w:count="375">
+    <w:lsdException w:name="Normal" w:uiPriority="0" w:qFormat="1"/>
+    <w:lsdException w:name="heading 1" w:uiPriority="9" w:qFormat="1"/>
+    <w:lsdException w:name="heading 2" w:semiHidden="1" w:uiPriority="9" w:unhideWhenUsed="1" w:qFormat="1"/>
+    <w:lsdException w:name="heading 3" w:semiHidden="1" w:uiPriority="9" w:unhideWhenUsed="1" w:qFormat="1"/>
+    <w:lsdException w:name="heading 4" w:semiHidden="1" w:uiPriority="9" w:unhideWhenUsed="1" w:qFormat="1"/>
+    <w:lsdException w:name="heading 5" w:semiHidden="1" w:uiPriority="9" w:unhideWhenUsed="1" w:qFormat="1"/>
+    <w:lsdException w:name="heading 6" w:semiHidden="1" w:uiPriority="9" w:unhideWhenUsed="1" w:qFormat="1"/>
+    <w:lsdException w:name="heading 7" w:semiHidden="1" w:uiPriority="9" w:unhideWhenUsed="1" w:qFormat="1"/>
+    <w:lsdException w:name="heading 8" w:semiHidden="1" w:uiPriority="9" w:unhideWhenUsed="1" w:qFormat="1"/>
+    <w:lsdException w:name="heading 9" w:semiHidden="1" w:uiPriority="9" w:unhideWhenUsed="1" w:qFormat="1"/>
+    <w:lsdException w:name="index 1" w:semiHidden="1" w:unhideWhenUsed="1"/>
+    <w:lsdException w:name="index 2" w:semiHidden="1" w:unhideWhenUsed="1"/>
+    <w:lsdException w:name="index 3" w:semiHidden="1" w:unhideWhenUsed="1"/>
+    <w:lsdException w:name="index 4" w:semiHidden="1" w:unhideWhenUsed="1"/>
+    <w:lsdException w:name="index 5" w:semiHidden="1" w:unhideWhenUsed="1"/>
+    <w:lsdException w:name="index 6" w:semiHidden="1" w:unhideWhenUsed="1"/>
+    <w:lsdException w:name="index 7" w:semiHidden="1" w:unhideWhenUsed="1"/>
+    <w:lsdException w:name="index 8" w:semiHidden="1" w:unhideWhenUsed="1"/>
+    <w:lsdException w:name="index 9" w:semiHidden="1" w:unhideWhenUsed="1"/>
+    <w:lsdException w:name="toc 1" w:semiHidden="1" w:uiPriority="39" w:unhideWhenUsed="1"/>
+    <w:lsdException w:name="toc 2" w:semiHidden="1" w:uiPriority="39" w:unhideWhenUsed="1"/>
+    <w:lsdException w:name="toc 3" w:semiHidden="1" w:uiPriority="39" w:unhideWhenUsed="1"/>
+    <w:lsdException w:name="toc 4" w:semiHidden="1" w:uiPriority="39" w:unhideWhenUsed="1"/>
+    <w:lsdException w:name="toc 5" w:semiHidden="1" w:uiPriority="39" w:unhideWhenUsed="1"/>
+    <w:lsdException w:name="toc 6" w:semiHidden="1" w:uiPriority="39" w:unhideWhenUsed="1"/>
+    <w:lsdException w:name="toc 7" w:semiHidden="1" w:uiPriority="39" w:unhideWhenUsed="1"/>
+    <w:lsdException w:name="toc 8" w:semiHidden="1" w:uiPriority="39" w:unhideWhenUsed="1"/>
+    <w:lsdException w:name="toc 9" w:semiHidden="1" w:uiPriority="39" w:unhideWhenUsed="1"/>
+    <w:lsdException w:name="Normal Indent" w:semiHidden="1" w:unhideWhenUsed="1"/>
+    <w:lsdException w:name="footnote text" w:semiHidden="1" w:unhideWhenUsed="1"/>
+    <w:lsdException w:name="annotation text" w:semiHidden="1" w:unhideWhenUsed="1"/>
+    <w:lsdException w:name="header" w:semiHidden="1" w:unhideWhenUsed="1"/>
+    <w:lsdException w:name="footer" w:semiHidden="1" w:unhideWhenUsed="1"/>
+    <w:lsdException w:name="index heading" w:semiHidden="1" w:unhideWhenUsed="1"/>
+    <w:lsdException w:name="caption" w:semiHidden="1" w:uiPriority="35" w:unhideWhenUsed="1" w:qFormat="1"/>
+    <w:lsdException w:name="table of figures" w:semiHidden="1" w:unhideWhenUsed="1"/>
+    <w:lsdException w:name="envelope address" w:semiHidden="1" w:unhideWhenUsed="1"/>
+    <w:lsdException w:name="envelope return" w:semiHidden="1" w:unhideWhenUsed="1"/>
+    <w:lsdException w:name="footnote reference" w:semiHidden="1" w:unhideWhenUsed="1"/>
+    <w:lsdException w:name="annotation reference" w:semiHidden="1" w:unhideWhenUsed="1"/>
+    <w:lsdException w:name="line number" w:semiHidden="1" w:unhideWhenUsed="1"/>
+    <w:lsdException w:name="page number" w:semiHidden="1" w:unhideWhenUsed="1"/>
+    <w:lsdException w:name="endnote reference" w:semiHidden="1" w:unhideWhenUsed="1"/>
+    <w:lsdException w:name="endnote text" w:semiHidden="1" w:unhideWhenUsed="1"/>
+    <w:lsdException w:name="table of authorities" w:semiHidden="1" w:unhideWhenUsed="1"/>
+    <w:lsdException w:name="macro" w:semiHidden="1" w:unhideWhenUsed="1"/>
+    <w:lsdException w:name="toa heading" w:semiHidden="1" w:unhideWhenUsed="1"/>
+    <w:lsdException w:name="List" w:semiHidden="1" w:unhideWhenUsed="1"/>
+    <w:lsdException w:name="List Bullet" w:semiHidden="1" w:unhideWhenUsed="1"/>
+    <w:lsdException w:name="List Number" w:semiHidden="1" w:unhideWhenUsed="1"/>
+    <w:lsdException w:name="List 2" w:semiHidden="1" w:unhideWhenUsed="1"/>
+    <w:lsdException w:name="List 3" w:semiHidden="1" w:unhideWhenUsed="1"/>
+    <w:lsdException w:name="List 4" w:semiHidden="1" w:unhideWhenUsed="1"/>
+    <w:lsdException w:name="List 5" w:semiHidden="1" w:unhideWhenUsed="1"/>
+    <w:lsdException w:name="List Bullet 2" w:semiHidden="1" w:unhideWhenUsed="1"/>
+    <w:lsdException w:name="List Bullet 3" w:semiHidden="1" w:unhideWhenUsed="1"/>
+    <w:lsdException w:name="List Bullet 4" w:semiHidden="1" w:unhideWhenUsed="1"/>
+    <w:lsdException w:name="List Bullet 5" w:semiHidden="1" w:unhideWhenUsed="1"/>
+    <w:lsdException w:name="List Number 2" w:semiHidden="1" w:unhideWhenUsed="1"/>
+    <w:lsdException w:name="List Number 3" w:semiHidden="1" w:unhideWhenUsed="1"/>
+    <w:lsdException w:name="List Number 4" w:semiHidden="1" w:unhideWhenUsed="1"/>
+    <w:lsdException w:name="List Number 5" w:semiHidden="1" w:unhideWhenUsed="1"/>
+    <w:lsdException w:name="Title" w:uiPriority="10" w:qFormat="1"/>
+    <w:lsdException w:name="Closing" w:semiHidden="1" w:unhideWhenUsed="1"/>
+    <w:lsdException w:name="Signature" w:semiHidden="1" w:unhideWhenUsed="1"/>
+    <w:lsdException w:name="Default Paragraph Font" w:semiHidden="1" w:uiPriority="1" w:unhideWhenUsed="1"/>
+    <w:lsdException w:name="Body Text" w:semiHidden="1" w:unhideWhenUsed="1"/>
+    <w:lsdException w:name="Body Text Indent" w:semiHidden="1" w:unhideWhenUsed="1"/>
+    <w:lsdException w:name="List Continue" w:semiHidden="1" w:unhideWhenUsed="1"/>
+    <w:lsdException w:name="List Continue 2" w:semiHidden="1" w:unhideWhenUsed="1"/>
+    <w:lsdException w:name="List Continue 3" w:semiHidden="1" w:unhideWhenUsed="1"/>
+    <w:lsdException w:name="List Continue 4" w:semiHidden="1" w:unhideWhenUsed="1"/>
+    <w:lsdException w:name="List Continue 5" w:semiHidden="1" w:unhideWhenUsed="1"/>
+    <w:lsdException w:name="Message Header" w:semiHidden="1" w:unhideWhenUsed="1"/>
+    <w:lsdException w:name="Subtitle" w:uiPriority="11" w:qFormat="1"/>
+    <w:lsdException w:name="Salutation" w:semiHidden="1" w:unhideWhenUsed="1"/>
+    <w:lsdException w:name="Date" w:semiHidden="1" w:unhideWhenUsed="1"/>
+    <w:lsdException w:name="Body Text First Indent" w:semiHidden="1" w:unhideWhenUsed="1"/>
+    <w:lsdException w:name="Body Text First Indent 2" w:semiHidden="1" w:unhideWhenUsed="1"/>
+    <w:lsdException w:name="Note Heading" w:semiHidden="1" w:unhideWhenUsed="1"/>
+    <w:lsdException w:name="Body Text 2" w:semiHidden="1" w:unhideWhenUsed="1"/>
+    <w:lsdException w:name="Body Text 3" w:semiHidden="1" w:unhideWhenUsed="1"/>
+    <w:lsdException w:name="Body Text Indent 2" w:semiHidden="1" w:unhideWhenUsed="1"/>
+    <w:lsdException w:name="Body Text Indent 3" w:semiHidden="1" w:unhideWhenUsed="1"/>
+    <w:lsdException w:name="Block Text" w:semiHidden="1" w:unhideWhenUsed="1"/>
+    <w:lsdException w:name="Hyperlink" w:semiHidden="1" w:unhideWhenUsed="1"/>
+    <w:lsdException w:name="FollowedHyperlink" w:semiHidden="1" w:unhideWhenUsed="1"/>
+    <w:lsdException w:name="Strong" w:uiPriority="22" w:qFormat="1"/>
+    <w:lsdException w:name="Emphasis" w:uiPriority="20" w:qFormat="1"/>
+    <w:lsdException w:name="Document Map" w:semiHidden="1" w:unhideWhenUsed="1"/>
+    <w:lsdException w:name="Plain Text" w:semiHidden="1" w:unhideWhenUsed="1"/>
+    <w:lsdException w:name="E-mail Signature" w:semiHidden="1" w:unhideWhenUsed="1"/>
+    <w:lsdException w:name="HTML Top of Form" w:semiHidden="1" w:unhideWhenUsed="1"/>
+    <w:lsdException w:name="HTML Bottom of Form" w:semiHidden="1" w:unhideWhenUsed="1"/>
+    <w:lsdException w:name="Normal (Web)" w:semiHidden="1" w:unhideWhenUsed="1"/>
+    <w:lsdException w:name="HTML Acronym" w:semiHidden="1" w:unhideWhenUsed="1"/>
+    <w:lsdException w:name="HTML Address" w:semiHidden="1" w:unhideWhenUsed="1"/>
+    <w:lsdException w:name="HTML Cite" w:semiHidden="1" w:unhideWhenUsed="1"/>
+    <w:lsdException w:name="HTML Code" w:semiHidden="1" w:unhideWhenUsed="1"/>
+    <w:lsdException w:name="HTML Definition" w:semiHidden="1" w:unhideWhenUsed="1"/>
+    <w:lsdException w:name="HTML Keyboard" w:semiHidden="1" w:unhideWhenUsed="1"/>
+    <w:lsdException w:name="HTML Preformatted" w:semiHidden="1" w:unhideWhenUsed="1"/>
+    <w:lsdException w:name="HTML Sample" w:semiHidden="1" w:unhideWhenUsed="1"/>
+    <w:lsdException w:name="HTML Typewriter" w:semiHidden="1" w:unhideWhenUsed="1"/>
+    <w:lsdException w:name="HTML Variable" w:semiHidden="1" w:unhideWhenUsed="1"/>
+    <w:lsdException w:name="Normal Table" w:semiHidden="1" w:unhideWhenUsed="1"/>
+    <w:lsdException w:name="annotation subject" w:semiHidden="1" w:unhideWhenUsed="1"/>
+    <w:lsdException w:name="No List" w:semiHidden="1" w:unhideWhenUsed="1"/>
+    <w:lsdException w:name="Outline List 1" w:semiHidden="1" w:unhideWhenUsed="1"/>
+    <w:lsdException w:name="Outline List 2" w:semiHidden="1" w:unhideWhenUsed="1"/>
+    <w:lsdException w:name="Outline List 3" w:semiHidden="1" w:unhideWhenUsed="1"/>
+    <w:lsdException w:name="Table Simple 1" w:semiHidden="1" w:unhideWhenUsed="1"/>
+    <w:lsdException w:name="Table Simple 2" w:semiHidden="1" w:unhideWhenUsed="1"/>
+    <w:lsdException w:name="Table Simple 3" w:semiHidden="1" w:unhideWhenUsed="1"/>
+    <w:lsdException w:name="Table Classic 1" w:semiHidden="1" w:unhideWhenUsed="1"/>
+    <w:lsdException w:name="Table Classic 2" w:semiHidden="1" w:unhideWhenUsed="1"/>
+    <w:lsdException w:name="Table Classic 3" w:semiHidden="1" w:unhideWhenUsed="1"/>
+    <w:lsdException w:name="Table Classic 4" w:semiHidden="1" w:unhideWhenUsed="1"/>
+    <w:lsdException w:name="Table Colorful 1" w:semiHidden="1" w:unhideWhenUsed="1"/>
+    <w:lsdException w:name="Table Colorful 2" w:semiHidden="1" w:unhideWhenUsed="1"/>
+    <w:lsdException w:name="Table Colorful 3" w:semiHidden="1" w:unhideWhenUsed="1"/>
+    <w:lsdException w:name="Table Columns 1" w:semiHidden="1" w:unhideWhenUsed="1"/>
+    <w:lsdException w:name="Table Columns 2" w:semiHidden="1" w:unhideWhenUsed="1"/>
+    <w:lsdException w:name="Table Columns 3" w:semiHidden="1" w:unhideWhenUsed="1"/>
+    <w:lsdException w:name="Table Columns 4" w:semiHidden="1" w:unhideWhenUsed="1"/>
+    <w:lsdException w:name="Table Columns 5" w:semiHidden="1" w:unhideWhenUsed="1"/>
+    <w:lsdException w:name="Table Grid 1" w:semiHidden="1" w:unhideWhenUsed="1"/>
+    <w:lsdException w:name="Table Grid 2" w:semiHidden="1" w:unhideWhenUsed="1"/>
+    <w:lsdException w:name="Table Grid 3" w:semiHidden="1" w:unhideWhenUsed="1"/>
+    <w:lsdException w:name="Table Grid 4" w:semiHidden="1" w:unhideWhenUsed="1"/>
+    <w:lsdException w:name="Table Grid 5" w:semiHidden="1" w:unhideWhenUsed="1"/>
+    <w:lsdException w:name="Table Grid 6" w:semiHidden="1" w:unhideWhenUsed="1"/>
+    <w:lsdException w:name="Table Grid 7" w:semiHidden="1" w:unhideWhenUsed="1"/>
+    <w:lsdException w:name="Table Grid 8" w:semiHidden="1" w:unhideWhenUsed="1"/>
+    <w:lsdException w:name="Table List 1" w:semiHidden="1" w:unhideWhenUsed="1"/>
+    <w:lsdException w:name="Table List 2" w:semiHidden="1" w:unhideWhenUsed="1"/>
+    <w:lsdException w:name="Table List 3" w:semiHidden="1" w:unhideWhenUsed="1"/>
+    <w:lsdException w:name="Table List 4" w:semiHidden="1" w:unhideWhenUsed="1"/>
+    <w:lsdException w:name="Table List 5" w:semiHidden="1" w:unhideWhenUsed="1"/>
+    <w:lsdException w:name="Table List 6" w:semiHidden="1" w:unhideWhenUsed="1"/>
+    <w:lsdException w:name="Table List 7" w:semiHidden="1" w:unhideWhenUsed="1"/>
+    <w:lsdException w:name="Table List 8" w:semiHidden="1" w:unhideWhenUsed="1"/>
+    <w:lsdException w:name="Table 3D effects 1" w:semiHidden="1" w:unhideWhenUsed="1"/>
+    <w:lsdException w:name="Table 3D effects 2" w:semiHidden="1" w:unhideWhenUsed="1"/>
+    <w:lsdException w:name="Table 3D effects 3" w:semiHidden="1" w:unhideWhenUsed="1"/>
+    <w:lsdException w:name="Table Contemporary" w:semiHidden="1" w:unhideWhenUsed="1"/>
+    <w:lsdException w:name="Table Elegant" w:semiHidden="1" w:unhideWhenUsed="1"/>
+    <w:lsdException w:name="Table Professional" w:semiHidden="1" w:unhideWhenUsed="1"/>
+    <w:lsdException w:name="Table Subtle 1" w:semiHidden="1" w:unhideWhenUsed="1"/>
+    <w:lsdException w:name="Table Subtle 2" w:semiHidden="1" w:unhideWhenUsed="1"/>
+    <w:lsdException w:name="Table Web 1" w:semiHidden="1" w:unhideWhenUsed="1"/>
+    <w:lsdException w:name="Table Web 2" w:semiHidden="1" w:unhideWhenUsed="1"/>
+    <w:lsdException w:name="Table Web 3" w:semiHidden="1" w:unhideWhenUsed="1"/>
+    <w:lsdException w:name="Balloon Text" w:semiHidden="1" w:unhideWhenUsed="1"/>
+    <w:lsdException w:name="Table Grid" w:uiPriority="39"/>
+    <w:lsdException w:name="Table Theme" w:semiHidden="1" w:unhideWhenUsed="1"/>
+    <w:lsdException w:name="Placeholder Text" w:semiHidden="1"/>
+    <w:lsdException w:name="No Spacing" w:uiPriority="1" w:qFormat="1"/>
+    <w:lsdException w:name="Light Shading" w:uiPriority="60"/>
+    <w:lsdException w:name="Light List" w:uiPriority="61"/>
+    <w:lsdException w:name="Light Grid" w:uiPriority="62"/>
+    <w:lsdException w:name="Medium Shading 1" w:uiPriority="63"/>
+    <w:lsdException w:name="Medium Shading 2" w:uiPriority="64"/>
+    <w:lsdException w:name="Medium List 1" w:uiPriority="65"/>
+    <w:lsdException w:name="Medium List 2" w:uiPriority="66"/>
+    <w:lsdException w:name="Medium Grid 1" w:uiPriority="67"/>
+    <w:lsdException w:name="Medium Grid 2" w:uiPriority="68"/>
+    <w:lsdException w:name="Medium Grid 3" w:uiPriority="69"/>
+    <w:lsdException w:name="Dark List" w:uiPriority="70"/>
+    <w:lsdException w:name="Colorful Shading" w:uiPriority="71"/>
+    <w:lsdException w:name="Colorful List" w:uiPriority="72"/>
+    <w:lsdException w:name="Colorful Grid" w:uiPriority="73"/>
+    <w:lsdException w:name="Light Shading Accent 1" w:uiPriority="60"/>
+    <w:lsdException w:name="Light List Accent 1" w:uiPriority="61"/>
+    <w:lsdException w:name="Light Grid Accent 1" w:uiPriority="62"/>
+    <w:lsdException w:name="Medium Shading 1 Accent 1" w:uiPriority="63"/>
+    <w:lsdException w:name="Medium Shading 2 Accent 1" w:uiPriority="64"/>
+    <w:lsdException w:name="Medium List 1 Accent 1" w:uiPriority="65"/>
+    <w:lsdException w:name="Revision" w:semiHidden="1"/>
+    <w:lsdException w:name="List Paragraph" w:uiPriority="34" w:qFormat="1"/>
+    <w:lsdException w:name="Quote" w:uiPriority="29" w:qFormat="1"/>
+    <w:lsdException w:name="Intense Quote" w:uiPriority="30" w:qFormat="1"/>
+    <w:lsdException w:name="Medium List 2 Accent 1" w:uiPriority="66"/>
+    <w:lsdException w:name="Medium Grid 1 Accent 1" w:uiPriority="67"/>
+    <w:lsdException w:name="Medium Grid 2 Accent 1" w:uiPriority="68"/>
+    <w:lsdException w:name="Medium Grid 3 Accent 1" w:uiPriority="69"/>
+    <w:lsdException w:name="Dark List Accent 1" w:uiPriority="70"/>
+    <w:lsdException w:name="Colorful Shading Accent 1" w:uiPriority="71"/>
+    <w:lsdException w:name="Colorful List Accent 1" w:uiPriority="72"/>
+    <w:lsdException w:name="Colorful Grid Accent 1" w:uiPriority="73"/>
+    <w:lsdException w:name="Light Shading Accent 2" w:uiPriority="60"/>
+    <w:lsdException w:name="Light List Accent 2" w:uiPriority="61"/>
+    <w:lsdException w:name="Light Grid Accent 2" w:uiPriority="62"/>
+    <w:lsdException w:name="Medium Shading 1 Accent 2" w:uiPriority="63"/>
+    <w:lsdException w:name="Medium Shading 2 Accent 2" w:uiPriority="64"/>
+    <w:lsdException w:name="Medium List 1 Accent 2" w:uiPriority="65"/>
+    <w:lsdException w:name="Medium List 2 Accent 2" w:uiPriority="66"/>
+    <w:lsdException w:name="Medium Grid 1 Accent 2" w:uiPriority="67"/>
+    <w:lsdException w:name="Medium Grid 2 Accent 2" w:uiPriority="68"/>
+    <w:lsdException w:name="Medium Grid 3 Accent 2" w:uiPriority="69"/>
+    <w:lsdException w:name="Dark List Accent 2" w:uiPriority="70"/>
+    <w:lsdException w:name="Colorful Shading Accent 2" w:uiPriority="71"/>
+    <w:lsdException w:name="Colorful List Accent 2" w:uiPriority="72"/>
+    <w:lsdException w:name="Colorful Grid Accent 2" w:uiPriority="73"/>
+    <w:lsdException w:name="Light Shading Accent 3" w:uiPriority="60"/>
+    <w:lsdException w:name="Light List Accent 3" w:uiPriority="61"/>
+    <w:lsdException w:name="Light Grid Accent 3" w:uiPriority="62"/>
+    <w:lsdException w:name="Medium Shading 1 Accent 3" w:uiPriority="63"/>
+    <w:lsdException w:name="Medium Shading 2 Accent 3" w:uiPriority="64"/>
+    <w:lsdException w:name="Medium List 1 Accent 3" w:uiPriority="65"/>
+    <w:lsdException w:name="Medium List 2 Accent 3" w:uiPriority="66"/>
+    <w:lsdException w:name="Medium Grid 1 Accent 3" w:uiPriority="67"/>
+    <w:lsdException w:name="Medium Grid 2 Accent 3" w:uiPriority="68"/>
+    <w:lsdException w:name="Medium Grid 3 Accent 3" w:uiPriority="69"/>
+    <w:lsdException w:name="Dark List Accent 3" w:uiPriority="70"/>
+    <w:lsdException w:name="Colorful Shading Accent 3" w:uiPriority="71"/>
+    <w:lsdException w:name="Colorful List Accent 3" w:uiPriority="72"/>
+    <w:lsdException w:name="Colorful Grid Accent 3" w:uiPriority="73"/>
+    <w:lsdException w:name="Light Shading Accent 4" w:uiPriority="60"/>
+    <w:lsdException w:name="Light List Accent 4" w:uiPriority="61"/>
+    <w:lsdException w:name="Light Grid Accent 4" w:uiPriority="62"/>
+    <w:lsdException w:name="Medium Shading 1 Accent 4" w:uiPriority="63"/>
+    <w:lsdException w:name="Medium Shading 2 Accent 4" w:uiPriority="64"/>
+    <w:lsdException w:name="Medium List 1 Accent 4" w:uiPriority="65"/>
+    <w:lsdException w:name="Medium List 2 Accent 4" w:uiPriority="66"/>
+    <w:lsdException w:name="Medium Grid 1 Accent 4" w:uiPriority="67"/>
+    <w:lsdException w:name="Medium Grid 2 Accent 4" w:uiPriority="68"/>
+    <w:lsdException w:name="Medium Grid 3 Accent 4" w:uiPriority="69"/>
+    <w:lsdException w:name="Dark List Accent 4" w:uiPriority="70"/>
+    <w:lsdException w:name="Colorful Shading Accent 4" w:uiPriority="71"/>
+    <w:lsdException w:name="Colorful List Accent 4" w:uiPriority="72"/>
+    <w:lsdException w:name="Colorful Grid Accent 4" w:uiPriority="73"/>
+    <w:lsdException w:name="Light Shading Accent 5" w:uiPriority="60"/>
+    <w:lsdException w:name="Light List Accent 5" w:uiPriority="61"/>
+    <w:lsdException w:name="Light Grid Accent 5" w:uiPriority="62"/>
+    <w:lsdException w:name="Medium Shading 1 Accent 5" w:uiPriority="63"/>
+    <w:lsdException w:name="Medium Shading 2 Accent 5" w:uiPriority="64"/>
+    <w:lsdException w:name="Medium List 1 Accent 5" w:uiPriority="65"/>
+    <w:lsdException w:name="Medium List 2 Accent 5" w:uiPriority="66"/>
+    <w:lsdException w:name="Medium Grid 1 Accent 5" w:uiPriority="67"/>
+    <w:lsdException w:name="Medium Grid 2 Accent 5" w:uiPriority="68"/>
+    <w:lsdException w:name="Medium Grid 3 Accent 5" w:uiPriority="69"/>
+    <w:lsdException w:name="Dark List Accent 5" w:uiPriority="70"/>
+    <w:lsdException w:name="Colorful Shading Accent 5" w:uiPriority="71"/>
+    <w:lsdException w:name="Colorful List Accent 5" w:uiPriority="72"/>
+    <w:lsdException w:name="Colorful Grid Accent 5" w:uiPriority="73"/>
+    <w:lsdException w:name="Light Shading Accent 6" w:uiPriority="60"/>
+    <w:lsdException w:name="Light List Accent 6" w:uiPriority="61"/>
+    <w:lsdException w:name="Light Grid Accent 6" w:uiPriority="62"/>
+    <w:lsdException w:name="Medium Shading 1 Accent 6" w:uiPriority="63"/>
+    <w:lsdException w:name="Medium Shading 2 Accent 6" w:uiPriority="64"/>
+    <w:lsdException w:name="Medium List 1 Accent 6" w:uiPriority="65"/>
+    <w:lsdException w:name="Medium List 2 Accent 6" w:uiPriority="66"/>
+    <w:lsdException w:name="Medium Grid 1 Accent 6" w:uiPriority="67"/>
+    <w:lsdException w:name="Medium Grid 2 Accent 6" w:uiPriority="68"/>
+    <w:lsdException w:name="Medium Grid 3 Accent 6" w:uiPriority="69"/>
+    <w:lsdException w:name="Dark List Accent 6" w:uiPriority="70"/>
+    <w:lsdException w:name="Colorful Shading Accent 6" w:uiPriority="71"/>
+    <w:lsdException w:name="Colorful List Accent 6" w:uiPriority="72"/>
+    <w:lsdException w:name="Colorful Grid Accent 6" w:uiPriority="73"/>
+    <w:lsdException w:name="Subtle Emphasis" w:uiPriority="19" w:qFormat="1"/>
+    <w:lsdException w:name="Intense Emphasis" w:uiPriority="21" w:qFormat="1"/>
+    <w:lsdException w:name="Subtle Reference" w:uiPriority="31" w:qFormat="1"/>
+    <w:lsdException w:name="Intense Reference" w:uiPriority="32" w:qFormat="1"/>
+    <w:lsdException w:name="Book Title" w:uiPriority="33" w:qFormat="1"/>
+    <w:lsdException w:name="Bibliography" w:semiHidden="1" w:uiPriority="37" w:unhideWhenUsed="1"/>
+    <w:lsdException w:name="TOC Heading" w:semiHidden="1" w:uiPriority="39" w:unhideWhenUsed="1" w:qFormat="1"/>
+    <w:lsdException w:name="Plain Table 1" w:uiPriority="41"/>
+    <w:lsdException w:name="Plain Table 2" w:uiPriority="42"/>
+    <w:lsdException w:name="Plain Table 3" w:uiPriority="43"/>
+    <w:lsdException w:name="Plain Table 4" w:uiPriority="44"/>
+    <w:lsdException w:name="Plain Table 5" w:uiPriority="45"/>
+    <w:lsdException w:name="Grid Table Light" w:uiPriority="40"/>
+    <w:lsdException w:name="Grid Table 1 Light" w:uiPriority="46"/>
+    <w:lsdException w:name="Grid Table 2" w:uiPriority="47"/>
+    <w:lsdException w:name="Grid Table 3" w:uiPriority="48"/>
+    <w:lsdException w:name="Grid Table 4" w:uiPriority="49"/>
+    <w:lsdException w:name="Grid Table 5 Dark" w:uiPriority="50"/>
+    <w:lsdException w:name="Grid Table 6 Colorful" w:uiPriority="51"/>
+    <w:lsdException w:name="Grid Table 7 Colorful" w:uiPriority="52"/>
+    <w:lsdException w:name="Grid Table 1 Light Accent 1" w:uiPriority="46"/>
+    <w:lsdException w:name="Grid Table 2 Accent 1" w:uiPriority="47"/>
+    <w:lsdException w:name="Grid Table 3 Accent 1" w:uiPriority="48"/>
+    <w:lsdException w:name="Grid Table 4 Accent 1" w:uiPriority="49"/>
+    <w:lsdException w:name="Grid Table 5 Dark Accent 1" w:uiPriority="50"/>
+    <w:lsdException w:name="Grid Table 6 Colorful Accent 1" w:uiPriority="51"/>
+    <w:lsdException w:name="Grid Table 7 Colorful Accent 1" w:uiPriority="52"/>
+    <w:lsdException w:name="Grid Table 1 Light Accent 2" w:uiPriority="46"/>
+    <w:lsdException w:name="Grid Table 2 Accent 2" w:uiPriority="47"/>
+    <w:lsdException w:name="Grid Table 3 Accent 2" w:uiPriority="48"/>
+    <w:lsdException w:name="Grid Table 4 Accent 2" w:uiPriority="49"/>
+    <w:lsdException w:name="Grid Table 5 Dark Accent 2" w:uiPriority="50"/>
+    <w:lsdException w:name="Grid Table 6 Colorful Accent 2" w:uiPriority="51"/>
+    <w:lsdException w:name="Grid Table 7 Colorful Accent 2" w:uiPriority="52"/>
+    <w:lsdException w:name="Grid Table 1 Light Accent 3" w:uiPriority="46"/>
+    <w:lsdException w:name="Grid Table 2 Accent 3" w:uiPriority="47"/>
+    <w:lsdException w:name="Grid Table 3 Accent 3" w:uiPriority="48"/>
+    <w:lsdException w:name="Grid Table 4 Accent 3" w:uiPriority="49"/>
+    <w:lsdException w:name="Grid Table 5 Dark Accent 3" w:uiPriority="50"/>
+    <w:lsdException w:name="Grid Table 6 Colorful Accent 3" w:uiPriority="51"/>
+    <w:lsdException w:name="Grid Table 7 Colorful Accent 3" w:uiPriority="52"/>
+    <w:lsdException w:name="Grid Table 1 Light Accent 4" w:uiPriority="46"/>
+    <w:lsdException w:name="Grid Table 2 Accent 4" w:uiPriority="47"/>
+    <w:lsdException w:name="Grid Table 3 Accent 4" w:uiPriority="48"/>
+    <w:lsdException w:name="Grid Table 4 Accent 4" w:uiPriority="49"/>
+    <w:lsdException w:name="Grid Table 5 Dark Accent 4" w:uiPriority="50"/>
+    <w:lsdException w:name="Grid Table 6 Colorful Accent 4" w:uiPriority="51"/>
+    <w:lsdException w:name="Grid Table 7 Colorful Accent 4" w:uiPriority="52"/>
+    <w:lsdException w:name="Grid Table 1 Light Accent 5" w:uiPriority="46"/>
+    <w:lsdException w:name="Grid Table 2 Accent 5" w:uiPriority="47"/>
+    <w:lsdException w:name="Grid Table 3 Accent 5" w:uiPriority="48"/>
+    <w:lsdException w:name="Grid Table 4 Accent 5" w:uiPriority="49"/>
+    <w:lsdException w:name="Grid Table 5 Dark Accent 5" w:uiPriority="50"/>
+    <w:lsdException w:name="Grid Table 6 Colorful Accent 5" w:uiPriority="51"/>
+    <w:lsdException w:name="Grid Table 7 Colorful Accent 5" w:uiPriority="52"/>
+    <w:lsdException w:name="Grid Table 1 Light Accent 6" w:uiPriority="46"/>
+    <w:lsdException w:name="Grid Table 2 Accent 6" w:uiPriority="47"/>
+    <w:lsdException w:name="Grid Table 3 Accent 6" w:uiPriority="48"/>
+    <w:lsdException w:name="Grid Table 4 Accent 6" w:uiPriority="49"/>
+    <w:lsdException w:name="Grid Table 5 Dark Accent 6" w:uiPriority="50"/>
+    <w:lsdException w:name="Grid Table 6 Colorful Accent 6" w:uiPriority="51"/>
+    <w:lsdException w:name="Grid Table 7 Colorful Accent 6" w:uiPriority="52"/>
+    <w:lsdException w:name="List Table 1 Light" w:uiPriority="46"/>
+    <w:lsdException w:name="List Table 2" w:uiPriority="47"/>
+    <w:lsdException w:name="List Table 3" w:uiPriority="48"/>
+    <w:lsdException w:name="List Table 4" w:uiPriority="49"/>
+    <w:lsdException w:name="List Table 5 Dark" w:uiPriority="50"/>
+    <w:lsdException w:name="List Table 6 Colorful" w:uiPriority="51"/>
+    <w:lsdException w:name="List Table 7 Colorful" w:uiPriority="52"/>
+    <w:lsdException w:name="List Table 1 Light Accent 1" w:uiPriority="46"/>
+    <w:lsdException w:name="List Table 2 Accent 1" w:uiPriority="47"/>
+    <w:lsdException w:name="List Table 3 Accent 1" w:uiPriority="48"/>
+    <w:lsdException w:name="List Table 4 Accent 1" w:uiPriority="49"/>
+    <w:lsdException w:name="List Table 5 Dark Accent 1" w:uiPriority="50"/>
+    <w:lsdException w:name="List Table 6 Colorful Accent 1" w:uiPriority="51"/>
+    <w:lsdException w:name="List Table 7 Colorful Accent 1" w:uiPriority="52"/>
+    <w:lsdException w:name="List Table 1 Light Accent 2" w:uiPriority="46"/>
+    <w:lsdException w:name="List Table 2 Accent 2" w:uiPriority="47"/>
+    <w:lsdException w:name="List Table 3 Accent 2" w:uiPriority="48"/>
+    <w:lsdException w:name="List Table 4 Accent 2" w:uiPriority="49"/>
+    <w:lsdException w:name="List Table 5 Dark Accent 2" w:uiPriority="50"/>
+    <w:lsdException w:name="List Table 6 Colorful Accent 2" w:uiPriority="51"/>
+    <w:lsdException w:name="List Table 7 Colorful Accent 2" w:uiPriority="52"/>
+    <w:lsdException w:name="List Table 1 Light Accent 3" w:uiPriority="46"/>
+    <w:lsdException w:name="List Table 2 Accent 3" w:uiPriority="47"/>
+    <w:lsdException w:name="List Table 3 Accent 3" w:uiPriority="48"/>
+    <w:lsdException w:name="List Table 4 Accent 3" w:uiPriority="49"/>
+    <w:lsdException w:name="List Table 5 Dark Accent 3" w:uiPriority="50"/>
+    <w:lsdException w:name="List Table 6 Colorful Accent 3" w:uiPriority="51"/>
+    <w:lsdException w:name="List Table 7 Colorful Accent 3" w:uiPriority="52"/>
+    <w:lsdException w:name="List Table 1 Light Accent 4" w:uiPriority="46"/>
+    <w:lsdException w:name="List Table 2 Accent 4" w:uiPriority="47"/>
+    <w:lsdException w:name="List Table 3 Accent 4" w:uiPriority="48"/>
+    <w:lsdException w:name="List Table 4 Accent 4" w:uiPriority="49"/>
+    <w:lsdException w:name="List Table 5 Dark Accent 4" w:uiPriority="50"/>
+    <w:lsdException w:name="List Table 6 Colorful Accent 4" w:uiPriority="51"/>
+    <w:lsdException w:name="List Table 7 Colorful Accent 4" w:uiPriority="52"/>
+    <w:lsdException w:name="List Table 1 Light Accent 5" w:uiPriority="46"/>
+    <w:lsdException w:name="List Table 2 Accent 5" w:uiPriority="47"/>
+    <w:lsdException w:name="List Table 3 Accent 5" w:uiPriority="48"/>
+    <w:lsdException w:name="List Table 4 Accent 5" w:uiPriority="49"/>
+    <w:lsdException w:name="List Table 5 Dark Accent 5" w:uiPriority="50"/>
+    <w:lsdException w:name="List Table 6 Colorful Accent 5" w:uiPriority="51"/>
+    <w:lsdException w:name="List Table 7 Colorful Accent 5" w:uiPriority="52"/>
+    <w:lsdException w:name="List Table 1 Light Accent 6" w:uiPriority="46"/>
+    <w:lsdException w:name="List Table 2 Accent 6" w:uiPriority="47"/>
+    <w:lsdException w:name="List Table 3 Accent 6" w:uiPriority="48"/>
+    <w:lsdException w:name="List Table 4 Accent 6" w:uiPriority="49"/>
+    <w:lsdException w:name="List Table 5 Dark Accent 6" w:uiPriority="50"/>
+    <w:lsdException w:name="List Table 6 Colorful Accent 6" w:uiPriority="51"/>
+    <w:lsdException w:name="List Table 7 Colorful Accent 6" w:uiPriority="52"/>
+    <w:lsdException w:name="Mention" w:semiHidden="1" w:unhideWhenUsed="1"/>
+    <w:lsdException w:name="Smart Hyperlink" w:semiHidden="1" w:unhideWhenUsed="1"/>
+    <w:lsdException w:name="Hashtag" w:semiHidden="1" w:unhideWhenUsed="1"/>
+    <w:lsdException w:name="Unresolved Mention" w:semiHidden="1" w:unhideWhenUsed="1"/>
   </w:latentStyles>
   <w:style w:type="paragraph" w:default="1" w:styleId="Normal">
     <w:name w:val="Normal"/>
-    <w:uiPriority w:val="1"/>
     <w:qFormat/>
-    <w:rsid w:val="00E773EA"/>
-    <w:pPr>
-      <w:spacing w:line="360" w:lineRule="auto"/>
-      <w:jc w:val="both"/>
-    </w:pPr>
-    <w:rPr>
-      <w:rFonts w:ascii="Arial" w:hAnsi="Arial"/>
-    </w:rPr>
   </w:style>
-  <w:style w:type="paragraph" w:styleId="Heading1">
-    <w:name w:val="heading 1"/>
-    <w:basedOn w:val="Normal"/>
-    <w:uiPriority w:val="1"/>
-    <w:qFormat/>
-    <w:pPr>
-      <w:spacing w:before="15"/>
-      <w:ind w:left="650"/>
-      <w:outlineLvl w:val="0"/>
-    </w:pPr>
-    <w:rPr>
-      <w:rFonts w:ascii="Cambria" w:eastAsia="Cambria" w:hAnsi="Cambria"/>
-      <w:b/>
-      <w:bCs/>
-      <w:sz w:val="31"/>
-      <w:szCs w:val="31"/>
-    </w:rPr>
-  </w:style>
-  <w:style w:type="paragraph" w:styleId="Heading2">
-    <w:name w:val="heading 2"/>
-    <w:basedOn w:val="Normal"/>
-    <w:next w:val="Normal"/>
-    <w:link w:val="Heading2Char"/>
-    <w:uiPriority w:val="9"/>
-    <w:unhideWhenUsed/>
-    <w:qFormat/>
-    <w:rsid w:val="008921FC"/>
-    <w:pPr>
-      <w:keepNext/>
-      <w:keepLines/>
-      <w:spacing w:before="200"/>
-      <w:outlineLvl w:val="1"/>
-    </w:pPr>
-    <w:rPr>
-      <w:rFonts w:asciiTheme="majorHAnsi" w:eastAsiaTheme="majorEastAsia" w:hAnsiTheme="majorHAnsi" w:cstheme="majorBidi"/>
-      <w:b/>
-      <w:bCs/>
-      <w:color w:val="4F81BD" w:themeColor="accent1"/>
-      <w:sz w:val="26"/>
-      <w:szCs w:val="26"/>
-    </w:rPr>
-  </w:style>
-  <w:style w:type="paragraph" w:styleId="Heading3">
-    <w:name w:val="heading 3"/>
-    <w:basedOn w:val="Normal"/>
-    <w:next w:val="Normal"/>
-    <w:link w:val="Heading3Char"/>
-    <w:uiPriority w:val="9"/>
-    <w:unhideWhenUsed/>
-    <w:qFormat/>
-    <w:rsid w:val="003D32C2"/>
-    <w:pPr>
-      <w:keepNext/>
-      <w:keepLines/>
-      <w:spacing w:before="200"/>
-      <w:outlineLvl w:val="2"/>
-    </w:pPr>
-    <w:rPr>
-      <w:rFonts w:asciiTheme="majorHAnsi" w:eastAsiaTheme="majorEastAsia" w:hAnsiTheme="majorHAnsi" w:cstheme="majorBidi"/>
-      <w:b/>
-      <w:bCs/>
-      <w:color w:val="4F81BD" w:themeColor="accent1"/>
-    </w:rPr>
-  </w:style>
-  <w:style w:type="character" w:default="1" w:styleId="DefaultParagraphFont">
+  <w:style w:type="character" w:default="1" w:styleId="Policepardfaut">
     <w:name w:val="Default Paragraph Font"/>
     <w:uiPriority w:val="1"/>
     <w:semiHidden/>
     <w:unhideWhenUsed/>
   </w:style>
-  <w:style w:type="table" w:default="1" w:styleId="TableNormal">
+  <w:style w:type="table" w:default="1" w:styleId="TableauNormal">
     <w:name w:val="Normal Table"/>
     <w:uiPriority w:val="99"/>
     <w:semiHidden/>
@@ -9321,264 +10771,30 @@
       </w:tblCellMar>
     </w:tblPr>
   </w:style>
-  <w:style w:type="numbering" w:default="1" w:styleId="NoList">
+  <w:style w:type="numbering" w:default="1" w:styleId="Aucuneliste">
     <w:name w:val="No List"/>
     <w:uiPriority w:val="99"/>
     <w:semiHidden/>
     <w:unhideWhenUsed/>
   </w:style>
-  <w:style w:type="paragraph" w:styleId="BodyText">
-    <w:name w:val="Body Text"/>
-    <w:basedOn w:val="Normal"/>
-    <w:uiPriority w:val="1"/>
-    <w:qFormat/>
-    <w:pPr>
-      <w:ind w:left="216"/>
-    </w:pPr>
-    <w:rPr>
-      <w:rFonts w:ascii="Cambria" w:eastAsia="Cambria" w:hAnsi="Cambria"/>
-      <w:b/>
-      <w:bCs/>
-      <w:sz w:val="28"/>
-      <w:szCs w:val="28"/>
-    </w:rPr>
-  </w:style>
-  <w:style w:type="paragraph" w:styleId="ListParagraph">
-    <w:name w:val="List Paragraph"/>
-    <w:basedOn w:val="Normal"/>
-    <w:uiPriority w:val="1"/>
-    <w:qFormat/>
-  </w:style>
-  <w:style w:type="paragraph" w:customStyle="1" w:styleId="TableParagraph">
-    <w:name w:val="Table Paragraph"/>
-    <w:basedOn w:val="Normal"/>
-    <w:uiPriority w:val="1"/>
-    <w:qFormat/>
-  </w:style>
-  <w:style w:type="paragraph" w:styleId="BalloonText">
-    <w:name w:val="Balloon Text"/>
-    <w:basedOn w:val="Normal"/>
-    <w:link w:val="BalloonTextChar"/>
+  <w:style w:type="character" w:styleId="Textedelespacerserv">
+    <w:name w:val="Placeholder Text"/>
+    <w:basedOn w:val="Policepardfaut"/>
     <w:uiPriority w:val="99"/>
     <w:semiHidden/>
-    <w:unhideWhenUsed/>
-    <w:rsid w:val="00620D06"/>
-    <w:rPr>
-      <w:rFonts w:ascii="Tahoma" w:hAnsi="Tahoma" w:cs="Tahoma"/>
-      <w:sz w:val="16"/>
-      <w:szCs w:val="16"/>
-    </w:rPr>
-  </w:style>
-  <w:style w:type="character" w:customStyle="1" w:styleId="BalloonTextChar">
-    <w:name w:val="Balloon Text Char"/>
-    <w:basedOn w:val="DefaultParagraphFont"/>
-    <w:link w:val="BalloonText"/>
-    <w:uiPriority w:val="99"/>
-    <w:semiHidden/>
-    <w:rsid w:val="00620D06"/>
-    <w:rPr>
-      <w:rFonts w:ascii="Tahoma" w:hAnsi="Tahoma" w:cs="Tahoma"/>
-      <w:sz w:val="16"/>
-      <w:szCs w:val="16"/>
-    </w:rPr>
-  </w:style>
-  <w:style w:type="character" w:customStyle="1" w:styleId="Heading2Char">
-    <w:name w:val="Heading 2 Char"/>
-    <w:basedOn w:val="DefaultParagraphFont"/>
-    <w:link w:val="Heading2"/>
-    <w:uiPriority w:val="9"/>
-    <w:rsid w:val="008921FC"/>
-    <w:rPr>
-      <w:rFonts w:asciiTheme="majorHAnsi" w:eastAsiaTheme="majorEastAsia" w:hAnsiTheme="majorHAnsi" w:cstheme="majorBidi"/>
-      <w:b/>
-      <w:bCs/>
-      <w:color w:val="4F81BD" w:themeColor="accent1"/>
-      <w:sz w:val="26"/>
-      <w:szCs w:val="26"/>
-    </w:rPr>
-  </w:style>
-  <w:style w:type="paragraph" w:styleId="Header">
-    <w:name w:val="header"/>
-    <w:basedOn w:val="Normal"/>
-    <w:link w:val="HeaderChar"/>
-    <w:uiPriority w:val="99"/>
-    <w:unhideWhenUsed/>
-    <w:rsid w:val="008921FC"/>
-    <w:pPr>
-      <w:tabs>
-        <w:tab w:val="center" w:pos="4680"/>
-        <w:tab w:val="right" w:pos="9360"/>
-      </w:tabs>
-    </w:pPr>
-  </w:style>
-  <w:style w:type="character" w:customStyle="1" w:styleId="HeaderChar">
-    <w:name w:val="Header Char"/>
-    <w:basedOn w:val="DefaultParagraphFont"/>
-    <w:link w:val="Header"/>
-    <w:uiPriority w:val="99"/>
-    <w:rsid w:val="008921FC"/>
-    <w:rPr>
-      <w:rFonts w:ascii="Arial" w:hAnsi="Arial"/>
-    </w:rPr>
-  </w:style>
-  <w:style w:type="paragraph" w:styleId="Footer">
-    <w:name w:val="footer"/>
-    <w:basedOn w:val="Normal"/>
-    <w:link w:val="FooterChar"/>
-    <w:uiPriority w:val="99"/>
-    <w:unhideWhenUsed/>
-    <w:rsid w:val="008921FC"/>
-    <w:pPr>
-      <w:tabs>
-        <w:tab w:val="center" w:pos="4680"/>
-        <w:tab w:val="right" w:pos="9360"/>
-      </w:tabs>
-    </w:pPr>
-  </w:style>
-  <w:style w:type="character" w:customStyle="1" w:styleId="FooterChar">
-    <w:name w:val="Footer Char"/>
-    <w:basedOn w:val="DefaultParagraphFont"/>
-    <w:link w:val="Footer"/>
-    <w:uiPriority w:val="99"/>
-    <w:rsid w:val="008921FC"/>
-    <w:rPr>
-      <w:rFonts w:ascii="Arial" w:hAnsi="Arial"/>
-    </w:rPr>
-  </w:style>
-  <w:style w:type="paragraph" w:styleId="TOCHeading">
-    <w:name w:val="TOC Heading"/>
-    <w:basedOn w:val="Heading1"/>
-    <w:next w:val="Normal"/>
-    <w:uiPriority w:val="39"/>
-    <w:semiHidden/>
-    <w:unhideWhenUsed/>
-    <w:qFormat/>
-    <w:rsid w:val="00201CDF"/>
-    <w:pPr>
-      <w:keepNext/>
-      <w:keepLines/>
-      <w:widowControl/>
-      <w:spacing w:before="480" w:line="276" w:lineRule="auto"/>
-      <w:ind w:left="0"/>
-      <w:jc w:val="left"/>
-      <w:outlineLvl w:val="9"/>
-    </w:pPr>
-    <w:rPr>
-      <w:rFonts w:asciiTheme="majorHAnsi" w:eastAsiaTheme="majorEastAsia" w:hAnsiTheme="majorHAnsi" w:cstheme="majorBidi"/>
-      <w:color w:val="365F91" w:themeColor="accent1" w:themeShade="BF"/>
-      <w:sz w:val="28"/>
-      <w:szCs w:val="28"/>
-      <w:lang w:eastAsia="ja-JP"/>
-    </w:rPr>
-  </w:style>
-  <w:style w:type="paragraph" w:styleId="TOC1">
-    <w:name w:val="toc 1"/>
-    <w:basedOn w:val="Normal"/>
-    <w:next w:val="Normal"/>
-    <w:autoRedefine/>
-    <w:uiPriority w:val="39"/>
-    <w:unhideWhenUsed/>
-    <w:rsid w:val="00201CDF"/>
-    <w:pPr>
-      <w:spacing w:after="100"/>
-    </w:pPr>
-  </w:style>
-  <w:style w:type="character" w:styleId="Hyperlink">
-    <w:name w:val="Hyperlink"/>
-    <w:basedOn w:val="DefaultParagraphFont"/>
-    <w:uiPriority w:val="99"/>
-    <w:unhideWhenUsed/>
-    <w:rsid w:val="00201CDF"/>
-    <w:rPr>
-      <w:color w:val="0000FF" w:themeColor="hyperlink"/>
-      <w:u w:val="single"/>
-    </w:rPr>
-  </w:style>
-  <w:style w:type="paragraph" w:styleId="Caption">
-    <w:name w:val="caption"/>
-    <w:basedOn w:val="Normal"/>
-    <w:next w:val="Normal"/>
-    <w:uiPriority w:val="35"/>
-    <w:unhideWhenUsed/>
-    <w:qFormat/>
-    <w:rsid w:val="00B06758"/>
-    <w:pPr>
-      <w:spacing w:after="200" w:line="240" w:lineRule="auto"/>
-    </w:pPr>
-    <w:rPr>
-      <w:i/>
-      <w:iCs/>
-      <w:color w:val="1F497D" w:themeColor="text2"/>
-      <w:sz w:val="18"/>
-      <w:szCs w:val="18"/>
-    </w:rPr>
-  </w:style>
-  <w:style w:type="character" w:styleId="PlaceholderText">
-    <w:name w:val="Placeholder Text"/>
-    <w:basedOn w:val="DefaultParagraphFont"/>
-    <w:uiPriority w:val="99"/>
-    <w:semiHidden/>
-    <w:rsid w:val="00704D5E"/>
+    <w:rsid w:val="00485674"/>
     <w:rPr>
       <w:color w:val="808080"/>
     </w:rPr>
   </w:style>
-  <w:style w:type="paragraph" w:styleId="TOC2">
-    <w:name w:val="toc 2"/>
-    <w:basedOn w:val="Normal"/>
-    <w:next w:val="Normal"/>
-    <w:autoRedefine/>
-    <w:uiPriority w:val="39"/>
-    <w:unhideWhenUsed/>
-    <w:rsid w:val="002A483C"/>
-    <w:pPr>
-      <w:spacing w:after="100"/>
-      <w:ind w:left="220"/>
-    </w:pPr>
-  </w:style>
-  <w:style w:type="table" w:styleId="TableGrid">
-    <w:name w:val="Table Grid"/>
-    <w:basedOn w:val="TableNormal"/>
-    <w:uiPriority w:val="59"/>
-    <w:rsid w:val="003A425F"/>
-    <w:tblPr>
-      <w:tblBorders>
-        <w:top w:val="single" w:sz="4" w:space="0" w:color="auto"/>
-        <w:left w:val="single" w:sz="4" w:space="0" w:color="auto"/>
-        <w:bottom w:val="single" w:sz="4" w:space="0" w:color="auto"/>
-        <w:right w:val="single" w:sz="4" w:space="0" w:color="auto"/>
-        <w:insideH w:val="single" w:sz="4" w:space="0" w:color="auto"/>
-        <w:insideV w:val="single" w:sz="4" w:space="0" w:color="auto"/>
-      </w:tblBorders>
-    </w:tblPr>
-  </w:style>
-  <w:style w:type="character" w:customStyle="1" w:styleId="Heading3Char">
-    <w:name w:val="Heading 3 Char"/>
-    <w:basedOn w:val="DefaultParagraphFont"/>
-    <w:link w:val="Heading3"/>
-    <w:uiPriority w:val="9"/>
-    <w:rsid w:val="003D32C2"/>
-    <w:rPr>
-      <w:rFonts w:asciiTheme="majorHAnsi" w:eastAsiaTheme="majorEastAsia" w:hAnsiTheme="majorHAnsi" w:cstheme="majorBidi"/>
-      <w:b/>
-      <w:bCs/>
-      <w:color w:val="4F81BD" w:themeColor="accent1"/>
-    </w:rPr>
-  </w:style>
-  <w:style w:type="paragraph" w:styleId="TOC3">
-    <w:name w:val="toc 3"/>
-    <w:basedOn w:val="Normal"/>
-    <w:next w:val="Normal"/>
-    <w:autoRedefine/>
-    <w:uiPriority w:val="39"/>
-    <w:unhideWhenUsed/>
-    <w:rsid w:val="008A7FD7"/>
-    <w:pPr>
-      <w:spacing w:after="100"/>
-      <w:ind w:left="440"/>
-    </w:pPr>
-  </w:style>
 </w:styles>
+</file>
+
+<file path=word/glossary/webSettings.xml><?xml version="1.0" encoding="utf-8"?>
+<w:webSettings xmlns:mc="http://schemas.openxmlformats.org/markup-compatibility/2006" xmlns:r="http://schemas.openxmlformats.org/officeDocument/2006/relationships" xmlns:w="http://schemas.openxmlformats.org/wordprocessingml/2006/main" xmlns:w14="http://schemas.microsoft.com/office/word/2010/wordml" xmlns:w15="http://schemas.microsoft.com/office/word/2012/wordml" xmlns:w16se="http://schemas.microsoft.com/office/word/2015/wordml/symex" mc:Ignorable="w14 w15 w16se">
+  <w:optimizeForBrowser/>
+  <w:allowPNG/>
+</w:webSettings>
 </file>
 
 <file path=word/theme/theme1.xml><?xml version="1.0" encoding="utf-8"?>
@@ -9869,7 +11085,7 @@
 </file>
 
 <file path=customXml/itemProps1.xml><?xml version="1.0" encoding="utf-8"?>
-<ds:datastoreItem xmlns:ds="http://schemas.openxmlformats.org/officeDocument/2006/customXml" ds:itemID="{6CE7D5AC-EFF7-45A1-B55B-C4DC179AF285}">
+<ds:datastoreItem xmlns:ds="http://schemas.openxmlformats.org/officeDocument/2006/customXml" ds:itemID="{89A41F79-DF18-43FA-8A5F-3EF54A8A2E5D}">
   <ds:schemaRefs>
     <ds:schemaRef ds:uri="http://schemas.openxmlformats.org/officeDocument/2006/bibliography"/>
   </ds:schemaRefs>

</xml_diff>

<commit_message>
rapport + changement du code
</commit_message>
<xml_diff>
--- a/TP2/Rapport/phs4700_devoir2_rapport.docx
+++ b/TP2/Rapport/phs4700_devoir2_rapport.docx
@@ -28,7 +28,7 @@
           <w:noProof/>
           <w:sz w:val="20"/>
           <w:szCs w:val="20"/>
-          <w:lang w:val="en-CA" w:eastAsia="en-CA"/>
+          <w:lang w:val="fr-CA" w:eastAsia="fr-CA"/>
         </w:rPr>
         <w:drawing>
           <wp:inline distT="0" distB="0" distL="0" distR="0" wp14:anchorId="41A9F421" wp14:editId="30077287">
@@ -686,7 +686,6 @@
                 <w:szCs w:val="24"/>
               </w:rPr>
             </w:pPr>
-            <w:proofErr w:type="spellStart"/>
             <w:r>
               <w:rPr>
                 <w:rFonts w:ascii="Cambria" w:hAnsi="Cambria"/>
@@ -694,7 +693,6 @@
               </w:rPr>
               <w:t>Prénom</w:t>
             </w:r>
-            <w:proofErr w:type="spellEnd"/>
             <w:r>
               <w:rPr>
                 <w:rFonts w:ascii="Cambria" w:hAnsi="Cambria"/>
@@ -740,21 +738,12 @@
                 <w:szCs w:val="24"/>
               </w:rPr>
             </w:pPr>
-            <w:proofErr w:type="spellStart"/>
             <w:r>
               <w:rPr>
                 <w:rFonts w:ascii="Cambria"/>
                 <w:sz w:val="24"/>
               </w:rPr>
-              <w:t>matricule</w:t>
-            </w:r>
-            <w:proofErr w:type="spellEnd"/>
-            <w:r>
-              <w:rPr>
-                <w:rFonts w:ascii="Cambria"/>
-                <w:sz w:val="24"/>
-              </w:rPr>
-              <w:t>:</w:t>
+              <w:t>matricule:</w:t>
             </w:r>
             <w:r>
               <w:rPr>
@@ -903,7 +892,6 @@
                 <w:szCs w:val="24"/>
               </w:rPr>
             </w:pPr>
-            <w:proofErr w:type="spellStart"/>
             <w:r>
               <w:rPr>
                 <w:rFonts w:ascii="Cambria" w:hAnsi="Cambria"/>
@@ -911,7 +899,6 @@
               </w:rPr>
               <w:t>Prénom</w:t>
             </w:r>
-            <w:proofErr w:type="spellEnd"/>
             <w:r>
               <w:rPr>
                 <w:rFonts w:ascii="Cambria" w:hAnsi="Cambria"/>
@@ -932,23 +919,7 @@
                 <w:rFonts w:ascii="Cambria" w:hAnsi="Cambria"/>
                 <w:sz w:val="24"/>
               </w:rPr>
-              <w:t xml:space="preserve"> Kevin Ka </w:t>
-            </w:r>
-            <w:proofErr w:type="spellStart"/>
-            <w:r>
-              <w:rPr>
-                <w:rFonts w:ascii="Cambria" w:hAnsi="Cambria"/>
-                <w:sz w:val="24"/>
-              </w:rPr>
-              <w:t>Hin</w:t>
-            </w:r>
-            <w:proofErr w:type="spellEnd"/>
-            <w:r>
-              <w:rPr>
-                <w:rFonts w:ascii="Cambria" w:hAnsi="Cambria"/>
-                <w:sz w:val="24"/>
-              </w:rPr>
-              <w:t xml:space="preserve"> </w:t>
+              <w:t xml:space="preserve"> Kevin Ka Hin </w:t>
             </w:r>
           </w:p>
         </w:tc>
@@ -973,21 +944,12 @@
                 <w:szCs w:val="24"/>
               </w:rPr>
             </w:pPr>
-            <w:proofErr w:type="spellStart"/>
             <w:r>
               <w:rPr>
                 <w:rFonts w:ascii="Cambria"/>
                 <w:sz w:val="24"/>
               </w:rPr>
-              <w:t>matricule</w:t>
-            </w:r>
-            <w:proofErr w:type="spellEnd"/>
-            <w:r>
-              <w:rPr>
-                <w:rFonts w:ascii="Cambria"/>
-                <w:sz w:val="24"/>
-              </w:rPr>
-              <w:t>:</w:t>
+              <w:t>matricule:</w:t>
             </w:r>
             <w:r>
               <w:rPr>
@@ -1105,7 +1067,7 @@
                 <w:noProof/>
                 <w:sz w:val="6"/>
                 <w:szCs w:val="6"/>
-                <w:lang w:val="en-CA" w:eastAsia="en-CA"/>
+                <w:lang w:val="fr-CA" w:eastAsia="fr-CA"/>
               </w:rPr>
               <w:drawing>
                 <wp:anchor distT="0" distB="0" distL="114300" distR="114300" simplePos="0" relativeHeight="251658240" behindDoc="0" locked="0" layoutInCell="1" allowOverlap="1" wp14:anchorId="13EF0004" wp14:editId="52E060B6">
@@ -1200,7 +1162,6 @@
                 <w:szCs w:val="24"/>
               </w:rPr>
             </w:pPr>
-            <w:proofErr w:type="spellStart"/>
             <w:r>
               <w:rPr>
                 <w:rFonts w:ascii="Cambria" w:hAnsi="Cambria"/>
@@ -1208,7 +1169,6 @@
               </w:rPr>
               <w:t>Prénom</w:t>
             </w:r>
-            <w:proofErr w:type="spellEnd"/>
             <w:r>
               <w:rPr>
                 <w:rFonts w:ascii="Cambria" w:hAnsi="Cambria"/>
@@ -1254,21 +1214,12 @@
                 <w:szCs w:val="24"/>
               </w:rPr>
             </w:pPr>
-            <w:proofErr w:type="spellStart"/>
             <w:r>
               <w:rPr>
                 <w:rFonts w:ascii="Cambria"/>
                 <w:sz w:val="24"/>
               </w:rPr>
-              <w:t>matricule</w:t>
-            </w:r>
-            <w:proofErr w:type="spellEnd"/>
-            <w:r>
-              <w:rPr>
-                <w:rFonts w:ascii="Cambria"/>
-                <w:sz w:val="24"/>
-              </w:rPr>
-              <w:t>:</w:t>
+              <w:t>matricule:</w:t>
             </w:r>
             <w:r>
               <w:rPr>
@@ -1417,7 +1368,6 @@
                 <w:szCs w:val="24"/>
               </w:rPr>
             </w:pPr>
-            <w:proofErr w:type="spellStart"/>
             <w:r>
               <w:rPr>
                 <w:rFonts w:ascii="Cambria" w:hAnsi="Cambria"/>
@@ -1425,7 +1375,6 @@
               </w:rPr>
               <w:t>Prénom</w:t>
             </w:r>
-            <w:proofErr w:type="spellEnd"/>
             <w:r>
               <w:rPr>
                 <w:rFonts w:ascii="Cambria" w:hAnsi="Cambria"/>
@@ -1471,21 +1420,12 @@
                 <w:szCs w:val="24"/>
               </w:rPr>
             </w:pPr>
-            <w:proofErr w:type="spellStart"/>
             <w:r>
               <w:rPr>
                 <w:rFonts w:ascii="Cambria"/>
                 <w:sz w:val="24"/>
               </w:rPr>
-              <w:t>matricule</w:t>
-            </w:r>
-            <w:proofErr w:type="spellEnd"/>
-            <w:r>
-              <w:rPr>
-                <w:rFonts w:ascii="Cambria"/>
-                <w:sz w:val="24"/>
-              </w:rPr>
-              <w:t>:</w:t>
+              <w:t>matricule:</w:t>
             </w:r>
             <w:r>
               <w:rPr>
@@ -1611,13 +1551,8 @@
             <w:pStyle w:val="En-ttedetabledesmatires"/>
           </w:pPr>
           <w:r>
-            <w:t xml:space="preserve">Table des </w:t>
+            <w:t>Table des matières</w:t>
           </w:r>
-          <w:proofErr w:type="spellStart"/>
-          <w:r>
-            <w:t>matières</w:t>
-          </w:r>
-          <w:proofErr w:type="spellEnd"/>
         </w:p>
         <w:p>
           <w:pPr>
@@ -2653,7 +2588,19 @@
         <w:rPr>
           <w:lang w:val="fr-CA"/>
         </w:rPr>
-        <w:t xml:space="preserve"> De plus, les principales caractéristiques de jeu seront simulées. Cela inclut un système de coordonnées de références où l’origine se trouve au sol alignée avec le coin droit de la table, une surface de jeu, un filet ainsi qu’une balle sphérique.</w:t>
+        <w:t xml:space="preserve"> De plus, les principales caractéristiques de jeu seront simulées. Cela inclut un système de coordonnées de références où l’origine se trouve </w:t>
+      </w:r>
+      <w:r>
+        <w:rPr>
+          <w:lang w:val="fr-CA"/>
+        </w:rPr>
+        <w:t>au sol aligné</w:t>
+      </w:r>
+      <w:r>
+        <w:rPr>
+          <w:lang w:val="fr-CA"/>
+        </w:rPr>
+        <w:t xml:space="preserve"> avec le coin droit de la table, une surface de jeu, un filet ainsi qu’une balle sphérique.</w:t>
       </w:r>
     </w:p>
     <w:p>
@@ -2947,19 +2894,7 @@
         <w:rPr>
           <w:lang w:val="fr-CA"/>
         </w:rPr>
-        <w:t>Trois forces sont appliquées à la balle </w:t>
-      </w:r>
-      <w:r>
-        <w:rPr>
-          <w:lang w:val="fr-CA"/>
-        </w:rPr>
-        <w:t>dans nos simulations</w:t>
-      </w:r>
-      <w:r>
-        <w:rPr>
-          <w:lang w:val="fr-CA"/>
-        </w:rPr>
-        <w:t>: la force gravitationnelle, la force de frottement visqueux et l’effet Magnus.</w:t>
+        <w:t>Trois forces sont appliquées à la balle dans nos simulations: la force gravitationnelle, la force de frottement visqueux et l’effet Magnus.</w:t>
       </w:r>
     </w:p>
     <w:p>
@@ -3031,7 +2966,7 @@
       <w:r>
         <w:rPr>
           <w:noProof/>
-          <w:lang w:val="en-CA" w:eastAsia="en-CA"/>
+          <w:lang w:val="fr-CA" w:eastAsia="fr-CA"/>
         </w:rPr>
         <w:drawing>
           <wp:inline distT="0" distB="0" distL="0" distR="0" wp14:anchorId="22DB8454" wp14:editId="5A705D9C">
@@ -3310,23 +3245,7 @@
           <w:szCs w:val="24"/>
           <w:lang w:val="fr-CA"/>
         </w:rPr>
-        <w:t xml:space="preserve"> de la balle </w:t>
-      </w:r>
-      <w:proofErr w:type="gramStart"/>
-      <w:r>
-        <w:rPr>
-          <w:szCs w:val="24"/>
-          <w:lang w:val="fr-CA"/>
-        </w:rPr>
-        <w:t>( A</w:t>
-      </w:r>
-      <w:proofErr w:type="gramEnd"/>
-      <w:r>
-        <w:rPr>
-          <w:szCs w:val="24"/>
-          <w:lang w:val="fr-CA"/>
-        </w:rPr>
-        <w:t xml:space="preserve"> = </w:t>
+        <w:t xml:space="preserve"> de la balle ( A = </w:t>
       </w:r>
       <w:r>
         <w:rPr>
@@ -3433,7 +3352,6 @@
           </m:e>
         </m:acc>
       </m:oMath>
-      <w:proofErr w:type="gramStart"/>
       <w:r>
         <w:rPr>
           <w:rFonts w:eastAsiaTheme="minorEastAsia"/>
@@ -3443,7 +3361,6 @@
         </w:rPr>
         <w:t>b</w:t>
       </w:r>
-      <w:proofErr w:type="gramEnd"/>
       <w:r>
         <w:rPr>
           <w:rFonts w:eastAsiaTheme="minorEastAsia"/>
@@ -3489,7 +3406,7 @@
       <w:r>
         <w:rPr>
           <w:noProof/>
-          <w:lang w:val="en-CA" w:eastAsia="en-CA"/>
+          <w:lang w:val="fr-CA" w:eastAsia="fr-CA"/>
         </w:rPr>
         <w:drawing>
           <wp:inline distT="0" distB="0" distL="0" distR="0" wp14:anchorId="7A008F77" wp14:editId="028CBC00">
@@ -3607,6 +3524,7 @@
       <w:r>
         <w:rPr>
           <w:noProof/>
+          <w:lang w:val="fr-CA" w:eastAsia="fr-CA"/>
         </w:rPr>
         <w:drawing>
           <wp:anchor distT="0" distB="0" distL="114300" distR="114300" simplePos="0" relativeHeight="251656192" behindDoc="0" locked="0" layoutInCell="1" allowOverlap="1" wp14:anchorId="1C153CF2" wp14:editId="4A860C17">
@@ -4062,7 +3980,7 @@
       <w:r>
         <w:rPr>
           <w:noProof/>
-          <w:lang w:val="en-CA" w:eastAsia="en-CA"/>
+          <w:lang w:val="fr-CA" w:eastAsia="fr-CA"/>
         </w:rPr>
         <w:drawing>
           <wp:inline distT="0" distB="0" distL="0" distR="0" wp14:anchorId="40EF1A6A" wp14:editId="2FD51FF6">
@@ -4109,6 +4027,7 @@
           <w:rFonts w:cs="Arial"/>
           <w:sz w:val="22"/>
           <w:szCs w:val="22"/>
+          <w:lang w:val="fr-CA"/>
         </w:rPr>
       </w:pPr>
       <w:r>
@@ -4164,7 +4083,13 @@
         <w:fldChar w:fldCharType="end"/>
       </w:r>
     </w:p>
-    <w:p/>
+    <w:p>
+      <w:pPr>
+        <w:rPr>
+          <w:lang w:val="fr-CA"/>
+        </w:rPr>
+      </w:pPr>
+    </w:p>
     <w:p>
       <w:pPr>
         <w:rPr>
@@ -4295,6 +4220,7 @@
           <w:rFonts w:cs="Arial"/>
           <w:sz w:val="22"/>
           <w:szCs w:val="22"/>
+          <w:lang w:val="fr-CA"/>
         </w:rPr>
       </w:pPr>
       <w:r>
@@ -4311,11 +4237,18 @@
           <w:rFonts w:cs="Arial"/>
           <w:sz w:val="22"/>
           <w:szCs w:val="22"/>
+          <w:lang w:val="fr-CA"/>
         </w:rPr>
         <w:t>4</w:t>
       </w:r>
     </w:p>
-    <w:p/>
+    <w:p>
+      <w:pPr>
+        <w:rPr>
+          <w:lang w:val="fr-CA"/>
+        </w:rPr>
+      </w:pPr>
+    </w:p>
     <w:p>
       <w:pPr>
         <w:pStyle w:val="Titre2"/>
@@ -4450,14 +4383,7 @@
         <w:rPr>
           <w:lang w:val="fr-CA"/>
         </w:rPr>
-        <w:t xml:space="preserve">Si </w:t>
-      </w:r>
-      <w:proofErr w:type="spellStart"/>
-      <w:r>
-        <w:rPr>
-          <w:lang w:val="fr-CA"/>
-        </w:rPr>
-        <w:t>bornesX</w:t>
+        <w:t>Si bornesX</w:t>
       </w:r>
       <w:r>
         <w:rPr>
@@ -4466,68 +4392,24 @@
         </w:rPr>
         <w:t>min</w:t>
       </w:r>
-      <w:proofErr w:type="spellEnd"/>
-      <w:r>
-        <w:rPr>
-          <w:lang w:val="fr-CA"/>
-        </w:rPr>
-        <w:t xml:space="preserve"> &gt; </w:t>
-      </w:r>
-      <w:proofErr w:type="spellStart"/>
-      <w:r>
-        <w:rPr>
-          <w:lang w:val="fr-CA"/>
-        </w:rPr>
-        <w:t>cmX</w:t>
-      </w:r>
-      <w:proofErr w:type="spellEnd"/>
-      <w:r>
-        <w:rPr>
-          <w:lang w:val="fr-CA"/>
-        </w:rPr>
-        <w:t xml:space="preserve"> + rayon || </w:t>
-      </w:r>
-      <w:proofErr w:type="spellStart"/>
-      <w:r>
-        <w:rPr>
-          <w:lang w:val="fr-CA"/>
-        </w:rPr>
-        <w:t>bornesX</w:t>
+      <w:r>
+        <w:rPr>
+          <w:lang w:val="fr-CA"/>
+        </w:rPr>
+        <w:t xml:space="preserve"> &gt; cmX + rayon || bornesX</w:t>
       </w:r>
       <w:r>
         <w:rPr>
           <w:vertAlign w:val="subscript"/>
           <w:lang w:val="fr-CA"/>
         </w:rPr>
-        <w:t>max</w:t>
-      </w:r>
-      <w:proofErr w:type="spellEnd"/>
-      <w:r>
-        <w:rPr>
-          <w:vertAlign w:val="subscript"/>
-          <w:lang w:val="fr-CA"/>
-        </w:rPr>
-        <w:t xml:space="preserve"> </w:t>
-      </w:r>
-      <w:r>
-        <w:rPr>
-          <w:lang w:val="fr-CA"/>
-        </w:rPr>
-        <w:t xml:space="preserve">&lt; </w:t>
-      </w:r>
-      <w:proofErr w:type="spellStart"/>
-      <w:r>
-        <w:rPr>
-          <w:lang w:val="fr-CA"/>
-        </w:rPr>
-        <w:t>cmX</w:t>
-      </w:r>
-      <w:proofErr w:type="spellEnd"/>
-      <w:r>
-        <w:rPr>
-          <w:lang w:val="fr-CA"/>
-        </w:rPr>
-        <w:t xml:space="preserve"> – rayon</w:t>
+        <w:t xml:space="preserve">max </w:t>
+      </w:r>
+      <w:r>
+        <w:rPr>
+          <w:lang w:val="fr-CA"/>
+        </w:rPr>
+        <w:t>&lt; cmX – rayon</w:t>
       </w:r>
     </w:p>
     <w:p>
@@ -4554,14 +4436,7 @@
         <w:rPr>
           <w:lang w:val="en-CA"/>
         </w:rPr>
-        <w:t xml:space="preserve">Si </w:t>
-      </w:r>
-      <w:proofErr w:type="spellStart"/>
-      <w:r>
-        <w:rPr>
-          <w:lang w:val="en-CA"/>
-        </w:rPr>
-        <w:t>bornesY</w:t>
+        <w:t>Si bornesY</w:t>
       </w:r>
       <w:r>
         <w:rPr>
@@ -4570,177 +4445,82 @@
         </w:rPr>
         <w:t>min</w:t>
       </w:r>
-      <w:proofErr w:type="spellEnd"/>
       <w:r>
         <w:rPr>
           <w:lang w:val="en-CA"/>
         </w:rPr>
-        <w:t xml:space="preserve"> &gt; </w:t>
-      </w:r>
-      <w:proofErr w:type="spellStart"/>
-      <w:r>
-        <w:rPr>
-          <w:lang w:val="en-CA"/>
-        </w:rPr>
-        <w:t>cmY</w:t>
-      </w:r>
-      <w:proofErr w:type="spellEnd"/>
-      <w:r>
-        <w:rPr>
-          <w:lang w:val="en-CA"/>
-        </w:rPr>
-        <w:t xml:space="preserve"> + rayon || </w:t>
-      </w:r>
-      <w:proofErr w:type="spellStart"/>
-      <w:r>
-        <w:rPr>
-          <w:lang w:val="en-CA"/>
-        </w:rPr>
-        <w:t>bornesY</w:t>
+        <w:t xml:space="preserve"> &gt; cmY + rayon || bornesY</w:t>
       </w:r>
       <w:r>
         <w:rPr>
           <w:vertAlign w:val="subscript"/>
           <w:lang w:val="en-CA"/>
         </w:rPr>
-        <w:t>max</w:t>
-      </w:r>
-      <w:proofErr w:type="spellEnd"/>
+        <w:t xml:space="preserve">max </w:t>
+      </w:r>
+      <w:r>
+        <w:rPr>
+          <w:lang w:val="en-CA"/>
+        </w:rPr>
+        <w:t>&lt; cmY – rayon</w:t>
+      </w:r>
+    </w:p>
+    <w:p>
+      <w:pPr>
+        <w:rPr>
+          <w:lang w:val="fr-CA"/>
+        </w:rPr>
+      </w:pPr>
+      <w:r>
+        <w:rPr>
+          <w:lang w:val="en-CA"/>
+        </w:rPr>
+        <w:tab/>
+      </w:r>
+      <w:r>
+        <w:rPr>
+          <w:lang w:val="fr-CA"/>
+        </w:rPr>
+        <w:t>Alors collision</w:t>
+      </w:r>
+    </w:p>
+    <w:p>
+      <w:pPr>
+        <w:rPr>
+          <w:lang w:val="fr-CA"/>
+        </w:rPr>
+      </w:pPr>
+      <w:r>
+        <w:rPr>
+          <w:lang w:val="fr-CA"/>
+        </w:rPr>
+        <w:t>Si bornesZ</w:t>
+      </w:r>
       <w:r>
         <w:rPr>
           <w:vertAlign w:val="subscript"/>
-          <w:lang w:val="en-CA"/>
-        </w:rPr>
-        <w:t xml:space="preserve"> </w:t>
-      </w:r>
-      <w:r>
-        <w:rPr>
-          <w:lang w:val="en-CA"/>
-        </w:rPr>
-        <w:t xml:space="preserve">&lt; </w:t>
-      </w:r>
-      <w:proofErr w:type="spellStart"/>
-      <w:r>
-        <w:rPr>
-          <w:lang w:val="en-CA"/>
-        </w:rPr>
-        <w:t>cmY</w:t>
-      </w:r>
-      <w:proofErr w:type="spellEnd"/>
-      <w:r>
-        <w:rPr>
-          <w:lang w:val="en-CA"/>
-        </w:rPr>
-        <w:t xml:space="preserve"> – rayon</w:t>
-      </w:r>
-    </w:p>
-    <w:p>
-      <w:pPr>
-        <w:rPr>
-          <w:lang w:val="fr-CA"/>
-        </w:rPr>
-      </w:pPr>
-      <w:r>
-        <w:rPr>
-          <w:lang w:val="en-CA"/>
-        </w:rPr>
-        <w:tab/>
-      </w:r>
-      <w:r>
-        <w:rPr>
-          <w:lang w:val="fr-CA"/>
-        </w:rPr>
-        <w:t>Alors collision</w:t>
-      </w:r>
-    </w:p>
-    <w:p>
-      <w:pPr>
-        <w:rPr>
-          <w:lang w:val="fr-CA"/>
-        </w:rPr>
-      </w:pPr>
-      <w:r>
-        <w:rPr>
-          <w:lang w:val="fr-CA"/>
-        </w:rPr>
-        <w:t xml:space="preserve">Si </w:t>
-      </w:r>
-      <w:proofErr w:type="spellStart"/>
-      <w:r>
-        <w:rPr>
-          <w:lang w:val="fr-CA"/>
-        </w:rPr>
-        <w:t>bornesZ</w:t>
+          <w:lang w:val="fr-CA"/>
+        </w:rPr>
+        <w:t>min</w:t>
+      </w:r>
+      <w:r>
+        <w:rPr>
+          <w:lang w:val="fr-CA"/>
+        </w:rPr>
+        <w:t xml:space="preserve"> &gt; cmZ + rayon || bornesZ</w:t>
       </w:r>
       <w:r>
         <w:rPr>
           <w:vertAlign w:val="subscript"/>
           <w:lang w:val="fr-CA"/>
         </w:rPr>
-        <w:t>min</w:t>
-      </w:r>
-      <w:proofErr w:type="spellEnd"/>
-      <w:r>
-        <w:rPr>
-          <w:lang w:val="fr-CA"/>
-        </w:rPr>
-        <w:t xml:space="preserve"> &gt; </w:t>
-      </w:r>
-      <w:proofErr w:type="spellStart"/>
-      <w:r>
-        <w:rPr>
-          <w:lang w:val="fr-CA"/>
-        </w:rPr>
-        <w:t>cmZ</w:t>
-      </w:r>
-      <w:proofErr w:type="spellEnd"/>
-      <w:r>
-        <w:rPr>
-          <w:lang w:val="fr-CA"/>
-        </w:rPr>
-        <w:t xml:space="preserve"> + rayon || </w:t>
-      </w:r>
-      <w:proofErr w:type="spellStart"/>
-      <w:r>
-        <w:rPr>
-          <w:lang w:val="fr-CA"/>
-        </w:rPr>
-        <w:t>bornesZ</w:t>
-      </w:r>
-      <w:r>
-        <w:rPr>
-          <w:vertAlign w:val="subscript"/>
-          <w:lang w:val="fr-CA"/>
-        </w:rPr>
-        <w:t>max</w:t>
-      </w:r>
-      <w:proofErr w:type="spellEnd"/>
-      <w:r>
-        <w:rPr>
-          <w:vertAlign w:val="subscript"/>
-          <w:lang w:val="fr-CA"/>
-        </w:rPr>
-        <w:t xml:space="preserve"> </w:t>
-      </w:r>
-      <w:r>
-        <w:rPr>
-          <w:lang w:val="fr-CA"/>
-        </w:rPr>
-        <w:t xml:space="preserve">&lt; </w:t>
-      </w:r>
-      <w:proofErr w:type="spellStart"/>
-      <w:r>
-        <w:rPr>
-          <w:lang w:val="fr-CA"/>
-        </w:rPr>
-        <w:t>cmZ</w:t>
-      </w:r>
-      <w:proofErr w:type="spellEnd"/>
-      <w:r>
-        <w:rPr>
-          <w:lang w:val="fr-CA"/>
-        </w:rPr>
-        <w:t xml:space="preserve"> – rayon</w:t>
+        <w:t xml:space="preserve">max </w:t>
+      </w:r>
+      <w:r>
+        <w:rPr>
+          <w:lang w:val="fr-CA"/>
+        </w:rPr>
+        <w:t>&lt; cmZ – rayon</w:t>
       </w:r>
     </w:p>
     <w:p>
@@ -4822,6 +4602,7 @@
       <w:r>
         <w:rPr>
           <w:noProof/>
+          <w:lang w:val="fr-CA" w:eastAsia="fr-CA"/>
         </w:rPr>
         <w:drawing>
           <wp:anchor distT="0" distB="0" distL="114300" distR="114300" simplePos="0" relativeHeight="251659264" behindDoc="0" locked="0" layoutInCell="1" allowOverlap="1" wp14:anchorId="23B52C12" wp14:editId="18EF3063">
@@ -4886,6 +4667,7 @@
       <w:r>
         <w:rPr>
           <w:noProof/>
+          <w:lang w:val="fr-CA" w:eastAsia="fr-CA"/>
         </w:rPr>
         <w:drawing>
           <wp:anchor distT="0" distB="0" distL="114300" distR="114300" simplePos="0" relativeHeight="251662336" behindDoc="0" locked="0" layoutInCell="1" allowOverlap="1" wp14:anchorId="4411D0D8" wp14:editId="46CA2EDC">
@@ -4963,21 +4745,7 @@
         <w:rPr>
           <w:lang w:val="fr-CA"/>
         </w:rPr>
-        <w:t xml:space="preserve"> de mouvements nous avons fait appel à la méthode de Runge-</w:t>
-      </w:r>
-      <w:proofErr w:type="spellStart"/>
-      <w:r>
-        <w:rPr>
-          <w:lang w:val="fr-CA"/>
-        </w:rPr>
-        <w:t>Kutta</w:t>
-      </w:r>
-      <w:proofErr w:type="spellEnd"/>
-      <w:r>
-        <w:rPr>
-          <w:lang w:val="fr-CA"/>
-        </w:rPr>
-        <w:t xml:space="preserve"> classique d’ordre 4.</w:t>
+        <w:t xml:space="preserve"> de mouvements nous avons fait appel à la méthode de Runge-Kutta classique d’ordre 4.</w:t>
       </w:r>
       <w:r>
         <w:rPr>
@@ -5072,278 +4840,174 @@
         </w:rPr>
         <w:t>appelle ainsi Runge-</w:t>
       </w:r>
-      <w:proofErr w:type="spellStart"/>
       <w:r>
         <w:rPr>
           <w:lang w:val="fr-FR"/>
         </w:rPr>
-        <w:t>Kutta</w:t>
-      </w:r>
-      <w:proofErr w:type="spellEnd"/>
+        <w:t>Kutta d’ordre 4</w:t>
+      </w:r>
       <w:r>
         <w:rPr>
           <w:lang w:val="fr-FR"/>
         </w:rPr>
-        <w:t xml:space="preserve"> d’ordre 4</w:t>
+        <w:t>. Elle prend</w:t>
       </w:r>
       <w:r>
         <w:rPr>
           <w:lang w:val="fr-FR"/>
         </w:rPr>
-        <w:t>. Elle prend</w:t>
+        <w:t xml:space="preserve"> en paramètre une fonction (g1, g2 ou g3)</w:t>
       </w:r>
       <w:r>
         <w:rPr>
           <w:lang w:val="fr-FR"/>
         </w:rPr>
-        <w:t xml:space="preserve"> en paramètre une fonction (g1, g2 ou g3)</w:t>
+        <w:t>. Celle-ci donne</w:t>
       </w:r>
       <w:r>
         <w:rPr>
           <w:lang w:val="fr-FR"/>
         </w:rPr>
-        <w:t>. Celle-ci donne</w:t>
+        <w:t xml:space="preserve"> </w:t>
       </w:r>
       <w:r>
         <w:rPr>
           <w:lang w:val="fr-FR"/>
         </w:rPr>
-        <w:t xml:space="preserve"> </w:t>
+        <w:t>les vecteurs d’accélération et de</w:t>
       </w:r>
       <w:r>
         <w:rPr>
           <w:lang w:val="fr-FR"/>
         </w:rPr>
-        <w:t>les vecteurs d’accélération et de</w:t>
+        <w:t xml:space="preserve"> vitesse en fonction du temps. « g1 » </w:t>
       </w:r>
       <w:r>
         <w:rPr>
           <w:lang w:val="fr-FR"/>
         </w:rPr>
-        <w:t xml:space="preserve"> vitesse en fonction du temps. « </w:t>
-      </w:r>
-      <w:proofErr w:type="gramStart"/>
+        <w:t>correspond</w:t>
+      </w:r>
       <w:r>
         <w:rPr>
           <w:lang w:val="fr-FR"/>
         </w:rPr>
-        <w:t>g</w:t>
-      </w:r>
-      <w:proofErr w:type="gramEnd"/>
+        <w:t xml:space="preserve"> l’équation </w:t>
+      </w:r>
       <w:r>
         <w:rPr>
           <w:lang w:val="fr-FR"/>
         </w:rPr>
-        <w:t xml:space="preserve">1 » </w:t>
+        <w:t>ne</w:t>
       </w:r>
       <w:r>
         <w:rPr>
           <w:lang w:val="fr-FR"/>
         </w:rPr>
-        <w:t>correspond</w:t>
+        <w:t xml:space="preserve"> considérant uniquement</w:t>
       </w:r>
       <w:r>
         <w:rPr>
           <w:lang w:val="fr-FR"/>
         </w:rPr>
-        <w:t xml:space="preserve"> l’équation </w:t>
+        <w:t xml:space="preserve"> que</w:t>
       </w:r>
       <w:r>
         <w:rPr>
           <w:lang w:val="fr-FR"/>
         </w:rPr>
-        <w:t>ne</w:t>
+        <w:t xml:space="preserve"> la gravité</w:t>
       </w:r>
       <w:r>
         <w:rPr>
           <w:lang w:val="fr-FR"/>
         </w:rPr>
-        <w:t xml:space="preserve"> considérant uniquement</w:t>
+        <w:t xml:space="preserve"> pour le calcul de la vitesse et de l’accélération</w:t>
       </w:r>
       <w:r>
         <w:rPr>
           <w:lang w:val="fr-FR"/>
         </w:rPr>
-        <w:t xml:space="preserve"> que</w:t>
+        <w:t>. « g2 » ajoute</w:t>
       </w:r>
       <w:r>
         <w:rPr>
           <w:lang w:val="fr-FR"/>
         </w:rPr>
-        <w:t xml:space="preserve"> la gravité</w:t>
+        <w:t xml:space="preserve"> au calcul des forces le frottement</w:t>
       </w:r>
       <w:r>
         <w:rPr>
           <w:lang w:val="fr-FR"/>
         </w:rPr>
-        <w:t xml:space="preserve"> pour le calcul de la vitesse et de l’accélération</w:t>
+        <w:t xml:space="preserve"> visqueux. Enfin « g3 » </w:t>
       </w:r>
       <w:r>
         <w:rPr>
           <w:lang w:val="fr-FR"/>
         </w:rPr>
-        <w:t>. « </w:t>
-      </w:r>
-      <w:proofErr w:type="gramStart"/>
+        <w:t xml:space="preserve">prend en plus en compte </w:t>
+      </w:r>
       <w:r>
         <w:rPr>
           <w:lang w:val="fr-FR"/>
         </w:rPr>
-        <w:t>g</w:t>
-      </w:r>
-      <w:proofErr w:type="gramEnd"/>
+        <w:t>le calcul de l</w:t>
+      </w:r>
       <w:r>
         <w:rPr>
           <w:lang w:val="fr-FR"/>
         </w:rPr>
-        <w:t>2 » ajoute</w:t>
+        <w:t>’effet</w:t>
       </w:r>
       <w:r>
         <w:rPr>
           <w:lang w:val="fr-FR"/>
         </w:rPr>
-        <w:t xml:space="preserve"> au calcul des forces le frottement</w:t>
+        <w:t xml:space="preserve"> de Magnus.</w:t>
       </w:r>
       <w:r>
         <w:rPr>
           <w:lang w:val="fr-FR"/>
         </w:rPr>
-        <w:t xml:space="preserve"> visqueux. Enfin « g3 » </w:t>
+        <w:t xml:space="preserve"> Pour trouver l’accélération </w:t>
       </w:r>
       <w:r>
         <w:rPr>
           <w:lang w:val="fr-FR"/>
         </w:rPr>
-        <w:t xml:space="preserve">prend en plus en compte </w:t>
+        <w:t>de la balle, on divise la force appliqué sur celle-ci par sa masse</w:t>
       </w:r>
       <w:r>
         <w:rPr>
           <w:lang w:val="fr-FR"/>
         </w:rPr>
-        <w:t>le calcul de l</w:t>
+        <w:t xml:space="preserve">. Le paramètre q0 de Runge-Kutta est un tableau contenant la vitesse et les positions </w:t>
       </w:r>
       <w:r>
         <w:rPr>
           <w:lang w:val="fr-FR"/>
         </w:rPr>
-        <w:t>’effet</w:t>
+        <w:t xml:space="preserve">initiales </w:t>
       </w:r>
       <w:r>
         <w:rPr>
           <w:lang w:val="fr-FR"/>
         </w:rPr>
-        <w:t xml:space="preserve"> de Magnus.</w:t>
+        <w:t>x, y et z de la balle. Pour le DeltaT, on prend le temps écoulé auquel on rajoute une variation de temps après une itération (le pas).</w:t>
       </w:r>
       <w:r>
         <w:rPr>
           <w:lang w:val="fr-FR"/>
         </w:rPr>
-        <w:t xml:space="preserve"> Pour trouver l’accélération </w:t>
-      </w:r>
-      <w:r>
+        <w:t xml:space="preserve"> La solution qs, sera un tableau avec la vitesse et les positions finales x, y et z de la balle</w:t>
+      </w:r>
+    </w:p>
+    <w:p>
+      <w:pPr>
         <w:rPr>
           <w:lang w:val="fr-FR"/>
         </w:rPr>
-        <w:t>de la balle, on divise la force appliqué sur celle-ci par sa masse</w:t>
-      </w:r>
-      <w:r>
-        <w:rPr>
-          <w:lang w:val="fr-FR"/>
-        </w:rPr>
-        <w:t>. Le paramètre q0 de Runge-</w:t>
-      </w:r>
-      <w:proofErr w:type="spellStart"/>
-      <w:r>
-        <w:rPr>
-          <w:lang w:val="fr-FR"/>
-        </w:rPr>
-        <w:t>Kutta</w:t>
-      </w:r>
-      <w:proofErr w:type="spellEnd"/>
-      <w:r>
-        <w:rPr>
-          <w:lang w:val="fr-FR"/>
-        </w:rPr>
-        <w:t xml:space="preserve"> est un tableau contenant la vitesse et les positions </w:t>
-      </w:r>
-      <w:r>
-        <w:rPr>
-          <w:lang w:val="fr-FR"/>
-        </w:rPr>
-        <w:t>initiale</w:t>
-      </w:r>
-      <w:bookmarkStart w:id="4" w:name="_GoBack"/>
-      <w:bookmarkEnd w:id="4"/>
-      <w:r>
-        <w:rPr>
-          <w:lang w:val="fr-FR"/>
-        </w:rPr>
-        <w:t xml:space="preserve">s </w:t>
-      </w:r>
-      <w:r>
-        <w:rPr>
-          <w:lang w:val="fr-FR"/>
-        </w:rPr>
-        <w:t xml:space="preserve">x, y et z de la balle. Pour le </w:t>
-      </w:r>
-      <w:proofErr w:type="spellStart"/>
-      <w:r>
-        <w:rPr>
-          <w:lang w:val="fr-FR"/>
-        </w:rPr>
-        <w:t>DeltaT</w:t>
-      </w:r>
-      <w:proofErr w:type="spellEnd"/>
-      <w:r>
-        <w:rPr>
-          <w:lang w:val="fr-FR"/>
-        </w:rPr>
-        <w:t>, on prend le temps écoulé auquel on rajoute une variation de temps après une itération (le pas).</w:t>
-      </w:r>
-      <w:r>
-        <w:rPr>
-          <w:lang w:val="fr-FR"/>
-        </w:rPr>
-        <w:t xml:space="preserve"> La solution </w:t>
-      </w:r>
-      <w:proofErr w:type="spellStart"/>
-      <w:r>
-        <w:rPr>
-          <w:lang w:val="fr-FR"/>
-        </w:rPr>
-        <w:t>qs</w:t>
-      </w:r>
-      <w:proofErr w:type="spellEnd"/>
-      <w:r>
-        <w:rPr>
-          <w:lang w:val="fr-FR"/>
-        </w:rPr>
-        <w:t xml:space="preserve">, sera un tableau avec </w:t>
-      </w:r>
-      <w:r>
-        <w:rPr>
-          <w:lang w:val="fr-FR"/>
-        </w:rPr>
-        <w:t xml:space="preserve">la vitesse et les positions </w:t>
-      </w:r>
-      <w:r>
-        <w:rPr>
-          <w:lang w:val="fr-FR"/>
-        </w:rPr>
-        <w:t>finales</w:t>
-      </w:r>
-      <w:r>
-        <w:rPr>
-          <w:lang w:val="fr-FR"/>
-        </w:rPr>
-        <w:t xml:space="preserve"> x, y et z de la balle</w:t>
-      </w:r>
-    </w:p>
-    <w:p>
-      <w:pPr>
-        <w:rPr>
-          <w:lang w:val="fr-FR"/>
-        </w:rPr>
       </w:pPr>
     </w:p>
     <w:p>
@@ -5353,7 +5017,7 @@
           <w:lang w:val="fr-CA"/>
         </w:rPr>
       </w:pPr>
-      <w:bookmarkStart w:id="5" w:name="_Toc496477312"/>
+      <w:bookmarkStart w:id="4" w:name="_Toc496477312"/>
       <w:r>
         <w:rPr>
           <w:lang w:val="fr-CA"/>
@@ -5403,7 +5067,7 @@
         </w:rPr>
         <w:t>choisis pour la résolution et justification</w:t>
       </w:r>
-      <w:bookmarkEnd w:id="5"/>
+      <w:bookmarkEnd w:id="4"/>
     </w:p>
     <w:p>
       <w:pPr>
@@ -5746,7 +5410,7 @@
           <w:lang w:val="fr-CA"/>
         </w:rPr>
       </w:pPr>
-      <w:bookmarkStart w:id="6" w:name="_Toc496477313"/>
+      <w:bookmarkStart w:id="5" w:name="_Toc496477313"/>
       <w:r>
         <w:rPr>
           <w:lang w:val="fr-CA"/>
@@ -5754,7 +5418,7 @@
         <w:lastRenderedPageBreak/>
         <w:t>Présentation et analyse des résultats</w:t>
       </w:r>
-      <w:bookmarkEnd w:id="6"/>
+      <w:bookmarkEnd w:id="5"/>
     </w:p>
     <w:p>
       <w:pPr>
@@ -5831,23 +5495,13 @@
                 <w:lang w:val="fr-CA"/>
               </w:rPr>
             </w:pPr>
-            <w:proofErr w:type="spellStart"/>
             <w:r>
               <w:rPr>
                 <w:b/>
                 <w:sz w:val="20"/>
                 <w:lang w:val="fr-CA"/>
               </w:rPr>
-              <w:t>rbi</w:t>
-            </w:r>
-            <w:proofErr w:type="spellEnd"/>
-            <w:r>
-              <w:rPr>
-                <w:b/>
-                <w:sz w:val="20"/>
-                <w:lang w:val="fr-CA"/>
-              </w:rPr>
-              <w:t xml:space="preserve"> (m)</w:t>
+              <w:t>rbi (m)</w:t>
             </w:r>
           </w:p>
           <w:p>
@@ -5891,23 +5545,13 @@
                 <w:lang w:val="fr-CA"/>
               </w:rPr>
             </w:pPr>
-            <w:proofErr w:type="spellStart"/>
             <w:r>
               <w:rPr>
                 <w:b/>
                 <w:sz w:val="20"/>
                 <w:lang w:val="fr-CA"/>
               </w:rPr>
-              <w:t>vbi</w:t>
-            </w:r>
-            <w:proofErr w:type="spellEnd"/>
-            <w:r>
-              <w:rPr>
-                <w:b/>
-                <w:sz w:val="20"/>
-                <w:lang w:val="fr-CA"/>
-              </w:rPr>
-              <w:t xml:space="preserve"> (m/s)</w:t>
+              <w:t>vbi (m/s)</w:t>
             </w:r>
           </w:p>
           <w:p>
@@ -5943,23 +5587,13 @@
                 <w:lang w:val="fr-CA"/>
               </w:rPr>
             </w:pPr>
-            <w:proofErr w:type="spellStart"/>
             <w:r>
               <w:rPr>
                 <w:b/>
                 <w:sz w:val="20"/>
                 <w:lang w:val="fr-CA"/>
               </w:rPr>
-              <w:t>wbi</w:t>
-            </w:r>
-            <w:proofErr w:type="spellEnd"/>
-            <w:r>
-              <w:rPr>
-                <w:b/>
-                <w:sz w:val="20"/>
-                <w:lang w:val="fr-CA"/>
-              </w:rPr>
-              <w:t xml:space="preserve"> (rad/s)</w:t>
+              <w:t>wbi (rad/s)</w:t>
             </w:r>
           </w:p>
           <w:p>
@@ -6479,7 +6113,6 @@
                 <w:lang w:val="fr-CA"/>
               </w:rPr>
             </w:pPr>
-            <w:proofErr w:type="spellStart"/>
             <w:r>
               <w:rPr>
                 <w:b/>
@@ -6487,17 +6120,7 @@
                 <w:szCs w:val="20"/>
                 <w:lang w:val="fr-CA"/>
               </w:rPr>
-              <w:t>tf</w:t>
-            </w:r>
-            <w:proofErr w:type="spellEnd"/>
-            <w:r>
-              <w:rPr>
-                <w:b/>
-                <w:sz w:val="20"/>
-                <w:szCs w:val="20"/>
-                <w:lang w:val="fr-CA"/>
-              </w:rPr>
-              <w:t xml:space="preserve"> (s)</w:t>
+              <w:t>tf (s)</w:t>
             </w:r>
           </w:p>
           <w:p>
@@ -6537,7 +6160,6 @@
                 <w:lang w:val="fr-CA"/>
               </w:rPr>
             </w:pPr>
-            <w:proofErr w:type="spellStart"/>
             <w:r>
               <w:rPr>
                 <w:b/>
@@ -6545,17 +6167,7 @@
                 <w:szCs w:val="20"/>
                 <w:lang w:val="fr-CA"/>
               </w:rPr>
-              <w:t>rbf</w:t>
-            </w:r>
-            <w:proofErr w:type="spellEnd"/>
-            <w:r>
-              <w:rPr>
-                <w:b/>
-                <w:sz w:val="20"/>
-                <w:szCs w:val="20"/>
-                <w:lang w:val="fr-CA"/>
-              </w:rPr>
-              <w:t xml:space="preserve"> (m)</w:t>
+              <w:t>rbf (m)</w:t>
             </w:r>
           </w:p>
           <w:p>
@@ -6595,7 +6207,6 @@
                 <w:lang w:val="fr-CA"/>
               </w:rPr>
             </w:pPr>
-            <w:proofErr w:type="spellStart"/>
             <w:r>
               <w:rPr>
                 <w:b/>
@@ -6603,17 +6214,7 @@
                 <w:szCs w:val="20"/>
                 <w:lang w:val="fr-CA"/>
               </w:rPr>
-              <w:t>vbf</w:t>
-            </w:r>
-            <w:proofErr w:type="spellEnd"/>
-            <w:r>
-              <w:rPr>
-                <w:b/>
-                <w:sz w:val="20"/>
-                <w:szCs w:val="20"/>
-                <w:lang w:val="fr-CA"/>
-              </w:rPr>
-              <w:t xml:space="preserve"> (m/s)</w:t>
+              <w:t>vbf (m/s)</w:t>
             </w:r>
           </w:p>
           <w:p>
@@ -8132,7 +7733,7 @@
                 <w:szCs w:val="20"/>
                 <w:lang w:val="fr-CA"/>
               </w:rPr>
-              <w:t>1</w:t>
+              <w:t>0</w:t>
             </w:r>
           </w:p>
         </w:tc>
@@ -8159,7 +7760,7 @@
                 <w:szCs w:val="20"/>
                 <w:lang w:val="fr-CA"/>
               </w:rPr>
-              <w:t>0.00270</w:t>
+              <w:t>0.00304</w:t>
             </w:r>
           </w:p>
         </w:tc>
@@ -8186,31 +7787,23 @@
                 <w:szCs w:val="20"/>
                 <w:lang w:val="fr-CA"/>
               </w:rPr>
-              <w:t>(1,27</w:t>
-            </w:r>
-            <w:r>
-              <w:rPr>
-                <w:sz w:val="20"/>
-                <w:szCs w:val="20"/>
-                <w:lang w:val="fr-CA"/>
-              </w:rPr>
-              <w:t>43</w:t>
-            </w:r>
-            <w:r>
-              <w:rPr>
-                <w:sz w:val="20"/>
-                <w:szCs w:val="20"/>
-                <w:lang w:val="fr-CA"/>
-              </w:rPr>
-              <w:t xml:space="preserve"> 0,5</w:t>
-            </w:r>
-            <w:r>
-              <w:rPr>
-                <w:sz w:val="20"/>
-                <w:szCs w:val="20"/>
-                <w:lang w:val="fr-CA"/>
-              </w:rPr>
-              <w:t>000 0,7749</w:t>
+              <w:t>(</w:t>
+            </w:r>
+            <w:r>
+              <w:rPr>
+                <w:sz w:val="20"/>
+                <w:szCs w:val="20"/>
+                <w:lang w:val="fr-CA"/>
+              </w:rPr>
+              <w:t>1,6701 0,5000 0,</w:t>
+            </w:r>
+            <w:r>
+              <w:rPr>
+                <w:sz w:val="20"/>
+                <w:szCs w:val="20"/>
+                <w:lang w:val="fr-CA"/>
+              </w:rPr>
+              <w:t>7779</w:t>
             </w:r>
             <w:r>
               <w:rPr>
@@ -8244,7 +7837,33 @@
                 <w:szCs w:val="20"/>
                 <w:lang w:val="fr-CA"/>
               </w:rPr>
-              <w:t>(3,02 0,00 -2,40)</w:t>
+              <w:t>(</w:t>
+            </w:r>
+            <w:r>
+              <w:rPr>
+                <w:sz w:val="20"/>
+                <w:szCs w:val="20"/>
+                <w:lang w:val="fr-CA"/>
+              </w:rPr>
+              <w:t>3,43 0,00 -2,1</w:t>
+            </w:r>
+            <w:bookmarkStart w:id="6" w:name="_GoBack"/>
+            <w:bookmarkEnd w:id="6"/>
+            <w:r>
+              <w:rPr>
+                <w:sz w:val="20"/>
+                <w:szCs w:val="20"/>
+                <w:lang w:val="fr-CA"/>
+              </w:rPr>
+              <w:t>1</w:t>
+            </w:r>
+            <w:r>
+              <w:rPr>
+                <w:sz w:val="20"/>
+                <w:szCs w:val="20"/>
+                <w:lang w:val="fr-CA"/>
+              </w:rPr>
+              <w:t>)</w:t>
             </w:r>
           </w:p>
         </w:tc>
@@ -8314,7 +7933,7 @@
                 <w:szCs w:val="20"/>
                 <w:lang w:val="fr-CA"/>
               </w:rPr>
-              <w:t>0</w:t>
+              <w:t>2</w:t>
             </w:r>
           </w:p>
         </w:tc>
@@ -8338,7 +7957,7 @@
                 <w:szCs w:val="20"/>
                 <w:lang w:val="fr-CA"/>
               </w:rPr>
-              <w:t>0,00240</w:t>
+              <w:t>0,00175</w:t>
             </w:r>
           </w:p>
         </w:tc>
@@ -8362,31 +7981,23 @@
                 <w:szCs w:val="20"/>
                 <w:lang w:val="fr-CA"/>
               </w:rPr>
-              <w:t>(2,49</w:t>
-            </w:r>
-            <w:r>
-              <w:rPr>
-                <w:sz w:val="20"/>
-                <w:szCs w:val="20"/>
-                <w:lang w:val="fr-CA"/>
-              </w:rPr>
-              <w:t>06</w:t>
-            </w:r>
-            <w:r>
-              <w:rPr>
-                <w:sz w:val="20"/>
-                <w:szCs w:val="20"/>
-                <w:lang w:val="fr-CA"/>
-              </w:rPr>
-              <w:t xml:space="preserve"> 0,62</w:t>
-            </w:r>
-            <w:r>
-              <w:rPr>
-                <w:sz w:val="20"/>
-                <w:szCs w:val="20"/>
-                <w:lang w:val="fr-CA"/>
-              </w:rPr>
-              <w:t>12 0,7789</w:t>
+              <w:t>(</w:t>
+            </w:r>
+            <w:r>
+              <w:rPr>
+                <w:sz w:val="20"/>
+                <w:szCs w:val="20"/>
+                <w:lang w:val="fr-CA"/>
+              </w:rPr>
+              <w:t>1,3889 0,4743 0,</w:t>
+            </w:r>
+            <w:r>
+              <w:rPr>
+                <w:sz w:val="20"/>
+                <w:szCs w:val="20"/>
+                <w:lang w:val="fr-CA"/>
+              </w:rPr>
+              <w:t>9281</w:t>
             </w:r>
             <w:r>
               <w:rPr>
@@ -8417,7 +8028,23 @@
                 <w:szCs w:val="20"/>
                 <w:lang w:val="fr-CA"/>
               </w:rPr>
-              <w:t>(7,47 0,49 -2,70)</w:t>
+              <w:t>(</w:t>
+            </w:r>
+            <w:r>
+              <w:rPr>
+                <w:sz w:val="20"/>
+                <w:szCs w:val="20"/>
+                <w:lang w:val="fr-CA"/>
+              </w:rPr>
+              <w:t>8,04 0,03 -2,80</w:t>
+            </w:r>
+            <w:r>
+              <w:rPr>
+                <w:sz w:val="20"/>
+                <w:szCs w:val="20"/>
+                <w:lang w:val="fr-CA"/>
+              </w:rPr>
+              <w:t>)</w:t>
             </w:r>
           </w:p>
         </w:tc>
@@ -8487,7 +8114,7 @@
                 <w:szCs w:val="20"/>
                 <w:lang w:val="fr-CA"/>
               </w:rPr>
-              <w:t>1</w:t>
+              <w:t>0</w:t>
             </w:r>
           </w:p>
         </w:tc>
@@ -8511,7 +8138,7 @@
                 <w:szCs w:val="20"/>
                 <w:lang w:val="fr-CA"/>
               </w:rPr>
-              <w:t>0,00228</w:t>
+              <w:t>0,00313</w:t>
             </w:r>
           </w:p>
         </w:tc>
@@ -8535,31 +8162,23 @@
                 <w:szCs w:val="20"/>
                 <w:lang w:val="fr-CA"/>
               </w:rPr>
-              <w:t>(1,58</w:t>
-            </w:r>
-            <w:r>
-              <w:rPr>
-                <w:sz w:val="20"/>
-                <w:szCs w:val="20"/>
-                <w:lang w:val="fr-CA"/>
-              </w:rPr>
-              <w:t>32</w:t>
-            </w:r>
-            <w:r>
-              <w:rPr>
-                <w:sz w:val="20"/>
-                <w:szCs w:val="20"/>
-                <w:lang w:val="fr-CA"/>
-              </w:rPr>
-              <w:t xml:space="preserve"> 0,5</w:t>
-            </w:r>
-            <w:r>
-              <w:rPr>
-                <w:sz w:val="20"/>
-                <w:szCs w:val="20"/>
-                <w:lang w:val="fr-CA"/>
-              </w:rPr>
-              <w:t>000 0,7776</w:t>
+              <w:t>(</w:t>
+            </w:r>
+            <w:r>
+              <w:rPr>
+                <w:sz w:val="20"/>
+                <w:szCs w:val="20"/>
+                <w:lang w:val="fr-CA"/>
+              </w:rPr>
+              <w:t>0,5663 0,5000 0,</w:t>
+            </w:r>
+            <w:r>
+              <w:rPr>
+                <w:sz w:val="20"/>
+                <w:szCs w:val="20"/>
+                <w:lang w:val="fr-CA"/>
+              </w:rPr>
+              <w:t>7792</w:t>
             </w:r>
             <w:r>
               <w:rPr>
@@ -8590,7 +8209,15 @@
                 <w:szCs w:val="20"/>
                 <w:lang w:val="fr-CA"/>
               </w:rPr>
-              <w:t>(-3,92 0,00 -2,83)</w:t>
+              <w:t>(-4,11 0,00 -1,67</w:t>
+            </w:r>
+            <w:r>
+              <w:rPr>
+                <w:sz w:val="20"/>
+                <w:szCs w:val="20"/>
+                <w:lang w:val="fr-CA"/>
+              </w:rPr>
+              <w:t>)</w:t>
             </w:r>
           </w:p>
         </w:tc>
@@ -8684,7 +8311,7 @@
                 <w:szCs w:val="20"/>
                 <w:lang w:val="fr-CA"/>
               </w:rPr>
-              <w:t>0,00172</w:t>
+              <w:t>0,00175</w:t>
             </w:r>
           </w:p>
         </w:tc>
@@ -8708,39 +8335,23 @@
                 <w:szCs w:val="20"/>
                 <w:lang w:val="fr-CA"/>
               </w:rPr>
-              <w:t>(1,3560</w:t>
-            </w:r>
-            <w:r>
-              <w:rPr>
-                <w:sz w:val="20"/>
-                <w:szCs w:val="20"/>
-                <w:lang w:val="fr-CA"/>
-              </w:rPr>
-              <w:t xml:space="preserve"> 0,02</w:t>
-            </w:r>
-            <w:r>
-              <w:rPr>
-                <w:sz w:val="20"/>
-                <w:szCs w:val="20"/>
-                <w:lang w:val="fr-CA"/>
-              </w:rPr>
-              <w:t>33</w:t>
-            </w:r>
-            <w:r>
-              <w:rPr>
-                <w:sz w:val="20"/>
-                <w:szCs w:val="20"/>
-                <w:lang w:val="fr-CA"/>
-              </w:rPr>
-              <w:t xml:space="preserve"> 0,9</w:t>
-            </w:r>
-            <w:r>
-              <w:rPr>
-                <w:sz w:val="20"/>
-                <w:szCs w:val="20"/>
-                <w:lang w:val="fr-CA"/>
-              </w:rPr>
-              <w:t>245</w:t>
+              <w:t>(</w:t>
+            </w:r>
+            <w:r>
+              <w:rPr>
+                <w:sz w:val="20"/>
+                <w:szCs w:val="20"/>
+                <w:lang w:val="fr-CA"/>
+              </w:rPr>
+              <w:t>1,3605 -0,1078 0,</w:t>
+            </w:r>
+            <w:r>
+              <w:rPr>
+                <w:sz w:val="20"/>
+                <w:szCs w:val="20"/>
+                <w:lang w:val="fr-CA"/>
+              </w:rPr>
+              <w:t>9060</w:t>
             </w:r>
             <w:r>
               <w:rPr>
@@ -8771,7 +8382,23 @@
                 <w:szCs w:val="20"/>
                 <w:lang w:val="fr-CA"/>
               </w:rPr>
-              <w:t>(8,32 -1,78 -1,18)</w:t>
+              <w:t>(</w:t>
+            </w:r>
+            <w:r>
+              <w:rPr>
+                <w:sz w:val="20"/>
+                <w:szCs w:val="20"/>
+                <w:lang w:val="fr-CA"/>
+              </w:rPr>
+              <w:t>7,75 -3,20 -1,37</w:t>
+            </w:r>
+            <w:r>
+              <w:rPr>
+                <w:sz w:val="20"/>
+                <w:szCs w:val="20"/>
+                <w:lang w:val="fr-CA"/>
+              </w:rPr>
+              <w:t>)</w:t>
             </w:r>
           </w:p>
         </w:tc>
@@ -8783,6 +8410,102 @@
         <w:rPr>
           <w:sz w:val="26"/>
           <w:szCs w:val="26"/>
+          <w:lang w:val="fr-CA"/>
+        </w:rPr>
+      </w:pPr>
+    </w:p>
+    <w:p>
+      <w:pPr>
+        <w:rPr>
+          <w:lang w:val="fr-CA"/>
+        </w:rPr>
+      </w:pPr>
+    </w:p>
+    <w:p>
+      <w:pPr>
+        <w:rPr>
+          <w:lang w:val="fr-CA"/>
+        </w:rPr>
+      </w:pPr>
+    </w:p>
+    <w:p>
+      <w:pPr>
+        <w:rPr>
+          <w:lang w:val="fr-CA"/>
+        </w:rPr>
+      </w:pPr>
+    </w:p>
+    <w:p>
+      <w:pPr>
+        <w:rPr>
+          <w:lang w:val="fr-CA"/>
+        </w:rPr>
+      </w:pPr>
+    </w:p>
+    <w:p>
+      <w:pPr>
+        <w:rPr>
+          <w:lang w:val="fr-CA"/>
+        </w:rPr>
+      </w:pPr>
+    </w:p>
+    <w:p>
+      <w:pPr>
+        <w:rPr>
+          <w:lang w:val="fr-CA"/>
+        </w:rPr>
+      </w:pPr>
+    </w:p>
+    <w:p>
+      <w:pPr>
+        <w:rPr>
+          <w:lang w:val="fr-CA"/>
+        </w:rPr>
+      </w:pPr>
+    </w:p>
+    <w:p>
+      <w:pPr>
+        <w:rPr>
+          <w:lang w:val="fr-CA"/>
+        </w:rPr>
+      </w:pPr>
+    </w:p>
+    <w:p>
+      <w:pPr>
+        <w:rPr>
+          <w:lang w:val="fr-CA"/>
+        </w:rPr>
+      </w:pPr>
+    </w:p>
+    <w:p>
+      <w:pPr>
+        <w:pStyle w:val="Titre3"/>
+        <w:rPr>
+          <w:sz w:val="26"/>
+          <w:szCs w:val="26"/>
+          <w:lang w:val="fr-CA"/>
+        </w:rPr>
+      </w:pPr>
+      <w:r>
+        <w:rPr>
+          <w:sz w:val="26"/>
+          <w:szCs w:val="26"/>
+          <w:lang w:val="fr-CA"/>
+        </w:rPr>
+        <w:t>Représentation visuelle</w:t>
+      </w:r>
+      <w:r>
+        <w:rPr>
+          <w:sz w:val="26"/>
+          <w:szCs w:val="26"/>
+          <w:lang w:val="fr-CA"/>
+        </w:rPr>
+        <w:t xml:space="preserve"> des simulations</w:t>
+      </w:r>
+    </w:p>
+    <w:p>
+      <w:pPr>
+        <w:rPr>
           <w:lang w:val="fr-CA"/>
         </w:rPr>
         <w:sectPr>
@@ -8816,8 +8539,164 @@
     </w:p>
     <w:p>
       <w:pPr>
-        <w:pStyle w:val="Titre2"/>
-        <w:rPr>
+        <w:rPr>
+          <w:lang w:val="fr-CA"/>
+        </w:rPr>
+      </w:pPr>
+    </w:p>
+    <w:p>
+      <w:pPr>
+        <w:rPr>
+          <w:rFonts w:eastAsiaTheme="majorEastAsia"/>
+          <w:lang w:val="fr-CA"/>
+        </w:rPr>
+      </w:pPr>
+      <w:r>
+        <w:rPr>
+          <w:rFonts w:eastAsiaTheme="majorEastAsia"/>
+          <w:lang w:val="fr-CA"/>
+        </w:rPr>
+        <w:tab/>
+      </w:r>
+      <w:r>
+        <w:rPr>
+          <w:rFonts w:eastAsiaTheme="majorEastAsia"/>
+          <w:lang w:val="fr-CA"/>
+        </w:rPr>
+        <w:t>L</w:t>
+      </w:r>
+      <w:r>
+        <w:rPr>
+          <w:rFonts w:eastAsiaTheme="majorEastAsia"/>
+          <w:lang w:val="fr-CA"/>
+        </w:rPr>
+        <w:t xml:space="preserve">es résultats obtenus dans l’option 1 </w:t>
+      </w:r>
+      <w:r>
+        <w:rPr>
+          <w:rFonts w:eastAsiaTheme="majorEastAsia"/>
+          <w:lang w:val="fr-CA"/>
+        </w:rPr>
+        <w:t>devait prendre en compte le coup</w:t>
+      </w:r>
+      <w:r>
+        <w:rPr>
+          <w:rFonts w:eastAsiaTheme="majorEastAsia"/>
+          <w:lang w:val="fr-CA"/>
+        </w:rPr>
+        <w:t xml:space="preserve"> </w:t>
+      </w:r>
+      <w:r>
+        <w:rPr>
+          <w:rFonts w:eastAsiaTheme="majorEastAsia"/>
+          <w:lang w:val="fr-CA"/>
+        </w:rPr>
+        <w:t xml:space="preserve">d’une balle </w:t>
+      </w:r>
+      <w:r>
+        <w:rPr>
+          <w:rFonts w:eastAsiaTheme="majorEastAsia"/>
+          <w:lang w:val="fr-CA"/>
+        </w:rPr>
+        <w:t xml:space="preserve">en ne </w:t>
+      </w:r>
+      <w:r>
+        <w:rPr>
+          <w:rFonts w:eastAsiaTheme="majorEastAsia"/>
+          <w:lang w:val="fr-CA"/>
+        </w:rPr>
+        <w:t xml:space="preserve">tenant </w:t>
+      </w:r>
+      <w:r>
+        <w:rPr>
+          <w:rFonts w:eastAsiaTheme="majorEastAsia"/>
+          <w:lang w:val="fr-CA"/>
+        </w:rPr>
+        <w:t xml:space="preserve">compte que de la </w:t>
+      </w:r>
+      <w:r>
+        <w:rPr>
+          <w:rFonts w:eastAsiaTheme="majorEastAsia"/>
+          <w:lang w:val="fr-CA"/>
+        </w:rPr>
+        <w:t>force gravitationnelle. Elle suit donc une trajectoire</w:t>
+      </w:r>
+      <w:r>
+        <w:rPr>
+          <w:rFonts w:eastAsiaTheme="majorEastAsia"/>
+          <w:lang w:val="fr-CA"/>
+        </w:rPr>
+        <w:t xml:space="preserve"> qui subit une accélération vers l’ax</w:t>
+      </w:r>
+      <w:r>
+        <w:rPr>
+          <w:rFonts w:eastAsiaTheme="majorEastAsia"/>
+          <w:lang w:val="fr-CA"/>
+        </w:rPr>
+        <w:t>e des z négatif</w:t>
+      </w:r>
+      <w:r>
+        <w:rPr>
+          <w:rFonts w:eastAsiaTheme="majorEastAsia"/>
+          <w:lang w:val="fr-CA"/>
+        </w:rPr>
+        <w:t xml:space="preserve">. </w:t>
+      </w:r>
+      <w:r>
+        <w:rPr>
+          <w:rFonts w:eastAsiaTheme="majorEastAsia"/>
+          <w:lang w:val="fr-CA"/>
+        </w:rPr>
+        <w:t xml:space="preserve"> De ce fait, la seule composante auquel l’on doit s’attendre à une diminution de vitesse est celle en z. Celle en x et en y demeure constante.</w:t>
+      </w:r>
+      <w:r>
+        <w:rPr>
+          <w:rFonts w:eastAsiaTheme="majorEastAsia"/>
+          <w:lang w:val="fr-CA"/>
+        </w:rPr>
+        <w:t xml:space="preserve"> C’est </w:t>
+      </w:r>
+      <w:r>
+        <w:rPr>
+          <w:rFonts w:eastAsiaTheme="majorEastAsia"/>
+          <w:lang w:val="fr-CA"/>
+        </w:rPr>
+        <w:t>ce qui s’est en effet déroulé durant notre simulation.</w:t>
+      </w:r>
+      <w:r>
+        <w:rPr>
+          <w:rFonts w:eastAsiaTheme="majorEastAsia"/>
+          <w:lang w:val="fr-CA"/>
+        </w:rPr>
+        <w:t xml:space="preserve"> </w:t>
+      </w:r>
+      <w:r>
+        <w:rPr>
+          <w:rFonts w:eastAsiaTheme="majorEastAsia"/>
+          <w:lang w:val="fr-CA"/>
+        </w:rPr>
+        <w:t>Il n’y a eu que la vitesse en z qui s’est retrouvé avec une vitesse finale négative dut à l’accélération.</w:t>
+      </w:r>
+      <w:r>
+        <w:rPr>
+          <w:rFonts w:eastAsiaTheme="majorEastAsia"/>
+          <w:lang w:val="fr-CA"/>
+        </w:rPr>
+        <w:t xml:space="preserve"> Visuellement, on comprend l’effet de gravité qui affecte la trajectoire de la balle en lui donnant la forme d’une parabole. Les essaies 1 et 3 montre que la balle s’est arrêtée au filet. Pour l’essai 2, la balle est sortie trop loin de la table. Enfin, l’essai 2 a traversé le filet et s’est arrêté sur la table.</w:t>
+      </w:r>
+    </w:p>
+    <w:p>
+      <w:pPr>
+        <w:rPr>
+          <w:rFonts w:eastAsiaTheme="majorEastAsia"/>
+          <w:lang w:val="fr-CA"/>
+        </w:rPr>
+      </w:pPr>
+    </w:p>
+    <w:p>
+      <w:pPr>
+        <w:rPr>
+          <w:rFonts w:eastAsiaTheme="majorEastAsia"/>
           <w:lang w:val="fr-CA"/>
         </w:rPr>
         <w:sectPr>
@@ -8827,6 +8706,61 @@
           <w:docGrid w:linePitch="299"/>
         </w:sectPr>
       </w:pPr>
+      <w:r>
+        <w:rPr>
+          <w:noProof/>
+          <w:lang w:val="fr-CA" w:eastAsia="fr-CA"/>
+        </w:rPr>
+        <w:drawing>
+          <wp:anchor distT="0" distB="0" distL="114300" distR="114300" simplePos="0" relativeHeight="251663360" behindDoc="0" locked="0" layoutInCell="1" allowOverlap="1" wp14:anchorId="6A8BC449" wp14:editId="11E8FD1E">
+            <wp:simplePos x="0" y="0"/>
+            <wp:positionH relativeFrom="column">
+              <wp:posOffset>0</wp:posOffset>
+            </wp:positionH>
+            <wp:positionV relativeFrom="paragraph">
+              <wp:posOffset>-1905</wp:posOffset>
+            </wp:positionV>
+            <wp:extent cx="3103639" cy="2638425"/>
+            <wp:effectExtent l="0" t="0" r="1905" b="0"/>
+            <wp:wrapSquare wrapText="bothSides"/>
+            <wp:docPr id="6" name="Image 6"/>
+            <wp:cNvGraphicFramePr>
+              <a:graphicFrameLocks xmlns:a="http://schemas.openxmlformats.org/drawingml/2006/main" noChangeAspect="1"/>
+            </wp:cNvGraphicFramePr>
+            <a:graphic xmlns:a="http://schemas.openxmlformats.org/drawingml/2006/main">
+              <a:graphicData uri="http://schemas.openxmlformats.org/drawingml/2006/picture">
+                <pic:pic xmlns:pic="http://schemas.openxmlformats.org/drawingml/2006/picture">
+                  <pic:nvPicPr>
+                    <pic:cNvPr id="1" name=""/>
+                    <pic:cNvPicPr/>
+                  </pic:nvPicPr>
+                  <pic:blipFill>
+                    <a:blip r:embed="rId17">
+                      <a:extLst>
+                        <a:ext uri="{28A0092B-C50C-407E-A947-70E740481C1C}">
+                          <a14:useLocalDpi xmlns:a14="http://schemas.microsoft.com/office/drawing/2010/main" val="0"/>
+                        </a:ext>
+                      </a:extLst>
+                    </a:blip>
+                    <a:stretch>
+                      <a:fillRect/>
+                    </a:stretch>
+                  </pic:blipFill>
+                  <pic:spPr>
+                    <a:xfrm>
+                      <a:off x="0" y="0"/>
+                      <a:ext cx="3103639" cy="2638425"/>
+                    </a:xfrm>
+                    <a:prstGeom prst="rect">
+                      <a:avLst/>
+                    </a:prstGeom>
+                  </pic:spPr>
+                </pic:pic>
+              </a:graphicData>
+            </a:graphic>
+          </wp:anchor>
+        </w:drawing>
+      </w:r>
     </w:p>
     <w:p>
       <w:pPr>
@@ -8848,6 +8782,152 @@
     <w:p>
       <w:pPr>
         <w:pStyle w:val="Titre2"/>
+        <w:rPr>
+          <w:lang w:val="fr-CA"/>
+        </w:rPr>
+      </w:pPr>
+    </w:p>
+    <w:p>
+      <w:pPr>
+        <w:ind w:firstLine="720"/>
+        <w:rPr>
+          <w:lang w:val="fr-CA"/>
+        </w:rPr>
+      </w:pPr>
+      <w:r>
+        <w:rPr>
+          <w:lang w:val="fr-CA"/>
+        </w:rPr>
+        <w:t>L’option</w:t>
+      </w:r>
+      <w:r>
+        <w:rPr>
+          <w:lang w:val="fr-CA"/>
+        </w:rPr>
+        <w:t>2</w:t>
+      </w:r>
+      <w:r>
+        <w:rPr>
+          <w:lang w:val="fr-CA"/>
+        </w:rPr>
+        <w:t xml:space="preserve"> prenait</w:t>
+      </w:r>
+      <w:r>
+        <w:rPr>
+          <w:lang w:val="fr-CA"/>
+        </w:rPr>
+        <w:t xml:space="preserve"> dans ses résultats,</w:t>
+      </w:r>
+      <w:r>
+        <w:rPr>
+          <w:lang w:val="fr-CA"/>
+        </w:rPr>
+        <w:t xml:space="preserve"> en plus de la gravité, la force de frottement </w:t>
+      </w:r>
+      <w:r>
+        <w:rPr>
+          <w:lang w:val="fr-CA"/>
+        </w:rPr>
+        <w:t xml:space="preserve">visqueux causé par l’air.  Le </w:t>
+      </w:r>
+      <w:r>
+        <w:rPr>
+          <w:lang w:val="fr-CA"/>
+        </w:rPr>
+        <w:t>frottement devrait</w:t>
+      </w:r>
+      <w:r>
+        <w:rPr>
+          <w:lang w:val="fr-CA"/>
+        </w:rPr>
+        <w:t xml:space="preserve"> influencer surtout la</w:t>
+      </w:r>
+      <w:r>
+        <w:rPr>
+          <w:lang w:val="fr-CA"/>
+        </w:rPr>
+        <w:t xml:space="preserve"> vitesse de la</w:t>
+      </w:r>
+      <w:r>
+        <w:rPr>
+          <w:lang w:val="fr-CA"/>
+        </w:rPr>
+        <w:t xml:space="preserve"> composante en </w:t>
+      </w:r>
+      <w:r>
+        <w:rPr>
+          <w:lang w:val="fr-CA"/>
+        </w:rPr>
+        <w:t>x,</w:t>
+      </w:r>
+      <w:r>
+        <w:rPr>
+          <w:lang w:val="fr-CA"/>
+        </w:rPr>
+        <w:t xml:space="preserve"> car la balle se déplace surtout vers cette direction.</w:t>
+      </w:r>
+      <w:r>
+        <w:rPr>
+          <w:lang w:val="fr-CA"/>
+        </w:rPr>
+        <w:t xml:space="preserve">  On voit en effet que c’est en x qu’elle va le plus vite.   Puisque l’équation de viscosité prend comme variable le vecteur de vitesse et sa norme, la composante qui subira le plus de frottement devrait être celle en x. Les autres devraient également diminuer, mais avec un effet moindre. La balle de pingpong se rendrait ainsi moins loin sur le plan que pour l’option 1. Sa trajectoire serait la même. Néanmoins, la diminution de vitesse en x apportera un changement au déplacement en z, car l’effet de la gravité aura dans l’option 2</w:t>
+      </w:r>
+      <w:r>
+        <w:rPr>
+          <w:lang w:val="fr-CA"/>
+        </w:rPr>
+        <w:t xml:space="preserve"> davantage d’impact</w:t>
+      </w:r>
+      <w:r>
+        <w:rPr>
+          <w:lang w:val="fr-CA"/>
+        </w:rPr>
+        <w:t>. C’</w:t>
+      </w:r>
+      <w:r>
+        <w:rPr>
+          <w:lang w:val="fr-CA"/>
+        </w:rPr>
+        <w:t>est en effet ce qui est arrivé : tous les es</w:t>
+      </w:r>
+      <w:r>
+        <w:rPr>
+          <w:lang w:val="fr-CA"/>
+        </w:rPr>
+        <w:t>sai</w:t>
+      </w:r>
+      <w:r>
+        <w:rPr>
+          <w:lang w:val="fr-CA"/>
+        </w:rPr>
+        <w:t>s se sont rendus moins loin par rapport à l’</w:t>
+      </w:r>
+      <w:r>
+        <w:rPr>
+          <w:lang w:val="fr-CA"/>
+        </w:rPr>
+        <w:t>option 1 et la composante qui est la plus affectée est bien celle en x. L’essai 1 ne traverse pas le filet. L’essai 2 traverse le filet et atterrit sur la table. Enfin, les essais 3 et 4 ont atterrit au filet.</w:t>
+      </w:r>
+    </w:p>
+    <w:p>
+      <w:pPr>
+        <w:ind w:firstLine="720"/>
+        <w:rPr>
+          <w:lang w:val="fr-CA"/>
+        </w:rPr>
+      </w:pPr>
+    </w:p>
+    <w:p>
+      <w:pPr>
+        <w:ind w:firstLine="720"/>
+        <w:rPr>
+          <w:lang w:val="fr-CA"/>
+        </w:rPr>
+      </w:pPr>
+    </w:p>
+    <w:p>
+      <w:pPr>
+        <w:ind w:firstLine="720"/>
         <w:rPr>
           <w:lang w:val="fr-CA"/>
         </w:rPr>
@@ -8885,7 +8965,97 @@
     </w:p>
     <w:p>
       <w:pPr>
+        <w:rPr>
+          <w:lang w:val="fr-CA"/>
+        </w:rPr>
+      </w:pPr>
+      <w:r>
+        <w:rPr>
+          <w:lang w:val="fr-CA"/>
+        </w:rPr>
+        <w:tab/>
+        <w:t xml:space="preserve">Cette dernière option a introduit l’effet de Magnus dans les résultats. Un effet attendu serait que les trois composantes de vitesse soient </w:t>
+      </w:r>
+      <w:r>
+        <w:rPr>
+          <w:lang w:val="fr-CA"/>
+        </w:rPr>
+        <w:t>représentées</w:t>
+      </w:r>
+      <w:r>
+        <w:rPr>
+          <w:lang w:val="fr-CA"/>
+        </w:rPr>
+        <w:t xml:space="preserve"> tel un arc de cercle. </w:t>
+      </w:r>
+    </w:p>
+    <w:p>
+      <w:pPr>
+        <w:rPr>
+          <w:lang w:val="fr-CA"/>
+        </w:rPr>
+      </w:pPr>
+      <w:r>
+        <w:rPr>
+          <w:lang w:val="fr-CA"/>
+        </w:rPr>
+        <w:tab/>
+      </w:r>
+    </w:p>
+    <w:p>
+      <w:pPr>
+        <w:ind w:firstLine="720"/>
+        <w:rPr>
+          <w:rFonts w:eastAsiaTheme="majorEastAsia"/>
+          <w:lang w:val="fr-CA"/>
+        </w:rPr>
+      </w:pPr>
+      <w:r>
+        <w:rPr>
+          <w:rFonts w:eastAsiaTheme="majorEastAsia"/>
+          <w:lang w:val="fr-CA"/>
+        </w:rPr>
+        <w:t xml:space="preserve">Enfin, en ce qui concerne les résultats de la dernière et troisième option, on introduit une force de Magnus. On s’attend ici à ce que les trois vitesses se présentent comme un arc de cercle dans nos résultats puisqu’elles ont toutes une vitesse angulaire </w:t>
+      </w:r>
+      <w:r>
+        <w:rPr>
+          <w:rFonts w:eastAsiaTheme="majorEastAsia"/>
+        </w:rPr>
+        <w:t>ω</w:t>
+      </w:r>
+      <w:r>
+        <w:rPr>
+          <w:rFonts w:eastAsiaTheme="majorEastAsia"/>
+          <w:lang w:val="fr-CA"/>
+        </w:rPr>
+        <w:t xml:space="preserve"> = (0, 0, 50)</w:t>
+      </w:r>
+      <w:r>
+        <w:rPr>
+          <w:rFonts w:eastAsiaTheme="majorEastAsia"/>
+          <w:vertAlign w:val="superscript"/>
+          <w:lang w:val="fr-CA"/>
+        </w:rPr>
+        <w:t>T</w:t>
+      </w:r>
+      <w:r>
+        <w:rPr>
+          <w:rFonts w:eastAsiaTheme="majorEastAsia"/>
+          <w:lang w:val="fr-CA"/>
+        </w:rPr>
+        <w:t xml:space="preserve"> rad/s. De plus, il est attendu que les trois balles prennent une direction similaire vers la gauche du lanceur. On peut bel et bien voir ces résultats aux figures 2 et 3. La figure 3 montrent bien la trajectoire courbée des trois balles lancées ce qui est l’effet attendu suite à l’introduction de la force de Magnus. Il était également attendu que les balles lancées sans vitesse en direction des y positifs sortent rapidement de la zone de prises et c’est aussi ce qu’on peut observer. C’est pour cette raison que nous n’avons qu’une seule prise sur les trois lancers.</w:t>
+      </w:r>
+    </w:p>
+    <w:p>
+      <w:pPr>
         <w:pStyle w:val="Titre2"/>
+        <w:rPr>
+          <w:lang w:val="fr-CA"/>
+        </w:rPr>
+      </w:pPr>
+    </w:p>
+    <w:p>
+      <w:pPr>
         <w:rPr>
           <w:lang w:val="fr-CA"/>
         </w:rPr>
@@ -8984,7 +9154,6 @@
         </w:rPr>
         <w:t xml:space="preserve">De plus, nous avons fait des hypothèses à l’aide des données brutes pour l’ajout de la force de Magnus : nous avons estimé qu’un </w:t>
       </w:r>
-      <w:proofErr w:type="spellStart"/>
       <w:r>
         <w:rPr>
           <w:i/>
@@ -8992,7 +9161,6 @@
         </w:rPr>
         <w:t>backspin</w:t>
       </w:r>
-      <w:proofErr w:type="spellEnd"/>
       <w:r>
         <w:rPr>
           <w:lang w:val="fr-CA"/>
@@ -9097,16 +9265,8 @@
         <w:rPr>
           <w:lang w:val="fr-CA"/>
         </w:rPr>
-        <w:t xml:space="preserve"> comprendre comment utiliser la méthode de Runge-</w:t>
-      </w:r>
-      <w:proofErr w:type="spellStart"/>
-      <w:r>
-        <w:rPr>
-          <w:lang w:val="fr-CA"/>
-        </w:rPr>
-        <w:t>Kutta</w:t>
-      </w:r>
-      <w:proofErr w:type="spellEnd"/>
+        <w:t xml:space="preserve"> comprendre comment utiliser la méthode de Runge-Kutta</w:t>
+      </w:r>
       <w:r>
         <w:rPr>
           <w:lang w:val="fr-CA"/>
@@ -9185,21 +9345,7 @@
         <w:rPr>
           <w:lang w:val="fr-CA"/>
         </w:rPr>
-        <w:t xml:space="preserve"> une tâche difficile. En effet, il y avait des calculs trop compliqués pour être faits à la main comme ceux de la méthode de Runge-</w:t>
-      </w:r>
-      <w:proofErr w:type="spellStart"/>
-      <w:r>
-        <w:rPr>
-          <w:lang w:val="fr-CA"/>
-        </w:rPr>
-        <w:t>Kutta</w:t>
-      </w:r>
-      <w:proofErr w:type="spellEnd"/>
-      <w:r>
-        <w:rPr>
-          <w:lang w:val="fr-CA"/>
-        </w:rPr>
-        <w:t>. Cependant, nous avons fait des calculs pour l’option 1, la plus facile à évaluer, pour s’assurer que nous comprenions bien la base du problème. Puisque la force gravitationnelle revient dans les trois options à évaluer, nous trouvions cette validation pertinente à faire.</w:t>
+        <w:t xml:space="preserve"> une tâche difficile. En effet, il y avait des calculs trop compliqués pour être faits à la main comme ceux de la méthode de Runge-Kutta. Cependant, nous avons fait des calculs pour l’option 1, la plus facile à évaluer, pour s’assurer que nous comprenions bien la base du problème. Puisque la force gravitationnelle revient dans les trois options à évaluer, nous trouvions cette validation pertinente à faire.</w:t>
       </w:r>
     </w:p>
     <w:p>
@@ -9278,7 +9424,7 @@
         <w:r>
           <w:rPr>
             <w:noProof/>
-            <w:lang w:val="en-CA" w:eastAsia="en-CA"/>
+            <w:lang w:val="fr-CA" w:eastAsia="fr-CA"/>
           </w:rPr>
           <mc:AlternateContent>
             <mc:Choice Requires="wps">
@@ -9359,7 +9505,7 @@
                                   <w:noProof/>
                                   <w:color w:val="C0504D" w:themeColor="accent2"/>
                                 </w:rPr>
-                                <w:t>12</w:t>
+                                <w:t>8</w:t>
                               </w:r>
                               <w:r>
                                 <w:rPr>
@@ -9415,7 +9561,7 @@
                             <w:noProof/>
                             <w:color w:val="C0504D" w:themeColor="accent2"/>
                           </w:rPr>
-                          <w:t>12</w:t>
+                          <w:t>8</w:t>
                         </w:r>
                         <w:r>
                           <w:rPr>
@@ -9480,14 +9626,7 @@
         <w:rFonts w:asciiTheme="majorHAnsi" w:hAnsiTheme="majorHAnsi"/>
         <w:lang w:val="fr-CA"/>
       </w:rPr>
-      <w:t xml:space="preserve">PHS4700 - Physique pour les applications </w:t>
-    </w:r>
-    <w:r>
-      <w:rPr>
-        <w:rFonts w:asciiTheme="majorHAnsi" w:hAnsiTheme="majorHAnsi"/>
-        <w:lang w:val="fr-CA"/>
-      </w:rPr>
-      <w:t>multimédia – Devoir 2</w:t>
+      <w:t>PHS4700 - Physique pour les applications multimédia – Devoir 2</w:t>
     </w:r>
   </w:p>
 </w:hdr>
@@ -9616,7 +9755,6 @@
     <w:lsdException w:name="HTML Sample" w:semiHidden="1" w:unhideWhenUsed="1"/>
     <w:lsdException w:name="HTML Typewriter" w:semiHidden="1" w:unhideWhenUsed="1"/>
     <w:lsdException w:name="HTML Variable" w:semiHidden="1" w:unhideWhenUsed="1"/>
-    <w:lsdException w:name="Normal Table" w:semiHidden="1" w:unhideWhenUsed="1"/>
     <w:lsdException w:name="annotation subject" w:semiHidden="1" w:unhideWhenUsed="1"/>
     <w:lsdException w:name="No List" w:semiHidden="1" w:unhideWhenUsed="1"/>
     <w:lsdException w:name="Outline List 1" w:semiHidden="1" w:unhideWhenUsed="1"/>
@@ -9660,12 +9798,10 @@
     <w:lsdException w:name="Table Elegant" w:semiHidden="1" w:unhideWhenUsed="1"/>
     <w:lsdException w:name="Table Professional" w:semiHidden="1" w:unhideWhenUsed="1"/>
     <w:lsdException w:name="Table Subtle 1" w:semiHidden="1" w:unhideWhenUsed="1"/>
-    <w:lsdException w:name="Table Subtle 2" w:semiHidden="1" w:unhideWhenUsed="1"/>
     <w:lsdException w:name="Table Web 1" w:semiHidden="1" w:unhideWhenUsed="1"/>
     <w:lsdException w:name="Table Web 2" w:semiHidden="1" w:unhideWhenUsed="1"/>
-    <w:lsdException w:name="Table Web 3" w:semiHidden="1" w:unhideWhenUsed="1"/>
     <w:lsdException w:name="Balloon Text" w:semiHidden="1" w:unhideWhenUsed="1"/>
-    <w:lsdException w:name="Table Grid" w:semiHidden="1" w:uiPriority="59" w:unhideWhenUsed="1"/>
+    <w:lsdException w:name="Table Grid" w:uiPriority="59"/>
     <w:lsdException w:name="Table Theme" w:semiHidden="1" w:unhideWhenUsed="1"/>
     <w:lsdException w:name="Placeholder Text" w:semiHidden="1"/>
     <w:lsdException w:name="No Spacing" w:uiPriority="1" w:qFormat="1"/>
@@ -10245,558 +10381,6 @@
 </w:styles>
 </file>
 
-<file path=word/glossary/document.xml><?xml version="1.0" encoding="utf-8"?>
-<w:glossaryDocument xmlns:wpc="http://schemas.microsoft.com/office/word/2010/wordprocessingCanvas" xmlns:cx="http://schemas.microsoft.com/office/drawing/2014/chartex" xmlns:cx1="http://schemas.microsoft.com/office/drawing/2015/9/8/chartex" xmlns:cx2="http://schemas.microsoft.com/office/drawing/2015/10/21/chartex" xmlns:cx3="http://schemas.microsoft.com/office/drawing/2016/5/9/chartex" xmlns:cx4="http://schemas.microsoft.com/office/drawing/2016/5/10/chartex" xmlns:cx5="http://schemas.microsoft.com/office/drawing/2016/5/11/chartex" xmlns:cx6="http://schemas.microsoft.com/office/drawing/2016/5/12/chartex" xmlns:cx7="http://schemas.microsoft.com/office/drawing/2016/5/13/chartex" xmlns:cx8="http://schemas.microsoft.com/office/drawing/2016/5/14/chartex" xmlns:mc="http://schemas.openxmlformats.org/markup-compatibility/2006" xmlns:aink="http://schemas.microsoft.com/office/drawing/2016/ink" xmlns:am3d="http://schemas.microsoft.com/office/drawing/2017/model3d" xmlns:o="urn:schemas-microsoft-com:office:office" xmlns:r="http://schemas.openxmlformats.org/officeDocument/2006/relationships" xmlns:m="http://schemas.openxmlformats.org/officeDocument/2006/math" xmlns:v="urn:schemas-microsoft-com:vml" xmlns:wp14="http://schemas.microsoft.com/office/word/2010/wordprocessingDrawing" xmlns:wp="http://schemas.openxmlformats.org/drawingml/2006/wordprocessingDrawing" xmlns:w10="urn:schemas-microsoft-com:office:word" xmlns:w="http://schemas.openxmlformats.org/wordprocessingml/2006/main" xmlns:w14="http://schemas.microsoft.com/office/word/2010/wordml" xmlns:w15="http://schemas.microsoft.com/office/word/2012/wordml" xmlns:w16se="http://schemas.microsoft.com/office/word/2015/wordml/symex" xmlns:wpg="http://schemas.microsoft.com/office/word/2010/wordprocessingGroup" xmlns:wpi="http://schemas.microsoft.com/office/word/2010/wordprocessingInk" xmlns:wne="http://schemas.microsoft.com/office/word/2006/wordml" xmlns:wps="http://schemas.microsoft.com/office/word/2010/wordprocessingShape" mc:Ignorable="w14 w15 w16se wp14"/>
-</file>
-
-<file path=word/glossary/fontTable.xml><?xml version="1.0" encoding="utf-8"?>
-<w:fonts xmlns:mc="http://schemas.openxmlformats.org/markup-compatibility/2006" xmlns:r="http://schemas.openxmlformats.org/officeDocument/2006/relationships" xmlns:w="http://schemas.openxmlformats.org/wordprocessingml/2006/main" xmlns:w14="http://schemas.microsoft.com/office/word/2010/wordml" xmlns:w15="http://schemas.microsoft.com/office/word/2012/wordml" xmlns:w16se="http://schemas.microsoft.com/office/word/2015/wordml/symex" mc:Ignorable="w14 w15 w16se">
-  <w:font w:name="Calibri">
-    <w:panose1 w:val="020F0502020204030204"/>
-    <w:charset w:val="00"/>
-    <w:family w:val="swiss"/>
-    <w:pitch w:val="variable"/>
-    <w:sig w:usb0="E0002AFF" w:usb1="C000247B" w:usb2="00000009" w:usb3="00000000" w:csb0="000001FF" w:csb1="00000000"/>
-  </w:font>
-  <w:font w:name="Times New Roman">
-    <w:panose1 w:val="02020603050405020304"/>
-    <w:charset w:val="00"/>
-    <w:family w:val="roman"/>
-    <w:pitch w:val="variable"/>
-    <w:sig w:usb0="E0002EFF" w:usb1="C000785B" w:usb2="00000009" w:usb3="00000000" w:csb0="000001FF" w:csb1="00000000"/>
-  </w:font>
-  <w:font w:name="Arial">
-    <w:panose1 w:val="020B0604020202020204"/>
-    <w:charset w:val="00"/>
-    <w:family w:val="swiss"/>
-    <w:pitch w:val="variable"/>
-    <w:sig w:usb0="E0002EFF" w:usb1="C0007843" w:usb2="00000009" w:usb3="00000000" w:csb0="000001FF" w:csb1="00000000"/>
-  </w:font>
-  <w:font w:name="Cambria">
-    <w:panose1 w:val="02040503050406030204"/>
-    <w:charset w:val="00"/>
-    <w:family w:val="roman"/>
-    <w:pitch w:val="variable"/>
-    <w:sig w:usb0="E00002FF" w:usb1="400004FF" w:usb2="00000000" w:usb3="00000000" w:csb0="0000019F" w:csb1="00000000"/>
-  </w:font>
-  <w:font w:name="PMingLiU">
-    <w:altName w:val="新細明體"/>
-    <w:panose1 w:val="02010601000101010101"/>
-    <w:charset w:val="88"/>
-    <w:family w:val="auto"/>
-    <w:notTrueType/>
-    <w:pitch w:val="variable"/>
-    <w:sig w:usb0="00000001" w:usb1="08080000" w:usb2="00000010" w:usb3="00000000" w:csb0="00100000" w:csb1="00000000"/>
-  </w:font>
-  <w:font w:name="Tahoma">
-    <w:panose1 w:val="020B0604030504040204"/>
-    <w:charset w:val="00"/>
-    <w:family w:val="swiss"/>
-    <w:pitch w:val="variable"/>
-    <w:sig w:usb0="E1002EFF" w:usb1="C000605B" w:usb2="00000029" w:usb3="00000000" w:csb0="000101FF" w:csb1="00000000"/>
-  </w:font>
-  <w:font w:name="Cambria Math">
-    <w:panose1 w:val="02040503050406030204"/>
-    <w:charset w:val="00"/>
-    <w:family w:val="roman"/>
-    <w:pitch w:val="variable"/>
-    <w:sig w:usb0="E00002FF" w:usb1="420024FF" w:usb2="00000000" w:usb3="00000000" w:csb0="0000019F" w:csb1="00000000"/>
-  </w:font>
-  <w:font w:name="Calibri Light">
-    <w:panose1 w:val="020F0302020204030204"/>
-    <w:charset w:val="00"/>
-    <w:family w:val="swiss"/>
-    <w:pitch w:val="variable"/>
-    <w:sig w:usb0="E0002AFF" w:usb1="C000247B" w:usb2="00000009" w:usb3="00000000" w:csb0="000001FF" w:csb1="00000000"/>
-  </w:font>
-</w:fonts>
-</file>
-
-<file path=word/glossary/settings.xml><?xml version="1.0" encoding="utf-8"?>
-<w:settings xmlns:mc="http://schemas.openxmlformats.org/markup-compatibility/2006" xmlns:o="urn:schemas-microsoft-com:office:office" xmlns:r="http://schemas.openxmlformats.org/officeDocument/2006/relationships" xmlns:m="http://schemas.openxmlformats.org/officeDocument/2006/math" xmlns:v="urn:schemas-microsoft-com:vml" xmlns:w10="urn:schemas-microsoft-com:office:word" xmlns:w="http://schemas.openxmlformats.org/wordprocessingml/2006/main" xmlns:w14="http://schemas.microsoft.com/office/word/2010/wordml" xmlns:w15="http://schemas.microsoft.com/office/word/2012/wordml" xmlns:w16se="http://schemas.microsoft.com/office/word/2015/wordml/symex" xmlns:sl="http://schemas.openxmlformats.org/schemaLibrary/2006/main" mc:Ignorable="w14 w15 w16se">
-  <w:view w:val="normal"/>
-  <w:defaultTabStop w:val="708"/>
-  <w:hyphenationZone w:val="425"/>
-  <w:characterSpacingControl w:val="doNotCompress"/>
-  <w:compat>
-    <w:useFELayout/>
-    <w:compatSetting w:name="compatibilityMode" w:uri="http://schemas.microsoft.com/office/word" w:val="15"/>
-    <w:compatSetting w:name="overrideTableStyleFontSizeAndJustification" w:uri="http://schemas.microsoft.com/office/word" w:val="1"/>
-    <w:compatSetting w:name="enableOpenTypeFeatures" w:uri="http://schemas.microsoft.com/office/word" w:val="1"/>
-    <w:compatSetting w:name="doNotFlipMirrorIndents" w:uri="http://schemas.microsoft.com/office/word" w:val="1"/>
-    <w:compatSetting w:name="differentiateMultirowTableHeaders" w:uri="http://schemas.microsoft.com/office/word" w:val="1"/>
-  </w:compat>
-  <w:rsids>
-    <w:rsidRoot w:val="00485674"/>
-    <w:rsid w:val="00485674"/>
-    <w:rsid w:val="00A2434E"/>
-  </w:rsids>
-  <m:mathPr>
-    <m:mathFont m:val="Cambria Math"/>
-    <m:brkBin m:val="before"/>
-    <m:brkBinSub m:val="--"/>
-    <m:smallFrac m:val="0"/>
-    <m:dispDef/>
-    <m:lMargin m:val="0"/>
-    <m:rMargin m:val="0"/>
-    <m:defJc m:val="centerGroup"/>
-    <m:wrapIndent m:val="1440"/>
-    <m:intLim m:val="subSup"/>
-    <m:naryLim m:val="undOvr"/>
-  </m:mathPr>
-  <w:themeFontLang w:val="fr-CA"/>
-  <w:clrSchemeMapping w:bg1="light1" w:t1="dark1" w:bg2="light2" w:t2="dark2" w:accent1="accent1" w:accent2="accent2" w:accent3="accent3" w:accent4="accent4" w:accent5="accent5" w:accent6="accent6" w:hyperlink="hyperlink" w:followedHyperlink="followedHyperlink"/>
-  <w:decimalSymbol w:val=","/>
-  <w:listSeparator w:val=";"/>
-  <w15:chartTrackingRefBased/>
-</w:settings>
-</file>
-
-<file path=word/glossary/styles.xml><?xml version="1.0" encoding="utf-8"?>
-<w:styles xmlns:mc="http://schemas.openxmlformats.org/markup-compatibility/2006" xmlns:r="http://schemas.openxmlformats.org/officeDocument/2006/relationships" xmlns:w="http://schemas.openxmlformats.org/wordprocessingml/2006/main" xmlns:w14="http://schemas.microsoft.com/office/word/2010/wordml" xmlns:w15="http://schemas.microsoft.com/office/word/2012/wordml" xmlns:w16se="http://schemas.microsoft.com/office/word/2015/wordml/symex" mc:Ignorable="w14 w15 w16se">
-  <w:docDefaults>
-    <w:rPrDefault>
-      <w:rPr>
-        <w:rFonts w:asciiTheme="minorHAnsi" w:eastAsiaTheme="minorEastAsia" w:hAnsiTheme="minorHAnsi" w:cstheme="minorBidi"/>
-        <w:sz w:val="22"/>
-        <w:szCs w:val="22"/>
-        <w:lang w:val="fr-CA" w:eastAsia="fr-CA" w:bidi="ar-SA"/>
-      </w:rPr>
-    </w:rPrDefault>
-    <w:pPrDefault>
-      <w:pPr>
-        <w:spacing w:after="160" w:line="259" w:lineRule="auto"/>
-      </w:pPr>
-    </w:pPrDefault>
-  </w:docDefaults>
-  <w:latentStyles w:defLockedState="0" w:defUIPriority="99" w:defSemiHidden="0" w:defUnhideWhenUsed="0" w:defQFormat="0" w:count="375">
-    <w:lsdException w:name="Normal" w:uiPriority="0" w:qFormat="1"/>
-    <w:lsdException w:name="heading 1" w:uiPriority="9" w:qFormat="1"/>
-    <w:lsdException w:name="heading 2" w:semiHidden="1" w:uiPriority="9" w:unhideWhenUsed="1" w:qFormat="1"/>
-    <w:lsdException w:name="heading 3" w:semiHidden="1" w:uiPriority="9" w:unhideWhenUsed="1" w:qFormat="1"/>
-    <w:lsdException w:name="heading 4" w:semiHidden="1" w:uiPriority="9" w:unhideWhenUsed="1" w:qFormat="1"/>
-    <w:lsdException w:name="heading 5" w:semiHidden="1" w:uiPriority="9" w:unhideWhenUsed="1" w:qFormat="1"/>
-    <w:lsdException w:name="heading 6" w:semiHidden="1" w:uiPriority="9" w:unhideWhenUsed="1" w:qFormat="1"/>
-    <w:lsdException w:name="heading 7" w:semiHidden="1" w:uiPriority="9" w:unhideWhenUsed="1" w:qFormat="1"/>
-    <w:lsdException w:name="heading 8" w:semiHidden="1" w:uiPriority="9" w:unhideWhenUsed="1" w:qFormat="1"/>
-    <w:lsdException w:name="heading 9" w:semiHidden="1" w:uiPriority="9" w:unhideWhenUsed="1" w:qFormat="1"/>
-    <w:lsdException w:name="index 1" w:semiHidden="1" w:unhideWhenUsed="1"/>
-    <w:lsdException w:name="index 2" w:semiHidden="1" w:unhideWhenUsed="1"/>
-    <w:lsdException w:name="index 3" w:semiHidden="1" w:unhideWhenUsed="1"/>
-    <w:lsdException w:name="index 4" w:semiHidden="1" w:unhideWhenUsed="1"/>
-    <w:lsdException w:name="index 5" w:semiHidden="1" w:unhideWhenUsed="1"/>
-    <w:lsdException w:name="index 6" w:semiHidden="1" w:unhideWhenUsed="1"/>
-    <w:lsdException w:name="index 7" w:semiHidden="1" w:unhideWhenUsed="1"/>
-    <w:lsdException w:name="index 8" w:semiHidden="1" w:unhideWhenUsed="1"/>
-    <w:lsdException w:name="index 9" w:semiHidden="1" w:unhideWhenUsed="1"/>
-    <w:lsdException w:name="toc 1" w:semiHidden="1" w:uiPriority="39" w:unhideWhenUsed="1"/>
-    <w:lsdException w:name="toc 2" w:semiHidden="1" w:uiPriority="39" w:unhideWhenUsed="1"/>
-    <w:lsdException w:name="toc 3" w:semiHidden="1" w:uiPriority="39" w:unhideWhenUsed="1"/>
-    <w:lsdException w:name="toc 4" w:semiHidden="1" w:uiPriority="39" w:unhideWhenUsed="1"/>
-    <w:lsdException w:name="toc 5" w:semiHidden="1" w:uiPriority="39" w:unhideWhenUsed="1"/>
-    <w:lsdException w:name="toc 6" w:semiHidden="1" w:uiPriority="39" w:unhideWhenUsed="1"/>
-    <w:lsdException w:name="toc 7" w:semiHidden="1" w:uiPriority="39" w:unhideWhenUsed="1"/>
-    <w:lsdException w:name="toc 8" w:semiHidden="1" w:uiPriority="39" w:unhideWhenUsed="1"/>
-    <w:lsdException w:name="toc 9" w:semiHidden="1" w:uiPriority="39" w:unhideWhenUsed="1"/>
-    <w:lsdException w:name="Normal Indent" w:semiHidden="1" w:unhideWhenUsed="1"/>
-    <w:lsdException w:name="footnote text" w:semiHidden="1" w:unhideWhenUsed="1"/>
-    <w:lsdException w:name="annotation text" w:semiHidden="1" w:unhideWhenUsed="1"/>
-    <w:lsdException w:name="header" w:semiHidden="1" w:unhideWhenUsed="1"/>
-    <w:lsdException w:name="footer" w:semiHidden="1" w:unhideWhenUsed="1"/>
-    <w:lsdException w:name="index heading" w:semiHidden="1" w:unhideWhenUsed="1"/>
-    <w:lsdException w:name="caption" w:semiHidden="1" w:uiPriority="35" w:unhideWhenUsed="1" w:qFormat="1"/>
-    <w:lsdException w:name="table of figures" w:semiHidden="1" w:unhideWhenUsed="1"/>
-    <w:lsdException w:name="envelope address" w:semiHidden="1" w:unhideWhenUsed="1"/>
-    <w:lsdException w:name="envelope return" w:semiHidden="1" w:unhideWhenUsed="1"/>
-    <w:lsdException w:name="footnote reference" w:semiHidden="1" w:unhideWhenUsed="1"/>
-    <w:lsdException w:name="annotation reference" w:semiHidden="1" w:unhideWhenUsed="1"/>
-    <w:lsdException w:name="line number" w:semiHidden="1" w:unhideWhenUsed="1"/>
-    <w:lsdException w:name="page number" w:semiHidden="1" w:unhideWhenUsed="1"/>
-    <w:lsdException w:name="endnote reference" w:semiHidden="1" w:unhideWhenUsed="1"/>
-    <w:lsdException w:name="endnote text" w:semiHidden="1" w:unhideWhenUsed="1"/>
-    <w:lsdException w:name="table of authorities" w:semiHidden="1" w:unhideWhenUsed="1"/>
-    <w:lsdException w:name="macro" w:semiHidden="1" w:unhideWhenUsed="1"/>
-    <w:lsdException w:name="toa heading" w:semiHidden="1" w:unhideWhenUsed="1"/>
-    <w:lsdException w:name="List" w:semiHidden="1" w:unhideWhenUsed="1"/>
-    <w:lsdException w:name="List Bullet" w:semiHidden="1" w:unhideWhenUsed="1"/>
-    <w:lsdException w:name="List Number" w:semiHidden="1" w:unhideWhenUsed="1"/>
-    <w:lsdException w:name="List 2" w:semiHidden="1" w:unhideWhenUsed="1"/>
-    <w:lsdException w:name="List 3" w:semiHidden="1" w:unhideWhenUsed="1"/>
-    <w:lsdException w:name="List 4" w:semiHidden="1" w:unhideWhenUsed="1"/>
-    <w:lsdException w:name="List 5" w:semiHidden="1" w:unhideWhenUsed="1"/>
-    <w:lsdException w:name="List Bullet 2" w:semiHidden="1" w:unhideWhenUsed="1"/>
-    <w:lsdException w:name="List Bullet 3" w:semiHidden="1" w:unhideWhenUsed="1"/>
-    <w:lsdException w:name="List Bullet 4" w:semiHidden="1" w:unhideWhenUsed="1"/>
-    <w:lsdException w:name="List Bullet 5" w:semiHidden="1" w:unhideWhenUsed="1"/>
-    <w:lsdException w:name="List Number 2" w:semiHidden="1" w:unhideWhenUsed="1"/>
-    <w:lsdException w:name="List Number 3" w:semiHidden="1" w:unhideWhenUsed="1"/>
-    <w:lsdException w:name="List Number 4" w:semiHidden="1" w:unhideWhenUsed="1"/>
-    <w:lsdException w:name="List Number 5" w:semiHidden="1" w:unhideWhenUsed="1"/>
-    <w:lsdException w:name="Title" w:uiPriority="10" w:qFormat="1"/>
-    <w:lsdException w:name="Closing" w:semiHidden="1" w:unhideWhenUsed="1"/>
-    <w:lsdException w:name="Signature" w:semiHidden="1" w:unhideWhenUsed="1"/>
-    <w:lsdException w:name="Default Paragraph Font" w:semiHidden="1" w:uiPriority="1" w:unhideWhenUsed="1"/>
-    <w:lsdException w:name="Body Text" w:semiHidden="1" w:unhideWhenUsed="1"/>
-    <w:lsdException w:name="Body Text Indent" w:semiHidden="1" w:unhideWhenUsed="1"/>
-    <w:lsdException w:name="List Continue" w:semiHidden="1" w:unhideWhenUsed="1"/>
-    <w:lsdException w:name="List Continue 2" w:semiHidden="1" w:unhideWhenUsed="1"/>
-    <w:lsdException w:name="List Continue 3" w:semiHidden="1" w:unhideWhenUsed="1"/>
-    <w:lsdException w:name="List Continue 4" w:semiHidden="1" w:unhideWhenUsed="1"/>
-    <w:lsdException w:name="List Continue 5" w:semiHidden="1" w:unhideWhenUsed="1"/>
-    <w:lsdException w:name="Message Header" w:semiHidden="1" w:unhideWhenUsed="1"/>
-    <w:lsdException w:name="Subtitle" w:uiPriority="11" w:qFormat="1"/>
-    <w:lsdException w:name="Salutation" w:semiHidden="1" w:unhideWhenUsed="1"/>
-    <w:lsdException w:name="Date" w:semiHidden="1" w:unhideWhenUsed="1"/>
-    <w:lsdException w:name="Body Text First Indent" w:semiHidden="1" w:unhideWhenUsed="1"/>
-    <w:lsdException w:name="Body Text First Indent 2" w:semiHidden="1" w:unhideWhenUsed="1"/>
-    <w:lsdException w:name="Note Heading" w:semiHidden="1" w:unhideWhenUsed="1"/>
-    <w:lsdException w:name="Body Text 2" w:semiHidden="1" w:unhideWhenUsed="1"/>
-    <w:lsdException w:name="Body Text 3" w:semiHidden="1" w:unhideWhenUsed="1"/>
-    <w:lsdException w:name="Body Text Indent 2" w:semiHidden="1" w:unhideWhenUsed="1"/>
-    <w:lsdException w:name="Body Text Indent 3" w:semiHidden="1" w:unhideWhenUsed="1"/>
-    <w:lsdException w:name="Block Text" w:semiHidden="1" w:unhideWhenUsed="1"/>
-    <w:lsdException w:name="Hyperlink" w:semiHidden="1" w:unhideWhenUsed="1"/>
-    <w:lsdException w:name="FollowedHyperlink" w:semiHidden="1" w:unhideWhenUsed="1"/>
-    <w:lsdException w:name="Strong" w:uiPriority="22" w:qFormat="1"/>
-    <w:lsdException w:name="Emphasis" w:uiPriority="20" w:qFormat="1"/>
-    <w:lsdException w:name="Document Map" w:semiHidden="1" w:unhideWhenUsed="1"/>
-    <w:lsdException w:name="Plain Text" w:semiHidden="1" w:unhideWhenUsed="1"/>
-    <w:lsdException w:name="E-mail Signature" w:semiHidden="1" w:unhideWhenUsed="1"/>
-    <w:lsdException w:name="HTML Top of Form" w:semiHidden="1" w:unhideWhenUsed="1"/>
-    <w:lsdException w:name="HTML Bottom of Form" w:semiHidden="1" w:unhideWhenUsed="1"/>
-    <w:lsdException w:name="Normal (Web)" w:semiHidden="1" w:unhideWhenUsed="1"/>
-    <w:lsdException w:name="HTML Acronym" w:semiHidden="1" w:unhideWhenUsed="1"/>
-    <w:lsdException w:name="HTML Address" w:semiHidden="1" w:unhideWhenUsed="1"/>
-    <w:lsdException w:name="HTML Cite" w:semiHidden="1" w:unhideWhenUsed="1"/>
-    <w:lsdException w:name="HTML Code" w:semiHidden="1" w:unhideWhenUsed="1"/>
-    <w:lsdException w:name="HTML Definition" w:semiHidden="1" w:unhideWhenUsed="1"/>
-    <w:lsdException w:name="HTML Keyboard" w:semiHidden="1" w:unhideWhenUsed="1"/>
-    <w:lsdException w:name="HTML Preformatted" w:semiHidden="1" w:unhideWhenUsed="1"/>
-    <w:lsdException w:name="HTML Sample" w:semiHidden="1" w:unhideWhenUsed="1"/>
-    <w:lsdException w:name="HTML Typewriter" w:semiHidden="1" w:unhideWhenUsed="1"/>
-    <w:lsdException w:name="HTML Variable" w:semiHidden="1" w:unhideWhenUsed="1"/>
-    <w:lsdException w:name="Normal Table" w:semiHidden="1" w:unhideWhenUsed="1"/>
-    <w:lsdException w:name="annotation subject" w:semiHidden="1" w:unhideWhenUsed="1"/>
-    <w:lsdException w:name="No List" w:semiHidden="1" w:unhideWhenUsed="1"/>
-    <w:lsdException w:name="Outline List 1" w:semiHidden="1" w:unhideWhenUsed="1"/>
-    <w:lsdException w:name="Outline List 2" w:semiHidden="1" w:unhideWhenUsed="1"/>
-    <w:lsdException w:name="Outline List 3" w:semiHidden="1" w:unhideWhenUsed="1"/>
-    <w:lsdException w:name="Table Simple 1" w:semiHidden="1" w:unhideWhenUsed="1"/>
-    <w:lsdException w:name="Table Simple 2" w:semiHidden="1" w:unhideWhenUsed="1"/>
-    <w:lsdException w:name="Table Simple 3" w:semiHidden="1" w:unhideWhenUsed="1"/>
-    <w:lsdException w:name="Table Classic 1" w:semiHidden="1" w:unhideWhenUsed="1"/>
-    <w:lsdException w:name="Table Classic 2" w:semiHidden="1" w:unhideWhenUsed="1"/>
-    <w:lsdException w:name="Table Classic 3" w:semiHidden="1" w:unhideWhenUsed="1"/>
-    <w:lsdException w:name="Table Classic 4" w:semiHidden="1" w:unhideWhenUsed="1"/>
-    <w:lsdException w:name="Table Colorful 1" w:semiHidden="1" w:unhideWhenUsed="1"/>
-    <w:lsdException w:name="Table Colorful 2" w:semiHidden="1" w:unhideWhenUsed="1"/>
-    <w:lsdException w:name="Table Colorful 3" w:semiHidden="1" w:unhideWhenUsed="1"/>
-    <w:lsdException w:name="Table Columns 1" w:semiHidden="1" w:unhideWhenUsed="1"/>
-    <w:lsdException w:name="Table Columns 2" w:semiHidden="1" w:unhideWhenUsed="1"/>
-    <w:lsdException w:name="Table Columns 3" w:semiHidden="1" w:unhideWhenUsed="1"/>
-    <w:lsdException w:name="Table Columns 4" w:semiHidden="1" w:unhideWhenUsed="1"/>
-    <w:lsdException w:name="Table Columns 5" w:semiHidden="1" w:unhideWhenUsed="1"/>
-    <w:lsdException w:name="Table Grid 1" w:semiHidden="1" w:unhideWhenUsed="1"/>
-    <w:lsdException w:name="Table Grid 2" w:semiHidden="1" w:unhideWhenUsed="1"/>
-    <w:lsdException w:name="Table Grid 3" w:semiHidden="1" w:unhideWhenUsed="1"/>
-    <w:lsdException w:name="Table Grid 4" w:semiHidden="1" w:unhideWhenUsed="1"/>
-    <w:lsdException w:name="Table Grid 5" w:semiHidden="1" w:unhideWhenUsed="1"/>
-    <w:lsdException w:name="Table Grid 6" w:semiHidden="1" w:unhideWhenUsed="1"/>
-    <w:lsdException w:name="Table Grid 7" w:semiHidden="1" w:unhideWhenUsed="1"/>
-    <w:lsdException w:name="Table Grid 8" w:semiHidden="1" w:unhideWhenUsed="1"/>
-    <w:lsdException w:name="Table List 1" w:semiHidden="1" w:unhideWhenUsed="1"/>
-    <w:lsdException w:name="Table List 2" w:semiHidden="1" w:unhideWhenUsed="1"/>
-    <w:lsdException w:name="Table List 3" w:semiHidden="1" w:unhideWhenUsed="1"/>
-    <w:lsdException w:name="Table List 4" w:semiHidden="1" w:unhideWhenUsed="1"/>
-    <w:lsdException w:name="Table List 5" w:semiHidden="1" w:unhideWhenUsed="1"/>
-    <w:lsdException w:name="Table List 6" w:semiHidden="1" w:unhideWhenUsed="1"/>
-    <w:lsdException w:name="Table List 7" w:semiHidden="1" w:unhideWhenUsed="1"/>
-    <w:lsdException w:name="Table List 8" w:semiHidden="1" w:unhideWhenUsed="1"/>
-    <w:lsdException w:name="Table 3D effects 1" w:semiHidden="1" w:unhideWhenUsed="1"/>
-    <w:lsdException w:name="Table 3D effects 2" w:semiHidden="1" w:unhideWhenUsed="1"/>
-    <w:lsdException w:name="Table 3D effects 3" w:semiHidden="1" w:unhideWhenUsed="1"/>
-    <w:lsdException w:name="Table Contemporary" w:semiHidden="1" w:unhideWhenUsed="1"/>
-    <w:lsdException w:name="Table Elegant" w:semiHidden="1" w:unhideWhenUsed="1"/>
-    <w:lsdException w:name="Table Professional" w:semiHidden="1" w:unhideWhenUsed="1"/>
-    <w:lsdException w:name="Table Subtle 1" w:semiHidden="1" w:unhideWhenUsed="1"/>
-    <w:lsdException w:name="Table Subtle 2" w:semiHidden="1" w:unhideWhenUsed="1"/>
-    <w:lsdException w:name="Table Web 1" w:semiHidden="1" w:unhideWhenUsed="1"/>
-    <w:lsdException w:name="Table Web 2" w:semiHidden="1" w:unhideWhenUsed="1"/>
-    <w:lsdException w:name="Table Web 3" w:semiHidden="1" w:unhideWhenUsed="1"/>
-    <w:lsdException w:name="Balloon Text" w:semiHidden="1" w:unhideWhenUsed="1"/>
-    <w:lsdException w:name="Table Grid" w:uiPriority="39"/>
-    <w:lsdException w:name="Table Theme" w:semiHidden="1" w:unhideWhenUsed="1"/>
-    <w:lsdException w:name="Placeholder Text" w:semiHidden="1"/>
-    <w:lsdException w:name="No Spacing" w:uiPriority="1" w:qFormat="1"/>
-    <w:lsdException w:name="Light Shading" w:uiPriority="60"/>
-    <w:lsdException w:name="Light List" w:uiPriority="61"/>
-    <w:lsdException w:name="Light Grid" w:uiPriority="62"/>
-    <w:lsdException w:name="Medium Shading 1" w:uiPriority="63"/>
-    <w:lsdException w:name="Medium Shading 2" w:uiPriority="64"/>
-    <w:lsdException w:name="Medium List 1" w:uiPriority="65"/>
-    <w:lsdException w:name="Medium List 2" w:uiPriority="66"/>
-    <w:lsdException w:name="Medium Grid 1" w:uiPriority="67"/>
-    <w:lsdException w:name="Medium Grid 2" w:uiPriority="68"/>
-    <w:lsdException w:name="Medium Grid 3" w:uiPriority="69"/>
-    <w:lsdException w:name="Dark List" w:uiPriority="70"/>
-    <w:lsdException w:name="Colorful Shading" w:uiPriority="71"/>
-    <w:lsdException w:name="Colorful List" w:uiPriority="72"/>
-    <w:lsdException w:name="Colorful Grid" w:uiPriority="73"/>
-    <w:lsdException w:name="Light Shading Accent 1" w:uiPriority="60"/>
-    <w:lsdException w:name="Light List Accent 1" w:uiPriority="61"/>
-    <w:lsdException w:name="Light Grid Accent 1" w:uiPriority="62"/>
-    <w:lsdException w:name="Medium Shading 1 Accent 1" w:uiPriority="63"/>
-    <w:lsdException w:name="Medium Shading 2 Accent 1" w:uiPriority="64"/>
-    <w:lsdException w:name="Medium List 1 Accent 1" w:uiPriority="65"/>
-    <w:lsdException w:name="Revision" w:semiHidden="1"/>
-    <w:lsdException w:name="List Paragraph" w:uiPriority="34" w:qFormat="1"/>
-    <w:lsdException w:name="Quote" w:uiPriority="29" w:qFormat="1"/>
-    <w:lsdException w:name="Intense Quote" w:uiPriority="30" w:qFormat="1"/>
-    <w:lsdException w:name="Medium List 2 Accent 1" w:uiPriority="66"/>
-    <w:lsdException w:name="Medium Grid 1 Accent 1" w:uiPriority="67"/>
-    <w:lsdException w:name="Medium Grid 2 Accent 1" w:uiPriority="68"/>
-    <w:lsdException w:name="Medium Grid 3 Accent 1" w:uiPriority="69"/>
-    <w:lsdException w:name="Dark List Accent 1" w:uiPriority="70"/>
-    <w:lsdException w:name="Colorful Shading Accent 1" w:uiPriority="71"/>
-    <w:lsdException w:name="Colorful List Accent 1" w:uiPriority="72"/>
-    <w:lsdException w:name="Colorful Grid Accent 1" w:uiPriority="73"/>
-    <w:lsdException w:name="Light Shading Accent 2" w:uiPriority="60"/>
-    <w:lsdException w:name="Light List Accent 2" w:uiPriority="61"/>
-    <w:lsdException w:name="Light Grid Accent 2" w:uiPriority="62"/>
-    <w:lsdException w:name="Medium Shading 1 Accent 2" w:uiPriority="63"/>
-    <w:lsdException w:name="Medium Shading 2 Accent 2" w:uiPriority="64"/>
-    <w:lsdException w:name="Medium List 1 Accent 2" w:uiPriority="65"/>
-    <w:lsdException w:name="Medium List 2 Accent 2" w:uiPriority="66"/>
-    <w:lsdException w:name="Medium Grid 1 Accent 2" w:uiPriority="67"/>
-    <w:lsdException w:name="Medium Grid 2 Accent 2" w:uiPriority="68"/>
-    <w:lsdException w:name="Medium Grid 3 Accent 2" w:uiPriority="69"/>
-    <w:lsdException w:name="Dark List Accent 2" w:uiPriority="70"/>
-    <w:lsdException w:name="Colorful Shading Accent 2" w:uiPriority="71"/>
-    <w:lsdException w:name="Colorful List Accent 2" w:uiPriority="72"/>
-    <w:lsdException w:name="Colorful Grid Accent 2" w:uiPriority="73"/>
-    <w:lsdException w:name="Light Shading Accent 3" w:uiPriority="60"/>
-    <w:lsdException w:name="Light List Accent 3" w:uiPriority="61"/>
-    <w:lsdException w:name="Light Grid Accent 3" w:uiPriority="62"/>
-    <w:lsdException w:name="Medium Shading 1 Accent 3" w:uiPriority="63"/>
-    <w:lsdException w:name="Medium Shading 2 Accent 3" w:uiPriority="64"/>
-    <w:lsdException w:name="Medium List 1 Accent 3" w:uiPriority="65"/>
-    <w:lsdException w:name="Medium List 2 Accent 3" w:uiPriority="66"/>
-    <w:lsdException w:name="Medium Grid 1 Accent 3" w:uiPriority="67"/>
-    <w:lsdException w:name="Medium Grid 2 Accent 3" w:uiPriority="68"/>
-    <w:lsdException w:name="Medium Grid 3 Accent 3" w:uiPriority="69"/>
-    <w:lsdException w:name="Dark List Accent 3" w:uiPriority="70"/>
-    <w:lsdException w:name="Colorful Shading Accent 3" w:uiPriority="71"/>
-    <w:lsdException w:name="Colorful List Accent 3" w:uiPriority="72"/>
-    <w:lsdException w:name="Colorful Grid Accent 3" w:uiPriority="73"/>
-    <w:lsdException w:name="Light Shading Accent 4" w:uiPriority="60"/>
-    <w:lsdException w:name="Light List Accent 4" w:uiPriority="61"/>
-    <w:lsdException w:name="Light Grid Accent 4" w:uiPriority="62"/>
-    <w:lsdException w:name="Medium Shading 1 Accent 4" w:uiPriority="63"/>
-    <w:lsdException w:name="Medium Shading 2 Accent 4" w:uiPriority="64"/>
-    <w:lsdException w:name="Medium List 1 Accent 4" w:uiPriority="65"/>
-    <w:lsdException w:name="Medium List 2 Accent 4" w:uiPriority="66"/>
-    <w:lsdException w:name="Medium Grid 1 Accent 4" w:uiPriority="67"/>
-    <w:lsdException w:name="Medium Grid 2 Accent 4" w:uiPriority="68"/>
-    <w:lsdException w:name="Medium Grid 3 Accent 4" w:uiPriority="69"/>
-    <w:lsdException w:name="Dark List Accent 4" w:uiPriority="70"/>
-    <w:lsdException w:name="Colorful Shading Accent 4" w:uiPriority="71"/>
-    <w:lsdException w:name="Colorful List Accent 4" w:uiPriority="72"/>
-    <w:lsdException w:name="Colorful Grid Accent 4" w:uiPriority="73"/>
-    <w:lsdException w:name="Light Shading Accent 5" w:uiPriority="60"/>
-    <w:lsdException w:name="Light List Accent 5" w:uiPriority="61"/>
-    <w:lsdException w:name="Light Grid Accent 5" w:uiPriority="62"/>
-    <w:lsdException w:name="Medium Shading 1 Accent 5" w:uiPriority="63"/>
-    <w:lsdException w:name="Medium Shading 2 Accent 5" w:uiPriority="64"/>
-    <w:lsdException w:name="Medium List 1 Accent 5" w:uiPriority="65"/>
-    <w:lsdException w:name="Medium List 2 Accent 5" w:uiPriority="66"/>
-    <w:lsdException w:name="Medium Grid 1 Accent 5" w:uiPriority="67"/>
-    <w:lsdException w:name="Medium Grid 2 Accent 5" w:uiPriority="68"/>
-    <w:lsdException w:name="Medium Grid 3 Accent 5" w:uiPriority="69"/>
-    <w:lsdException w:name="Dark List Accent 5" w:uiPriority="70"/>
-    <w:lsdException w:name="Colorful Shading Accent 5" w:uiPriority="71"/>
-    <w:lsdException w:name="Colorful List Accent 5" w:uiPriority="72"/>
-    <w:lsdException w:name="Colorful Grid Accent 5" w:uiPriority="73"/>
-    <w:lsdException w:name="Light Shading Accent 6" w:uiPriority="60"/>
-    <w:lsdException w:name="Light List Accent 6" w:uiPriority="61"/>
-    <w:lsdException w:name="Light Grid Accent 6" w:uiPriority="62"/>
-    <w:lsdException w:name="Medium Shading 1 Accent 6" w:uiPriority="63"/>
-    <w:lsdException w:name="Medium Shading 2 Accent 6" w:uiPriority="64"/>
-    <w:lsdException w:name="Medium List 1 Accent 6" w:uiPriority="65"/>
-    <w:lsdException w:name="Medium List 2 Accent 6" w:uiPriority="66"/>
-    <w:lsdException w:name="Medium Grid 1 Accent 6" w:uiPriority="67"/>
-    <w:lsdException w:name="Medium Grid 2 Accent 6" w:uiPriority="68"/>
-    <w:lsdException w:name="Medium Grid 3 Accent 6" w:uiPriority="69"/>
-    <w:lsdException w:name="Dark List Accent 6" w:uiPriority="70"/>
-    <w:lsdException w:name="Colorful Shading Accent 6" w:uiPriority="71"/>
-    <w:lsdException w:name="Colorful List Accent 6" w:uiPriority="72"/>
-    <w:lsdException w:name="Colorful Grid Accent 6" w:uiPriority="73"/>
-    <w:lsdException w:name="Subtle Emphasis" w:uiPriority="19" w:qFormat="1"/>
-    <w:lsdException w:name="Intense Emphasis" w:uiPriority="21" w:qFormat="1"/>
-    <w:lsdException w:name="Subtle Reference" w:uiPriority="31" w:qFormat="1"/>
-    <w:lsdException w:name="Intense Reference" w:uiPriority="32" w:qFormat="1"/>
-    <w:lsdException w:name="Book Title" w:uiPriority="33" w:qFormat="1"/>
-    <w:lsdException w:name="Bibliography" w:semiHidden="1" w:uiPriority="37" w:unhideWhenUsed="1"/>
-    <w:lsdException w:name="TOC Heading" w:semiHidden="1" w:uiPriority="39" w:unhideWhenUsed="1" w:qFormat="1"/>
-    <w:lsdException w:name="Plain Table 1" w:uiPriority="41"/>
-    <w:lsdException w:name="Plain Table 2" w:uiPriority="42"/>
-    <w:lsdException w:name="Plain Table 3" w:uiPriority="43"/>
-    <w:lsdException w:name="Plain Table 4" w:uiPriority="44"/>
-    <w:lsdException w:name="Plain Table 5" w:uiPriority="45"/>
-    <w:lsdException w:name="Grid Table Light" w:uiPriority="40"/>
-    <w:lsdException w:name="Grid Table 1 Light" w:uiPriority="46"/>
-    <w:lsdException w:name="Grid Table 2" w:uiPriority="47"/>
-    <w:lsdException w:name="Grid Table 3" w:uiPriority="48"/>
-    <w:lsdException w:name="Grid Table 4" w:uiPriority="49"/>
-    <w:lsdException w:name="Grid Table 5 Dark" w:uiPriority="50"/>
-    <w:lsdException w:name="Grid Table 6 Colorful" w:uiPriority="51"/>
-    <w:lsdException w:name="Grid Table 7 Colorful" w:uiPriority="52"/>
-    <w:lsdException w:name="Grid Table 1 Light Accent 1" w:uiPriority="46"/>
-    <w:lsdException w:name="Grid Table 2 Accent 1" w:uiPriority="47"/>
-    <w:lsdException w:name="Grid Table 3 Accent 1" w:uiPriority="48"/>
-    <w:lsdException w:name="Grid Table 4 Accent 1" w:uiPriority="49"/>
-    <w:lsdException w:name="Grid Table 5 Dark Accent 1" w:uiPriority="50"/>
-    <w:lsdException w:name="Grid Table 6 Colorful Accent 1" w:uiPriority="51"/>
-    <w:lsdException w:name="Grid Table 7 Colorful Accent 1" w:uiPriority="52"/>
-    <w:lsdException w:name="Grid Table 1 Light Accent 2" w:uiPriority="46"/>
-    <w:lsdException w:name="Grid Table 2 Accent 2" w:uiPriority="47"/>
-    <w:lsdException w:name="Grid Table 3 Accent 2" w:uiPriority="48"/>
-    <w:lsdException w:name="Grid Table 4 Accent 2" w:uiPriority="49"/>
-    <w:lsdException w:name="Grid Table 5 Dark Accent 2" w:uiPriority="50"/>
-    <w:lsdException w:name="Grid Table 6 Colorful Accent 2" w:uiPriority="51"/>
-    <w:lsdException w:name="Grid Table 7 Colorful Accent 2" w:uiPriority="52"/>
-    <w:lsdException w:name="Grid Table 1 Light Accent 3" w:uiPriority="46"/>
-    <w:lsdException w:name="Grid Table 2 Accent 3" w:uiPriority="47"/>
-    <w:lsdException w:name="Grid Table 3 Accent 3" w:uiPriority="48"/>
-    <w:lsdException w:name="Grid Table 4 Accent 3" w:uiPriority="49"/>
-    <w:lsdException w:name="Grid Table 5 Dark Accent 3" w:uiPriority="50"/>
-    <w:lsdException w:name="Grid Table 6 Colorful Accent 3" w:uiPriority="51"/>
-    <w:lsdException w:name="Grid Table 7 Colorful Accent 3" w:uiPriority="52"/>
-    <w:lsdException w:name="Grid Table 1 Light Accent 4" w:uiPriority="46"/>
-    <w:lsdException w:name="Grid Table 2 Accent 4" w:uiPriority="47"/>
-    <w:lsdException w:name="Grid Table 3 Accent 4" w:uiPriority="48"/>
-    <w:lsdException w:name="Grid Table 4 Accent 4" w:uiPriority="49"/>
-    <w:lsdException w:name="Grid Table 5 Dark Accent 4" w:uiPriority="50"/>
-    <w:lsdException w:name="Grid Table 6 Colorful Accent 4" w:uiPriority="51"/>
-    <w:lsdException w:name="Grid Table 7 Colorful Accent 4" w:uiPriority="52"/>
-    <w:lsdException w:name="Grid Table 1 Light Accent 5" w:uiPriority="46"/>
-    <w:lsdException w:name="Grid Table 2 Accent 5" w:uiPriority="47"/>
-    <w:lsdException w:name="Grid Table 3 Accent 5" w:uiPriority="48"/>
-    <w:lsdException w:name="Grid Table 4 Accent 5" w:uiPriority="49"/>
-    <w:lsdException w:name="Grid Table 5 Dark Accent 5" w:uiPriority="50"/>
-    <w:lsdException w:name="Grid Table 6 Colorful Accent 5" w:uiPriority="51"/>
-    <w:lsdException w:name="Grid Table 7 Colorful Accent 5" w:uiPriority="52"/>
-    <w:lsdException w:name="Grid Table 1 Light Accent 6" w:uiPriority="46"/>
-    <w:lsdException w:name="Grid Table 2 Accent 6" w:uiPriority="47"/>
-    <w:lsdException w:name="Grid Table 3 Accent 6" w:uiPriority="48"/>
-    <w:lsdException w:name="Grid Table 4 Accent 6" w:uiPriority="49"/>
-    <w:lsdException w:name="Grid Table 5 Dark Accent 6" w:uiPriority="50"/>
-    <w:lsdException w:name="Grid Table 6 Colorful Accent 6" w:uiPriority="51"/>
-    <w:lsdException w:name="Grid Table 7 Colorful Accent 6" w:uiPriority="52"/>
-    <w:lsdException w:name="List Table 1 Light" w:uiPriority="46"/>
-    <w:lsdException w:name="List Table 2" w:uiPriority="47"/>
-    <w:lsdException w:name="List Table 3" w:uiPriority="48"/>
-    <w:lsdException w:name="List Table 4" w:uiPriority="49"/>
-    <w:lsdException w:name="List Table 5 Dark" w:uiPriority="50"/>
-    <w:lsdException w:name="List Table 6 Colorful" w:uiPriority="51"/>
-    <w:lsdException w:name="List Table 7 Colorful" w:uiPriority="52"/>
-    <w:lsdException w:name="List Table 1 Light Accent 1" w:uiPriority="46"/>
-    <w:lsdException w:name="List Table 2 Accent 1" w:uiPriority="47"/>
-    <w:lsdException w:name="List Table 3 Accent 1" w:uiPriority="48"/>
-    <w:lsdException w:name="List Table 4 Accent 1" w:uiPriority="49"/>
-    <w:lsdException w:name="List Table 5 Dark Accent 1" w:uiPriority="50"/>
-    <w:lsdException w:name="List Table 6 Colorful Accent 1" w:uiPriority="51"/>
-    <w:lsdException w:name="List Table 7 Colorful Accent 1" w:uiPriority="52"/>
-    <w:lsdException w:name="List Table 1 Light Accent 2" w:uiPriority="46"/>
-    <w:lsdException w:name="List Table 2 Accent 2" w:uiPriority="47"/>
-    <w:lsdException w:name="List Table 3 Accent 2" w:uiPriority="48"/>
-    <w:lsdException w:name="List Table 4 Accent 2" w:uiPriority="49"/>
-    <w:lsdException w:name="List Table 5 Dark Accent 2" w:uiPriority="50"/>
-    <w:lsdException w:name="List Table 6 Colorful Accent 2" w:uiPriority="51"/>
-    <w:lsdException w:name="List Table 7 Colorful Accent 2" w:uiPriority="52"/>
-    <w:lsdException w:name="List Table 1 Light Accent 3" w:uiPriority="46"/>
-    <w:lsdException w:name="List Table 2 Accent 3" w:uiPriority="47"/>
-    <w:lsdException w:name="List Table 3 Accent 3" w:uiPriority="48"/>
-    <w:lsdException w:name="List Table 4 Accent 3" w:uiPriority="49"/>
-    <w:lsdException w:name="List Table 5 Dark Accent 3" w:uiPriority="50"/>
-    <w:lsdException w:name="List Table 6 Colorful Accent 3" w:uiPriority="51"/>
-    <w:lsdException w:name="List Table 7 Colorful Accent 3" w:uiPriority="52"/>
-    <w:lsdException w:name="List Table 1 Light Accent 4" w:uiPriority="46"/>
-    <w:lsdException w:name="List Table 2 Accent 4" w:uiPriority="47"/>
-    <w:lsdException w:name="List Table 3 Accent 4" w:uiPriority="48"/>
-    <w:lsdException w:name="List Table 4 Accent 4" w:uiPriority="49"/>
-    <w:lsdException w:name="List Table 5 Dark Accent 4" w:uiPriority="50"/>
-    <w:lsdException w:name="List Table 6 Colorful Accent 4" w:uiPriority="51"/>
-    <w:lsdException w:name="List Table 7 Colorful Accent 4" w:uiPriority="52"/>
-    <w:lsdException w:name="List Table 1 Light Accent 5" w:uiPriority="46"/>
-    <w:lsdException w:name="List Table 2 Accent 5" w:uiPriority="47"/>
-    <w:lsdException w:name="List Table 3 Accent 5" w:uiPriority="48"/>
-    <w:lsdException w:name="List Table 4 Accent 5" w:uiPriority="49"/>
-    <w:lsdException w:name="List Table 5 Dark Accent 5" w:uiPriority="50"/>
-    <w:lsdException w:name="List Table 6 Colorful Accent 5" w:uiPriority="51"/>
-    <w:lsdException w:name="List Table 7 Colorful Accent 5" w:uiPriority="52"/>
-    <w:lsdException w:name="List Table 1 Light Accent 6" w:uiPriority="46"/>
-    <w:lsdException w:name="List Table 2 Accent 6" w:uiPriority="47"/>
-    <w:lsdException w:name="List Table 3 Accent 6" w:uiPriority="48"/>
-    <w:lsdException w:name="List Table 4 Accent 6" w:uiPriority="49"/>
-    <w:lsdException w:name="List Table 5 Dark Accent 6" w:uiPriority="50"/>
-    <w:lsdException w:name="List Table 6 Colorful Accent 6" w:uiPriority="51"/>
-    <w:lsdException w:name="List Table 7 Colorful Accent 6" w:uiPriority="52"/>
-    <w:lsdException w:name="Mention" w:semiHidden="1" w:unhideWhenUsed="1"/>
-    <w:lsdException w:name="Smart Hyperlink" w:semiHidden="1" w:unhideWhenUsed="1"/>
-    <w:lsdException w:name="Hashtag" w:semiHidden="1" w:unhideWhenUsed="1"/>
-    <w:lsdException w:name="Unresolved Mention" w:semiHidden="1" w:unhideWhenUsed="1"/>
-  </w:latentStyles>
-  <w:style w:type="paragraph" w:default="1" w:styleId="Normal">
-    <w:name w:val="Normal"/>
-    <w:qFormat/>
-  </w:style>
-  <w:style w:type="character" w:default="1" w:styleId="Policepardfaut">
-    <w:name w:val="Default Paragraph Font"/>
-    <w:uiPriority w:val="1"/>
-    <w:semiHidden/>
-    <w:unhideWhenUsed/>
-  </w:style>
-  <w:style w:type="table" w:default="1" w:styleId="TableauNormal">
-    <w:name w:val="Normal Table"/>
-    <w:uiPriority w:val="99"/>
-    <w:semiHidden/>
-    <w:unhideWhenUsed/>
-    <w:tblPr>
-      <w:tblInd w:w="0" w:type="dxa"/>
-      <w:tblCellMar>
-        <w:top w:w="0" w:type="dxa"/>
-        <w:left w:w="108" w:type="dxa"/>
-        <w:bottom w:w="0" w:type="dxa"/>
-        <w:right w:w="108" w:type="dxa"/>
-      </w:tblCellMar>
-    </w:tblPr>
-  </w:style>
-  <w:style w:type="numbering" w:default="1" w:styleId="Aucuneliste">
-    <w:name w:val="No List"/>
-    <w:uiPriority w:val="99"/>
-    <w:semiHidden/>
-    <w:unhideWhenUsed/>
-  </w:style>
-  <w:style w:type="character" w:styleId="Textedelespacerserv">
-    <w:name w:val="Placeholder Text"/>
-    <w:basedOn w:val="Policepardfaut"/>
-    <w:uiPriority w:val="99"/>
-    <w:semiHidden/>
-    <w:rsid w:val="00485674"/>
-    <w:rPr>
-      <w:color w:val="808080"/>
-    </w:rPr>
-  </w:style>
-</w:styles>
-</file>
-
-<file path=word/glossary/webSettings.xml><?xml version="1.0" encoding="utf-8"?>
-<w:webSettings xmlns:mc="http://schemas.openxmlformats.org/markup-compatibility/2006" xmlns:r="http://schemas.openxmlformats.org/officeDocument/2006/relationships" xmlns:w="http://schemas.openxmlformats.org/wordprocessingml/2006/main" xmlns:w14="http://schemas.microsoft.com/office/word/2010/wordml" xmlns:w15="http://schemas.microsoft.com/office/word/2012/wordml" xmlns:w16se="http://schemas.microsoft.com/office/word/2015/wordml/symex" mc:Ignorable="w14 w15 w16se">
-  <w:optimizeForBrowser/>
-  <w:allowPNG/>
-</w:webSettings>
-</file>
-
 <file path=word/theme/theme1.xml><?xml version="1.0" encoding="utf-8"?>
 <a:theme xmlns:a="http://schemas.openxmlformats.org/drawingml/2006/main" name="Office Theme">
   <a:themeElements>
@@ -11085,7 +10669,7 @@
 </file>
 
 <file path=customXml/itemProps1.xml><?xml version="1.0" encoding="utf-8"?>
-<ds:datastoreItem xmlns:ds="http://schemas.openxmlformats.org/officeDocument/2006/customXml" ds:itemID="{89A41F79-DF18-43FA-8A5F-3EF54A8A2E5D}">
+<ds:datastoreItem xmlns:ds="http://schemas.openxmlformats.org/officeDocument/2006/customXml" ds:itemID="{3A70449C-C996-4D06-A2A2-30DD12FB0280}">
   <ds:schemaRefs>
     <ds:schemaRef ds:uri="http://schemas.openxmlformats.org/officeDocument/2006/bibliography"/>
   </ds:schemaRefs>

</xml_diff>